<commit_message>
Summary for each group in first round
</commit_message>
<xml_diff>
--- a/docs/README.docx
+++ b/docs/README.docx
@@ -61,7 +61,7 @@
                     <pic:cNvPicPr/>
                   </pic:nvPicPr>
                   <pic:blipFill>
-                    <a:blip r:embed="rId6"/>
+                    <a:blip r:embed="rId8"/>
                     <a:stretch>
                       <a:fillRect/>
                     </a:stretch>
@@ -219,7 +219,7 @@
           <w:r>
             <w:fldChar w:fldCharType="separate"/>
           </w:r>
-          <w:hyperlink w:anchor="_Toc41760621" w:history="1">
+          <w:hyperlink w:anchor="_Toc41763922" w:history="1">
             <w:r>
               <w:rPr>
                 <w:rStyle w:val="Hyperlink"/>
@@ -261,7 +261,7 @@
                 <w:noProof/>
                 <w:webHidden/>
               </w:rPr>
-              <w:instrText xml:space="preserve"> PAGEREF _Toc41760621 \h </w:instrText>
+              <w:instrText xml:space="preserve"> PAGEREF _Toc41763922 \h </w:instrText>
             </w:r>
             <w:r>
               <w:rPr>
@@ -305,7 +305,7 @@
               <w:lang w:eastAsia="pl-PL"/>
             </w:rPr>
           </w:pPr>
-          <w:hyperlink w:anchor="_Toc41760622" w:history="1">
+          <w:hyperlink w:anchor="_Toc41763923" w:history="1">
             <w:r>
               <w:rPr>
                 <w:rStyle w:val="Hyperlink"/>
@@ -347,7 +347,7 @@
                 <w:noProof/>
                 <w:webHidden/>
               </w:rPr>
-              <w:instrText xml:space="preserve"> PAGEREF _Toc41760622 \h </w:instrText>
+              <w:instrText xml:space="preserve"> PAGEREF _Toc41763923 \h </w:instrText>
             </w:r>
             <w:r>
               <w:rPr>
@@ -391,7 +391,7 @@
               <w:lang w:eastAsia="pl-PL"/>
             </w:rPr>
           </w:pPr>
-          <w:hyperlink w:anchor="_Toc41760623" w:history="1">
+          <w:hyperlink w:anchor="_Toc41763924" w:history="1">
             <w:r>
               <w:rPr>
                 <w:rStyle w:val="Hyperlink"/>
@@ -433,7 +433,7 @@
                 <w:noProof/>
                 <w:webHidden/>
               </w:rPr>
-              <w:instrText xml:space="preserve"> PAGEREF _Toc41760623 \h </w:instrText>
+              <w:instrText xml:space="preserve"> PAGEREF _Toc41763924 \h </w:instrText>
             </w:r>
             <w:r>
               <w:rPr>
@@ -477,7 +477,7 @@
               <w:lang w:eastAsia="pl-PL"/>
             </w:rPr>
           </w:pPr>
-          <w:hyperlink w:anchor="_Toc41760624" w:history="1">
+          <w:hyperlink w:anchor="_Toc41763925" w:history="1">
             <w:r>
               <w:rPr>
                 <w:rStyle w:val="Hyperlink"/>
@@ -519,7 +519,93 @@
                 <w:noProof/>
                 <w:webHidden/>
               </w:rPr>
-              <w:instrText xml:space="preserve"> PAGEREF _Toc41760624 \h </w:instrText>
+              <w:instrText xml:space="preserve"> PAGEREF _Toc41763925 \h </w:instrText>
+            </w:r>
+            <w:r>
+              <w:rPr>
+                <w:noProof/>
+                <w:webHidden/>
+              </w:rPr>
+            </w:r>
+            <w:r>
+              <w:rPr>
+                <w:noProof/>
+                <w:webHidden/>
+              </w:rPr>
+              <w:fldChar w:fldCharType="separate"/>
+            </w:r>
+            <w:r>
+              <w:rPr>
+                <w:noProof/>
+                <w:webHidden/>
+              </w:rPr>
+              <w:t>3</w:t>
+            </w:r>
+            <w:r>
+              <w:rPr>
+                <w:noProof/>
+                <w:webHidden/>
+              </w:rPr>
+              <w:fldChar w:fldCharType="end"/>
+            </w:r>
+          </w:hyperlink>
+        </w:p>
+        <w:p>
+          <w:pPr>
+            <w:pStyle w:val="TOC3"/>
+            <w:tabs>
+              <w:tab w:val="left" w:pos="1320"/>
+              <w:tab w:val="right" w:leader="dot" w:pos="9016"/>
+            </w:tabs>
+            <w:rPr>
+              <w:rFonts w:eastAsiaTheme="minorEastAsia"/>
+              <w:noProof/>
+              <w:lang w:eastAsia="pl-PL"/>
+            </w:rPr>
+          </w:pPr>
+          <w:hyperlink w:anchor="_Toc41763926" w:history="1">
+            <w:r>
+              <w:rPr>
+                <w:rStyle w:val="Hyperlink"/>
+                <w:noProof/>
+              </w:rPr>
+              <w:t>2.2.1</w:t>
+            </w:r>
+            <w:r>
+              <w:rPr>
+                <w:rFonts w:eastAsiaTheme="minorEastAsia"/>
+                <w:noProof/>
+                <w:lang w:eastAsia="pl-PL"/>
+              </w:rPr>
+              <w:tab/>
+            </w:r>
+            <w:r>
+              <w:rPr>
+                <w:rStyle w:val="Hyperlink"/>
+                <w:noProof/>
+              </w:rPr>
+              <w:t>Algorytm automatycznego generowania wyników meczów</w:t>
+            </w:r>
+            <w:r>
+              <w:rPr>
+                <w:noProof/>
+                <w:webHidden/>
+              </w:rPr>
+              <w:tab/>
+            </w:r>
+            <w:r>
+              <w:rPr>
+                <w:noProof/>
+                <w:webHidden/>
+              </w:rPr>
+              <w:fldChar w:fldCharType="begin"/>
+            </w:r>
+            <w:r>
+              <w:rPr>
+                <w:noProof/>
+                <w:webHidden/>
+              </w:rPr>
+              <w:instrText xml:space="preserve"> PAGEREF _Toc41763926 \h </w:instrText>
             </w:r>
             <w:r>
               <w:rPr>
@@ -563,7 +649,7 @@
               <w:lang w:eastAsia="pl-PL"/>
             </w:rPr>
           </w:pPr>
-          <w:hyperlink w:anchor="_Toc41760625" w:history="1">
+          <w:hyperlink w:anchor="_Toc41763927" w:history="1">
             <w:r>
               <w:rPr>
                 <w:rStyle w:val="Hyperlink"/>
@@ -605,7 +691,7 @@
                 <w:noProof/>
                 <w:webHidden/>
               </w:rPr>
-              <w:instrText xml:space="preserve"> PAGEREF _Toc41760625 \h </w:instrText>
+              <w:instrText xml:space="preserve"> PAGEREF _Toc41763927 \h </w:instrText>
             </w:r>
             <w:r>
               <w:rPr>
@@ -625,7 +711,7 @@
                 <w:noProof/>
                 <w:webHidden/>
               </w:rPr>
-              <w:t>3</w:t>
+              <w:t>6</w:t>
             </w:r>
             <w:r>
               <w:rPr>
@@ -649,7 +735,7 @@
               <w:lang w:eastAsia="pl-PL"/>
             </w:rPr>
           </w:pPr>
-          <w:hyperlink w:anchor="_Toc41760626" w:history="1">
+          <w:hyperlink w:anchor="_Toc41763928" w:history="1">
             <w:r>
               <w:rPr>
                 <w:rStyle w:val="Hyperlink"/>
@@ -691,7 +777,7 @@
                 <w:noProof/>
                 <w:webHidden/>
               </w:rPr>
-              <w:instrText xml:space="preserve"> PAGEREF _Toc41760626 \h </w:instrText>
+              <w:instrText xml:space="preserve"> PAGEREF _Toc41763928 \h </w:instrText>
             </w:r>
             <w:r>
               <w:rPr>
@@ -711,7 +797,7 @@
                 <w:noProof/>
                 <w:webHidden/>
               </w:rPr>
-              <w:t>3</w:t>
+              <w:t>6</w:t>
             </w:r>
             <w:r>
               <w:rPr>
@@ -735,7 +821,7 @@
               <w:lang w:eastAsia="pl-PL"/>
             </w:rPr>
           </w:pPr>
-          <w:hyperlink w:anchor="_Toc41760627" w:history="1">
+          <w:hyperlink w:anchor="_Toc41763929" w:history="1">
             <w:r>
               <w:rPr>
                 <w:rStyle w:val="Hyperlink"/>
@@ -777,7 +863,7 @@
                 <w:noProof/>
                 <w:webHidden/>
               </w:rPr>
-              <w:instrText xml:space="preserve"> PAGEREF _Toc41760627 \h </w:instrText>
+              <w:instrText xml:space="preserve"> PAGEREF _Toc41763929 \h </w:instrText>
             </w:r>
             <w:r>
               <w:rPr>
@@ -797,7 +883,7 @@
                 <w:noProof/>
                 <w:webHidden/>
               </w:rPr>
-              <w:t>3</w:t>
+              <w:t>6</w:t>
             </w:r>
             <w:r>
               <w:rPr>
@@ -821,7 +907,7 @@
               <w:lang w:eastAsia="pl-PL"/>
             </w:rPr>
           </w:pPr>
-          <w:hyperlink w:anchor="_Toc41760628" w:history="1">
+          <w:hyperlink w:anchor="_Toc41763930" w:history="1">
             <w:r>
               <w:rPr>
                 <w:rStyle w:val="Hyperlink"/>
@@ -863,7 +949,7 @@
                 <w:noProof/>
                 <w:webHidden/>
               </w:rPr>
-              <w:instrText xml:space="preserve"> PAGEREF _Toc41760628 \h </w:instrText>
+              <w:instrText xml:space="preserve"> PAGEREF _Toc41763930 \h </w:instrText>
             </w:r>
             <w:r>
               <w:rPr>
@@ -883,7 +969,93 @@
                 <w:noProof/>
                 <w:webHidden/>
               </w:rPr>
-              <w:t>3</w:t>
+              <w:t>6</w:t>
+            </w:r>
+            <w:r>
+              <w:rPr>
+                <w:noProof/>
+                <w:webHidden/>
+              </w:rPr>
+              <w:fldChar w:fldCharType="end"/>
+            </w:r>
+          </w:hyperlink>
+        </w:p>
+        <w:p>
+          <w:pPr>
+            <w:pStyle w:val="TOC3"/>
+            <w:tabs>
+              <w:tab w:val="left" w:pos="1320"/>
+              <w:tab w:val="right" w:leader="dot" w:pos="9016"/>
+            </w:tabs>
+            <w:rPr>
+              <w:rFonts w:eastAsiaTheme="minorEastAsia"/>
+              <w:noProof/>
+              <w:lang w:eastAsia="pl-PL"/>
+            </w:rPr>
+          </w:pPr>
+          <w:hyperlink w:anchor="_Toc41763931" w:history="1">
+            <w:r>
+              <w:rPr>
+                <w:rStyle w:val="Hyperlink"/>
+                <w:noProof/>
+              </w:rPr>
+              <w:t>3.3.1</w:t>
+            </w:r>
+            <w:r>
+              <w:rPr>
+                <w:rFonts w:eastAsiaTheme="minorEastAsia"/>
+                <w:noProof/>
+                <w:lang w:eastAsia="pl-PL"/>
+              </w:rPr>
+              <w:tab/>
+            </w:r>
+            <w:r>
+              <w:rPr>
+                <w:rStyle w:val="Hyperlink"/>
+                <w:noProof/>
+              </w:rPr>
+              <w:t>Algorytm automatycznego generowania wyników meczów</w:t>
+            </w:r>
+            <w:r>
+              <w:rPr>
+                <w:noProof/>
+                <w:webHidden/>
+              </w:rPr>
+              <w:tab/>
+            </w:r>
+            <w:r>
+              <w:rPr>
+                <w:noProof/>
+                <w:webHidden/>
+              </w:rPr>
+              <w:fldChar w:fldCharType="begin"/>
+            </w:r>
+            <w:r>
+              <w:rPr>
+                <w:noProof/>
+                <w:webHidden/>
+              </w:rPr>
+              <w:instrText xml:space="preserve"> PAGEREF _Toc41763931 \h </w:instrText>
+            </w:r>
+            <w:r>
+              <w:rPr>
+                <w:noProof/>
+                <w:webHidden/>
+              </w:rPr>
+            </w:r>
+            <w:r>
+              <w:rPr>
+                <w:noProof/>
+                <w:webHidden/>
+              </w:rPr>
+              <w:fldChar w:fldCharType="separate"/>
+            </w:r>
+            <w:r>
+              <w:rPr>
+                <w:noProof/>
+                <w:webHidden/>
+              </w:rPr>
+              <w:t>6</w:t>
             </w:r>
             <w:r>
               <w:rPr>
@@ -907,7 +1079,7 @@
               <w:lang w:eastAsia="pl-PL"/>
             </w:rPr>
           </w:pPr>
-          <w:hyperlink w:anchor="_Toc41760629" w:history="1">
+          <w:hyperlink w:anchor="_Toc41763932" w:history="1">
             <w:r>
               <w:rPr>
                 <w:rStyle w:val="Hyperlink"/>
@@ -949,7 +1121,7 @@
                 <w:noProof/>
                 <w:webHidden/>
               </w:rPr>
-              <w:instrText xml:space="preserve"> PAGEREF _Toc41760629 \h </w:instrText>
+              <w:instrText xml:space="preserve"> PAGEREF _Toc41763932 \h </w:instrText>
             </w:r>
             <w:r>
               <w:rPr>
@@ -969,7 +1141,7 @@
                 <w:noProof/>
                 <w:webHidden/>
               </w:rPr>
-              <w:t>3</w:t>
+              <w:t>6</w:t>
             </w:r>
             <w:r>
               <w:rPr>
@@ -993,7 +1165,7 @@
               <w:lang w:eastAsia="pl-PL"/>
             </w:rPr>
           </w:pPr>
-          <w:hyperlink w:anchor="_Toc41760630" w:history="1">
+          <w:hyperlink w:anchor="_Toc41763933" w:history="1">
             <w:r>
               <w:rPr>
                 <w:rStyle w:val="Hyperlink"/>
@@ -1035,7 +1207,7 @@
                 <w:noProof/>
                 <w:webHidden/>
               </w:rPr>
-              <w:instrText xml:space="preserve"> PAGEREF _Toc41760630 \h </w:instrText>
+              <w:instrText xml:space="preserve"> PAGEREF _Toc41763933 \h </w:instrText>
             </w:r>
             <w:r>
               <w:rPr>
@@ -1055,7 +1227,7 @@
                 <w:noProof/>
                 <w:webHidden/>
               </w:rPr>
-              <w:t>3</w:t>
+              <w:t>6</w:t>
             </w:r>
             <w:r>
               <w:rPr>
@@ -1079,7 +1251,7 @@
               <w:lang w:eastAsia="pl-PL"/>
             </w:rPr>
           </w:pPr>
-          <w:hyperlink w:anchor="_Toc41760631" w:history="1">
+          <w:hyperlink w:anchor="_Toc41763934" w:history="1">
             <w:r>
               <w:rPr>
                 <w:rStyle w:val="Hyperlink"/>
@@ -1121,7 +1293,7 @@
                 <w:noProof/>
                 <w:webHidden/>
               </w:rPr>
-              <w:instrText xml:space="preserve"> PAGEREF _Toc41760631 \h </w:instrText>
+              <w:instrText xml:space="preserve"> PAGEREF _Toc41763934 \h </w:instrText>
             </w:r>
             <w:r>
               <w:rPr>
@@ -1141,7 +1313,7 @@
                 <w:noProof/>
                 <w:webHidden/>
               </w:rPr>
-              <w:t>4</w:t>
+              <w:t>6</w:t>
             </w:r>
             <w:r>
               <w:rPr>
@@ -1165,7 +1337,7 @@
               <w:lang w:eastAsia="pl-PL"/>
             </w:rPr>
           </w:pPr>
-          <w:hyperlink w:anchor="_Toc41760632" w:history="1">
+          <w:hyperlink w:anchor="_Toc41763935" w:history="1">
             <w:r>
               <w:rPr>
                 <w:rStyle w:val="Hyperlink"/>
@@ -1207,7 +1379,7 @@
                 <w:noProof/>
                 <w:webHidden/>
               </w:rPr>
-              <w:instrText xml:space="preserve"> PAGEREF _Toc41760632 \h </w:instrText>
+              <w:instrText xml:space="preserve"> PAGEREF _Toc41763935 \h </w:instrText>
             </w:r>
             <w:r>
               <w:rPr>
@@ -1227,7 +1399,7 @@
                 <w:noProof/>
                 <w:webHidden/>
               </w:rPr>
-              <w:t>4</w:t>
+              <w:t>10</w:t>
             </w:r>
             <w:r>
               <w:rPr>
@@ -1251,7 +1423,7 @@
               <w:lang w:eastAsia="pl-PL"/>
             </w:rPr>
           </w:pPr>
-          <w:hyperlink w:anchor="_Toc41760633" w:history="1">
+          <w:hyperlink w:anchor="_Toc41763936" w:history="1">
             <w:r>
               <w:rPr>
                 <w:rStyle w:val="Hyperlink"/>
@@ -1293,7 +1465,7 @@
                 <w:noProof/>
                 <w:webHidden/>
               </w:rPr>
-              <w:instrText xml:space="preserve"> PAGEREF _Toc41760633 \h </w:instrText>
+              <w:instrText xml:space="preserve"> PAGEREF _Toc41763936 \h </w:instrText>
             </w:r>
             <w:r>
               <w:rPr>
@@ -1313,7 +1485,7 @@
                 <w:noProof/>
                 <w:webHidden/>
               </w:rPr>
-              <w:t>4</w:t>
+              <w:t>15</w:t>
             </w:r>
             <w:r>
               <w:rPr>
@@ -1337,7 +1509,7 @@
               <w:lang w:eastAsia="pl-PL"/>
             </w:rPr>
           </w:pPr>
-          <w:hyperlink w:anchor="_Toc41760634" w:history="1">
+          <w:hyperlink w:anchor="_Toc41763937" w:history="1">
             <w:r>
               <w:rPr>
                 <w:rStyle w:val="Hyperlink"/>
@@ -1379,7 +1551,7 @@
                 <w:noProof/>
                 <w:webHidden/>
               </w:rPr>
-              <w:instrText xml:space="preserve"> PAGEREF _Toc41760634 \h </w:instrText>
+              <w:instrText xml:space="preserve"> PAGEREF _Toc41763937 \h </w:instrText>
             </w:r>
             <w:r>
               <w:rPr>
@@ -1399,7 +1571,7 @@
                 <w:noProof/>
                 <w:webHidden/>
               </w:rPr>
-              <w:t>4</w:t>
+              <w:t>16</w:t>
             </w:r>
             <w:r>
               <w:rPr>
@@ -1423,7 +1595,7 @@
               <w:lang w:eastAsia="pl-PL"/>
             </w:rPr>
           </w:pPr>
-          <w:hyperlink w:anchor="_Toc41760635" w:history="1">
+          <w:hyperlink w:anchor="_Toc41763938" w:history="1">
             <w:r>
               <w:rPr>
                 <w:rStyle w:val="Hyperlink"/>
@@ -1465,7 +1637,7 @@
                 <w:noProof/>
                 <w:webHidden/>
               </w:rPr>
-              <w:instrText xml:space="preserve"> PAGEREF _Toc41760635 \h </w:instrText>
+              <w:instrText xml:space="preserve"> PAGEREF _Toc41763938 \h </w:instrText>
             </w:r>
             <w:r>
               <w:rPr>
@@ -1485,7 +1657,7 @@
                 <w:noProof/>
                 <w:webHidden/>
               </w:rPr>
-              <w:t>4</w:t>
+              <w:t>16</w:t>
             </w:r>
             <w:r>
               <w:rPr>
@@ -1509,7 +1681,7 @@
               <w:lang w:eastAsia="pl-PL"/>
             </w:rPr>
           </w:pPr>
-          <w:hyperlink w:anchor="_Toc41760636" w:history="1">
+          <w:hyperlink w:anchor="_Toc41763939" w:history="1">
             <w:r>
               <w:rPr>
                 <w:rStyle w:val="Hyperlink"/>
@@ -1551,7 +1723,7 @@
                 <w:noProof/>
                 <w:webHidden/>
               </w:rPr>
-              <w:instrText xml:space="preserve"> PAGEREF _Toc41760636 \h </w:instrText>
+              <w:instrText xml:space="preserve"> PAGEREF _Toc41763939 \h </w:instrText>
             </w:r>
             <w:r>
               <w:rPr>
@@ -1571,7 +1743,7 @@
                 <w:noProof/>
                 <w:webHidden/>
               </w:rPr>
-              <w:t>4</w:t>
+              <w:t>16</w:t>
             </w:r>
             <w:r>
               <w:rPr>
@@ -1607,12 +1779,1094 @@
         <w:br w:type="page"/>
       </w:r>
     </w:p>
+    <w:p>
+      <w:pPr>
+        <w:pStyle w:val="Heading1"/>
+        <w:numPr>
+          <w:ilvl w:val="0"/>
+          <w:numId w:val="0"/>
+        </w:numPr>
+      </w:pPr>
+      <w:r>
+        <w:lastRenderedPageBreak/>
+        <w:t>Spis Rysunków</w:t>
+      </w:r>
+    </w:p>
+    <w:p>
+      <w:pPr>
+        <w:pStyle w:val="TableofFigures"/>
+        <w:tabs>
+          <w:tab w:val="right" w:leader="dot" w:pos="9016"/>
+        </w:tabs>
+        <w:rPr>
+          <w:rFonts w:eastAsiaTheme="minorEastAsia"/>
+          <w:noProof/>
+          <w:lang w:eastAsia="pl-PL"/>
+        </w:rPr>
+      </w:pPr>
+      <w:r>
+        <w:fldChar w:fldCharType="begin"/>
+      </w:r>
+      <w:r>
+        <w:instrText xml:space="preserve"> TOC \h \z \c "Rysunek" </w:instrText>
+      </w:r>
+      <w:r>
+        <w:fldChar w:fldCharType="separate"/>
+      </w:r>
+      <w:hyperlink w:anchor="_Toc41769981" w:history="1">
+        <w:r>
+          <w:rPr>
+            <w:rStyle w:val="Hyperlink"/>
+            <w:noProof/>
+          </w:rPr>
+          <w:t>Rysunek 1</w:t>
+        </w:r>
+        <w:r>
+          <w:rPr>
+            <w:noProof/>
+            <w:webHidden/>
+          </w:rPr>
+          <w:tab/>
+        </w:r>
+        <w:r>
+          <w:rPr>
+            <w:noProof/>
+            <w:webHidden/>
+          </w:rPr>
+          <w:fldChar w:fldCharType="begin"/>
+        </w:r>
+        <w:r>
+          <w:rPr>
+            <w:noProof/>
+            <w:webHidden/>
+          </w:rPr>
+          <w:instrText xml:space="preserve"> PAGEREF _Toc41769981 \h </w:instrText>
+        </w:r>
+        <w:r>
+          <w:rPr>
+            <w:noProof/>
+            <w:webHidden/>
+          </w:rPr>
+        </w:r>
+        <w:r>
+          <w:rPr>
+            <w:noProof/>
+            <w:webHidden/>
+          </w:rPr>
+          <w:fldChar w:fldCharType="separate"/>
+        </w:r>
+        <w:r>
+          <w:rPr>
+            <w:noProof/>
+            <w:webHidden/>
+          </w:rPr>
+          <w:t>5</w:t>
+        </w:r>
+        <w:r>
+          <w:rPr>
+            <w:noProof/>
+            <w:webHidden/>
+          </w:rPr>
+          <w:fldChar w:fldCharType="end"/>
+        </w:r>
+      </w:hyperlink>
+    </w:p>
+    <w:p>
+      <w:pPr>
+        <w:pStyle w:val="TableofFigures"/>
+        <w:tabs>
+          <w:tab w:val="right" w:leader="dot" w:pos="9016"/>
+        </w:tabs>
+        <w:rPr>
+          <w:rFonts w:eastAsiaTheme="minorEastAsia"/>
+          <w:noProof/>
+          <w:lang w:eastAsia="pl-PL"/>
+        </w:rPr>
+      </w:pPr>
+      <w:hyperlink w:anchor="_Toc41769982" w:history="1">
+        <w:r>
+          <w:rPr>
+            <w:rStyle w:val="Hyperlink"/>
+            <w:noProof/>
+          </w:rPr>
+          <w:t>Rysunek 2</w:t>
+        </w:r>
+        <w:r>
+          <w:rPr>
+            <w:noProof/>
+            <w:webHidden/>
+          </w:rPr>
+          <w:tab/>
+        </w:r>
+        <w:r>
+          <w:rPr>
+            <w:noProof/>
+            <w:webHidden/>
+          </w:rPr>
+          <w:fldChar w:fldCharType="begin"/>
+        </w:r>
+        <w:r>
+          <w:rPr>
+            <w:noProof/>
+            <w:webHidden/>
+          </w:rPr>
+          <w:instrText xml:space="preserve"> PAGEREF _Toc41769982 \h </w:instrText>
+        </w:r>
+        <w:r>
+          <w:rPr>
+            <w:noProof/>
+            <w:webHidden/>
+          </w:rPr>
+        </w:r>
+        <w:r>
+          <w:rPr>
+            <w:noProof/>
+            <w:webHidden/>
+          </w:rPr>
+          <w:fldChar w:fldCharType="separate"/>
+        </w:r>
+        <w:r>
+          <w:rPr>
+            <w:noProof/>
+            <w:webHidden/>
+          </w:rPr>
+          <w:t>6</w:t>
+        </w:r>
+        <w:r>
+          <w:rPr>
+            <w:noProof/>
+            <w:webHidden/>
+          </w:rPr>
+          <w:fldChar w:fldCharType="end"/>
+        </w:r>
+      </w:hyperlink>
+    </w:p>
+    <w:p>
+      <w:pPr>
+        <w:pStyle w:val="TableofFigures"/>
+        <w:tabs>
+          <w:tab w:val="right" w:leader="dot" w:pos="9016"/>
+        </w:tabs>
+        <w:rPr>
+          <w:rFonts w:eastAsiaTheme="minorEastAsia"/>
+          <w:noProof/>
+          <w:lang w:eastAsia="pl-PL"/>
+        </w:rPr>
+      </w:pPr>
+      <w:hyperlink w:anchor="_Toc41769983" w:history="1">
+        <w:r>
+          <w:rPr>
+            <w:rStyle w:val="Hyperlink"/>
+            <w:noProof/>
+          </w:rPr>
+          <w:t>Rysunek 3</w:t>
+        </w:r>
+        <w:r>
+          <w:rPr>
+            <w:noProof/>
+            <w:webHidden/>
+          </w:rPr>
+          <w:tab/>
+        </w:r>
+        <w:r>
+          <w:rPr>
+            <w:noProof/>
+            <w:webHidden/>
+          </w:rPr>
+          <w:fldChar w:fldCharType="begin"/>
+        </w:r>
+        <w:r>
+          <w:rPr>
+            <w:noProof/>
+            <w:webHidden/>
+          </w:rPr>
+          <w:instrText xml:space="preserve"> PAGEREF _Toc41769983 \h </w:instrText>
+        </w:r>
+        <w:r>
+          <w:rPr>
+            <w:noProof/>
+            <w:webHidden/>
+          </w:rPr>
+        </w:r>
+        <w:r>
+          <w:rPr>
+            <w:noProof/>
+            <w:webHidden/>
+          </w:rPr>
+          <w:fldChar w:fldCharType="separate"/>
+        </w:r>
+        <w:r>
+          <w:rPr>
+            <w:noProof/>
+            <w:webHidden/>
+          </w:rPr>
+          <w:t>6</w:t>
+        </w:r>
+        <w:r>
+          <w:rPr>
+            <w:noProof/>
+            <w:webHidden/>
+          </w:rPr>
+          <w:fldChar w:fldCharType="end"/>
+        </w:r>
+      </w:hyperlink>
+    </w:p>
+    <w:p>
+      <w:pPr>
+        <w:pStyle w:val="TableofFigures"/>
+        <w:tabs>
+          <w:tab w:val="right" w:leader="dot" w:pos="9016"/>
+        </w:tabs>
+        <w:rPr>
+          <w:rFonts w:eastAsiaTheme="minorEastAsia"/>
+          <w:noProof/>
+          <w:lang w:eastAsia="pl-PL"/>
+        </w:rPr>
+      </w:pPr>
+      <w:hyperlink w:anchor="_Toc41769984" w:history="1">
+        <w:r>
+          <w:rPr>
+            <w:rStyle w:val="Hyperlink"/>
+            <w:noProof/>
+          </w:rPr>
+          <w:t>Rysunek 4</w:t>
+        </w:r>
+        <w:r>
+          <w:rPr>
+            <w:noProof/>
+            <w:webHidden/>
+          </w:rPr>
+          <w:tab/>
+        </w:r>
+        <w:r>
+          <w:rPr>
+            <w:noProof/>
+            <w:webHidden/>
+          </w:rPr>
+          <w:fldChar w:fldCharType="begin"/>
+        </w:r>
+        <w:r>
+          <w:rPr>
+            <w:noProof/>
+            <w:webHidden/>
+          </w:rPr>
+          <w:instrText xml:space="preserve"> PAGEREF _Toc41769984 \h </w:instrText>
+        </w:r>
+        <w:r>
+          <w:rPr>
+            <w:noProof/>
+            <w:webHidden/>
+          </w:rPr>
+        </w:r>
+        <w:r>
+          <w:rPr>
+            <w:noProof/>
+            <w:webHidden/>
+          </w:rPr>
+          <w:fldChar w:fldCharType="separate"/>
+        </w:r>
+        <w:r>
+          <w:rPr>
+            <w:noProof/>
+            <w:webHidden/>
+          </w:rPr>
+          <w:t>7</w:t>
+        </w:r>
+        <w:r>
+          <w:rPr>
+            <w:noProof/>
+            <w:webHidden/>
+          </w:rPr>
+          <w:fldChar w:fldCharType="end"/>
+        </w:r>
+      </w:hyperlink>
+    </w:p>
+    <w:p>
+      <w:pPr>
+        <w:pStyle w:val="TableofFigures"/>
+        <w:tabs>
+          <w:tab w:val="right" w:leader="dot" w:pos="9016"/>
+        </w:tabs>
+        <w:rPr>
+          <w:rFonts w:eastAsiaTheme="minorEastAsia"/>
+          <w:noProof/>
+          <w:lang w:eastAsia="pl-PL"/>
+        </w:rPr>
+      </w:pPr>
+      <w:hyperlink w:anchor="_Toc41769985" w:history="1">
+        <w:r>
+          <w:rPr>
+            <w:rStyle w:val="Hyperlink"/>
+            <w:noProof/>
+          </w:rPr>
+          <w:t>Rysunek 5</w:t>
+        </w:r>
+        <w:r>
+          <w:rPr>
+            <w:noProof/>
+            <w:webHidden/>
+          </w:rPr>
+          <w:tab/>
+        </w:r>
+        <w:r>
+          <w:rPr>
+            <w:noProof/>
+            <w:webHidden/>
+          </w:rPr>
+          <w:fldChar w:fldCharType="begin"/>
+        </w:r>
+        <w:r>
+          <w:rPr>
+            <w:noProof/>
+            <w:webHidden/>
+          </w:rPr>
+          <w:instrText xml:space="preserve"> PAGEREF _Toc41769985 \h </w:instrText>
+        </w:r>
+        <w:r>
+          <w:rPr>
+            <w:noProof/>
+            <w:webHidden/>
+          </w:rPr>
+        </w:r>
+        <w:r>
+          <w:rPr>
+            <w:noProof/>
+            <w:webHidden/>
+          </w:rPr>
+          <w:fldChar w:fldCharType="separate"/>
+        </w:r>
+        <w:r>
+          <w:rPr>
+            <w:noProof/>
+            <w:webHidden/>
+          </w:rPr>
+          <w:t>8</w:t>
+        </w:r>
+        <w:r>
+          <w:rPr>
+            <w:noProof/>
+            <w:webHidden/>
+          </w:rPr>
+          <w:fldChar w:fldCharType="end"/>
+        </w:r>
+      </w:hyperlink>
+    </w:p>
+    <w:p>
+      <w:pPr>
+        <w:pStyle w:val="TableofFigures"/>
+        <w:tabs>
+          <w:tab w:val="right" w:leader="dot" w:pos="9016"/>
+        </w:tabs>
+        <w:rPr>
+          <w:rFonts w:eastAsiaTheme="minorEastAsia"/>
+          <w:noProof/>
+          <w:lang w:eastAsia="pl-PL"/>
+        </w:rPr>
+      </w:pPr>
+      <w:hyperlink w:anchor="_Toc41769986" w:history="1">
+        <w:r>
+          <w:rPr>
+            <w:rStyle w:val="Hyperlink"/>
+            <w:noProof/>
+          </w:rPr>
+          <w:t>Rysunek 6</w:t>
+        </w:r>
+        <w:r>
+          <w:rPr>
+            <w:noProof/>
+            <w:webHidden/>
+          </w:rPr>
+          <w:tab/>
+        </w:r>
+        <w:r>
+          <w:rPr>
+            <w:noProof/>
+            <w:webHidden/>
+          </w:rPr>
+          <w:fldChar w:fldCharType="begin"/>
+        </w:r>
+        <w:r>
+          <w:rPr>
+            <w:noProof/>
+            <w:webHidden/>
+          </w:rPr>
+          <w:instrText xml:space="preserve"> PAGEREF _Toc41769986 \h </w:instrText>
+        </w:r>
+        <w:r>
+          <w:rPr>
+            <w:noProof/>
+            <w:webHidden/>
+          </w:rPr>
+        </w:r>
+        <w:r>
+          <w:rPr>
+            <w:noProof/>
+            <w:webHidden/>
+          </w:rPr>
+          <w:fldChar w:fldCharType="separate"/>
+        </w:r>
+        <w:r>
+          <w:rPr>
+            <w:noProof/>
+            <w:webHidden/>
+          </w:rPr>
+          <w:t>9</w:t>
+        </w:r>
+        <w:r>
+          <w:rPr>
+            <w:noProof/>
+            <w:webHidden/>
+          </w:rPr>
+          <w:fldChar w:fldCharType="end"/>
+        </w:r>
+      </w:hyperlink>
+    </w:p>
+    <w:p>
+      <w:pPr>
+        <w:pStyle w:val="TableofFigures"/>
+        <w:tabs>
+          <w:tab w:val="right" w:leader="dot" w:pos="9016"/>
+        </w:tabs>
+        <w:rPr>
+          <w:rFonts w:eastAsiaTheme="minorEastAsia"/>
+          <w:noProof/>
+          <w:lang w:eastAsia="pl-PL"/>
+        </w:rPr>
+      </w:pPr>
+      <w:hyperlink w:anchor="_Toc41769987" w:history="1">
+        <w:r>
+          <w:rPr>
+            <w:rStyle w:val="Hyperlink"/>
+            <w:noProof/>
+          </w:rPr>
+          <w:t>Rysunek 7</w:t>
+        </w:r>
+        <w:r>
+          <w:rPr>
+            <w:noProof/>
+            <w:webHidden/>
+          </w:rPr>
+          <w:tab/>
+        </w:r>
+        <w:r>
+          <w:rPr>
+            <w:noProof/>
+            <w:webHidden/>
+          </w:rPr>
+          <w:fldChar w:fldCharType="begin"/>
+        </w:r>
+        <w:r>
+          <w:rPr>
+            <w:noProof/>
+            <w:webHidden/>
+          </w:rPr>
+          <w:instrText xml:space="preserve"> PAGEREF _Toc41769987 \h </w:instrText>
+        </w:r>
+        <w:r>
+          <w:rPr>
+            <w:noProof/>
+            <w:webHidden/>
+          </w:rPr>
+        </w:r>
+        <w:r>
+          <w:rPr>
+            <w:noProof/>
+            <w:webHidden/>
+          </w:rPr>
+          <w:fldChar w:fldCharType="separate"/>
+        </w:r>
+        <w:r>
+          <w:rPr>
+            <w:noProof/>
+            <w:webHidden/>
+          </w:rPr>
+          <w:t>9</w:t>
+        </w:r>
+        <w:r>
+          <w:rPr>
+            <w:noProof/>
+            <w:webHidden/>
+          </w:rPr>
+          <w:fldChar w:fldCharType="end"/>
+        </w:r>
+      </w:hyperlink>
+    </w:p>
+    <w:p>
+      <w:pPr>
+        <w:pStyle w:val="TableofFigures"/>
+        <w:tabs>
+          <w:tab w:val="right" w:leader="dot" w:pos="9016"/>
+        </w:tabs>
+        <w:rPr>
+          <w:rFonts w:eastAsiaTheme="minorEastAsia"/>
+          <w:noProof/>
+          <w:lang w:eastAsia="pl-PL"/>
+        </w:rPr>
+      </w:pPr>
+      <w:hyperlink w:anchor="_Toc41769988" w:history="1">
+        <w:r>
+          <w:rPr>
+            <w:rStyle w:val="Hyperlink"/>
+            <w:noProof/>
+          </w:rPr>
+          <w:t>Rysunek 8</w:t>
+        </w:r>
+        <w:r>
+          <w:rPr>
+            <w:noProof/>
+            <w:webHidden/>
+          </w:rPr>
+          <w:tab/>
+        </w:r>
+        <w:r>
+          <w:rPr>
+            <w:noProof/>
+            <w:webHidden/>
+          </w:rPr>
+          <w:fldChar w:fldCharType="begin"/>
+        </w:r>
+        <w:r>
+          <w:rPr>
+            <w:noProof/>
+            <w:webHidden/>
+          </w:rPr>
+          <w:instrText xml:space="preserve"> PAGEREF _Toc41769988 \h </w:instrText>
+        </w:r>
+        <w:r>
+          <w:rPr>
+            <w:noProof/>
+            <w:webHidden/>
+          </w:rPr>
+        </w:r>
+        <w:r>
+          <w:rPr>
+            <w:noProof/>
+            <w:webHidden/>
+          </w:rPr>
+          <w:fldChar w:fldCharType="separate"/>
+        </w:r>
+        <w:r>
+          <w:rPr>
+            <w:noProof/>
+            <w:webHidden/>
+          </w:rPr>
+          <w:t>9</w:t>
+        </w:r>
+        <w:r>
+          <w:rPr>
+            <w:noProof/>
+            <w:webHidden/>
+          </w:rPr>
+          <w:fldChar w:fldCharType="end"/>
+        </w:r>
+      </w:hyperlink>
+    </w:p>
+    <w:p>
+      <w:pPr>
+        <w:pStyle w:val="TableofFigures"/>
+        <w:tabs>
+          <w:tab w:val="right" w:leader="dot" w:pos="9016"/>
+        </w:tabs>
+        <w:rPr>
+          <w:rFonts w:eastAsiaTheme="minorEastAsia"/>
+          <w:noProof/>
+          <w:lang w:eastAsia="pl-PL"/>
+        </w:rPr>
+      </w:pPr>
+      <w:hyperlink w:anchor="_Toc41769989" w:history="1">
+        <w:r>
+          <w:rPr>
+            <w:rStyle w:val="Hyperlink"/>
+            <w:noProof/>
+          </w:rPr>
+          <w:t>Rysunek 9</w:t>
+        </w:r>
+        <w:r>
+          <w:rPr>
+            <w:noProof/>
+            <w:webHidden/>
+          </w:rPr>
+          <w:tab/>
+        </w:r>
+        <w:r>
+          <w:rPr>
+            <w:noProof/>
+            <w:webHidden/>
+          </w:rPr>
+          <w:fldChar w:fldCharType="begin"/>
+        </w:r>
+        <w:r>
+          <w:rPr>
+            <w:noProof/>
+            <w:webHidden/>
+          </w:rPr>
+          <w:instrText xml:space="preserve"> PAGEREF _Toc41769989 \h </w:instrText>
+        </w:r>
+        <w:r>
+          <w:rPr>
+            <w:noProof/>
+            <w:webHidden/>
+          </w:rPr>
+        </w:r>
+        <w:r>
+          <w:rPr>
+            <w:noProof/>
+            <w:webHidden/>
+          </w:rPr>
+          <w:fldChar w:fldCharType="separate"/>
+        </w:r>
+        <w:r>
+          <w:rPr>
+            <w:noProof/>
+            <w:webHidden/>
+          </w:rPr>
+          <w:t>10</w:t>
+        </w:r>
+        <w:r>
+          <w:rPr>
+            <w:noProof/>
+            <w:webHidden/>
+          </w:rPr>
+          <w:fldChar w:fldCharType="end"/>
+        </w:r>
+      </w:hyperlink>
+    </w:p>
+    <w:p>
+      <w:pPr>
+        <w:pStyle w:val="TableofFigures"/>
+        <w:tabs>
+          <w:tab w:val="right" w:leader="dot" w:pos="9016"/>
+        </w:tabs>
+        <w:rPr>
+          <w:rFonts w:eastAsiaTheme="minorEastAsia"/>
+          <w:noProof/>
+          <w:lang w:eastAsia="pl-PL"/>
+        </w:rPr>
+      </w:pPr>
+      <w:hyperlink w:anchor="_Toc41769990" w:history="1">
+        <w:r>
+          <w:rPr>
+            <w:rStyle w:val="Hyperlink"/>
+            <w:noProof/>
+          </w:rPr>
+          <w:t>Rysunek 10</w:t>
+        </w:r>
+        <w:r>
+          <w:rPr>
+            <w:noProof/>
+            <w:webHidden/>
+          </w:rPr>
+          <w:tab/>
+        </w:r>
+        <w:r>
+          <w:rPr>
+            <w:noProof/>
+            <w:webHidden/>
+          </w:rPr>
+          <w:fldChar w:fldCharType="begin"/>
+        </w:r>
+        <w:r>
+          <w:rPr>
+            <w:noProof/>
+            <w:webHidden/>
+          </w:rPr>
+          <w:instrText xml:space="preserve"> PAGEREF _Toc41769990 \h </w:instrText>
+        </w:r>
+        <w:r>
+          <w:rPr>
+            <w:noProof/>
+            <w:webHidden/>
+          </w:rPr>
+        </w:r>
+        <w:r>
+          <w:rPr>
+            <w:noProof/>
+            <w:webHidden/>
+          </w:rPr>
+          <w:fldChar w:fldCharType="separate"/>
+        </w:r>
+        <w:r>
+          <w:rPr>
+            <w:noProof/>
+            <w:webHidden/>
+          </w:rPr>
+          <w:t>11</w:t>
+        </w:r>
+        <w:r>
+          <w:rPr>
+            <w:noProof/>
+            <w:webHidden/>
+          </w:rPr>
+          <w:fldChar w:fldCharType="end"/>
+        </w:r>
+      </w:hyperlink>
+    </w:p>
+    <w:p>
+      <w:pPr>
+        <w:pStyle w:val="TableofFigures"/>
+        <w:tabs>
+          <w:tab w:val="right" w:leader="dot" w:pos="9016"/>
+        </w:tabs>
+        <w:rPr>
+          <w:rFonts w:eastAsiaTheme="minorEastAsia"/>
+          <w:noProof/>
+          <w:lang w:eastAsia="pl-PL"/>
+        </w:rPr>
+      </w:pPr>
+      <w:hyperlink w:anchor="_Toc41769991" w:history="1">
+        <w:r>
+          <w:rPr>
+            <w:rStyle w:val="Hyperlink"/>
+            <w:noProof/>
+          </w:rPr>
+          <w:t>Rysunek 11</w:t>
+        </w:r>
+        <w:r>
+          <w:rPr>
+            <w:noProof/>
+            <w:webHidden/>
+          </w:rPr>
+          <w:tab/>
+        </w:r>
+        <w:r>
+          <w:rPr>
+            <w:noProof/>
+            <w:webHidden/>
+          </w:rPr>
+          <w:fldChar w:fldCharType="begin"/>
+        </w:r>
+        <w:r>
+          <w:rPr>
+            <w:noProof/>
+            <w:webHidden/>
+          </w:rPr>
+          <w:instrText xml:space="preserve"> PAGEREF _Toc41769991 \h </w:instrText>
+        </w:r>
+        <w:r>
+          <w:rPr>
+            <w:noProof/>
+            <w:webHidden/>
+          </w:rPr>
+        </w:r>
+        <w:r>
+          <w:rPr>
+            <w:noProof/>
+            <w:webHidden/>
+          </w:rPr>
+          <w:fldChar w:fldCharType="separate"/>
+        </w:r>
+        <w:r>
+          <w:rPr>
+            <w:noProof/>
+            <w:webHidden/>
+          </w:rPr>
+          <w:t>12</w:t>
+        </w:r>
+        <w:r>
+          <w:rPr>
+            <w:noProof/>
+            <w:webHidden/>
+          </w:rPr>
+          <w:fldChar w:fldCharType="end"/>
+        </w:r>
+      </w:hyperlink>
+    </w:p>
+    <w:p>
+      <w:pPr>
+        <w:pStyle w:val="TableofFigures"/>
+        <w:tabs>
+          <w:tab w:val="right" w:leader="dot" w:pos="9016"/>
+        </w:tabs>
+        <w:rPr>
+          <w:rFonts w:eastAsiaTheme="minorEastAsia"/>
+          <w:noProof/>
+          <w:lang w:eastAsia="pl-PL"/>
+        </w:rPr>
+      </w:pPr>
+      <w:hyperlink w:anchor="_Toc41769992" w:history="1">
+        <w:r>
+          <w:rPr>
+            <w:rStyle w:val="Hyperlink"/>
+            <w:noProof/>
+          </w:rPr>
+          <w:t>Rysunek 12</w:t>
+        </w:r>
+        <w:r>
+          <w:rPr>
+            <w:noProof/>
+            <w:webHidden/>
+          </w:rPr>
+          <w:tab/>
+        </w:r>
+        <w:r>
+          <w:rPr>
+            <w:noProof/>
+            <w:webHidden/>
+          </w:rPr>
+          <w:fldChar w:fldCharType="begin"/>
+        </w:r>
+        <w:r>
+          <w:rPr>
+            <w:noProof/>
+            <w:webHidden/>
+          </w:rPr>
+          <w:instrText xml:space="preserve"> PAGEREF _Toc41769992 \h </w:instrText>
+        </w:r>
+        <w:r>
+          <w:rPr>
+            <w:noProof/>
+            <w:webHidden/>
+          </w:rPr>
+        </w:r>
+        <w:r>
+          <w:rPr>
+            <w:noProof/>
+            <w:webHidden/>
+          </w:rPr>
+          <w:fldChar w:fldCharType="separate"/>
+        </w:r>
+        <w:r>
+          <w:rPr>
+            <w:noProof/>
+            <w:webHidden/>
+          </w:rPr>
+          <w:t>13</w:t>
+        </w:r>
+        <w:r>
+          <w:rPr>
+            <w:noProof/>
+            <w:webHidden/>
+          </w:rPr>
+          <w:fldChar w:fldCharType="end"/>
+        </w:r>
+      </w:hyperlink>
+    </w:p>
+    <w:p>
+      <w:pPr>
+        <w:pStyle w:val="TableofFigures"/>
+        <w:tabs>
+          <w:tab w:val="right" w:leader="dot" w:pos="9016"/>
+        </w:tabs>
+        <w:rPr>
+          <w:rFonts w:eastAsiaTheme="minorEastAsia"/>
+          <w:noProof/>
+          <w:lang w:eastAsia="pl-PL"/>
+        </w:rPr>
+      </w:pPr>
+      <w:hyperlink w:anchor="_Toc41769993" w:history="1">
+        <w:r>
+          <w:rPr>
+            <w:rStyle w:val="Hyperlink"/>
+            <w:noProof/>
+          </w:rPr>
+          <w:t>Rysunek 13</w:t>
+        </w:r>
+        <w:r>
+          <w:rPr>
+            <w:noProof/>
+            <w:webHidden/>
+          </w:rPr>
+          <w:tab/>
+        </w:r>
+        <w:r>
+          <w:rPr>
+            <w:noProof/>
+            <w:webHidden/>
+          </w:rPr>
+          <w:fldChar w:fldCharType="begin"/>
+        </w:r>
+        <w:r>
+          <w:rPr>
+            <w:noProof/>
+            <w:webHidden/>
+          </w:rPr>
+          <w:instrText xml:space="preserve"> PAGEREF _Toc41769993 \h </w:instrText>
+        </w:r>
+        <w:r>
+          <w:rPr>
+            <w:noProof/>
+            <w:webHidden/>
+          </w:rPr>
+        </w:r>
+        <w:r>
+          <w:rPr>
+            <w:noProof/>
+            <w:webHidden/>
+          </w:rPr>
+          <w:fldChar w:fldCharType="separate"/>
+        </w:r>
+        <w:r>
+          <w:rPr>
+            <w:noProof/>
+            <w:webHidden/>
+          </w:rPr>
+          <w:t>14</w:t>
+        </w:r>
+        <w:r>
+          <w:rPr>
+            <w:noProof/>
+            <w:webHidden/>
+          </w:rPr>
+          <w:fldChar w:fldCharType="end"/>
+        </w:r>
+      </w:hyperlink>
+    </w:p>
+    <w:p>
+      <w:pPr>
+        <w:pStyle w:val="TableofFigures"/>
+        <w:tabs>
+          <w:tab w:val="right" w:leader="dot" w:pos="9016"/>
+        </w:tabs>
+        <w:rPr>
+          <w:rFonts w:eastAsiaTheme="minorEastAsia"/>
+          <w:noProof/>
+          <w:lang w:eastAsia="pl-PL"/>
+        </w:rPr>
+      </w:pPr>
+      <w:hyperlink w:anchor="_Toc41769994" w:history="1">
+        <w:r>
+          <w:rPr>
+            <w:rStyle w:val="Hyperlink"/>
+            <w:noProof/>
+          </w:rPr>
+          <w:t>Rysunek 14</w:t>
+        </w:r>
+        <w:r>
+          <w:rPr>
+            <w:noProof/>
+            <w:webHidden/>
+          </w:rPr>
+          <w:tab/>
+        </w:r>
+        <w:r>
+          <w:rPr>
+            <w:noProof/>
+            <w:webHidden/>
+          </w:rPr>
+          <w:fldChar w:fldCharType="begin"/>
+        </w:r>
+        <w:r>
+          <w:rPr>
+            <w:noProof/>
+            <w:webHidden/>
+          </w:rPr>
+          <w:instrText xml:space="preserve"> PAGEREF _Toc41769994 \h </w:instrText>
+        </w:r>
+        <w:r>
+          <w:rPr>
+            <w:noProof/>
+            <w:webHidden/>
+          </w:rPr>
+        </w:r>
+        <w:r>
+          <w:rPr>
+            <w:noProof/>
+            <w:webHidden/>
+          </w:rPr>
+          <w:fldChar w:fldCharType="separate"/>
+        </w:r>
+        <w:r>
+          <w:rPr>
+            <w:noProof/>
+            <w:webHidden/>
+          </w:rPr>
+          <w:t>14</w:t>
+        </w:r>
+        <w:r>
+          <w:rPr>
+            <w:noProof/>
+            <w:webHidden/>
+          </w:rPr>
+          <w:fldChar w:fldCharType="end"/>
+        </w:r>
+      </w:hyperlink>
+    </w:p>
+    <w:p>
+      <w:pPr>
+        <w:pStyle w:val="TableofFigures"/>
+        <w:tabs>
+          <w:tab w:val="right" w:leader="dot" w:pos="9016"/>
+        </w:tabs>
+        <w:rPr>
+          <w:rFonts w:eastAsiaTheme="minorEastAsia"/>
+          <w:noProof/>
+          <w:lang w:eastAsia="pl-PL"/>
+        </w:rPr>
+      </w:pPr>
+      <w:hyperlink w:anchor="_Toc41769995" w:history="1">
+        <w:r>
+          <w:rPr>
+            <w:rStyle w:val="Hyperlink"/>
+            <w:noProof/>
+          </w:rPr>
+          <w:t>Rysunek 15</w:t>
+        </w:r>
+        <w:r>
+          <w:rPr>
+            <w:noProof/>
+            <w:webHidden/>
+          </w:rPr>
+          <w:tab/>
+        </w:r>
+        <w:r>
+          <w:rPr>
+            <w:noProof/>
+            <w:webHidden/>
+          </w:rPr>
+          <w:fldChar w:fldCharType="begin"/>
+        </w:r>
+        <w:r>
+          <w:rPr>
+            <w:noProof/>
+            <w:webHidden/>
+          </w:rPr>
+          <w:instrText xml:space="preserve"> PAGEREF _Toc41769995 \h </w:instrText>
+        </w:r>
+        <w:r>
+          <w:rPr>
+            <w:noProof/>
+            <w:webHidden/>
+          </w:rPr>
+        </w:r>
+        <w:r>
+          <w:rPr>
+            <w:noProof/>
+            <w:webHidden/>
+          </w:rPr>
+          <w:fldChar w:fldCharType="separate"/>
+        </w:r>
+        <w:r>
+          <w:rPr>
+            <w:noProof/>
+            <w:webHidden/>
+          </w:rPr>
+          <w:t>16</w:t>
+        </w:r>
+        <w:r>
+          <w:rPr>
+            <w:noProof/>
+            <w:webHidden/>
+          </w:rPr>
+          <w:fldChar w:fldCharType="end"/>
+        </w:r>
+      </w:hyperlink>
+    </w:p>
+    <w:p>
+      <w:r>
+        <w:fldChar w:fldCharType="end"/>
+      </w:r>
+    </w:p>
+    <w:p>
+      <w:r>
+        <w:br w:type="page"/>
+      </w:r>
+    </w:p>
     <w:p/>
     <w:p>
       <w:pPr>
         <w:pStyle w:val="Heading1"/>
       </w:pPr>
-      <w:bookmarkStart w:id="0" w:name="_Toc41760621"/>
+      <w:bookmarkStart w:id="0" w:name="_Toc41763922"/>
       <w:r>
         <w:t>Wstęp</w:t>
       </w:r>
@@ -1626,91 +2880,69 @@
         <w:t xml:space="preserve">piłce koszykowej w ramach federacji FIBA </w:t>
       </w:r>
       <w:r>
-        <w:t xml:space="preserve">(fr. </w:t>
-      </w:r>
-      <w:proofErr w:type="spellStart"/>
-      <w:r>
-        <w:t>Fédération</w:t>
-      </w:r>
-      <w:proofErr w:type="spellEnd"/>
+        <w:t>(fr. Fédération Internationale de Basketball)</w:t>
+      </w:r>
+      <w:r>
+        <w:t xml:space="preserve">. </w:t>
+      </w:r>
+    </w:p>
+    <w:p>
+      <w:pPr>
+        <w:pStyle w:val="Heading1"/>
+      </w:pPr>
+      <w:bookmarkStart w:id="1" w:name="_Toc41763923"/>
+      <w:r>
+        <w:t>Podstawy teoretyczne</w:t>
+      </w:r>
+      <w:bookmarkEnd w:id="1"/>
+    </w:p>
+    <w:p>
+      <w:pPr>
+        <w:pStyle w:val="Heading2"/>
+      </w:pPr>
+      <w:bookmarkStart w:id="2" w:name="_Toc41763924"/>
+      <w:r>
+        <w:t xml:space="preserve">Opis przebiegu </w:t>
+      </w:r>
+      <w:r>
+        <w:t>mistrzostw</w:t>
+      </w:r>
+      <w:bookmarkEnd w:id="2"/>
+    </w:p>
+    <w:p>
+      <w:r>
+        <w:t xml:space="preserve">Do mistrzostw przystępuje łącznie 32 drużyn z czterech konfederacji FIBA. Drużyny drogą losową są wkładane do 8 koszyków, z których są tworzone grupy A-H po cztery drużyny w każdej grupie. W każdej grupie rozgrywane są mecze na zasadzie każdy z każdym. </w:t>
+      </w:r>
+      <w:r>
+        <w:t xml:space="preserve">Dwie najlepsze drużyny z każdej grupy awansują do kolejnej fazy grupowej, a dwie najgorsze przystępują do rywalizacji o miejsca 17-32. </w:t>
+      </w:r>
+    </w:p>
+    <w:p>
+      <w:r>
+        <w:t xml:space="preserve">W drugiej fazie grupowej 16 zwycięskich drużyny są układane w grupy I-L w których będą rywalizowały o wstęp do fazy finałowej do której dostaną się dwa najlepsze zespoły z każdej grupy. Drużyny zajmujące miejsca trzy i cztery zakończą mistrzostwa na miejscach odpowiednio 9-12 i 13-16. </w:t>
+      </w:r>
+    </w:p>
+    <w:p>
+      <w:r>
+        <w:t xml:space="preserve">Faza finałowa jest podzielona na ćwierćfinały, półfinały i finały. Zgodnie z systemem pucharowym. </w:t>
+      </w:r>
+      <w:r>
+        <w:t xml:space="preserve">Do tej fazy podchodzi 8 drużyn. Drużyny, które przegrały w ćwierćfinałach będą walczyć o miejsca 5-8. Drużyny, które przegrały w półfinałach rozegrają grę o miejsca 3-4, a te które wygrały o miejsce pierwsze i drugie. </w:t>
+      </w:r>
+    </w:p>
+    <w:p>
+      <w:r>
+        <w:t>Rozgrywka o miejsca 17–32 również toczyła się w czterech grupach (M–P) po cztery zespoły. Reprezentacje, które zajęły pierwsze miejsce w grupie zostały sklasyfikowane na miejscach 17–20, miejsca 21–24 zajęły drużyny z drugich miejsc w grupach, miejsca 25–28 ekipy z trzecich a 29–32 z czwartych miejsc.</w:t>
+      </w:r>
       <w:r>
         <w:t xml:space="preserve"> </w:t>
       </w:r>
-      <w:proofErr w:type="spellStart"/>
-      <w:r>
-        <w:t>Internationale</w:t>
-      </w:r>
-      <w:proofErr w:type="spellEnd"/>
-      <w:r>
-        <w:t xml:space="preserve"> de Basketball)</w:t>
-      </w:r>
-      <w:r>
-        <w:t xml:space="preserve">. </w:t>
-      </w:r>
-    </w:p>
-    <w:p>
-      <w:pPr>
-        <w:pStyle w:val="Heading1"/>
-      </w:pPr>
-      <w:bookmarkStart w:id="1" w:name="_Toc41760622"/>
-      <w:r>
-        <w:t>Podstawy teoretyczne</w:t>
-      </w:r>
-      <w:bookmarkEnd w:id="1"/>
     </w:p>
     <w:p>
       <w:pPr>
         <w:pStyle w:val="Heading2"/>
       </w:pPr>
-      <w:bookmarkStart w:id="2" w:name="_Toc41760623"/>
-      <w:r>
-        <w:t xml:space="preserve">Opis przebiegu </w:t>
-      </w:r>
-      <w:r>
-        <w:t>mistrzostw</w:t>
-      </w:r>
-      <w:bookmarkEnd w:id="2"/>
-    </w:p>
-    <w:p>
-      <w:r>
-        <w:t xml:space="preserve">Do mistrzostw przystępuje łącznie 32 drużyn z czterech konfederacji FIBA. Drużyny drogą losową są wkładane do 8 koszyków, z których są tworzone grupy A-H po cztery drużyny w każdej grupie. W każdej grupie rozgrywane są mecze na zasadzie każdy z każdym. </w:t>
-      </w:r>
-      <w:r>
-        <w:t xml:space="preserve">Dwie najlepsze drużyny z każdej grupy awansują do kolejnej fazy grupowej, a dwie najgorsze przystępują do rywalizacji o miejsca 17-32. </w:t>
-      </w:r>
-    </w:p>
-    <w:p>
-      <w:r>
-        <w:t xml:space="preserve">W drugiej fazie grupowej 16 zwycięskich drużyny są układane w grupy I-L w których będą rywalizowały o wstęp do fazy finałowej do której dostaną się dwa najlepsze zespoły z każdej grupy. Drużyny zajmujące miejsca trzy i cztery zakończą mistrzostwa na miejscach odpowiednio 9-12 i 13-16. </w:t>
-      </w:r>
-    </w:p>
-    <w:p>
-      <w:r>
-        <w:t xml:space="preserve">Faza finałowa jest podzielona na ćwierćfinały, półfinały i finały. Zgodnie z systemem pucharowym. </w:t>
-      </w:r>
-      <w:r>
-        <w:t xml:space="preserve">Do tej fazy podchodzi 8 drużyn. Drużyny, które przegrały w ćwierćfinałach będą walczyć o miejsca 5-8. Drużyny, które przegrały w półfinałach rozegrają grę o miejsca 3-4, a te które wygrały o miejsce pierwsze i drugie. </w:t>
-      </w:r>
-    </w:p>
-    <w:p>
-      <w:r>
-        <w:t xml:space="preserve">Rozgrywka o miejsca 17–32 również toczyła się w czterech grupach (M–P) po cztery zespoły. </w:t>
-      </w:r>
-      <w:r>
-        <w:t>Reprezentacje,</w:t>
-      </w:r>
-      <w:r>
-        <w:t xml:space="preserve"> które zajęły pierwsze miejsce w grupie zostały sklasyfikowane na miejscach 17–20, miejsca 21–24 zajęły drużyny z drugich miejsc w grupach, miejsca 25–28 ekipy z trzecich a 29–32 z czwartych miejsc.</w:t>
-      </w:r>
-      <w:r>
-        <w:t xml:space="preserve"> </w:t>
-      </w:r>
-    </w:p>
-    <w:p>
-      <w:pPr>
-        <w:pStyle w:val="Heading2"/>
-      </w:pPr>
-      <w:bookmarkStart w:id="3" w:name="_Toc41760624"/>
+      <w:bookmarkStart w:id="3" w:name="_Toc41763925"/>
       <w:r>
         <w:t>Opis algorytmów</w:t>
       </w:r>
@@ -1718,85 +2950,78 @@
     </w:p>
     <w:p>
       <w:pPr>
-        <w:pStyle w:val="Heading1"/>
-      </w:pPr>
-      <w:bookmarkStart w:id="4" w:name="_Toc41760625"/>
-      <w:r>
-        <w:t>Opis programu</w:t>
-      </w:r>
-      <w:bookmarkEnd w:id="4"/>
-    </w:p>
-    <w:p>
-      <w:pPr>
-        <w:pStyle w:val="Heading2"/>
-      </w:pPr>
-      <w:bookmarkStart w:id="5" w:name="_Toc41760626"/>
-      <w:r>
-        <w:t>Opis struktury programu</w:t>
-      </w:r>
-      <w:bookmarkEnd w:id="5"/>
-    </w:p>
-    <w:p>
-      <w:pPr>
-        <w:pStyle w:val="Heading2"/>
-      </w:pPr>
-      <w:bookmarkStart w:id="6" w:name="_Toc41760627"/>
-      <w:r>
-        <w:t>Schemat blokowy aplikacji</w:t>
-      </w:r>
-      <w:bookmarkEnd w:id="6"/>
-    </w:p>
-    <w:p>
-      <w:pPr>
-        <w:pStyle w:val="Heading2"/>
-      </w:pPr>
-      <w:bookmarkStart w:id="7" w:name="_Toc41760628"/>
-      <w:r>
-        <w:t>Schematy blokowe algorytmów</w:t>
-      </w:r>
-      <w:bookmarkEnd w:id="7"/>
-    </w:p>
-    <w:p>
-      <w:pPr>
-        <w:pStyle w:val="Heading2"/>
-      </w:pPr>
-      <w:bookmarkStart w:id="8" w:name="_Toc41760629"/>
-      <w:r>
-        <w:t>Kod źródłowy wybranych elementów programu</w:t>
-      </w:r>
-      <w:bookmarkEnd w:id="8"/>
-    </w:p>
-    <w:p>
-      <w:pPr>
-        <w:pStyle w:val="Heading2"/>
-      </w:pPr>
-      <w:bookmarkStart w:id="9" w:name="_Toc41760630"/>
-      <w:r>
-        <w:t>Interfejs aplikacji</w:t>
-      </w:r>
-      <w:bookmarkEnd w:id="9"/>
-    </w:p>
-    <w:p>
-      <w:pPr>
         <w:pStyle w:val="Heading3"/>
       </w:pPr>
-      <w:bookmarkStart w:id="10" w:name="_Toc41760631"/>
-      <w:r>
-        <w:t>Wybór drużyn do mistrzostw</w:t>
-      </w:r>
-      <w:bookmarkEnd w:id="10"/>
-    </w:p>
-    <w:p>
-      <w:pPr>
-        <w:pStyle w:val="Heading4"/>
-      </w:pPr>
-      <w:r>
-        <w:t>Rozpoczęcie symulacji</w:t>
-      </w:r>
-    </w:p>
-    <w:p>
-      <w:r>
-        <w:t xml:space="preserve">Symulację można rozpocząć wybierając opcję "Start" z menu nawigacyjnego. </w:t>
+      <w:r>
+        <w:t>Algorytm generowania akcji podczas meczu</w:t>
+      </w:r>
+    </w:p>
+    <w:p>
+      <w:r>
+        <w:t xml:space="preserve">Aplikacja dla każdej siły przypisuje odpowiednie statystyki takie jak: zdolność ataku, zdolność obrony przed kradzieżą piłki i zdolność popełnienia faulu. </w:t>
+      </w:r>
+    </w:p>
+    <w:p>
+      <w:r>
+        <w:t xml:space="preserve">Każdej ze zdolności przypisuje się wartość liczbową z zakresu (0, 1), tak aby ich suma dla siły wynosiła 1 (100%). Liczba ta odpowiada za procentową szansę wystąpienia zdarzenia danego typu. </w:t>
+      </w:r>
+    </w:p>
+    <w:p>
+      <w:r>
+        <w:t xml:space="preserve">Zdarzenia </w:t>
+      </w:r>
+      <w:r>
+        <w:rPr>
+          <w:i/>
+          <w:iCs/>
+        </w:rPr>
+        <w:t>Ataku</w:t>
+      </w:r>
+      <w:r>
+        <w:t xml:space="preserve"> odpowiadają za umiejętność zdobywania punktów. Im wyższa ta wartość tym większa szansa na zdobycie punktów. </w:t>
+      </w:r>
+    </w:p>
+    <w:p>
+      <w:r>
+        <w:t xml:space="preserve">Akcje </w:t>
+      </w:r>
+      <w:r>
+        <w:rPr>
+          <w:i/>
+          <w:iCs/>
+        </w:rPr>
+        <w:t>Faulu</w:t>
+      </w:r>
+      <w:r>
+        <w:t xml:space="preserve"> służą do karania drużyny za niesportowe zachowanie</w:t>
+      </w:r>
+      <w:r>
+        <w:t xml:space="preserve">. Wystąpienie akcji </w:t>
+      </w:r>
+      <w:r>
+        <w:rPr>
+          <w:i/>
+          <w:iCs/>
+        </w:rPr>
+        <w:t>Faulu</w:t>
+      </w:r>
+      <w:r>
+        <w:t xml:space="preserve"> oznacza utratę piłki i podniesienie licznika fauli dla drużyny, u której ta akcja wystąpiła. Jeśli licznik fauli będzie miał wartość większą niż 5 to przy każdym kolejnym faulu drużyna przeciwna dostanie możliwość zdobycia kosza w rzucie osobistym. </w:t>
+      </w:r>
+    </w:p>
+    <w:p>
+      <w:r>
+        <w:t xml:space="preserve">Zdarzenia </w:t>
+      </w:r>
+      <w:r>
+        <w:rPr>
+          <w:i/>
+          <w:iCs/>
+        </w:rPr>
+        <w:t>Kradzieży</w:t>
+      </w:r>
+      <w:r>
+        <w:t xml:space="preserve"> oznaczają, że aktualnie grająca drużyna dała sobie ukraść piłkę, więc przechodzi ona do drużyny przeciwnej. </w:t>
       </w:r>
     </w:p>
     <w:p>
@@ -1807,11 +3032,12 @@
         <w:rPr>
           <w:noProof/>
         </w:rPr>
+        <w:lastRenderedPageBreak/>
         <w:drawing>
-          <wp:inline distT="0" distB="0" distL="0" distR="0" wp14:anchorId="4D7C885B" wp14:editId="3D87EE30">
-            <wp:extent cx="5731510" cy="456565"/>
-            <wp:effectExtent l="0" t="0" r="2540" b="635"/>
-            <wp:docPr id="2" name="Picture 2"/>
+          <wp:inline distT="0" distB="0" distL="0" distR="0" wp14:anchorId="0B984722" wp14:editId="6BED9EB1">
+            <wp:extent cx="5731510" cy="4052570"/>
+            <wp:effectExtent l="0" t="0" r="2540" b="5080"/>
+            <wp:docPr id="21" name="Picture 21"/>
             <wp:cNvGraphicFramePr>
               <a:graphicFrameLocks xmlns:a="http://schemas.openxmlformats.org/drawingml/2006/main" noChangeAspect="1"/>
             </wp:cNvGraphicFramePr>
@@ -1819,13 +3045,13 @@
               <a:graphicData uri="http://schemas.openxmlformats.org/drawingml/2006/picture">
                 <pic:pic xmlns:pic="http://schemas.openxmlformats.org/drawingml/2006/picture">
                   <pic:nvPicPr>
-                    <pic:cNvPr id="0" name="Picture 1"/>
+                    <pic:cNvPr id="0" name="Picture 7"/>
                     <pic:cNvPicPr>
                       <a:picLocks noChangeAspect="1" noChangeArrowheads="1"/>
                     </pic:cNvPicPr>
                   </pic:nvPicPr>
                   <pic:blipFill>
-                    <a:blip r:embed="rId7">
+                    <a:blip r:embed="rId9">
                       <a:extLst>
                         <a:ext uri="{28A0092B-C50C-407E-A947-70E740481C1C}">
                           <a14:useLocalDpi xmlns:a14="http://schemas.microsoft.com/office/drawing/2010/main" val="0"/>
@@ -1840,7 +3066,7 @@
                   <pic:spPr bwMode="auto">
                     <a:xfrm>
                       <a:off x="0" y="0"/>
-                      <a:ext cx="5731510" cy="456565"/>
+                      <a:ext cx="5731510" cy="4052570"/>
                     </a:xfrm>
                     <a:prstGeom prst="rect">
                       <a:avLst/>
@@ -1861,201 +3087,274 @@
       <w:pPr>
         <w:pStyle w:val="Caption"/>
       </w:pPr>
-      <w:bookmarkStart w:id="11" w:name="_Toc40712287"/>
+      <w:bookmarkStart w:id="4" w:name="_Toc41764741"/>
+      <w:bookmarkStart w:id="5" w:name="_Toc41769981"/>
       <w:r>
         <w:t xml:space="preserve">Rysunek </w:t>
       </w:r>
+      <w:fldSimple w:instr=" SEQ Rysunek \* ARABIC ">
+        <w:r>
+          <w:rPr>
+            <w:noProof/>
+          </w:rPr>
+          <w:t>1</w:t>
+        </w:r>
+        <w:bookmarkEnd w:id="4"/>
+        <w:bookmarkEnd w:id="5"/>
+      </w:fldSimple>
+    </w:p>
+    <w:p>
+      <w:r>
+        <w:t xml:space="preserve">Każda ze zdolności wpływa na różne wydarzenia podczas meczu. Na początku generowania </w:t>
+      </w:r>
+      <w:r>
+        <w:t>akcji</w:t>
+      </w:r>
+      <w:r>
+        <w:t xml:space="preserve"> aplikacja sprawdza jaką </w:t>
+      </w:r>
+      <w:r>
+        <w:rPr>
+          <w:i/>
+          <w:iCs/>
+        </w:rPr>
+        <w:t>S</w:t>
+      </w:r>
+      <w:r>
+        <w:rPr>
+          <w:i/>
+          <w:iCs/>
+        </w:rPr>
+        <w:t>iłę</w:t>
+      </w:r>
+      <w:r>
+        <w:t xml:space="preserve"> ma drużyna aktualnie trzymająca piłkę. Na tej podstawie losuje z jakiej kategorii będzie </w:t>
+      </w:r>
+      <w:r>
+        <w:t>akcja</w:t>
+      </w:r>
+      <w:r>
+        <w:t xml:space="preserve"> </w:t>
+      </w:r>
+      <w:r>
+        <w:t>(</w:t>
+      </w:r>
       <w:r>
         <w:fldChar w:fldCharType="begin"/>
       </w:r>
       <w:r>
-        <w:instrText xml:space="preserve"> SEQ Rysunek \* ARABIC </w:instrText>
+        <w:instrText xml:space="preserve"> REF _Ref41770102 \h </w:instrText>
       </w:r>
       <w:r>
         <w:fldChar w:fldCharType="separate"/>
       </w:r>
       <w:r>
+        <w:t xml:space="preserve">Rysunek </w:t>
+      </w:r>
+      <w:r>
         <w:rPr>
           <w:noProof/>
         </w:rPr>
-        <w:t>1</w:t>
-      </w:r>
-      <w:bookmarkEnd w:id="11"/>
+        <w:t>3</w:t>
+      </w:r>
+      <w:r>
+        <w:fldChar w:fldCharType="end"/>
+      </w:r>
+      <w:r>
+        <w:t>).</w:t>
+      </w:r>
+    </w:p>
+    <w:p>
+      <w:r>
+        <w:t>Losowanie</w:t>
+      </w:r>
+      <w:r>
+        <w:t xml:space="preserve"> </w:t>
+      </w:r>
+      <w:r>
+        <w:t>akcja</w:t>
+      </w:r>
+      <w:r>
+        <w:t xml:space="preserve"> odbywa się poprzez wygenerowanie pseudolosowej liczy zmiennoprzecinkowej z zakresu 0-1</w:t>
+      </w:r>
+      <w:r>
+        <w:t>, która symbolizuje procent</w:t>
+      </w:r>
+      <w:r>
+        <w:t xml:space="preserve">. </w:t>
+      </w:r>
+      <w:r>
+        <w:t xml:space="preserve">Jeśli </w:t>
+      </w:r>
+      <w:r>
+        <w:t>wylosowany procent</w:t>
+      </w:r>
+      <w:r>
+        <w:t xml:space="preserve"> jest mniejsz</w:t>
+      </w:r>
+      <w:r>
+        <w:t>y</w:t>
+      </w:r>
+      <w:r>
+        <w:t xml:space="preserve"> niż</w:t>
+      </w:r>
+      <w:r>
+        <w:t xml:space="preserve"> </w:t>
+      </w:r>
+      <w:r>
+        <w:t xml:space="preserve">procent </w:t>
+      </w:r>
+      <w:r>
+        <w:rPr>
+          <w:i/>
+          <w:iCs/>
+        </w:rPr>
+        <w:t>Ataku</w:t>
+      </w:r>
+      <w:r>
+        <w:t xml:space="preserve"> dla aktualnej </w:t>
+      </w:r>
+      <w:r>
+        <w:rPr>
+          <w:i/>
+          <w:iCs/>
+        </w:rPr>
+        <w:t>Siły</w:t>
+      </w:r>
+      <w:r>
+        <w:t xml:space="preserve"> to wybierana jest akcja </w:t>
+      </w:r>
+      <w:r>
+        <w:rPr>
+          <w:i/>
+          <w:iCs/>
+        </w:rPr>
+        <w:t>Ataku</w:t>
+      </w:r>
+      <w:r>
+        <w:t xml:space="preserve">. </w:t>
+      </w:r>
+      <w:r>
+        <w:t xml:space="preserve">Jeśli jest większy niż procent </w:t>
+      </w:r>
+      <w:r>
+        <w:rPr>
+          <w:i/>
+          <w:iCs/>
+        </w:rPr>
+        <w:t>Ataku</w:t>
+      </w:r>
+      <w:r>
+        <w:t xml:space="preserve">, ale mniejszy niż suma procentu </w:t>
+      </w:r>
+      <w:r>
+        <w:rPr>
+          <w:i/>
+          <w:iCs/>
+        </w:rPr>
+        <w:t>Ataku</w:t>
+      </w:r>
+      <w:r>
+        <w:t xml:space="preserve"> i </w:t>
+      </w:r>
+      <w:r>
+        <w:rPr>
+          <w:i/>
+          <w:iCs/>
+        </w:rPr>
+        <w:t>Faulu</w:t>
+      </w:r>
+      <w:r>
+        <w:t xml:space="preserve"> to wybierana jest akcja </w:t>
+      </w:r>
+      <w:r>
+        <w:rPr>
+          <w:i/>
+          <w:iCs/>
+        </w:rPr>
+        <w:t>Faulu</w:t>
+      </w:r>
+      <w:r>
+        <w:t>. W wypadku, gdy procent jest większy niż suma</w:t>
+      </w:r>
+      <w:r>
+        <w:t xml:space="preserve"> </w:t>
+      </w:r>
+      <w:r>
+        <w:t xml:space="preserve">procentu </w:t>
+      </w:r>
+      <w:r>
+        <w:rPr>
+          <w:i/>
+          <w:iCs/>
+        </w:rPr>
+        <w:t>Ataku</w:t>
+      </w:r>
+      <w:r>
+        <w:t xml:space="preserve"> i </w:t>
+      </w:r>
+      <w:r>
+        <w:rPr>
+          <w:i/>
+          <w:iCs/>
+        </w:rPr>
+        <w:t>Faulu</w:t>
+      </w:r>
+      <w:r>
+        <w:t xml:space="preserve"> to wybierana jest akcja </w:t>
+      </w:r>
+      <w:r>
+        <w:rPr>
+          <w:i/>
+          <w:iCs/>
+        </w:rPr>
+        <w:t>Kradzieży</w:t>
+      </w:r>
+      <w:r>
+        <w:t xml:space="preserve"> </w:t>
+      </w:r>
+      <w:r>
+        <w:t>(</w:t>
+      </w:r>
+      <w:r>
+        <w:fldChar w:fldCharType="begin"/>
+      </w:r>
+      <w:r>
+        <w:instrText xml:space="preserve"> REF _Ref41770089 \h </w:instrText>
+      </w:r>
+      <w:r>
+        <w:fldChar w:fldCharType="separate"/>
+      </w:r>
+      <w:r>
+        <w:t xml:space="preserve">Rysunek </w:t>
+      </w:r>
       <w:r>
         <w:rPr>
           <w:noProof/>
         </w:rPr>
+        <w:t>2</w:t>
+      </w:r>
+      <w:r>
         <w:fldChar w:fldCharType="end"/>
       </w:r>
-    </w:p>
-    <w:p>
-      <w:r>
-        <w:t xml:space="preserve">Pokaże nam się panel wyboru drużyn. </w:t>
-      </w:r>
-    </w:p>
-    <w:p>
-      <w:r>
-        <w:t xml:space="preserve">Pełna strona wygląda tak: </w:t>
-      </w:r>
-    </w:p>
-    <w:p>
+      <w:r>
+        <w:t>).</w:t>
+      </w:r>
+    </w:p>
+    <w:p>
+      <w:pPr>
+        <w:keepNext/>
+      </w:pPr>
       <w:r>
         <w:rPr>
           <w:noProof/>
         </w:rPr>
-        <mc:AlternateContent>
-          <mc:Choice Requires="wps">
-            <w:drawing>
-              <wp:anchor distT="0" distB="0" distL="114300" distR="114300" simplePos="0" relativeHeight="251660288" behindDoc="0" locked="0" layoutInCell="1" allowOverlap="1" wp14:anchorId="22C98D31" wp14:editId="293A5DE7">
-                <wp:simplePos x="0" y="0"/>
-                <wp:positionH relativeFrom="column">
-                  <wp:posOffset>-802640</wp:posOffset>
-                </wp:positionH>
-                <wp:positionV relativeFrom="paragraph">
-                  <wp:posOffset>8593455</wp:posOffset>
-                </wp:positionV>
-                <wp:extent cx="7448550" cy="635"/>
-                <wp:effectExtent l="0" t="0" r="0" b="0"/>
-                <wp:wrapTopAndBottom/>
-                <wp:docPr id="17" name="Text Box 17"/>
-                <wp:cNvGraphicFramePr/>
-                <a:graphic xmlns:a="http://schemas.openxmlformats.org/drawingml/2006/main">
-                  <a:graphicData uri="http://schemas.microsoft.com/office/word/2010/wordprocessingShape">
-                    <wps:wsp>
-                      <wps:cNvSpPr txBox="1"/>
-                      <wps:spPr>
-                        <a:xfrm>
-                          <a:off x="0" y="0"/>
-                          <a:ext cx="7448550" cy="635"/>
-                        </a:xfrm>
-                        <a:prstGeom prst="rect">
-                          <a:avLst/>
-                        </a:prstGeom>
-                        <a:solidFill>
-                          <a:prstClr val="white"/>
-                        </a:solidFill>
-                        <a:ln>
-                          <a:noFill/>
-                        </a:ln>
-                      </wps:spPr>
-                      <wps:txbx>
-                        <w:txbxContent>
-                          <w:p>
-                            <w:pPr>
-                              <w:pStyle w:val="Caption"/>
-                              <w:rPr>
-                                <w:noProof/>
-                              </w:rPr>
-                            </w:pPr>
-                            <w:bookmarkStart w:id="12" w:name="_Toc40712288"/>
-                            <w:r>
-                              <w:t xml:space="preserve">Rysunek </w:t>
-                            </w:r>
-                            <w:r>
-                              <w:fldChar w:fldCharType="begin"/>
-                            </w:r>
-                            <w:r>
-                              <w:instrText xml:space="preserve"> SEQ Rysunek \* ARABIC </w:instrText>
-                            </w:r>
-                            <w:r>
-                              <w:fldChar w:fldCharType="separate"/>
-                            </w:r>
-                            <w:r>
-                              <w:rPr>
-                                <w:noProof/>
-                              </w:rPr>
-                              <w:t>2</w:t>
-                            </w:r>
-                            <w:bookmarkEnd w:id="12"/>
-                            <w:r>
-                              <w:rPr>
-                                <w:noProof/>
-                              </w:rPr>
-                              <w:fldChar w:fldCharType="end"/>
-                            </w:r>
-                          </w:p>
-                        </w:txbxContent>
-                      </wps:txbx>
-                      <wps:bodyPr rot="0" spcFirstLastPara="0" vertOverflow="overflow" horzOverflow="overflow" vert="horz" wrap="square" lIns="0" tIns="0" rIns="0" bIns="0" numCol="1" spcCol="0" rtlCol="0" fromWordArt="0" anchor="t" anchorCtr="0" forceAA="0" compatLnSpc="1">
-                        <a:prstTxWarp prst="textNoShape">
-                          <a:avLst/>
-                        </a:prstTxWarp>
-                        <a:spAutoFit/>
-                      </wps:bodyPr>
-                    </wps:wsp>
-                  </a:graphicData>
-                </a:graphic>
-              </wp:anchor>
-            </w:drawing>
-          </mc:Choice>
-          <mc:Fallback>
-            <w:pict>
-              <v:shapetype w14:anchorId="22C98D31" id="_x0000_t202" coordsize="21600,21600" o:spt="202" path="m,l,21600r21600,l21600,xe">
-                <v:stroke joinstyle="miter"/>
-                <v:path gradientshapeok="t" o:connecttype="rect"/>
-              </v:shapetype>
-              <v:shape id="Text Box 17" o:spid="_x0000_s1026" type="#_x0000_t202" style="position:absolute;margin-left:-63.2pt;margin-top:676.65pt;width:586.5pt;height:.05pt;z-index:251660288;visibility:visible;mso-wrap-style:square;mso-wrap-distance-left:9pt;mso-wrap-distance-top:0;mso-wrap-distance-right:9pt;mso-wrap-distance-bottom:0;mso-position-horizontal:absolute;mso-position-horizontal-relative:text;mso-position-vertical:absolute;mso-position-vertical-relative:text;v-text-anchor:top" o:gfxdata="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" stroked="f">
-                <v:textbox style="mso-fit-shape-to-text:t" inset="0,0,0,0">
-                  <w:txbxContent>
-                    <w:p>
-                      <w:pPr>
-                        <w:pStyle w:val="Caption"/>
-                        <w:rPr>
-                          <w:noProof/>
-                        </w:rPr>
-                      </w:pPr>
-                      <w:bookmarkStart w:id="13" w:name="_Toc40712288"/>
-                      <w:r>
-                        <w:t xml:space="preserve">Rysunek </w:t>
-                      </w:r>
-                      <w:r>
-                        <w:fldChar w:fldCharType="begin"/>
-                      </w:r>
-                      <w:r>
-                        <w:instrText xml:space="preserve"> SEQ Rysunek \* ARABIC </w:instrText>
-                      </w:r>
-                      <w:r>
-                        <w:fldChar w:fldCharType="separate"/>
-                      </w:r>
-                      <w:r>
-                        <w:rPr>
-                          <w:noProof/>
-                        </w:rPr>
-                        <w:t>2</w:t>
-                      </w:r>
-                      <w:bookmarkEnd w:id="13"/>
-                      <w:r>
-                        <w:rPr>
-                          <w:noProof/>
-                        </w:rPr>
-                        <w:fldChar w:fldCharType="end"/>
-                      </w:r>
-                    </w:p>
-                  </w:txbxContent>
-                </v:textbox>
-                <w10:wrap type="topAndBottom"/>
-              </v:shape>
-            </w:pict>
-          </mc:Fallback>
-        </mc:AlternateContent>
-      </w:r>
-      <w:r>
-        <w:rPr>
-          <w:noProof/>
-        </w:rPr>
+        <w:lastRenderedPageBreak/>
         <w:drawing>
-          <wp:anchor distT="0" distB="0" distL="114300" distR="114300" simplePos="0" relativeHeight="251659264" behindDoc="0" locked="0" layoutInCell="1" allowOverlap="1" wp14:anchorId="3F313D3C" wp14:editId="5F070A3A">
-            <wp:simplePos x="0" y="0"/>
-            <wp:positionH relativeFrom="margin">
-              <wp:posOffset>-866775</wp:posOffset>
-            </wp:positionH>
-            <wp:positionV relativeFrom="page">
-              <wp:align>top</wp:align>
-            </wp:positionV>
-            <wp:extent cx="7448550" cy="10594975"/>
-            <wp:effectExtent l="0" t="0" r="0" b="0"/>
-            <wp:wrapTopAndBottom/>
-            <wp:docPr id="3" name="Picture 3"/>
+          <wp:inline distT="0" distB="0" distL="0" distR="0" wp14:anchorId="131A5A39" wp14:editId="1FD98148">
+            <wp:extent cx="5731510" cy="4052570"/>
+            <wp:effectExtent l="0" t="0" r="2540" b="5080"/>
+            <wp:docPr id="23" name="Picture 23"/>
             <wp:cNvGraphicFramePr>
               <a:graphicFrameLocks xmlns:a="http://schemas.openxmlformats.org/drawingml/2006/main" noChangeAspect="1"/>
             </wp:cNvGraphicFramePr>
@@ -2063,13 +3362,13 @@
               <a:graphicData uri="http://schemas.openxmlformats.org/drawingml/2006/picture">
                 <pic:pic xmlns:pic="http://schemas.openxmlformats.org/drawingml/2006/picture">
                   <pic:nvPicPr>
-                    <pic:cNvPr id="0" name="Picture 3"/>
+                    <pic:cNvPr id="0" name="Picture 9"/>
                     <pic:cNvPicPr>
                       <a:picLocks noChangeAspect="1" noChangeArrowheads="1"/>
                     </pic:cNvPicPr>
                   </pic:nvPicPr>
                   <pic:blipFill>
-                    <a:blip r:embed="rId8" cstate="print">
+                    <a:blip r:embed="rId10">
                       <a:extLst>
                         <a:ext uri="{28A0092B-C50C-407E-A947-70E740481C1C}">
                           <a14:useLocalDpi xmlns:a14="http://schemas.microsoft.com/office/drawing/2010/main" val="0"/>
@@ -2084,7 +3383,7 @@
                   <pic:spPr bwMode="auto">
                     <a:xfrm>
                       <a:off x="0" y="0"/>
-                      <a:ext cx="7453363" cy="10602354"/>
+                      <a:ext cx="5731510" cy="4052570"/>
                     </a:xfrm>
                     <a:prstGeom prst="rect">
                       <a:avLst/>
@@ -2097,21 +3396,418 @@
                 </pic:pic>
               </a:graphicData>
             </a:graphic>
-            <wp14:sizeRelH relativeFrom="margin">
-              <wp14:pctWidth>0</wp14:pctWidth>
-            </wp14:sizeRelH>
-            <wp14:sizeRelV relativeFrom="margin">
-              <wp14:pctHeight>0</wp14:pctHeight>
-            </wp14:sizeRelV>
-          </wp:anchor>
+          </wp:inline>
         </w:drawing>
       </w:r>
     </w:p>
     <w:p>
       <w:pPr>
+        <w:pStyle w:val="Caption"/>
+      </w:pPr>
+      <w:bookmarkStart w:id="6" w:name="_Toc41769982"/>
+      <w:bookmarkStart w:id="7" w:name="_Ref41770089"/>
+      <w:r>
+        <w:t xml:space="preserve">Rysunek </w:t>
+      </w:r>
+      <w:fldSimple w:instr=" SEQ Rysunek \* ARABIC ">
+        <w:r>
+          <w:rPr>
+            <w:noProof/>
+          </w:rPr>
+          <w:t>2</w:t>
+        </w:r>
+        <w:bookmarkEnd w:id="6"/>
+      </w:fldSimple>
+      <w:bookmarkEnd w:id="7"/>
+    </w:p>
+    <w:p>
+      <w:pPr>
+        <w:keepNext/>
+      </w:pPr>
+      <w:r>
+        <w:rPr>
+          <w:noProof/>
+        </w:rPr>
+        <w:drawing>
+          <wp:inline distT="0" distB="0" distL="0" distR="0" wp14:anchorId="15EDE71C" wp14:editId="62C7EBEB">
+            <wp:extent cx="5731510" cy="4052570"/>
+            <wp:effectExtent l="0" t="0" r="2540" b="5080"/>
+            <wp:docPr id="19" name="Picture 19"/>
+            <wp:cNvGraphicFramePr>
+              <a:graphicFrameLocks xmlns:a="http://schemas.openxmlformats.org/drawingml/2006/main" noChangeAspect="1"/>
+            </wp:cNvGraphicFramePr>
+            <a:graphic xmlns:a="http://schemas.openxmlformats.org/drawingml/2006/main">
+              <a:graphicData uri="http://schemas.openxmlformats.org/drawingml/2006/picture">
+                <pic:pic xmlns:pic="http://schemas.openxmlformats.org/drawingml/2006/picture">
+                  <pic:nvPicPr>
+                    <pic:cNvPr id="0" name="Picture 3"/>
+                    <pic:cNvPicPr>
+                      <a:picLocks noChangeAspect="1" noChangeArrowheads="1"/>
+                    </pic:cNvPicPr>
+                  </pic:nvPicPr>
+                  <pic:blipFill>
+                    <a:blip r:embed="rId11">
+                      <a:extLst>
+                        <a:ext uri="{28A0092B-C50C-407E-A947-70E740481C1C}">
+                          <a14:useLocalDpi xmlns:a14="http://schemas.microsoft.com/office/drawing/2010/main" val="0"/>
+                        </a:ext>
+                      </a:extLst>
+                    </a:blip>
+                    <a:srcRect/>
+                    <a:stretch>
+                      <a:fillRect/>
+                    </a:stretch>
+                  </pic:blipFill>
+                  <pic:spPr bwMode="auto">
+                    <a:xfrm>
+                      <a:off x="0" y="0"/>
+                      <a:ext cx="5731510" cy="4052570"/>
+                    </a:xfrm>
+                    <a:prstGeom prst="rect">
+                      <a:avLst/>
+                    </a:prstGeom>
+                    <a:noFill/>
+                    <a:ln>
+                      <a:noFill/>
+                    </a:ln>
+                  </pic:spPr>
+                </pic:pic>
+              </a:graphicData>
+            </a:graphic>
+          </wp:inline>
+        </w:drawing>
+      </w:r>
+    </w:p>
+    <w:p>
+      <w:pPr>
+        <w:pStyle w:val="Caption"/>
+      </w:pPr>
+      <w:bookmarkStart w:id="8" w:name="_Toc41764742"/>
+      <w:bookmarkStart w:id="9" w:name="_Toc41769983"/>
+      <w:bookmarkStart w:id="10" w:name="_Ref41770102"/>
+      <w:r>
+        <w:t xml:space="preserve">Rysunek </w:t>
+      </w:r>
+      <w:fldSimple w:instr=" SEQ Rysunek \* ARABIC ">
+        <w:r>
+          <w:rPr>
+            <w:noProof/>
+          </w:rPr>
+          <w:t>3</w:t>
+        </w:r>
+        <w:bookmarkEnd w:id="8"/>
+        <w:bookmarkEnd w:id="9"/>
+      </w:fldSimple>
+      <w:bookmarkEnd w:id="10"/>
+    </w:p>
+    <w:p>
+      <w:r>
+        <w:lastRenderedPageBreak/>
+        <w:t xml:space="preserve">Wylosowanie akcji </w:t>
+      </w:r>
+      <w:r>
+        <w:rPr>
+          <w:i/>
+          <w:iCs/>
+        </w:rPr>
+        <w:t>Ataku</w:t>
+      </w:r>
+      <w:r>
+        <w:t xml:space="preserve"> oznacza, że drużyna próbuje wykonać rzut do kosza. W tej sytuacji znowu wykonywane jest losowanie akcji, ale teraz gdy zostanie wylosowana akcja </w:t>
+      </w:r>
+      <w:r>
+        <w:rPr>
+          <w:i/>
+          <w:iCs/>
+        </w:rPr>
+        <w:t>Ataku</w:t>
+      </w:r>
+      <w:r>
+        <w:t xml:space="preserve"> </w:t>
+      </w:r>
+      <w:r>
+        <w:t>sprawdzana</w:t>
+      </w:r>
+      <w:r>
+        <w:t xml:space="preserve"> jest szansa na zdobycie dwóch lub trzech punktów. </w:t>
+      </w:r>
+      <w:r>
+        <w:t>Oprócz tego m</w:t>
+      </w:r>
+      <w:r>
+        <w:t xml:space="preserve">oże się też zdążyć, że piłka nie trafi do kosza lub zostanie popełniony faul w ataku przez atakującego. </w:t>
+      </w:r>
+    </w:p>
+    <w:p/>
+    <w:p>
+      <w:pPr>
+        <w:keepNext/>
+      </w:pPr>
+      <w:r>
+        <w:rPr>
+          <w:noProof/>
+        </w:rPr>
+        <w:drawing>
+          <wp:inline distT="0" distB="0" distL="0" distR="0" wp14:anchorId="2AB292E7" wp14:editId="1FBA7D6A">
+            <wp:extent cx="5731510" cy="4052570"/>
+            <wp:effectExtent l="0" t="0" r="2540" b="5080"/>
+            <wp:docPr id="20" name="Picture 20"/>
+            <wp:cNvGraphicFramePr>
+              <a:graphicFrameLocks xmlns:a="http://schemas.openxmlformats.org/drawingml/2006/main" noChangeAspect="1"/>
+            </wp:cNvGraphicFramePr>
+            <a:graphic xmlns:a="http://schemas.openxmlformats.org/drawingml/2006/main">
+              <a:graphicData uri="http://schemas.openxmlformats.org/drawingml/2006/picture">
+                <pic:pic xmlns:pic="http://schemas.openxmlformats.org/drawingml/2006/picture">
+                  <pic:nvPicPr>
+                    <pic:cNvPr id="0" name="Picture 5"/>
+                    <pic:cNvPicPr>
+                      <a:picLocks noChangeAspect="1" noChangeArrowheads="1"/>
+                    </pic:cNvPicPr>
+                  </pic:nvPicPr>
+                  <pic:blipFill>
+                    <a:blip r:embed="rId12">
+                      <a:extLst>
+                        <a:ext uri="{28A0092B-C50C-407E-A947-70E740481C1C}">
+                          <a14:useLocalDpi xmlns:a14="http://schemas.microsoft.com/office/drawing/2010/main" val="0"/>
+                        </a:ext>
+                      </a:extLst>
+                    </a:blip>
+                    <a:srcRect/>
+                    <a:stretch>
+                      <a:fillRect/>
+                    </a:stretch>
+                  </pic:blipFill>
+                  <pic:spPr bwMode="auto">
+                    <a:xfrm>
+                      <a:off x="0" y="0"/>
+                      <a:ext cx="5731510" cy="4052570"/>
+                    </a:xfrm>
+                    <a:prstGeom prst="rect">
+                      <a:avLst/>
+                    </a:prstGeom>
+                    <a:noFill/>
+                    <a:ln>
+                      <a:noFill/>
+                    </a:ln>
+                  </pic:spPr>
+                </pic:pic>
+              </a:graphicData>
+            </a:graphic>
+          </wp:inline>
+        </w:drawing>
+      </w:r>
+    </w:p>
+    <w:p>
+      <w:pPr>
+        <w:pStyle w:val="Caption"/>
+      </w:pPr>
+      <w:bookmarkStart w:id="11" w:name="_Toc41764743"/>
+      <w:bookmarkStart w:id="12" w:name="_Toc41769984"/>
+      <w:r>
+        <w:t xml:space="preserve">Rysunek </w:t>
+      </w:r>
+      <w:fldSimple w:instr=" SEQ Rysunek \* ARABIC ">
+        <w:r>
+          <w:rPr>
+            <w:noProof/>
+          </w:rPr>
+          <w:t>4</w:t>
+        </w:r>
+        <w:bookmarkEnd w:id="11"/>
+        <w:bookmarkEnd w:id="12"/>
+      </w:fldSimple>
+    </w:p>
+    <w:p>
+      <w:r>
+        <w:t xml:space="preserve">Po wygenerowaniu akcji dla aktualnej drużyny doliczany jest czas jej trwania do ogólnego czasu trwania meczu. Upłynięcie czasu 40 minut (4 kwarty po 10 minut) jest sygnałem do zakończenia meczu. </w:t>
+      </w:r>
+    </w:p>
+    <w:p>
+      <w:r>
+        <w:t xml:space="preserve">Generowanie akcji odbywa się na zmianę dla każdej drużyny. </w:t>
+      </w:r>
+    </w:p>
+    <w:p>
+      <w:pPr>
+        <w:pStyle w:val="Heading1"/>
+      </w:pPr>
+      <w:bookmarkStart w:id="13" w:name="_Toc41763927"/>
+      <w:r>
+        <w:t>Opis programu</w:t>
+      </w:r>
+      <w:bookmarkEnd w:id="13"/>
+    </w:p>
+    <w:p>
+      <w:pPr>
+        <w:pStyle w:val="Heading2"/>
+      </w:pPr>
+      <w:bookmarkStart w:id="14" w:name="_Toc41763928"/>
+      <w:r>
+        <w:t>Opis struktury programu</w:t>
+      </w:r>
+      <w:bookmarkEnd w:id="14"/>
+    </w:p>
+    <w:p>
+      <w:pPr>
+        <w:pStyle w:val="Heading2"/>
+      </w:pPr>
+      <w:bookmarkStart w:id="15" w:name="_Toc41763929"/>
+      <w:r>
+        <w:t>Schemat blokowy aplikacji</w:t>
+      </w:r>
+      <w:bookmarkEnd w:id="15"/>
+    </w:p>
+    <w:p>
+      <w:pPr>
+        <w:pStyle w:val="Heading2"/>
+      </w:pPr>
+      <w:bookmarkStart w:id="16" w:name="_Toc41763930"/>
+      <w:r>
+        <w:t>Schematy blokowe algorytmów</w:t>
+      </w:r>
+      <w:bookmarkEnd w:id="16"/>
+    </w:p>
+    <w:p>
+      <w:pPr>
+        <w:pStyle w:val="Heading2"/>
+      </w:pPr>
+      <w:bookmarkStart w:id="17" w:name="_Toc41763932"/>
+      <w:r>
+        <w:t>Kod źródłowy wybranych elementów programu</w:t>
+      </w:r>
+      <w:bookmarkEnd w:id="17"/>
+    </w:p>
+    <w:p>
+      <w:pPr>
+        <w:pStyle w:val="Heading2"/>
+      </w:pPr>
+      <w:bookmarkStart w:id="18" w:name="_Toc41763933"/>
+      <w:r>
+        <w:t>Interfejs aplikacji</w:t>
+      </w:r>
+      <w:bookmarkEnd w:id="18"/>
+    </w:p>
+    <w:p>
+      <w:pPr>
+        <w:pStyle w:val="Heading3"/>
+      </w:pPr>
+      <w:bookmarkStart w:id="19" w:name="_Toc41763934"/>
+      <w:r>
+        <w:t>Wybór drużyn do mistrzostw</w:t>
+      </w:r>
+      <w:bookmarkEnd w:id="19"/>
+    </w:p>
+    <w:p>
+      <w:pPr>
         <w:pStyle w:val="Heading4"/>
       </w:pPr>
       <w:r>
+        <w:t>Rozpoczęcie symulacji</w:t>
+      </w:r>
+    </w:p>
+    <w:p>
+      <w:r>
+        <w:t>Symulację można rozpocząć wybierając opcję "</w:t>
+      </w:r>
+      <w:r>
+        <w:t>Rozpocznij Symulację</w:t>
+      </w:r>
+      <w:r>
+        <w:t>" z menu nawigacyjnego</w:t>
+      </w:r>
+      <w:r>
+        <w:t xml:space="preserve"> na górze ekranu</w:t>
+      </w:r>
+      <w:r>
+        <w:t>. Pokaże nam się panel wyboru drużyn</w:t>
+      </w:r>
+      <w:r>
+        <w:t xml:space="preserve"> dla pierwszej konfederacji. </w:t>
+      </w:r>
+    </w:p>
+    <w:p>
+      <w:pPr>
+        <w:keepNext/>
+      </w:pPr>
+      <w:r>
+        <w:rPr>
+          <w:noProof/>
+        </w:rPr>
+        <w:lastRenderedPageBreak/>
+        <w:drawing>
+          <wp:inline distT="0" distB="0" distL="0" distR="0" wp14:anchorId="1BB88B3D" wp14:editId="0A89656D">
+            <wp:extent cx="5810250" cy="8477250"/>
+            <wp:effectExtent l="0" t="0" r="0" b="0"/>
+            <wp:docPr id="25" name="Picture 25"/>
+            <wp:cNvGraphicFramePr>
+              <a:graphicFrameLocks xmlns:a="http://schemas.openxmlformats.org/drawingml/2006/main" noChangeAspect="1"/>
+            </wp:cNvGraphicFramePr>
+            <a:graphic xmlns:a="http://schemas.openxmlformats.org/drawingml/2006/main">
+              <a:graphicData uri="http://schemas.openxmlformats.org/drawingml/2006/picture">
+                <pic:pic xmlns:pic="http://schemas.openxmlformats.org/drawingml/2006/picture">
+                  <pic:nvPicPr>
+                    <pic:cNvPr id="0" name="Picture 16"/>
+                    <pic:cNvPicPr>
+                      <a:picLocks noChangeAspect="1" noChangeArrowheads="1"/>
+                    </pic:cNvPicPr>
+                  </pic:nvPicPr>
+                  <pic:blipFill>
+                    <a:blip r:embed="rId13">
+                      <a:extLst>
+                        <a:ext uri="{28A0092B-C50C-407E-A947-70E740481C1C}">
+                          <a14:useLocalDpi xmlns:a14="http://schemas.microsoft.com/office/drawing/2010/main" val="0"/>
+                        </a:ext>
+                      </a:extLst>
+                    </a:blip>
+                    <a:srcRect/>
+                    <a:stretch>
+                      <a:fillRect/>
+                    </a:stretch>
+                  </pic:blipFill>
+                  <pic:spPr bwMode="auto">
+                    <a:xfrm>
+                      <a:off x="0" y="0"/>
+                      <a:ext cx="5810250" cy="8477250"/>
+                    </a:xfrm>
+                    <a:prstGeom prst="rect">
+                      <a:avLst/>
+                    </a:prstGeom>
+                    <a:noFill/>
+                    <a:ln>
+                      <a:noFill/>
+                    </a:ln>
+                  </pic:spPr>
+                </pic:pic>
+              </a:graphicData>
+            </a:graphic>
+          </wp:inline>
+        </w:drawing>
+      </w:r>
+    </w:p>
+    <w:p>
+      <w:pPr>
+        <w:pStyle w:val="Caption"/>
+      </w:pPr>
+      <w:bookmarkStart w:id="20" w:name="_Toc41769985"/>
+      <w:r>
+        <w:t xml:space="preserve">Rysunek </w:t>
+      </w:r>
+      <w:fldSimple w:instr=" SEQ Rysunek \* ARABIC ">
+        <w:r>
+          <w:rPr>
+            <w:noProof/>
+          </w:rPr>
+          <w:t>5</w:t>
+        </w:r>
+        <w:bookmarkEnd w:id="20"/>
+      </w:fldSimple>
+    </w:p>
+    <w:p>
+      <w:pPr>
+        <w:pStyle w:val="Heading4"/>
+      </w:pPr>
+      <w:r>
+        <w:lastRenderedPageBreak/>
         <w:t>Wybór drużyny</w:t>
       </w:r>
     </w:p>
@@ -2151,7 +3847,7 @@
                     </pic:cNvPicPr>
                   </pic:nvPicPr>
                   <pic:blipFill>
-                    <a:blip r:embed="rId9">
+                    <a:blip r:embed="rId14">
                       <a:extLst>
                         <a:ext uri="{28A0092B-C50C-407E-A947-70E740481C1C}">
                           <a14:useLocalDpi xmlns:a14="http://schemas.microsoft.com/office/drawing/2010/main" val="0"/>
@@ -2187,88 +3883,68 @@
       <w:pPr>
         <w:pStyle w:val="Caption"/>
       </w:pPr>
-      <w:bookmarkStart w:id="14" w:name="_Toc40712289"/>
+      <w:bookmarkStart w:id="21" w:name="_Toc41764745"/>
+      <w:bookmarkStart w:id="22" w:name="_Toc41769986"/>
       <w:r>
         <w:t xml:space="preserve">Rysunek </w:t>
       </w:r>
-      <w:r>
-        <w:fldChar w:fldCharType="begin"/>
-      </w:r>
-      <w:r>
-        <w:instrText xml:space="preserve"> SEQ Rysunek \* ARABIC </w:instrText>
-      </w:r>
-      <w:r>
-        <w:fldChar w:fldCharType="separate"/>
-      </w:r>
+      <w:fldSimple w:instr=" SEQ Rysunek \* ARABIC ">
+        <w:r>
+          <w:rPr>
+            <w:noProof/>
+          </w:rPr>
+          <w:t>6</w:t>
+        </w:r>
+        <w:bookmarkEnd w:id="21"/>
+        <w:bookmarkEnd w:id="22"/>
+      </w:fldSimple>
+    </w:p>
+    <w:p>
+      <w:pPr>
+        <w:pStyle w:val="Heading4"/>
+      </w:pPr>
+      <w:r>
+        <w:t>Walidacja</w:t>
+      </w:r>
+    </w:p>
+    <w:p>
+      <w:r>
+        <w:t xml:space="preserve">Każdy z panelu wyboru drużyn (jest ich cztery, dla każdej z Konfederacji - Europa, Azja i Oceania, Ameryki oraz Afryka) </w:t>
+      </w:r>
+    </w:p>
+    <w:p>
+      <w:r>
+        <w:t xml:space="preserve">posiada walidację mówiącą czy podana Konfederacja może przystąpić do turnieju: </w:t>
+      </w:r>
+    </w:p>
+    <w:p>
+      <w:r>
+        <w:t xml:space="preserve">1. Każda z Konfederacji musi posiadać dokładnie dwie drużyny o sile 1. </w:t>
+      </w:r>
+    </w:p>
+    <w:p>
+      <w:r>
+        <w:t xml:space="preserve">2. Każda z Konfederacji musi posiadać łącznie 8 drużyn. </w:t>
+      </w:r>
+    </w:p>
+    <w:p>
+      <w:r>
+        <w:t xml:space="preserve">Po spełnieniu tych ograniczeń pola wyboru zostaną zaznaczone jako spełnione. </w:t>
+      </w:r>
+    </w:p>
+    <w:p>
+      <w:pPr>
+        <w:keepNext/>
+      </w:pPr>
       <w:r>
         <w:rPr>
           <w:noProof/>
         </w:rPr>
-        <w:t>3</w:t>
-      </w:r>
-      <w:bookmarkEnd w:id="14"/>
-      <w:r>
-        <w:rPr>
-          <w:noProof/>
-        </w:rPr>
-        <w:fldChar w:fldCharType="end"/>
-      </w:r>
-    </w:p>
-    <w:p>
-      <w:pPr>
-        <w:pStyle w:val="Heading4"/>
-      </w:pPr>
-      <w:r>
-        <w:t>Walidacja</w:t>
-      </w:r>
-    </w:p>
-    <w:p>
-      <w:r>
-        <w:t xml:space="preserve">Każdy z panelu wyboru drużyn (jest ich cztery, dla każdej z Konfederacji - Europa, Azja i Oceania, Ameryki oraz Afryka) </w:t>
-      </w:r>
-    </w:p>
-    <w:p>
-      <w:r>
-        <w:t xml:space="preserve">posiada walidację mówiącą czy podana Konfederacja może przystąpić do turnieju: </w:t>
-      </w:r>
-    </w:p>
-    <w:p>
-      <w:r>
-        <w:t xml:space="preserve">1. Każda z Konfederacji musi posiadać dokładnie dwie drużyny o sile 1. </w:t>
-      </w:r>
-    </w:p>
-    <w:p>
-      <w:r>
-        <w:t xml:space="preserve">2. Każda z Konfederacji musi posiadać łącznie 8 drużyn. </w:t>
-      </w:r>
-    </w:p>
-    <w:p/>
-    <w:p>
-      <w:r>
-        <w:t xml:space="preserve">Po spełnieniu tych ograniczeń pola wyboru (ang. </w:t>
-      </w:r>
-      <w:proofErr w:type="spellStart"/>
-      <w:r>
-        <w:t>checkboxes</w:t>
-      </w:r>
-      <w:proofErr w:type="spellEnd"/>
-      <w:r>
-        <w:t xml:space="preserve">) zostaną zaznaczone jako spełnione. </w:t>
-      </w:r>
-    </w:p>
-    <w:p>
-      <w:pPr>
-        <w:keepNext/>
-      </w:pPr>
-      <w:r>
-        <w:rPr>
-          <w:noProof/>
-        </w:rPr>
         <w:drawing>
-          <wp:inline distT="0" distB="0" distL="0" distR="0" wp14:anchorId="7A50B0BC" wp14:editId="04991802">
-            <wp:extent cx="5731510" cy="2209165"/>
-            <wp:effectExtent l="0" t="0" r="2540" b="635"/>
-            <wp:docPr id="5" name="Picture 5"/>
+          <wp:inline distT="0" distB="0" distL="0" distR="0" wp14:anchorId="443F6DCE" wp14:editId="20DE64F5">
+            <wp:extent cx="3629025" cy="1533525"/>
+            <wp:effectExtent l="0" t="0" r="9525" b="9525"/>
+            <wp:docPr id="26" name="Picture 26"/>
             <wp:cNvGraphicFramePr>
               <a:graphicFrameLocks xmlns:a="http://schemas.openxmlformats.org/drawingml/2006/main" noChangeAspect="1"/>
             </wp:cNvGraphicFramePr>
@@ -2276,36 +3952,23 @@
               <a:graphicData uri="http://schemas.openxmlformats.org/drawingml/2006/picture">
                 <pic:pic xmlns:pic="http://schemas.openxmlformats.org/drawingml/2006/picture">
                   <pic:nvPicPr>
-                    <pic:cNvPr id="0" name="Picture 7"/>
-                    <pic:cNvPicPr>
-                      <a:picLocks noChangeAspect="1" noChangeArrowheads="1"/>
-                    </pic:cNvPicPr>
+                    <pic:cNvPr id="1" name=""/>
+                    <pic:cNvPicPr/>
                   </pic:nvPicPr>
                   <pic:blipFill>
-                    <a:blip r:embed="rId10" cstate="print">
-                      <a:extLst>
-                        <a:ext uri="{28A0092B-C50C-407E-A947-70E740481C1C}">
-                          <a14:useLocalDpi xmlns:a14="http://schemas.microsoft.com/office/drawing/2010/main" val="0"/>
-                        </a:ext>
-                      </a:extLst>
-                    </a:blip>
-                    <a:srcRect/>
+                    <a:blip r:embed="rId15"/>
                     <a:stretch>
                       <a:fillRect/>
                     </a:stretch>
                   </pic:blipFill>
-                  <pic:spPr bwMode="auto">
+                  <pic:spPr>
                     <a:xfrm>
                       <a:off x="0" y="0"/>
-                      <a:ext cx="5731510" cy="2209165"/>
+                      <a:ext cx="3629025" cy="1533525"/>
                     </a:xfrm>
                     <a:prstGeom prst="rect">
                       <a:avLst/>
                     </a:prstGeom>
-                    <a:noFill/>
-                    <a:ln>
-                      <a:noFill/>
-                    </a:ln>
                   </pic:spPr>
                 </pic:pic>
               </a:graphicData>
@@ -2318,64 +3981,59 @@
       <w:pPr>
         <w:pStyle w:val="Caption"/>
       </w:pPr>
-      <w:bookmarkStart w:id="15" w:name="_Toc40712290"/>
+      <w:bookmarkStart w:id="23" w:name="_Toc41764746"/>
+      <w:bookmarkStart w:id="24" w:name="_Toc41769987"/>
       <w:r>
         <w:t xml:space="preserve">Rysunek </w:t>
       </w:r>
-      <w:r>
-        <w:fldChar w:fldCharType="begin"/>
-      </w:r>
-      <w:r>
-        <w:instrText xml:space="preserve"> SEQ Rysunek \* ARABIC </w:instrText>
-      </w:r>
-      <w:r>
-        <w:fldChar w:fldCharType="separate"/>
-      </w:r>
+      <w:fldSimple w:instr=" SEQ Rysunek \* ARABIC ">
+        <w:r>
+          <w:rPr>
+            <w:noProof/>
+          </w:rPr>
+          <w:t>7</w:t>
+        </w:r>
+        <w:bookmarkEnd w:id="23"/>
+        <w:bookmarkEnd w:id="24"/>
+      </w:fldSimple>
+    </w:p>
+    <w:p>
+      <w:pPr>
+        <w:pStyle w:val="Heading4"/>
+      </w:pPr>
+      <w:r>
+        <w:t>Przejście do następnej Konfederacji</w:t>
+      </w:r>
+    </w:p>
+    <w:p>
+      <w:r>
+        <w:t xml:space="preserve">Ponadto po wybraniu drużyn zostanie odblokowany przycisk przekierowujący do wyboru drużyn z następnej Konfederacji. </w:t>
+      </w:r>
+    </w:p>
+    <w:p>
+      <w:r>
+        <w:t>A w wypadku chęci zmiany poprzedniej Konfederacji przycisk "</w:t>
+      </w:r>
+      <w:r>
+        <w:t>Poprzedni Krok</w:t>
+      </w:r>
+      <w:r>
+        <w:t xml:space="preserve">" pozwolił się cofnąć. </w:t>
+      </w:r>
+    </w:p>
+    <w:p>
+      <w:pPr>
+        <w:keepNext/>
+      </w:pPr>
       <w:r>
         <w:rPr>
           <w:noProof/>
         </w:rPr>
-        <w:t>4</w:t>
-      </w:r>
-      <w:bookmarkEnd w:id="15"/>
-      <w:r>
-        <w:rPr>
-          <w:noProof/>
-        </w:rPr>
-        <w:fldChar w:fldCharType="end"/>
-      </w:r>
-    </w:p>
-    <w:p>
-      <w:pPr>
-        <w:pStyle w:val="Heading4"/>
-      </w:pPr>
-      <w:r>
-        <w:t>Przejście do następnej Konfederacji</w:t>
-      </w:r>
-    </w:p>
-    <w:p>
-      <w:r>
-        <w:t xml:space="preserve">Ponadto po wybraniu drużyn zostanie odblokowany przycisk przekierowujący do wyboru drużyn z następnej Konfederacji. </w:t>
-      </w:r>
-    </w:p>
-    <w:p>
-      <w:r>
-        <w:t xml:space="preserve">A w wypadku chęci zmiany poprzedniej Konfederacji przycisk "Previous Step" pozwolił się cofnąć. </w:t>
-      </w:r>
-    </w:p>
-    <w:p>
-      <w:pPr>
-        <w:keepNext/>
-      </w:pPr>
-      <w:r>
-        <w:rPr>
-          <w:noProof/>
-        </w:rPr>
         <w:drawing>
-          <wp:inline distT="0" distB="0" distL="0" distR="0" wp14:anchorId="003AB403" wp14:editId="67187BCD">
-            <wp:extent cx="5731510" cy="1223645"/>
+          <wp:inline distT="0" distB="0" distL="0" distR="0" wp14:anchorId="6F55258B" wp14:editId="4669F021">
+            <wp:extent cx="5731510" cy="577850"/>
             <wp:effectExtent l="0" t="0" r="2540" b="0"/>
-            <wp:docPr id="6" name="Picture 6"/>
+            <wp:docPr id="27" name="Picture 27"/>
             <wp:cNvGraphicFramePr>
               <a:graphicFrameLocks xmlns:a="http://schemas.openxmlformats.org/drawingml/2006/main" noChangeAspect="1"/>
             </wp:cNvGraphicFramePr>
@@ -2383,36 +4041,23 @@
               <a:graphicData uri="http://schemas.openxmlformats.org/drawingml/2006/picture">
                 <pic:pic xmlns:pic="http://schemas.openxmlformats.org/drawingml/2006/picture">
                   <pic:nvPicPr>
-                    <pic:cNvPr id="0" name="Picture 9"/>
-                    <pic:cNvPicPr>
-                      <a:picLocks noChangeAspect="1" noChangeArrowheads="1"/>
-                    </pic:cNvPicPr>
+                    <pic:cNvPr id="1" name=""/>
+                    <pic:cNvPicPr/>
                   </pic:nvPicPr>
                   <pic:blipFill>
-                    <a:blip r:embed="rId11" cstate="print">
-                      <a:extLst>
-                        <a:ext uri="{28A0092B-C50C-407E-A947-70E740481C1C}">
-                          <a14:useLocalDpi xmlns:a14="http://schemas.microsoft.com/office/drawing/2010/main" val="0"/>
-                        </a:ext>
-                      </a:extLst>
-                    </a:blip>
-                    <a:srcRect/>
+                    <a:blip r:embed="rId16"/>
                     <a:stretch>
                       <a:fillRect/>
                     </a:stretch>
                   </pic:blipFill>
-                  <pic:spPr bwMode="auto">
+                  <pic:spPr>
                     <a:xfrm>
                       <a:off x="0" y="0"/>
-                      <a:ext cx="5731510" cy="1223645"/>
+                      <a:ext cx="5731510" cy="577850"/>
                     </a:xfrm>
                     <a:prstGeom prst="rect">
                       <a:avLst/>
                     </a:prstGeom>
-                    <a:noFill/>
-                    <a:ln>
-                      <a:noFill/>
-                    </a:ln>
                   </pic:spPr>
                 </pic:pic>
               </a:graphicData>
@@ -2425,74 +4070,64 @@
       <w:pPr>
         <w:pStyle w:val="Caption"/>
       </w:pPr>
-      <w:bookmarkStart w:id="16" w:name="_Toc40712291"/>
+      <w:bookmarkStart w:id="25" w:name="_Toc41764747"/>
+      <w:bookmarkStart w:id="26" w:name="_Toc41769988"/>
       <w:r>
         <w:t xml:space="preserve">Rysunek </w:t>
       </w:r>
-      <w:r>
-        <w:fldChar w:fldCharType="begin"/>
-      </w:r>
-      <w:r>
-        <w:instrText xml:space="preserve"> SEQ Rysunek \* ARABIC </w:instrText>
-      </w:r>
-      <w:r>
-        <w:fldChar w:fldCharType="separate"/>
-      </w:r>
+      <w:fldSimple w:instr=" SEQ Rysunek \* ARABIC ">
+        <w:r>
+          <w:rPr>
+            <w:noProof/>
+          </w:rPr>
+          <w:t>8</w:t>
+        </w:r>
+        <w:bookmarkEnd w:id="25"/>
+        <w:bookmarkEnd w:id="26"/>
+      </w:fldSimple>
+    </w:p>
+    <w:p>
+      <w:pPr>
+        <w:pStyle w:val="Heading3"/>
+      </w:pPr>
+      <w:bookmarkStart w:id="27" w:name="_Toc41763935"/>
+      <w:r>
+        <w:t>Losowanie</w:t>
+      </w:r>
+      <w:bookmarkEnd w:id="27"/>
+    </w:p>
+    <w:p>
+      <w:pPr>
+        <w:pStyle w:val="Heading4"/>
+      </w:pPr>
+      <w:r>
+        <w:t>Podział na koszyki</w:t>
+      </w:r>
+    </w:p>
+    <w:p>
+      <w:r>
+        <w:t xml:space="preserve">Po wybraniu drużyn dla każdej konfederacji aplikacja podzieli nasze drużyny na koszyki na podstawie siły każdej z nich. </w:t>
+      </w:r>
+    </w:p>
+    <w:p>
+      <w:r>
+        <w:t xml:space="preserve">Najsilniejsze z nich znajdą się w pierwszych koszykach. </w:t>
+      </w:r>
+    </w:p>
+    <w:p>
+      <w:pPr>
+        <w:keepNext/>
+      </w:pPr>
       <w:r>
         <w:rPr>
           <w:noProof/>
         </w:rPr>
-        <w:t>5</w:t>
-      </w:r>
-      <w:bookmarkEnd w:id="16"/>
-      <w:r>
-        <w:rPr>
-          <w:noProof/>
-        </w:rPr>
-        <w:fldChar w:fldCharType="end"/>
-      </w:r>
-    </w:p>
-    <w:p>
-      <w:pPr>
-        <w:pStyle w:val="Heading3"/>
-      </w:pPr>
-      <w:bookmarkStart w:id="17" w:name="_Toc41760632"/>
-      <w:r>
-        <w:t>Losowanie</w:t>
-      </w:r>
-      <w:bookmarkEnd w:id="17"/>
-    </w:p>
-    <w:p>
-      <w:pPr>
-        <w:pStyle w:val="Heading4"/>
-      </w:pPr>
-      <w:r>
-        <w:t>Podział na koszyki</w:t>
-      </w:r>
-    </w:p>
-    <w:p>
-      <w:r>
-        <w:t xml:space="preserve">Po wybraniu drużyn dla każdej konfederacji aplikacja podzieli nasze drużyny na koszyki na podstawie siły każdej z nich. </w:t>
-      </w:r>
-    </w:p>
-    <w:p>
-      <w:r>
-        <w:t xml:space="preserve">Najsilniejsze z nich znajdą się w pierwszych koszykach. </w:t>
-      </w:r>
-    </w:p>
-    <w:p>
-      <w:pPr>
-        <w:keepNext/>
-      </w:pPr>
-      <w:r>
-        <w:rPr>
-          <w:noProof/>
-        </w:rPr>
+        <w:lastRenderedPageBreak/>
         <w:drawing>
-          <wp:inline distT="0" distB="0" distL="0" distR="0" wp14:anchorId="315267D4" wp14:editId="4165F7A6">
-            <wp:extent cx="5731510" cy="4056380"/>
-            <wp:effectExtent l="0" t="0" r="2540" b="1270"/>
-            <wp:docPr id="7" name="Picture 7"/>
+          <wp:inline distT="0" distB="0" distL="0" distR="0" wp14:anchorId="2AA90D96" wp14:editId="2B2C7957">
+            <wp:extent cx="5731510" cy="4140200"/>
+            <wp:effectExtent l="0" t="0" r="2540" b="0"/>
+            <wp:docPr id="28" name="Picture 28"/>
             <wp:cNvGraphicFramePr>
               <a:graphicFrameLocks xmlns:a="http://schemas.openxmlformats.org/drawingml/2006/main" noChangeAspect="1"/>
             </wp:cNvGraphicFramePr>
@@ -2500,36 +4135,23 @@
               <a:graphicData uri="http://schemas.openxmlformats.org/drawingml/2006/picture">
                 <pic:pic xmlns:pic="http://schemas.openxmlformats.org/drawingml/2006/picture">
                   <pic:nvPicPr>
-                    <pic:cNvPr id="0" name="Picture 11"/>
-                    <pic:cNvPicPr>
-                      <a:picLocks noChangeAspect="1" noChangeArrowheads="1"/>
-                    </pic:cNvPicPr>
+                    <pic:cNvPr id="1" name=""/>
+                    <pic:cNvPicPr/>
                   </pic:nvPicPr>
                   <pic:blipFill>
-                    <a:blip r:embed="rId12">
-                      <a:extLst>
-                        <a:ext uri="{28A0092B-C50C-407E-A947-70E740481C1C}">
-                          <a14:useLocalDpi xmlns:a14="http://schemas.microsoft.com/office/drawing/2010/main" val="0"/>
-                        </a:ext>
-                      </a:extLst>
-                    </a:blip>
-                    <a:srcRect/>
+                    <a:blip r:embed="rId17"/>
                     <a:stretch>
                       <a:fillRect/>
                     </a:stretch>
                   </pic:blipFill>
-                  <pic:spPr bwMode="auto">
+                  <pic:spPr>
                     <a:xfrm>
                       <a:off x="0" y="0"/>
-                      <a:ext cx="5731510" cy="4056380"/>
+                      <a:ext cx="5731510" cy="4140200"/>
                     </a:xfrm>
                     <a:prstGeom prst="rect">
                       <a:avLst/>
                     </a:prstGeom>
-                    <a:noFill/>
-                    <a:ln>
-                      <a:noFill/>
-                    </a:ln>
                   </pic:spPr>
                 </pic:pic>
               </a:graphicData>
@@ -2542,64 +4164,54 @@
       <w:pPr>
         <w:pStyle w:val="Caption"/>
       </w:pPr>
-      <w:bookmarkStart w:id="18" w:name="_Toc40712292"/>
+      <w:bookmarkStart w:id="28" w:name="_Toc41764748"/>
+      <w:bookmarkStart w:id="29" w:name="_Toc41769989"/>
       <w:r>
         <w:t xml:space="preserve">Rysunek </w:t>
       </w:r>
-      <w:r>
-        <w:fldChar w:fldCharType="begin"/>
-      </w:r>
-      <w:r>
-        <w:instrText xml:space="preserve"> SEQ Rysunek \* ARABIC </w:instrText>
-      </w:r>
-      <w:r>
-        <w:fldChar w:fldCharType="separate"/>
-      </w:r>
+      <w:fldSimple w:instr=" SEQ Rysunek \* ARABIC ">
+        <w:r>
+          <w:rPr>
+            <w:noProof/>
+          </w:rPr>
+          <w:t>9</w:t>
+        </w:r>
+        <w:bookmarkEnd w:id="28"/>
+        <w:bookmarkEnd w:id="29"/>
+      </w:fldSimple>
+    </w:p>
+    <w:p>
+      <w:pPr>
+        <w:pStyle w:val="Heading4"/>
+      </w:pPr>
+      <w:r>
+        <w:t>Podział na grupy A-H</w:t>
+      </w:r>
+    </w:p>
+    <w:p>
+      <w:r>
+        <w:t xml:space="preserve">Tworzenie grup odbywa się poprzez wybranie losowego zespołu z każdego koszyka 1, 4, 5, 8 i umieszczenie go do jednej z grup A, C, E, G. </w:t>
+      </w:r>
+    </w:p>
+    <w:p>
+      <w:r>
+        <w:t xml:space="preserve">Analogicznie tworzone są grupy B, D, F, H z koszyków 2, 3, 6, 7. </w:t>
+      </w:r>
+    </w:p>
+    <w:p>
+      <w:pPr>
+        <w:keepNext/>
+      </w:pPr>
       <w:r>
         <w:rPr>
           <w:noProof/>
         </w:rPr>
-        <w:t>6</w:t>
-      </w:r>
-      <w:bookmarkEnd w:id="18"/>
-      <w:r>
-        <w:rPr>
-          <w:noProof/>
-        </w:rPr>
-        <w:fldChar w:fldCharType="end"/>
-      </w:r>
-    </w:p>
-    <w:p>
-      <w:pPr>
-        <w:pStyle w:val="Heading4"/>
-      </w:pPr>
-      <w:r>
-        <w:t>Podział na grupy A-H</w:t>
-      </w:r>
-    </w:p>
-    <w:p>
-      <w:r>
-        <w:t xml:space="preserve">Tworzenie grup odbywa się poprzez wybranie losowego zespołu z każdego koszyka 1, 4, 5, 8 i umieszczenie go do jednej z grup A, C, E, G. </w:t>
-      </w:r>
-    </w:p>
-    <w:p>
-      <w:r>
-        <w:t xml:space="preserve">Analogicznie tworzone są grupy B, D, F, H z koszyków 2, 3, 6, 7. </w:t>
-      </w:r>
-    </w:p>
-    <w:p>
-      <w:pPr>
-        <w:keepNext/>
-      </w:pPr>
-      <w:r>
-        <w:rPr>
-          <w:noProof/>
-        </w:rPr>
+        <w:lastRenderedPageBreak/>
         <w:drawing>
-          <wp:inline distT="0" distB="0" distL="0" distR="0" wp14:anchorId="7FDA67A7" wp14:editId="78C77564">
-            <wp:extent cx="5731510" cy="4095115"/>
-            <wp:effectExtent l="0" t="0" r="2540" b="635"/>
-            <wp:docPr id="8" name="Picture 8"/>
+          <wp:inline distT="0" distB="0" distL="0" distR="0" wp14:anchorId="41D47885" wp14:editId="7D50F9F2">
+            <wp:extent cx="5731510" cy="4126230"/>
+            <wp:effectExtent l="0" t="0" r="2540" b="7620"/>
+            <wp:docPr id="29" name="Picture 29"/>
             <wp:cNvGraphicFramePr>
               <a:graphicFrameLocks xmlns:a="http://schemas.openxmlformats.org/drawingml/2006/main" noChangeAspect="1"/>
             </wp:cNvGraphicFramePr>
@@ -2607,36 +4219,23 @@
               <a:graphicData uri="http://schemas.openxmlformats.org/drawingml/2006/picture">
                 <pic:pic xmlns:pic="http://schemas.openxmlformats.org/drawingml/2006/picture">
                   <pic:nvPicPr>
-                    <pic:cNvPr id="0" name="Picture 13"/>
-                    <pic:cNvPicPr>
-                      <a:picLocks noChangeAspect="1" noChangeArrowheads="1"/>
-                    </pic:cNvPicPr>
+                    <pic:cNvPr id="1" name=""/>
+                    <pic:cNvPicPr/>
                   </pic:nvPicPr>
                   <pic:blipFill>
-                    <a:blip r:embed="rId13">
-                      <a:extLst>
-                        <a:ext uri="{28A0092B-C50C-407E-A947-70E740481C1C}">
-                          <a14:useLocalDpi xmlns:a14="http://schemas.microsoft.com/office/drawing/2010/main" val="0"/>
-                        </a:ext>
-                      </a:extLst>
-                    </a:blip>
-                    <a:srcRect/>
+                    <a:blip r:embed="rId18"/>
                     <a:stretch>
                       <a:fillRect/>
                     </a:stretch>
                   </pic:blipFill>
-                  <pic:spPr bwMode="auto">
+                  <pic:spPr>
                     <a:xfrm>
                       <a:off x="0" y="0"/>
-                      <a:ext cx="5731510" cy="4095115"/>
+                      <a:ext cx="5731510" cy="4126230"/>
                     </a:xfrm>
                     <a:prstGeom prst="rect">
                       <a:avLst/>
                     </a:prstGeom>
-                    <a:noFill/>
-                    <a:ln>
-                      <a:noFill/>
-                    </a:ln>
                   </pic:spPr>
                 </pic:pic>
               </a:graphicData>
@@ -2649,44 +4248,139 @@
       <w:pPr>
         <w:pStyle w:val="Caption"/>
       </w:pPr>
-      <w:bookmarkStart w:id="19" w:name="_Toc40712293"/>
+      <w:bookmarkStart w:id="30" w:name="_Toc41764749"/>
+      <w:bookmarkStart w:id="31" w:name="_Toc41769990"/>
       <w:r>
         <w:t xml:space="preserve">Rysunek </w:t>
       </w:r>
+      <w:fldSimple w:instr=" SEQ Rysunek \* ARABIC ">
+        <w:r>
+          <w:rPr>
+            <w:noProof/>
+          </w:rPr>
+          <w:t>10</w:t>
+        </w:r>
+        <w:bookmarkEnd w:id="30"/>
+        <w:bookmarkEnd w:id="31"/>
+      </w:fldSimple>
+    </w:p>
+    <w:p>
+      <w:pPr>
+        <w:pStyle w:val="Heading4"/>
+      </w:pPr>
+      <w:r>
+        <w:t>Przykład podziału na koszyki i losowania drużyn</w:t>
+      </w:r>
+    </w:p>
+    <w:p>
+      <w:r>
+        <w:t>P</w:t>
+      </w:r>
+      <w:r>
+        <w:t xml:space="preserve">oniżej zaprezentowanego </w:t>
+      </w:r>
+      <w:r>
+        <w:t xml:space="preserve">przebieg </w:t>
+      </w:r>
+      <w:r>
+        <w:t>podziału na koszyki</w:t>
+      </w:r>
+      <w:r>
+        <w:t xml:space="preserve"> w którym występuje osiem drużyn o </w:t>
+      </w:r>
+      <w:r>
+        <w:rPr>
+          <w:i/>
+          <w:iCs/>
+        </w:rPr>
+        <w:t>Sile 1</w:t>
+      </w:r>
+      <w:r>
+        <w:t xml:space="preserve">, szesnaście drużyn o </w:t>
+      </w:r>
+      <w:r>
+        <w:rPr>
+          <w:i/>
+          <w:iCs/>
+        </w:rPr>
+        <w:t>Sile 2</w:t>
+      </w:r>
+      <w:r>
+        <w:t xml:space="preserve">, cztery drużyny o </w:t>
+      </w:r>
+      <w:r>
+        <w:rPr>
+          <w:i/>
+          <w:iCs/>
+        </w:rPr>
+        <w:t>Sile 3</w:t>
+      </w:r>
+      <w:r>
+        <w:t xml:space="preserve"> i również cztery drużyny o </w:t>
+      </w:r>
+      <w:r>
+        <w:rPr>
+          <w:i/>
+          <w:iCs/>
+        </w:rPr>
+        <w:t>Sile 4</w:t>
+      </w:r>
+      <w:r>
+        <w:t xml:space="preserve">. </w:t>
+      </w:r>
+      <w:r>
+        <w:t xml:space="preserve">Na rysunkach zostanie pokazane krok po kroku na jakiej zasadzie są tworzone grupy w aplikacji. </w:t>
+      </w:r>
+      <w:r>
+        <w:t xml:space="preserve">Na </w:t>
+      </w:r>
       <w:r>
         <w:fldChar w:fldCharType="begin"/>
       </w:r>
       <w:r>
-        <w:instrText xml:space="preserve"> SEQ Rysunek \* ARABIC </w:instrText>
+        <w:instrText xml:space="preserve"> REF _Ref41771203 \h </w:instrText>
       </w:r>
       <w:r>
         <w:fldChar w:fldCharType="separate"/>
       </w:r>
       <w:r>
+        <w:t xml:space="preserve">Rysunek </w:t>
+      </w:r>
+      <w:r>
         <w:rPr>
           <w:noProof/>
         </w:rPr>
-        <w:t>7</w:t>
-      </w:r>
-      <w:bookmarkEnd w:id="19"/>
+        <w:t>11</w:t>
+      </w:r>
+      <w:r>
+        <w:fldChar w:fldCharType="end"/>
+      </w:r>
+      <w:r>
+        <w:t xml:space="preserve"> znajduje się podziała na koszyki, a na </w:t>
+      </w:r>
+      <w:r>
+        <w:fldChar w:fldCharType="begin"/>
+      </w:r>
+      <w:r>
+        <w:instrText xml:space="preserve"> REF _Ref41771225 \h </w:instrText>
+      </w:r>
+      <w:r>
+        <w:fldChar w:fldCharType="separate"/>
+      </w:r>
+      <w:r>
+        <w:t xml:space="preserve">Rysunek </w:t>
+      </w:r>
       <w:r>
         <w:rPr>
           <w:noProof/>
         </w:rPr>
+        <w:t>12</w:t>
+      </w:r>
+      <w:r>
         <w:fldChar w:fldCharType="end"/>
       </w:r>
-    </w:p>
-    <w:p>
-      <w:pPr>
-        <w:pStyle w:val="Heading4"/>
-      </w:pPr>
-      <w:r>
-        <w:t>Przykład podziału na koszyki i losowania drużyn</w:t>
-      </w:r>
-    </w:p>
-    <w:p>
-      <w:r>
-        <w:t xml:space="preserve">Dla poniżej zaprezentowanego podziału na koszyki. </w:t>
+      <w:r>
+        <w:t xml:space="preserve"> został pokazany podział na grupy który został wygenerowany na podstawie tych koszyków. </w:t>
       </w:r>
     </w:p>
     <w:p>
@@ -2697,6 +4391,7 @@
         <w:rPr>
           <w:noProof/>
         </w:rPr>
+        <w:lastRenderedPageBreak/>
         <w:drawing>
           <wp:inline distT="0" distB="0" distL="0" distR="0" wp14:anchorId="16EF63C2" wp14:editId="78D2C8A3">
             <wp:extent cx="5731510" cy="4068445"/>
@@ -2715,7 +4410,7 @@
                     </pic:cNvPicPr>
                   </pic:nvPicPr>
                   <pic:blipFill>
-                    <a:blip r:embed="rId14">
+                    <a:blip r:embed="rId19">
                       <a:extLst>
                         <a:ext uri="{28A0092B-C50C-407E-A947-70E740481C1C}">
                           <a14:useLocalDpi xmlns:a14="http://schemas.microsoft.com/office/drawing/2010/main" val="0"/>
@@ -2751,18 +4446,28 @@
       <w:pPr>
         <w:pStyle w:val="Caption"/>
       </w:pPr>
-      <w:r>
-        <w:t>Rysunek 8</w:t>
-      </w:r>
-    </w:p>
-    <w:p/>
+      <w:bookmarkStart w:id="32" w:name="_Toc41764750"/>
+      <w:bookmarkStart w:id="33" w:name="_Toc41769991"/>
+      <w:bookmarkStart w:id="34" w:name="_Ref41771203"/>
+      <w:r>
+        <w:t xml:space="preserve">Rysunek </w:t>
+      </w:r>
+      <w:fldSimple w:instr=" SEQ Rysunek \* ARABIC ">
+        <w:r>
+          <w:rPr>
+            <w:noProof/>
+          </w:rPr>
+          <w:t>11</w:t>
+        </w:r>
+        <w:bookmarkEnd w:id="32"/>
+        <w:bookmarkEnd w:id="33"/>
+      </w:fldSimple>
+      <w:bookmarkEnd w:id="34"/>
+    </w:p>
     <w:p>
       <w:pPr>
         <w:keepNext/>
       </w:pPr>
-      <w:r>
-        <w:t xml:space="preserve">Możemy otrzymać następujące grupy: </w:t>
-      </w:r>
       <w:r>
         <w:rPr>
           <w:noProof/>
@@ -2785,7 +4490,7 @@
                     </pic:cNvPicPr>
                   </pic:nvPicPr>
                   <pic:blipFill>
-                    <a:blip r:embed="rId15">
+                    <a:blip r:embed="rId20">
                       <a:extLst>
                         <a:ext uri="{28A0092B-C50C-407E-A947-70E740481C1C}">
                           <a14:useLocalDpi xmlns:a14="http://schemas.microsoft.com/office/drawing/2010/main" val="0"/>
@@ -2821,9 +4526,23 @@
       <w:pPr>
         <w:pStyle w:val="Caption"/>
       </w:pPr>
-      <w:r>
-        <w:t>Rysunek 9</w:t>
-      </w:r>
+      <w:bookmarkStart w:id="35" w:name="_Toc41764751"/>
+      <w:bookmarkStart w:id="36" w:name="_Toc41769992"/>
+      <w:bookmarkStart w:id="37" w:name="_Ref41771225"/>
+      <w:r>
+        <w:t xml:space="preserve">Rysunek </w:t>
+      </w:r>
+      <w:fldSimple w:instr=" SEQ Rysunek \* ARABIC ">
+        <w:r>
+          <w:rPr>
+            <w:noProof/>
+          </w:rPr>
+          <w:t>12</w:t>
+        </w:r>
+        <w:bookmarkEnd w:id="35"/>
+        <w:bookmarkEnd w:id="36"/>
+      </w:fldSimple>
+      <w:bookmarkEnd w:id="37"/>
     </w:p>
     <w:p/>
     <w:p>
@@ -2840,14 +4559,46 @@
         </w:numPr>
       </w:pPr>
       <w:r>
-        <w:t xml:space="preserve">Z koszyków 1, 4, 5, 8 wybraliśmy losowo po jednej drużynie i wrzuciliśmy do Grupy A </w:t>
-      </w:r>
-      <w:r>
-        <w:rPr>
-          <w:i/>
-          <w:iCs/>
-        </w:rPr>
-        <w:t>(Rysunek 10)</w:t>
+        <w:t>Z koszyków 1, 4, 5, 8</w:t>
+      </w:r>
+      <w:r>
+        <w:t xml:space="preserve"> (zaznaczone czerwonym prostokątem)</w:t>
+      </w:r>
+      <w:r>
+        <w:t xml:space="preserve"> wybraliśmy losowo po jednej drużynie</w:t>
+      </w:r>
+      <w:r>
+        <w:t xml:space="preserve"> (zaznaczone niebieską elipsą)</w:t>
+      </w:r>
+      <w:r>
+        <w:t xml:space="preserve"> i wrzuciliśmy do Grupy A</w:t>
+      </w:r>
+      <w:r>
+        <w:t xml:space="preserve"> (</w:t>
+      </w:r>
+      <w:r>
+        <w:fldChar w:fldCharType="begin"/>
+      </w:r>
+      <w:r>
+        <w:instrText xml:space="preserve"> REF _Ref41768676 \h </w:instrText>
+      </w:r>
+      <w:r>
+        <w:fldChar w:fldCharType="separate"/>
+      </w:r>
+      <w:r>
+        <w:t xml:space="preserve">Rysunek </w:t>
+      </w:r>
+      <w:r>
+        <w:rPr>
+          <w:noProof/>
+        </w:rPr>
+        <w:t>13</w:t>
+      </w:r>
+      <w:r>
+        <w:fldChar w:fldCharType="end"/>
+      </w:r>
+      <w:r>
+        <w:t>).</w:t>
       </w:r>
     </w:p>
     <w:p>
@@ -2859,14 +4610,40 @@
         </w:numPr>
       </w:pPr>
       <w:r>
-        <w:t xml:space="preserve">Następnie z tych samych koszyków, pomijając poprzednio wybrane drużyny, losujemy po jednej drużynie do Grupy C </w:t>
-      </w:r>
-      <w:r>
-        <w:rPr>
-          <w:i/>
-          <w:iCs/>
-        </w:rPr>
-        <w:t>(Rysunek 11)</w:t>
+        <w:t>Następnie z tych samych koszyków, pomijając poprzednio wybrane drużyny</w:t>
+      </w:r>
+      <w:r>
+        <w:t xml:space="preserve"> (czarne przekreślenie)</w:t>
+      </w:r>
+      <w:r>
+        <w:t>, losujemy po jednej drużynie do Grupy C</w:t>
+      </w:r>
+      <w:r>
+        <w:t xml:space="preserve"> (</w:t>
+      </w:r>
+      <w:r>
+        <w:fldChar w:fldCharType="begin"/>
+      </w:r>
+      <w:r>
+        <w:instrText xml:space="preserve"> REF _Ref41768631 \h </w:instrText>
+      </w:r>
+      <w:r>
+        <w:fldChar w:fldCharType="separate"/>
+      </w:r>
+      <w:r>
+        <w:t xml:space="preserve">Rysunek </w:t>
+      </w:r>
+      <w:r>
+        <w:rPr>
+          <w:noProof/>
+        </w:rPr>
+        <w:t>14</w:t>
+      </w:r>
+      <w:r>
+        <w:fldChar w:fldCharType="end"/>
+      </w:r>
+      <w:r>
+        <w:t>).</w:t>
       </w:r>
     </w:p>
     <w:p>
@@ -2919,7 +4696,7 @@
                     </pic:cNvPicPr>
                   </pic:nvPicPr>
                   <pic:blipFill>
-                    <a:blip r:embed="rId16">
+                    <a:blip r:embed="rId21">
                       <a:extLst>
                         <a:ext uri="{28A0092B-C50C-407E-A947-70E740481C1C}">
                           <a14:useLocalDpi xmlns:a14="http://schemas.microsoft.com/office/drawing/2010/main" val="0"/>
@@ -2955,41 +4732,33 @@
       <w:pPr>
         <w:pStyle w:val="Caption"/>
       </w:pPr>
-      <w:bookmarkStart w:id="20" w:name="_Toc40712294"/>
+      <w:bookmarkStart w:id="38" w:name="_Toc41764752"/>
+      <w:bookmarkStart w:id="39" w:name="_Ref41768676"/>
+      <w:bookmarkStart w:id="40" w:name="_Toc41769993"/>
       <w:r>
         <w:t xml:space="preserve">Rysunek </w:t>
       </w:r>
-      <w:r>
-        <w:fldChar w:fldCharType="begin"/>
-      </w:r>
-      <w:r>
-        <w:instrText xml:space="preserve"> SEQ Rysunek \* ARABIC </w:instrText>
-      </w:r>
-      <w:r>
-        <w:fldChar w:fldCharType="separate"/>
-      </w:r>
+      <w:fldSimple w:instr=" SEQ Rysunek \* ARABIC ">
+        <w:r>
+          <w:rPr>
+            <w:noProof/>
+          </w:rPr>
+          <w:t>13</w:t>
+        </w:r>
+        <w:bookmarkEnd w:id="38"/>
+        <w:bookmarkEnd w:id="40"/>
+      </w:fldSimple>
+      <w:bookmarkEnd w:id="39"/>
+    </w:p>
+    <w:p>
+      <w:pPr>
+        <w:keepNext/>
+      </w:pPr>
       <w:r>
         <w:rPr>
           <w:noProof/>
         </w:rPr>
-        <w:t>8</w:t>
-      </w:r>
-      <w:bookmarkEnd w:id="20"/>
-      <w:r>
-        <w:rPr>
-          <w:noProof/>
-        </w:rPr>
-        <w:fldChar w:fldCharType="end"/>
-      </w:r>
-    </w:p>
-    <w:p>
-      <w:pPr>
-        <w:keepNext/>
-      </w:pPr>
-      <w:r>
-        <w:rPr>
-          <w:noProof/>
-        </w:rPr>
+        <w:lastRenderedPageBreak/>
         <w:drawing>
           <wp:inline distT="0" distB="0" distL="0" distR="0" wp14:anchorId="01F978B6" wp14:editId="5A9882E8">
             <wp:extent cx="5731510" cy="4068445"/>
@@ -3008,7 +4777,7 @@
                     </pic:cNvPicPr>
                   </pic:nvPicPr>
                   <pic:blipFill>
-                    <a:blip r:embed="rId17">
+                    <a:blip r:embed="rId22">
                       <a:extLst>
                         <a:ext uri="{28A0092B-C50C-407E-A947-70E740481C1C}">
                           <a14:useLocalDpi xmlns:a14="http://schemas.microsoft.com/office/drawing/2010/main" val="0"/>
@@ -3044,118 +4813,72 @@
       <w:pPr>
         <w:pStyle w:val="Caption"/>
       </w:pPr>
-      <w:bookmarkStart w:id="21" w:name="_Toc40712295"/>
+      <w:bookmarkStart w:id="41" w:name="_Toc41764753"/>
+      <w:bookmarkStart w:id="42" w:name="_Ref41768631"/>
+      <w:bookmarkStart w:id="43" w:name="_Toc41769994"/>
       <w:r>
         <w:t xml:space="preserve">Rysunek </w:t>
       </w:r>
-      <w:r>
-        <w:fldChar w:fldCharType="begin"/>
-      </w:r>
-      <w:r>
-        <w:instrText xml:space="preserve"> SEQ Rysunek \* ARABIC </w:instrText>
-      </w:r>
-      <w:r>
-        <w:fldChar w:fldCharType="separate"/>
-      </w:r>
+      <w:fldSimple w:instr=" SEQ Rysunek \* ARABIC ">
+        <w:r>
+          <w:rPr>
+            <w:noProof/>
+          </w:rPr>
+          <w:t>14</w:t>
+        </w:r>
+        <w:bookmarkEnd w:id="41"/>
+        <w:bookmarkEnd w:id="43"/>
+      </w:fldSimple>
+      <w:bookmarkEnd w:id="42"/>
+    </w:p>
+    <w:p/>
+    <w:p>
+      <w:pPr>
+        <w:pStyle w:val="Heading3"/>
+      </w:pPr>
+      <w:bookmarkStart w:id="44" w:name="_Toc41763936"/>
+      <w:r>
+        <w:t>Pierwsza Faza Grupowa</w:t>
+      </w:r>
+      <w:bookmarkEnd w:id="44"/>
+    </w:p>
+    <w:p>
+      <w:pPr>
+        <w:pStyle w:val="Heading4"/>
+      </w:pPr>
+      <w:r>
+        <w:t>Tworzenie par</w:t>
+      </w:r>
+    </w:p>
+    <w:p>
+      <w:r>
+        <w:t xml:space="preserve">W ramach każdej grupy odbywają się sparingi mające na celu wybrać dwóch zwycięzców. </w:t>
+      </w:r>
+    </w:p>
+    <w:p>
+      <w:r>
+        <w:t xml:space="preserve">Każda drużyna zagra z każdą inną drużyną w grupie. Łącznie odbędzie się 48 rozgrywek (3 przypadają dla każdej drużyny, 6 w każdej grupie). </w:t>
+      </w:r>
+    </w:p>
+    <w:p>
+      <w:r>
+        <w:t xml:space="preserve">Przykładowy rezultat rozgrywek w Pierwszej Fazie Grupowej. W każdej tabeli przypisanej do grupy znajdują się informacje jakie drużyny brały udział w meczu i ile punktów udało im się zdobyć. </w:t>
+      </w:r>
+    </w:p>
+    <w:p>
+      <w:pPr>
+        <w:keepNext/>
+      </w:pPr>
       <w:r>
         <w:rPr>
           <w:noProof/>
         </w:rPr>
-        <w:t>9</w:t>
-      </w:r>
-      <w:bookmarkEnd w:id="21"/>
-      <w:r>
-        <w:rPr>
-          <w:noProof/>
-        </w:rPr>
-        <w:fldChar w:fldCharType="end"/>
-      </w:r>
-    </w:p>
-    <w:p/>
-    <w:p>
-      <w:pPr>
-        <w:pStyle w:val="Heading3"/>
-      </w:pPr>
-      <w:bookmarkStart w:id="22" w:name="_Toc41760633"/>
-      <w:r>
-        <w:t>Pierwsza Faza Grupowa</w:t>
-      </w:r>
-      <w:bookmarkEnd w:id="22"/>
-    </w:p>
-    <w:p>
-      <w:pPr>
-        <w:pStyle w:val="Heading4"/>
-      </w:pPr>
-      <w:r>
-        <w:t>Tworzenie par</w:t>
-      </w:r>
-    </w:p>
-    <w:p>
-      <w:r>
-        <w:t xml:space="preserve">W ramach każdej grupy odbywają się sparingi mające na celu wybrać dwóch zwycięzców. </w:t>
-      </w:r>
-    </w:p>
-    <w:p>
-      <w:r>
-        <w:t xml:space="preserve">Każda drużyna zagra z każdą inną drużyną w grupie. Łącznie odbędzie się 48 rozgrywek (3 przypadają dla każdej drużyny, 6 w każdej grupie). </w:t>
-      </w:r>
-    </w:p>
-    <w:p/>
-    <w:p>
-      <w:pPr>
-        <w:pStyle w:val="Heading4"/>
-      </w:pPr>
-      <w:r>
-        <w:t>Symulacja meczu</w:t>
-      </w:r>
-    </w:p>
-    <w:p>
-      <w:r>
-        <w:t xml:space="preserve">Aplikacja dla każdej siły przypisuje odpowiednie statystyki takie jak: zdolność ataku (ang. </w:t>
-      </w:r>
-      <w:proofErr w:type="spellStart"/>
-      <w:r>
-        <w:t>attack</w:t>
-      </w:r>
-      <w:proofErr w:type="spellEnd"/>
-      <w:r>
-        <w:t xml:space="preserve">), zdolność obrony przed kradzieżą piłki (ang. </w:t>
-      </w:r>
-      <w:proofErr w:type="spellStart"/>
-      <w:r>
-        <w:t>steal</w:t>
-      </w:r>
-      <w:proofErr w:type="spellEnd"/>
-      <w:r>
-        <w:t xml:space="preserve">) i zdolność popełnienia faulu (ang. </w:t>
-      </w:r>
-      <w:proofErr w:type="spellStart"/>
-      <w:r>
-        <w:t>foul</w:t>
-      </w:r>
-      <w:proofErr w:type="spellEnd"/>
-      <w:r>
-        <w:t xml:space="preserve">). </w:t>
-      </w:r>
-    </w:p>
-    <w:p>
-      <w:r>
-        <w:t xml:space="preserve">Każdej ze zdolności przypisuje się wartość liczbową z zakresu (0, 1), tak aby ich suma dla siły wynosiła 1 (100%). Liczba ta odpowiada za procentową szansę wystąpienia zdarzenia danego typu. </w:t>
-      </w:r>
-    </w:p>
-    <w:p>
-      <w:pPr>
-        <w:keepNext/>
-      </w:pPr>
-      <w:r>
-        <w:rPr>
-          <w:noProof/>
-        </w:rPr>
+        <w:lastRenderedPageBreak/>
         <w:drawing>
-          <wp:inline distT="0" distB="0" distL="0" distR="0" wp14:anchorId="27E2DF3E" wp14:editId="459B19A7">
-            <wp:extent cx="5731510" cy="4052570"/>
-            <wp:effectExtent l="0" t="0" r="2540" b="5080"/>
-            <wp:docPr id="13" name="Picture 13"/>
+          <wp:inline distT="0" distB="0" distL="0" distR="0" wp14:anchorId="3954995E" wp14:editId="7DCBB75C">
+            <wp:extent cx="5278755" cy="8524875"/>
+            <wp:effectExtent l="0" t="0" r="0" b="9525"/>
+            <wp:docPr id="30" name="Picture 30"/>
             <wp:cNvGraphicFramePr>
               <a:graphicFrameLocks xmlns:a="http://schemas.openxmlformats.org/drawingml/2006/main" noChangeAspect="1"/>
             </wp:cNvGraphicFramePr>
@@ -3163,13 +4886,13 @@
               <a:graphicData uri="http://schemas.openxmlformats.org/drawingml/2006/picture">
                 <pic:pic xmlns:pic="http://schemas.openxmlformats.org/drawingml/2006/picture">
                   <pic:nvPicPr>
-                    <pic:cNvPr id="0" name="Picture 23"/>
+                    <pic:cNvPr id="0" name="Picture 18"/>
                     <pic:cNvPicPr>
                       <a:picLocks noChangeAspect="1" noChangeArrowheads="1"/>
                     </pic:cNvPicPr>
                   </pic:nvPicPr>
                   <pic:blipFill>
-                    <a:blip r:embed="rId18">
+                    <a:blip r:embed="rId23">
                       <a:extLst>
                         <a:ext uri="{28A0092B-C50C-407E-A947-70E740481C1C}">
                           <a14:useLocalDpi xmlns:a14="http://schemas.microsoft.com/office/drawing/2010/main" val="0"/>
@@ -3184,7 +4907,7 @@
                   <pic:spPr bwMode="auto">
                     <a:xfrm>
                       <a:off x="0" y="0"/>
-                      <a:ext cx="5731510" cy="4052570"/>
+                      <a:ext cx="5278755" cy="8524875"/>
                     </a:xfrm>
                     <a:prstGeom prst="rect">
                       <a:avLst/>
@@ -3205,341 +4928,42 @@
       <w:pPr>
         <w:pStyle w:val="Caption"/>
       </w:pPr>
-      <w:bookmarkStart w:id="23" w:name="_Toc40712296"/>
+      <w:bookmarkStart w:id="45" w:name="_Toc41764754"/>
+      <w:bookmarkStart w:id="46" w:name="_Toc41769995"/>
       <w:r>
         <w:t xml:space="preserve">Rysunek </w:t>
       </w:r>
-      <w:r>
-        <w:fldChar w:fldCharType="begin"/>
-      </w:r>
-      <w:r>
-        <w:instrText xml:space="preserve"> SEQ Rysunek \* ARABIC </w:instrText>
-      </w:r>
-      <w:r>
-        <w:fldChar w:fldCharType="separate"/>
-      </w:r>
-      <w:r>
-        <w:rPr>
-          <w:noProof/>
-        </w:rPr>
-        <w:t>10</w:t>
-      </w:r>
-      <w:bookmarkEnd w:id="23"/>
-      <w:r>
-        <w:rPr>
-          <w:noProof/>
-        </w:rPr>
-        <w:fldChar w:fldCharType="end"/>
-      </w:r>
-    </w:p>
-    <w:p>
-      <w:r>
-        <w:t xml:space="preserve">Każda ze zdolności wpływa na różne wydarzenia podczas meczu. Na początku generowania zdarzenia/akcji aplikacja sprawdza jaką siłę ma drużyna aktualnie trzymająca piłkę. Na tej podstawie losuje z jakiej kategorii będzie akcja (atak, utrata piłki, faul). </w:t>
-      </w:r>
-    </w:p>
-    <w:p>
-      <w:pPr>
-        <w:keepNext/>
-      </w:pPr>
-      <w:r>
-        <w:rPr>
-          <w:noProof/>
-        </w:rPr>
-        <w:drawing>
-          <wp:inline distT="0" distB="0" distL="0" distR="0" wp14:anchorId="6A33E41F" wp14:editId="63C36BE6">
-            <wp:extent cx="5731510" cy="4052570"/>
-            <wp:effectExtent l="0" t="0" r="2540" b="5080"/>
-            <wp:docPr id="14" name="Picture 14"/>
-            <wp:cNvGraphicFramePr>
-              <a:graphicFrameLocks xmlns:a="http://schemas.openxmlformats.org/drawingml/2006/main" noChangeAspect="1"/>
-            </wp:cNvGraphicFramePr>
-            <a:graphic xmlns:a="http://schemas.openxmlformats.org/drawingml/2006/main">
-              <a:graphicData uri="http://schemas.openxmlformats.org/drawingml/2006/picture">
-                <pic:pic xmlns:pic="http://schemas.openxmlformats.org/drawingml/2006/picture">
-                  <pic:nvPicPr>
-                    <pic:cNvPr id="0" name="Picture 25"/>
-                    <pic:cNvPicPr>
-                      <a:picLocks noChangeAspect="1" noChangeArrowheads="1"/>
-                    </pic:cNvPicPr>
-                  </pic:nvPicPr>
-                  <pic:blipFill>
-                    <a:blip r:embed="rId19">
-                      <a:extLst>
-                        <a:ext uri="{28A0092B-C50C-407E-A947-70E740481C1C}">
-                          <a14:useLocalDpi xmlns:a14="http://schemas.microsoft.com/office/drawing/2010/main" val="0"/>
-                        </a:ext>
-                      </a:extLst>
-                    </a:blip>
-                    <a:srcRect/>
-                    <a:stretch>
-                      <a:fillRect/>
-                    </a:stretch>
-                  </pic:blipFill>
-                  <pic:spPr bwMode="auto">
-                    <a:xfrm>
-                      <a:off x="0" y="0"/>
-                      <a:ext cx="5731510" cy="4052570"/>
-                    </a:xfrm>
-                    <a:prstGeom prst="rect">
-                      <a:avLst/>
-                    </a:prstGeom>
-                    <a:noFill/>
-                    <a:ln>
-                      <a:noFill/>
-                    </a:ln>
-                  </pic:spPr>
-                </pic:pic>
-              </a:graphicData>
-            </a:graphic>
-          </wp:inline>
-        </w:drawing>
-      </w:r>
-    </w:p>
-    <w:p>
-      <w:pPr>
-        <w:pStyle w:val="Caption"/>
-      </w:pPr>
-      <w:bookmarkStart w:id="24" w:name="_Toc40712297"/>
-      <w:r>
-        <w:t xml:space="preserve">Rysunek </w:t>
-      </w:r>
-      <w:r>
-        <w:fldChar w:fldCharType="begin"/>
-      </w:r>
-      <w:r>
-        <w:instrText xml:space="preserve"> SEQ Rysunek \* ARABIC </w:instrText>
-      </w:r>
-      <w:r>
-        <w:fldChar w:fldCharType="separate"/>
-      </w:r>
-      <w:r>
-        <w:rPr>
-          <w:noProof/>
-        </w:rPr>
-        <w:t>11</w:t>
-      </w:r>
-      <w:bookmarkEnd w:id="24"/>
-      <w:r>
-        <w:rPr>
-          <w:noProof/>
-        </w:rPr>
-        <w:fldChar w:fldCharType="end"/>
-      </w:r>
-    </w:p>
-    <w:p>
-      <w:r>
-        <w:t xml:space="preserve">W wypadku ataku sprawdzana jest szansa na zdobycie dwóch lub trzech punktów. Może się też zdążyć, że piłka nie trafi do kosza lub zostanie popełniony faul w ataku przez atakującego. </w:t>
-      </w:r>
-    </w:p>
-    <w:p>
-      <w:pPr>
-        <w:keepNext/>
-      </w:pPr>
-      <w:r>
-        <w:rPr>
-          <w:noProof/>
-        </w:rPr>
-        <w:drawing>
-          <wp:inline distT="0" distB="0" distL="0" distR="0" wp14:anchorId="5B0F534F" wp14:editId="75FBE818">
-            <wp:extent cx="5731510" cy="4052570"/>
-            <wp:effectExtent l="0" t="0" r="2540" b="5080"/>
-            <wp:docPr id="15" name="Picture 15"/>
-            <wp:cNvGraphicFramePr>
-              <a:graphicFrameLocks xmlns:a="http://schemas.openxmlformats.org/drawingml/2006/main" noChangeAspect="1"/>
-            </wp:cNvGraphicFramePr>
-            <a:graphic xmlns:a="http://schemas.openxmlformats.org/drawingml/2006/main">
-              <a:graphicData uri="http://schemas.openxmlformats.org/drawingml/2006/picture">
-                <pic:pic xmlns:pic="http://schemas.openxmlformats.org/drawingml/2006/picture">
-                  <pic:nvPicPr>
-                    <pic:cNvPr id="0" name="Picture 27"/>
-                    <pic:cNvPicPr>
-                      <a:picLocks noChangeAspect="1" noChangeArrowheads="1"/>
-                    </pic:cNvPicPr>
-                  </pic:nvPicPr>
-                  <pic:blipFill>
-                    <a:blip r:embed="rId20">
-                      <a:extLst>
-                        <a:ext uri="{28A0092B-C50C-407E-A947-70E740481C1C}">
-                          <a14:useLocalDpi xmlns:a14="http://schemas.microsoft.com/office/drawing/2010/main" val="0"/>
-                        </a:ext>
-                      </a:extLst>
-                    </a:blip>
-                    <a:srcRect/>
-                    <a:stretch>
-                      <a:fillRect/>
-                    </a:stretch>
-                  </pic:blipFill>
-                  <pic:spPr bwMode="auto">
-                    <a:xfrm>
-                      <a:off x="0" y="0"/>
-                      <a:ext cx="5731510" cy="4052570"/>
-                    </a:xfrm>
-                    <a:prstGeom prst="rect">
-                      <a:avLst/>
-                    </a:prstGeom>
-                    <a:noFill/>
-                    <a:ln>
-                      <a:noFill/>
-                    </a:ln>
-                  </pic:spPr>
-                </pic:pic>
-              </a:graphicData>
-            </a:graphic>
-          </wp:inline>
-        </w:drawing>
-      </w:r>
-    </w:p>
-    <w:p>
-      <w:pPr>
-        <w:pStyle w:val="Caption"/>
-      </w:pPr>
-      <w:bookmarkStart w:id="25" w:name="_Toc40712298"/>
-      <w:r>
-        <w:t xml:space="preserve">Rysunek </w:t>
-      </w:r>
-      <w:r>
-        <w:fldChar w:fldCharType="begin"/>
-      </w:r>
-      <w:r>
-        <w:instrText xml:space="preserve"> SEQ Rysunek \* ARABIC </w:instrText>
-      </w:r>
-      <w:r>
-        <w:fldChar w:fldCharType="separate"/>
-      </w:r>
-      <w:r>
-        <w:rPr>
-          <w:noProof/>
-        </w:rPr>
-        <w:t>12</w:t>
-      </w:r>
-      <w:bookmarkEnd w:id="25"/>
-      <w:r>
-        <w:rPr>
-          <w:noProof/>
-        </w:rPr>
-        <w:fldChar w:fldCharType="end"/>
-      </w:r>
-    </w:p>
-    <w:p>
-      <w:r>
-        <w:t xml:space="preserve">Po wygenerowaniu akcji dla aktualnej drużyny doliczany jest czas jej trwania do ogólnego czasu trwania meczu. Upłynięcie czasu 40 minut (4 kwarty po 10 minut) jest sygnałem do zakończenia meczu. </w:t>
-      </w:r>
-    </w:p>
-    <w:p>
-      <w:r>
-        <w:t xml:space="preserve">Generowanie akcji odbywa się na zmianę dla każdej drużyny. </w:t>
-      </w:r>
-    </w:p>
-    <w:p>
-      <w:r>
-        <w:t xml:space="preserve">Przykładowy rezultat rozgrywek w Pierwszej Fazie Grupowej. W każdej tabeli przypisanej do grupy znajdują się informacje jakie drużyny brały udział w meczu i ile punktów udało im się zdobyć. </w:t>
-      </w:r>
-    </w:p>
-    <w:p>
-      <w:pPr>
-        <w:keepNext/>
-      </w:pPr>
-      <w:r>
-        <w:rPr>
-          <w:noProof/>
-        </w:rPr>
-        <w:drawing>
-          <wp:inline distT="0" distB="0" distL="0" distR="0" wp14:anchorId="5C03DE39" wp14:editId="1B711424">
-            <wp:extent cx="5731510" cy="5785485"/>
-            <wp:effectExtent l="0" t="0" r="2540" b="5715"/>
-            <wp:docPr id="16" name="Picture 16"/>
-            <wp:cNvGraphicFramePr>
-              <a:graphicFrameLocks xmlns:a="http://schemas.openxmlformats.org/drawingml/2006/main" noChangeAspect="1"/>
-            </wp:cNvGraphicFramePr>
-            <a:graphic xmlns:a="http://schemas.openxmlformats.org/drawingml/2006/main">
-              <a:graphicData uri="http://schemas.openxmlformats.org/drawingml/2006/picture">
-                <pic:pic xmlns:pic="http://schemas.openxmlformats.org/drawingml/2006/picture">
-                  <pic:nvPicPr>
-                    <pic:cNvPr id="0" name="Picture 29"/>
-                    <pic:cNvPicPr>
-                      <a:picLocks noChangeAspect="1" noChangeArrowheads="1"/>
-                    </pic:cNvPicPr>
-                  </pic:nvPicPr>
-                  <pic:blipFill>
-                    <a:blip r:embed="rId21" cstate="print">
-                      <a:extLst>
-                        <a:ext uri="{28A0092B-C50C-407E-A947-70E740481C1C}">
-                          <a14:useLocalDpi xmlns:a14="http://schemas.microsoft.com/office/drawing/2010/main" val="0"/>
-                        </a:ext>
-                      </a:extLst>
-                    </a:blip>
-                    <a:srcRect/>
-                    <a:stretch>
-                      <a:fillRect/>
-                    </a:stretch>
-                  </pic:blipFill>
-                  <pic:spPr bwMode="auto">
-                    <a:xfrm>
-                      <a:off x="0" y="0"/>
-                      <a:ext cx="5731510" cy="5785485"/>
-                    </a:xfrm>
-                    <a:prstGeom prst="rect">
-                      <a:avLst/>
-                    </a:prstGeom>
-                    <a:noFill/>
-                    <a:ln>
-                      <a:noFill/>
-                    </a:ln>
-                  </pic:spPr>
-                </pic:pic>
-              </a:graphicData>
-            </a:graphic>
-          </wp:inline>
-        </w:drawing>
-      </w:r>
-    </w:p>
-    <w:p>
-      <w:bookmarkStart w:id="26" w:name="_Toc40712299"/>
-      <w:r>
-        <w:t xml:space="preserve">Rysunek </w:t>
-      </w:r>
-      <w:r>
-        <w:fldChar w:fldCharType="begin"/>
-      </w:r>
-      <w:r>
-        <w:instrText xml:space="preserve"> SEQ Rysunek \* ARABIC </w:instrText>
-      </w:r>
-      <w:r>
-        <w:fldChar w:fldCharType="separate"/>
-      </w:r>
-      <w:r>
-        <w:rPr>
-          <w:noProof/>
-        </w:rPr>
-        <w:t>13</w:t>
-      </w:r>
-      <w:bookmarkEnd w:id="26"/>
-      <w:r>
-        <w:rPr>
-          <w:noProof/>
-        </w:rPr>
-        <w:fldChar w:fldCharType="end"/>
-      </w:r>
+      <w:fldSimple w:instr=" SEQ Rysunek \* ARABIC ">
+        <w:r>
+          <w:rPr>
+            <w:noProof/>
+          </w:rPr>
+          <w:t>15</w:t>
+        </w:r>
+        <w:bookmarkEnd w:id="45"/>
+        <w:bookmarkEnd w:id="46"/>
+      </w:fldSimple>
     </w:p>
     <w:p>
       <w:pPr>
         <w:pStyle w:val="Heading1"/>
       </w:pPr>
-      <w:bookmarkStart w:id="27" w:name="_Toc41760634"/>
-      <w:r>
+      <w:bookmarkStart w:id="47" w:name="_Toc41763937"/>
+      <w:r>
+        <w:lastRenderedPageBreak/>
         <w:t>Instrukcja obsługi</w:t>
       </w:r>
-      <w:bookmarkEnd w:id="27"/>
+      <w:bookmarkEnd w:id="47"/>
     </w:p>
     <w:p>
       <w:pPr>
         <w:pStyle w:val="Heading2"/>
       </w:pPr>
-      <w:bookmarkStart w:id="28" w:name="_Toc41760635"/>
+      <w:bookmarkStart w:id="48" w:name="_Toc41763938"/>
       <w:r>
         <w:t>Uruchomienie aplikacji</w:t>
       </w:r>
-      <w:bookmarkEnd w:id="28"/>
+      <w:bookmarkEnd w:id="48"/>
       <w:r>
         <w:t xml:space="preserve"> </w:t>
       </w:r>
@@ -3548,13 +4972,19 @@
       <w:pPr>
         <w:pStyle w:val="Heading2"/>
       </w:pPr>
-      <w:bookmarkStart w:id="29" w:name="_Toc41760636"/>
+      <w:bookmarkStart w:id="49" w:name="_Toc41763939"/>
       <w:r>
         <w:t>Przykładowy przebieg działania programu</w:t>
       </w:r>
-      <w:bookmarkEnd w:id="29"/>
+      <w:bookmarkEnd w:id="49"/>
     </w:p>
     <w:sectPr>
+      <w:headerReference w:type="even" r:id="rId24"/>
+      <w:headerReference w:type="default" r:id="rId25"/>
+      <w:footerReference w:type="even" r:id="rId26"/>
+      <w:footerReference w:type="default" r:id="rId27"/>
+      <w:headerReference w:type="first" r:id="rId28"/>
+      <w:footerReference w:type="first" r:id="rId29"/>
       <w:pgSz w:w="11906" w:h="16838"/>
       <w:pgMar w:top="1440" w:right="1440" w:bottom="1440" w:left="1440" w:header="708" w:footer="708" w:gutter="0"/>
       <w:cols w:space="708"/>
@@ -3562,6 +4992,148 @@
     </w:sectPr>
   </w:body>
 </w:document>
+</file>
+
+<file path=word/endnotes.xml><?xml version="1.0" encoding="utf-8"?>
+<w:endnotes xmlns:wpc="http://schemas.microsoft.com/office/word/2010/wordprocessingCanvas" xmlns:cx="http://schemas.microsoft.com/office/drawing/2014/chartex" xmlns:cx1="http://schemas.microsoft.com/office/drawing/2015/9/8/chartex" xmlns:cx2="http://schemas.microsoft.com/office/drawing/2015/10/21/chartex" xmlns:cx3="http://schemas.microsoft.com/office/drawing/2016/5/9/chartex" xmlns:cx4="http://schemas.microsoft.com/office/drawing/2016/5/10/chartex" xmlns:cx5="http://schemas.microsoft.com/office/drawing/2016/5/11/chartex" xmlns:cx6="http://schemas.microsoft.com/office/drawing/2016/5/12/chartex" xmlns:cx7="http://schemas.microsoft.com/office/drawing/2016/5/13/chartex" xmlns:cx8="http://schemas.microsoft.com/office/drawing/2016/5/14/chartex" xmlns:mc="http://schemas.openxmlformats.org/markup-compatibility/2006" xmlns:aink="http://schemas.microsoft.com/office/drawing/2016/ink" xmlns:am3d="http://schemas.microsoft.com/office/drawing/2017/model3d" xmlns:o="urn:schemas-microsoft-com:office:office" xmlns:r="http://schemas.openxmlformats.org/officeDocument/2006/relationships" xmlns:m="http://schemas.openxmlformats.org/officeDocument/2006/math" xmlns:v="urn:schemas-microsoft-com:vml" xmlns:wp14="http://schemas.microsoft.com/office/word/2010/wordprocessingDrawing" xmlns:wp="http://schemas.openxmlformats.org/drawingml/2006/wordprocessingDrawing" xmlns:w10="urn:schemas-microsoft-com:office:word" xmlns:w="http://schemas.openxmlformats.org/wordprocessingml/2006/main" xmlns:w14="http://schemas.microsoft.com/office/word/2010/wordml" xmlns:w15="http://schemas.microsoft.com/office/word/2012/wordml" xmlns:w16cex="http://schemas.microsoft.com/office/word/2018/wordml/cex" xmlns:w16cid="http://schemas.microsoft.com/office/word/2016/wordml/cid" xmlns:w16="http://schemas.microsoft.com/office/word/2018/wordml" xmlns:w16se="http://schemas.microsoft.com/office/word/2015/wordml/symex" xmlns:wpg="http://schemas.microsoft.com/office/word/2010/wordprocessingGroup" xmlns:wpi="http://schemas.microsoft.com/office/word/2010/wordprocessingInk" xmlns:wne="http://schemas.microsoft.com/office/word/2006/wordml" xmlns:wps="http://schemas.microsoft.com/office/word/2010/wordprocessingShape" mc:Ignorable="w14 w15 w16se w16cid w16 w16cex wp14">
+  <w:endnote w:type="separator" w:id="-1">
+    <w:p>
+      <w:pPr>
+        <w:spacing w:after="0" w:line="240" w:lineRule="auto"/>
+      </w:pPr>
+      <w:r>
+        <w:separator/>
+      </w:r>
+    </w:p>
+  </w:endnote>
+  <w:endnote w:type="continuationSeparator" w:id="0">
+    <w:p>
+      <w:pPr>
+        <w:spacing w:after="0" w:line="240" w:lineRule="auto"/>
+      </w:pPr>
+      <w:r>
+        <w:continuationSeparator/>
+      </w:r>
+    </w:p>
+  </w:endnote>
+</w:endnotes>
+</file>
+
+<file path=word/footer1.xml><?xml version="1.0" encoding="utf-8"?>
+<w:ftr xmlns:wpc="http://schemas.microsoft.com/office/word/2010/wordprocessingCanvas" xmlns:cx="http://schemas.microsoft.com/office/drawing/2014/chartex" xmlns:cx1="http://schemas.microsoft.com/office/drawing/2015/9/8/chartex" xmlns:cx2="http://schemas.microsoft.com/office/drawing/2015/10/21/chartex" xmlns:cx3="http://schemas.microsoft.com/office/drawing/2016/5/9/chartex" xmlns:cx4="http://schemas.microsoft.com/office/drawing/2016/5/10/chartex" xmlns:cx5="http://schemas.microsoft.com/office/drawing/2016/5/11/chartex" xmlns:cx6="http://schemas.microsoft.com/office/drawing/2016/5/12/chartex" xmlns:cx7="http://schemas.microsoft.com/office/drawing/2016/5/13/chartex" xmlns:cx8="http://schemas.microsoft.com/office/drawing/2016/5/14/chartex" xmlns:mc="http://schemas.openxmlformats.org/markup-compatibility/2006" xmlns:aink="http://schemas.microsoft.com/office/drawing/2016/ink" xmlns:am3d="http://schemas.microsoft.com/office/drawing/2017/model3d" xmlns:o="urn:schemas-microsoft-com:office:office" xmlns:r="http://schemas.openxmlformats.org/officeDocument/2006/relationships" xmlns:m="http://schemas.openxmlformats.org/officeDocument/2006/math" xmlns:v="urn:schemas-microsoft-com:vml" xmlns:wp14="http://schemas.microsoft.com/office/word/2010/wordprocessingDrawing" xmlns:wp="http://schemas.openxmlformats.org/drawingml/2006/wordprocessingDrawing" xmlns:w10="urn:schemas-microsoft-com:office:word" xmlns:w="http://schemas.openxmlformats.org/wordprocessingml/2006/main" xmlns:w14="http://schemas.microsoft.com/office/word/2010/wordml" xmlns:w15="http://schemas.microsoft.com/office/word/2012/wordml" xmlns:w16cex="http://schemas.microsoft.com/office/word/2018/wordml/cex" xmlns:w16cid="http://schemas.microsoft.com/office/word/2016/wordml/cid" xmlns:w16="http://schemas.microsoft.com/office/word/2018/wordml" xmlns:w16se="http://schemas.microsoft.com/office/word/2015/wordml/symex" xmlns:wpg="http://schemas.microsoft.com/office/word/2010/wordprocessingGroup" xmlns:wpi="http://schemas.microsoft.com/office/word/2010/wordprocessingInk" xmlns:wne="http://schemas.microsoft.com/office/word/2006/wordml" xmlns:wps="http://schemas.microsoft.com/office/word/2010/wordprocessingShape" mc:Ignorable="w14 w15 w16se w16cid w16 w16cex wp14">
+  <w:p>
+    <w:pPr>
+      <w:pStyle w:val="Footer"/>
+    </w:pPr>
+  </w:p>
+</w:ftr>
+</file>
+
+<file path=word/footer2.xml><?xml version="1.0" encoding="utf-8"?>
+<w:ftr xmlns:wpc="http://schemas.microsoft.com/office/word/2010/wordprocessingCanvas" xmlns:cx="http://schemas.microsoft.com/office/drawing/2014/chartex" xmlns:cx1="http://schemas.microsoft.com/office/drawing/2015/9/8/chartex" xmlns:cx2="http://schemas.microsoft.com/office/drawing/2015/10/21/chartex" xmlns:cx3="http://schemas.microsoft.com/office/drawing/2016/5/9/chartex" xmlns:cx4="http://schemas.microsoft.com/office/drawing/2016/5/10/chartex" xmlns:cx5="http://schemas.microsoft.com/office/drawing/2016/5/11/chartex" xmlns:cx6="http://schemas.microsoft.com/office/drawing/2016/5/12/chartex" xmlns:cx7="http://schemas.microsoft.com/office/drawing/2016/5/13/chartex" xmlns:cx8="http://schemas.microsoft.com/office/drawing/2016/5/14/chartex" xmlns:mc="http://schemas.openxmlformats.org/markup-compatibility/2006" xmlns:aink="http://schemas.microsoft.com/office/drawing/2016/ink" xmlns:am3d="http://schemas.microsoft.com/office/drawing/2017/model3d" xmlns:o="urn:schemas-microsoft-com:office:office" xmlns:r="http://schemas.openxmlformats.org/officeDocument/2006/relationships" xmlns:m="http://schemas.openxmlformats.org/officeDocument/2006/math" xmlns:v="urn:schemas-microsoft-com:vml" xmlns:wp14="http://schemas.microsoft.com/office/word/2010/wordprocessingDrawing" xmlns:wp="http://schemas.openxmlformats.org/drawingml/2006/wordprocessingDrawing" xmlns:w10="urn:schemas-microsoft-com:office:word" xmlns:w="http://schemas.openxmlformats.org/wordprocessingml/2006/main" xmlns:w14="http://schemas.microsoft.com/office/word/2010/wordml" xmlns:w15="http://schemas.microsoft.com/office/word/2012/wordml" xmlns:w16cex="http://schemas.microsoft.com/office/word/2018/wordml/cex" xmlns:w16cid="http://schemas.microsoft.com/office/word/2016/wordml/cid" xmlns:w16="http://schemas.microsoft.com/office/word/2018/wordml" xmlns:w16se="http://schemas.microsoft.com/office/word/2015/wordml/symex" xmlns:wpg="http://schemas.microsoft.com/office/word/2010/wordprocessingGroup" xmlns:wpi="http://schemas.microsoft.com/office/word/2010/wordprocessingInk" xmlns:wne="http://schemas.microsoft.com/office/word/2006/wordml" xmlns:wps="http://schemas.microsoft.com/office/word/2010/wordprocessingShape" mc:Ignorable="w14 w15 w16se w16cid w16 w16cex wp14">
+  <w:sdt>
+    <w:sdtPr>
+      <w:id w:val="-688995603"/>
+      <w:docPartObj>
+        <w:docPartGallery w:val="Page Numbers (Bottom of Page)"/>
+        <w:docPartUnique/>
+      </w:docPartObj>
+    </w:sdtPr>
+    <w:sdtContent>
+      <w:p>
+        <w:pPr>
+          <w:pStyle w:val="Footer"/>
+          <w:jc w:val="center"/>
+        </w:pPr>
+        <w:r>
+          <w:fldChar w:fldCharType="begin"/>
+        </w:r>
+        <w:r>
+          <w:instrText>PAGE   \* MERGEFORMAT</w:instrText>
+        </w:r>
+        <w:r>
+          <w:fldChar w:fldCharType="separate"/>
+        </w:r>
+        <w:r>
+          <w:t>2</w:t>
+        </w:r>
+        <w:r>
+          <w:fldChar w:fldCharType="end"/>
+        </w:r>
+      </w:p>
+    </w:sdtContent>
+  </w:sdt>
+  <w:p>
+    <w:pPr>
+      <w:pStyle w:val="Footer"/>
+    </w:pPr>
+  </w:p>
+</w:ftr>
+</file>
+
+<file path=word/footer3.xml><?xml version="1.0" encoding="utf-8"?>
+<w:ftr xmlns:wpc="http://schemas.microsoft.com/office/word/2010/wordprocessingCanvas" xmlns:cx="http://schemas.microsoft.com/office/drawing/2014/chartex" xmlns:cx1="http://schemas.microsoft.com/office/drawing/2015/9/8/chartex" xmlns:cx2="http://schemas.microsoft.com/office/drawing/2015/10/21/chartex" xmlns:cx3="http://schemas.microsoft.com/office/drawing/2016/5/9/chartex" xmlns:cx4="http://schemas.microsoft.com/office/drawing/2016/5/10/chartex" xmlns:cx5="http://schemas.microsoft.com/office/drawing/2016/5/11/chartex" xmlns:cx6="http://schemas.microsoft.com/office/drawing/2016/5/12/chartex" xmlns:cx7="http://schemas.microsoft.com/office/drawing/2016/5/13/chartex" xmlns:cx8="http://schemas.microsoft.com/office/drawing/2016/5/14/chartex" xmlns:mc="http://schemas.openxmlformats.org/markup-compatibility/2006" xmlns:aink="http://schemas.microsoft.com/office/drawing/2016/ink" xmlns:am3d="http://schemas.microsoft.com/office/drawing/2017/model3d" xmlns:o="urn:schemas-microsoft-com:office:office" xmlns:r="http://schemas.openxmlformats.org/officeDocument/2006/relationships" xmlns:m="http://schemas.openxmlformats.org/officeDocument/2006/math" xmlns:v="urn:schemas-microsoft-com:vml" xmlns:wp14="http://schemas.microsoft.com/office/word/2010/wordprocessingDrawing" xmlns:wp="http://schemas.openxmlformats.org/drawingml/2006/wordprocessingDrawing" xmlns:w10="urn:schemas-microsoft-com:office:word" xmlns:w="http://schemas.openxmlformats.org/wordprocessingml/2006/main" xmlns:w14="http://schemas.microsoft.com/office/word/2010/wordml" xmlns:w15="http://schemas.microsoft.com/office/word/2012/wordml" xmlns:w16cex="http://schemas.microsoft.com/office/word/2018/wordml/cex" xmlns:w16cid="http://schemas.microsoft.com/office/word/2016/wordml/cid" xmlns:w16="http://schemas.microsoft.com/office/word/2018/wordml" xmlns:w16se="http://schemas.microsoft.com/office/word/2015/wordml/symex" xmlns:wpg="http://schemas.microsoft.com/office/word/2010/wordprocessingGroup" xmlns:wpi="http://schemas.microsoft.com/office/word/2010/wordprocessingInk" xmlns:wne="http://schemas.microsoft.com/office/word/2006/wordml" xmlns:wps="http://schemas.microsoft.com/office/word/2010/wordprocessingShape" mc:Ignorable="w14 w15 w16se w16cid w16 w16cex wp14">
+  <w:p>
+    <w:pPr>
+      <w:pStyle w:val="Footer"/>
+    </w:pPr>
+  </w:p>
+</w:ftr>
+</file>
+
+<file path=word/footnotes.xml><?xml version="1.0" encoding="utf-8"?>
+<w:footnotes xmlns:wpc="http://schemas.microsoft.com/office/word/2010/wordprocessingCanvas" xmlns:cx="http://schemas.microsoft.com/office/drawing/2014/chartex" xmlns:cx1="http://schemas.microsoft.com/office/drawing/2015/9/8/chartex" xmlns:cx2="http://schemas.microsoft.com/office/drawing/2015/10/21/chartex" xmlns:cx3="http://schemas.microsoft.com/office/drawing/2016/5/9/chartex" xmlns:cx4="http://schemas.microsoft.com/office/drawing/2016/5/10/chartex" xmlns:cx5="http://schemas.microsoft.com/office/drawing/2016/5/11/chartex" xmlns:cx6="http://schemas.microsoft.com/office/drawing/2016/5/12/chartex" xmlns:cx7="http://schemas.microsoft.com/office/drawing/2016/5/13/chartex" xmlns:cx8="http://schemas.microsoft.com/office/drawing/2016/5/14/chartex" xmlns:mc="http://schemas.openxmlformats.org/markup-compatibility/2006" xmlns:aink="http://schemas.microsoft.com/office/drawing/2016/ink" xmlns:am3d="http://schemas.microsoft.com/office/drawing/2017/model3d" xmlns:o="urn:schemas-microsoft-com:office:office" xmlns:r="http://schemas.openxmlformats.org/officeDocument/2006/relationships" xmlns:m="http://schemas.openxmlformats.org/officeDocument/2006/math" xmlns:v="urn:schemas-microsoft-com:vml" xmlns:wp14="http://schemas.microsoft.com/office/word/2010/wordprocessingDrawing" xmlns:wp="http://schemas.openxmlformats.org/drawingml/2006/wordprocessingDrawing" xmlns:w10="urn:schemas-microsoft-com:office:word" xmlns:w="http://schemas.openxmlformats.org/wordprocessingml/2006/main" xmlns:w14="http://schemas.microsoft.com/office/word/2010/wordml" xmlns:w15="http://schemas.microsoft.com/office/word/2012/wordml" xmlns:w16cex="http://schemas.microsoft.com/office/word/2018/wordml/cex" xmlns:w16cid="http://schemas.microsoft.com/office/word/2016/wordml/cid" xmlns:w16="http://schemas.microsoft.com/office/word/2018/wordml" xmlns:w16se="http://schemas.microsoft.com/office/word/2015/wordml/symex" xmlns:wpg="http://schemas.microsoft.com/office/word/2010/wordprocessingGroup" xmlns:wpi="http://schemas.microsoft.com/office/word/2010/wordprocessingInk" xmlns:wne="http://schemas.microsoft.com/office/word/2006/wordml" xmlns:wps="http://schemas.microsoft.com/office/word/2010/wordprocessingShape" mc:Ignorable="w14 w15 w16se w16cid w16 w16cex wp14">
+  <w:footnote w:type="separator" w:id="-1">
+    <w:p>
+      <w:pPr>
+        <w:spacing w:after="0" w:line="240" w:lineRule="auto"/>
+      </w:pPr>
+      <w:r>
+        <w:separator/>
+      </w:r>
+    </w:p>
+  </w:footnote>
+  <w:footnote w:type="continuationSeparator" w:id="0">
+    <w:p>
+      <w:pPr>
+        <w:spacing w:after="0" w:line="240" w:lineRule="auto"/>
+      </w:pPr>
+      <w:r>
+        <w:continuationSeparator/>
+      </w:r>
+    </w:p>
+  </w:footnote>
+</w:footnotes>
+</file>
+
+<file path=word/header1.xml><?xml version="1.0" encoding="utf-8"?>
+<w:hdr xmlns:wpc="http://schemas.microsoft.com/office/word/2010/wordprocessingCanvas" xmlns:cx="http://schemas.microsoft.com/office/drawing/2014/chartex" xmlns:cx1="http://schemas.microsoft.com/office/drawing/2015/9/8/chartex" xmlns:cx2="http://schemas.microsoft.com/office/drawing/2015/10/21/chartex" xmlns:cx3="http://schemas.microsoft.com/office/drawing/2016/5/9/chartex" xmlns:cx4="http://schemas.microsoft.com/office/drawing/2016/5/10/chartex" xmlns:cx5="http://schemas.microsoft.com/office/drawing/2016/5/11/chartex" xmlns:cx6="http://schemas.microsoft.com/office/drawing/2016/5/12/chartex" xmlns:cx7="http://schemas.microsoft.com/office/drawing/2016/5/13/chartex" xmlns:cx8="http://schemas.microsoft.com/office/drawing/2016/5/14/chartex" xmlns:mc="http://schemas.openxmlformats.org/markup-compatibility/2006" xmlns:aink="http://schemas.microsoft.com/office/drawing/2016/ink" xmlns:am3d="http://schemas.microsoft.com/office/drawing/2017/model3d" xmlns:o="urn:schemas-microsoft-com:office:office" xmlns:r="http://schemas.openxmlformats.org/officeDocument/2006/relationships" xmlns:m="http://schemas.openxmlformats.org/officeDocument/2006/math" xmlns:v="urn:schemas-microsoft-com:vml" xmlns:wp14="http://schemas.microsoft.com/office/word/2010/wordprocessingDrawing" xmlns:wp="http://schemas.openxmlformats.org/drawingml/2006/wordprocessingDrawing" xmlns:w10="urn:schemas-microsoft-com:office:word" xmlns:w="http://schemas.openxmlformats.org/wordprocessingml/2006/main" xmlns:w14="http://schemas.microsoft.com/office/word/2010/wordml" xmlns:w15="http://schemas.microsoft.com/office/word/2012/wordml" xmlns:w16cex="http://schemas.microsoft.com/office/word/2018/wordml/cex" xmlns:w16cid="http://schemas.microsoft.com/office/word/2016/wordml/cid" xmlns:w16="http://schemas.microsoft.com/office/word/2018/wordml" xmlns:w16se="http://schemas.microsoft.com/office/word/2015/wordml/symex" xmlns:wpg="http://schemas.microsoft.com/office/word/2010/wordprocessingGroup" xmlns:wpi="http://schemas.microsoft.com/office/word/2010/wordprocessingInk" xmlns:wne="http://schemas.microsoft.com/office/word/2006/wordml" xmlns:wps="http://schemas.microsoft.com/office/word/2010/wordprocessingShape" mc:Ignorable="w14 w15 w16se w16cid w16 w16cex wp14">
+  <w:p>
+    <w:pPr>
+      <w:pStyle w:val="Header"/>
+    </w:pPr>
+  </w:p>
+</w:hdr>
+</file>
+
+<file path=word/header2.xml><?xml version="1.0" encoding="utf-8"?>
+<w:hdr xmlns:wpc="http://schemas.microsoft.com/office/word/2010/wordprocessingCanvas" xmlns:cx="http://schemas.microsoft.com/office/drawing/2014/chartex" xmlns:cx1="http://schemas.microsoft.com/office/drawing/2015/9/8/chartex" xmlns:cx2="http://schemas.microsoft.com/office/drawing/2015/10/21/chartex" xmlns:cx3="http://schemas.microsoft.com/office/drawing/2016/5/9/chartex" xmlns:cx4="http://schemas.microsoft.com/office/drawing/2016/5/10/chartex" xmlns:cx5="http://schemas.microsoft.com/office/drawing/2016/5/11/chartex" xmlns:cx6="http://schemas.microsoft.com/office/drawing/2016/5/12/chartex" xmlns:cx7="http://schemas.microsoft.com/office/drawing/2016/5/13/chartex" xmlns:cx8="http://schemas.microsoft.com/office/drawing/2016/5/14/chartex" xmlns:mc="http://schemas.openxmlformats.org/markup-compatibility/2006" xmlns:aink="http://schemas.microsoft.com/office/drawing/2016/ink" xmlns:am3d="http://schemas.microsoft.com/office/drawing/2017/model3d" xmlns:o="urn:schemas-microsoft-com:office:office" xmlns:r="http://schemas.openxmlformats.org/officeDocument/2006/relationships" xmlns:m="http://schemas.openxmlformats.org/officeDocument/2006/math" xmlns:v="urn:schemas-microsoft-com:vml" xmlns:wp14="http://schemas.microsoft.com/office/word/2010/wordprocessingDrawing" xmlns:wp="http://schemas.openxmlformats.org/drawingml/2006/wordprocessingDrawing" xmlns:w10="urn:schemas-microsoft-com:office:word" xmlns:w="http://schemas.openxmlformats.org/wordprocessingml/2006/main" xmlns:w14="http://schemas.microsoft.com/office/word/2010/wordml" xmlns:w15="http://schemas.microsoft.com/office/word/2012/wordml" xmlns:w16cex="http://schemas.microsoft.com/office/word/2018/wordml/cex" xmlns:w16cid="http://schemas.microsoft.com/office/word/2016/wordml/cid" xmlns:w16="http://schemas.microsoft.com/office/word/2018/wordml" xmlns:w16se="http://schemas.microsoft.com/office/word/2015/wordml/symex" xmlns:wpg="http://schemas.microsoft.com/office/word/2010/wordprocessingGroup" xmlns:wpi="http://schemas.microsoft.com/office/word/2010/wordprocessingInk" xmlns:wne="http://schemas.microsoft.com/office/word/2006/wordml" xmlns:wps="http://schemas.microsoft.com/office/word/2010/wordprocessingShape" mc:Ignorable="w14 w15 w16se w16cid w16 w16cex wp14">
+  <w:p>
+    <w:pPr>
+      <w:pStyle w:val="Header"/>
+    </w:pPr>
+  </w:p>
+</w:hdr>
+</file>
+
+<file path=word/header3.xml><?xml version="1.0" encoding="utf-8"?>
+<w:hdr xmlns:wpc="http://schemas.microsoft.com/office/word/2010/wordprocessingCanvas" xmlns:cx="http://schemas.microsoft.com/office/drawing/2014/chartex" xmlns:cx1="http://schemas.microsoft.com/office/drawing/2015/9/8/chartex" xmlns:cx2="http://schemas.microsoft.com/office/drawing/2015/10/21/chartex" xmlns:cx3="http://schemas.microsoft.com/office/drawing/2016/5/9/chartex" xmlns:cx4="http://schemas.microsoft.com/office/drawing/2016/5/10/chartex" xmlns:cx5="http://schemas.microsoft.com/office/drawing/2016/5/11/chartex" xmlns:cx6="http://schemas.microsoft.com/office/drawing/2016/5/12/chartex" xmlns:cx7="http://schemas.microsoft.com/office/drawing/2016/5/13/chartex" xmlns:cx8="http://schemas.microsoft.com/office/drawing/2016/5/14/chartex" xmlns:mc="http://schemas.openxmlformats.org/markup-compatibility/2006" xmlns:aink="http://schemas.microsoft.com/office/drawing/2016/ink" xmlns:am3d="http://schemas.microsoft.com/office/drawing/2017/model3d" xmlns:o="urn:schemas-microsoft-com:office:office" xmlns:r="http://schemas.openxmlformats.org/officeDocument/2006/relationships" xmlns:m="http://schemas.openxmlformats.org/officeDocument/2006/math" xmlns:v="urn:schemas-microsoft-com:vml" xmlns:wp14="http://schemas.microsoft.com/office/word/2010/wordprocessingDrawing" xmlns:wp="http://schemas.openxmlformats.org/drawingml/2006/wordprocessingDrawing" xmlns:w10="urn:schemas-microsoft-com:office:word" xmlns:w="http://schemas.openxmlformats.org/wordprocessingml/2006/main" xmlns:w14="http://schemas.microsoft.com/office/word/2010/wordml" xmlns:w15="http://schemas.microsoft.com/office/word/2012/wordml" xmlns:w16cex="http://schemas.microsoft.com/office/word/2018/wordml/cex" xmlns:w16cid="http://schemas.microsoft.com/office/word/2016/wordml/cid" xmlns:w16="http://schemas.microsoft.com/office/word/2018/wordml" xmlns:w16se="http://schemas.microsoft.com/office/word/2015/wordml/symex" xmlns:wpg="http://schemas.microsoft.com/office/word/2010/wordprocessingGroup" xmlns:wpi="http://schemas.microsoft.com/office/word/2010/wordprocessingInk" xmlns:wne="http://schemas.microsoft.com/office/word/2006/wordml" xmlns:wps="http://schemas.microsoft.com/office/word/2010/wordprocessingShape" mc:Ignorable="w14 w15 w16se w16cid w16 w16cex wp14">
+  <w:p>
+    <w:pPr>
+      <w:pStyle w:val="Header"/>
+    </w:pPr>
+  </w:p>
+</w:hdr>
 </file>
 
 <file path=word/numbering.xml><?xml version="1.0" encoding="utf-8"?>
@@ -4692,6 +6264,50 @@
       <w:szCs w:val="21"/>
     </w:rPr>
   </w:style>
+  <w:style w:type="paragraph" w:styleId="Header">
+    <w:name w:val="header"/>
+    <w:basedOn w:val="Normal"/>
+    <w:link w:val="HeaderChar"/>
+    <w:uiPriority w:val="99"/>
+    <w:unhideWhenUsed/>
+    <w:rsid w:val="00F07B40"/>
+    <w:pPr>
+      <w:tabs>
+        <w:tab w:val="center" w:pos="4536"/>
+        <w:tab w:val="right" w:pos="9072"/>
+      </w:tabs>
+      <w:spacing w:after="0" w:line="240" w:lineRule="auto"/>
+    </w:pPr>
+  </w:style>
+  <w:style w:type="character" w:customStyle="1" w:styleId="HeaderChar">
+    <w:name w:val="Header Char"/>
+    <w:basedOn w:val="DefaultParagraphFont"/>
+    <w:link w:val="Header"/>
+    <w:uiPriority w:val="99"/>
+    <w:rsid w:val="00F07B40"/>
+  </w:style>
+  <w:style w:type="paragraph" w:styleId="Footer">
+    <w:name w:val="footer"/>
+    <w:basedOn w:val="Normal"/>
+    <w:link w:val="FooterChar"/>
+    <w:uiPriority w:val="99"/>
+    <w:unhideWhenUsed/>
+    <w:rsid w:val="00F07B40"/>
+    <w:pPr>
+      <w:tabs>
+        <w:tab w:val="center" w:pos="4536"/>
+        <w:tab w:val="right" w:pos="9072"/>
+      </w:tabs>
+      <w:spacing w:after="0" w:line="240" w:lineRule="auto"/>
+    </w:pPr>
+  </w:style>
+  <w:style w:type="character" w:customStyle="1" w:styleId="FooterChar">
+    <w:name w:val="Footer Char"/>
+    <w:basedOn w:val="DefaultParagraphFont"/>
+    <w:link w:val="Footer"/>
+    <w:uiPriority w:val="99"/>
+    <w:rsid w:val="00F07B40"/>
+  </w:style>
 </w:styles>
 </file>
 
@@ -4995,7 +6611,7 @@
 </file>
 
 <file path=customXml/itemProps1.xml><?xml version="1.0" encoding="utf-8"?>
-<ds:datastoreItem xmlns:ds="http://schemas.openxmlformats.org/officeDocument/2006/customXml" ds:itemID="{244AE9CF-0AA3-4D3A-AEEF-9E21E9C4E413}">
+<ds:datastoreItem xmlns:ds="http://schemas.openxmlformats.org/officeDocument/2006/customXml" ds:itemID="{9F2E9C79-E1EF-4513-B4F6-7D093DFE5845}">
   <ds:schemaRefs>
     <ds:schemaRef ds:uri="http://schemas.openxmlformats.org/officeDocument/2006/bibliography"/>
   </ds:schemaRefs>

</xml_diff>

<commit_message>
Update docs about splited table, group summary
</commit_message>
<xml_diff>
--- a/docs/README.docx
+++ b/docs/README.docx
@@ -201,7 +201,6 @@
           <w:pPr>
             <w:pStyle w:val="TOC1"/>
             <w:tabs>
-              <w:tab w:val="left" w:pos="440"/>
               <w:tab w:val="right" w:leader="dot" w:pos="9016"/>
             </w:tabs>
             <w:rPr>
@@ -219,38 +218,23 @@
           <w:r>
             <w:fldChar w:fldCharType="separate"/>
           </w:r>
-          <w:hyperlink w:anchor="_Toc41763922" w:history="1">
+          <w:hyperlink w:anchor="_Toc41828891" w:history="1">
             <w:r>
               <w:rPr>
                 <w:rStyle w:val="Hyperlink"/>
                 <w:noProof/>
               </w:rPr>
-              <w:t>1</w:t>
-            </w:r>
-            <w:r>
-              <w:rPr>
-                <w:rFonts w:eastAsiaTheme="minorEastAsia"/>
-                <w:noProof/>
-                <w:lang w:eastAsia="pl-PL"/>
+              <w:t>Spis Rysunków</w:t>
+            </w:r>
+            <w:r>
+              <w:rPr>
+                <w:noProof/>
+                <w:webHidden/>
               </w:rPr>
               <w:tab/>
             </w:r>
             <w:r>
               <w:rPr>
-                <w:rStyle w:val="Hyperlink"/>
-                <w:noProof/>
-              </w:rPr>
-              <w:t>Wstęp</w:t>
-            </w:r>
-            <w:r>
-              <w:rPr>
-                <w:noProof/>
-                <w:webHidden/>
-              </w:rPr>
-              <w:tab/>
-            </w:r>
-            <w:r>
-              <w:rPr>
                 <w:noProof/>
                 <w:webHidden/>
               </w:rPr>
@@ -261,7 +245,7 @@
                 <w:noProof/>
                 <w:webHidden/>
               </w:rPr>
-              <w:instrText xml:space="preserve"> PAGEREF _Toc41763922 \h </w:instrText>
+              <w:instrText xml:space="preserve"> PAGEREF _Toc41828891 \h </w:instrText>
             </w:r>
             <w:r>
               <w:rPr>
@@ -305,12 +289,98 @@
               <w:lang w:eastAsia="pl-PL"/>
             </w:rPr>
           </w:pPr>
-          <w:hyperlink w:anchor="_Toc41763923" w:history="1">
+          <w:hyperlink w:anchor="_Toc41828892" w:history="1">
             <w:r>
               <w:rPr>
                 <w:rStyle w:val="Hyperlink"/>
                 <w:noProof/>
               </w:rPr>
+              <w:t>1</w:t>
+            </w:r>
+            <w:r>
+              <w:rPr>
+                <w:rFonts w:eastAsiaTheme="minorEastAsia"/>
+                <w:noProof/>
+                <w:lang w:eastAsia="pl-PL"/>
+              </w:rPr>
+              <w:tab/>
+            </w:r>
+            <w:r>
+              <w:rPr>
+                <w:rStyle w:val="Hyperlink"/>
+                <w:noProof/>
+              </w:rPr>
+              <w:t>Wstęp</w:t>
+            </w:r>
+            <w:r>
+              <w:rPr>
+                <w:noProof/>
+                <w:webHidden/>
+              </w:rPr>
+              <w:tab/>
+            </w:r>
+            <w:r>
+              <w:rPr>
+                <w:noProof/>
+                <w:webHidden/>
+              </w:rPr>
+              <w:fldChar w:fldCharType="begin"/>
+            </w:r>
+            <w:r>
+              <w:rPr>
+                <w:noProof/>
+                <w:webHidden/>
+              </w:rPr>
+              <w:instrText xml:space="preserve"> PAGEREF _Toc41828892 \h </w:instrText>
+            </w:r>
+            <w:r>
+              <w:rPr>
+                <w:noProof/>
+                <w:webHidden/>
+              </w:rPr>
+            </w:r>
+            <w:r>
+              <w:rPr>
+                <w:noProof/>
+                <w:webHidden/>
+              </w:rPr>
+              <w:fldChar w:fldCharType="separate"/>
+            </w:r>
+            <w:r>
+              <w:rPr>
+                <w:noProof/>
+                <w:webHidden/>
+              </w:rPr>
+              <w:t>4</w:t>
+            </w:r>
+            <w:r>
+              <w:rPr>
+                <w:noProof/>
+                <w:webHidden/>
+              </w:rPr>
+              <w:fldChar w:fldCharType="end"/>
+            </w:r>
+          </w:hyperlink>
+        </w:p>
+        <w:p>
+          <w:pPr>
+            <w:pStyle w:val="TOC1"/>
+            <w:tabs>
+              <w:tab w:val="left" w:pos="440"/>
+              <w:tab w:val="right" w:leader="dot" w:pos="9016"/>
+            </w:tabs>
+            <w:rPr>
+              <w:rFonts w:eastAsiaTheme="minorEastAsia"/>
+              <w:noProof/>
+              <w:lang w:eastAsia="pl-PL"/>
+            </w:rPr>
+          </w:pPr>
+          <w:hyperlink w:anchor="_Toc41828893" w:history="1">
+            <w:r>
+              <w:rPr>
+                <w:rStyle w:val="Hyperlink"/>
+                <w:noProof/>
+              </w:rPr>
               <w:t>2</w:t>
             </w:r>
             <w:r>
@@ -347,7 +417,7 @@
                 <w:noProof/>
                 <w:webHidden/>
               </w:rPr>
-              <w:instrText xml:space="preserve"> PAGEREF _Toc41763923 \h </w:instrText>
+              <w:instrText xml:space="preserve"> PAGEREF _Toc41828893 \h </w:instrText>
             </w:r>
             <w:r>
               <w:rPr>
@@ -367,7 +437,7 @@
                 <w:noProof/>
                 <w:webHidden/>
               </w:rPr>
-              <w:t>3</w:t>
+              <w:t>4</w:t>
             </w:r>
             <w:r>
               <w:rPr>
@@ -391,7 +461,7 @@
               <w:lang w:eastAsia="pl-PL"/>
             </w:rPr>
           </w:pPr>
-          <w:hyperlink w:anchor="_Toc41763924" w:history="1">
+          <w:hyperlink w:anchor="_Toc41828894" w:history="1">
             <w:r>
               <w:rPr>
                 <w:rStyle w:val="Hyperlink"/>
@@ -433,7 +503,7 @@
                 <w:noProof/>
                 <w:webHidden/>
               </w:rPr>
-              <w:instrText xml:space="preserve"> PAGEREF _Toc41763924 \h </w:instrText>
+              <w:instrText xml:space="preserve"> PAGEREF _Toc41828894 \h </w:instrText>
             </w:r>
             <w:r>
               <w:rPr>
@@ -453,7 +523,7 @@
                 <w:noProof/>
                 <w:webHidden/>
               </w:rPr>
-              <w:t>3</w:t>
+              <w:t>4</w:t>
             </w:r>
             <w:r>
               <w:rPr>
@@ -477,7 +547,7 @@
               <w:lang w:eastAsia="pl-PL"/>
             </w:rPr>
           </w:pPr>
-          <w:hyperlink w:anchor="_Toc41763925" w:history="1">
+          <w:hyperlink w:anchor="_Toc41828895" w:history="1">
             <w:r>
               <w:rPr>
                 <w:rStyle w:val="Hyperlink"/>
@@ -519,7 +589,7 @@
                 <w:noProof/>
                 <w:webHidden/>
               </w:rPr>
-              <w:instrText xml:space="preserve"> PAGEREF _Toc41763925 \h </w:instrText>
+              <w:instrText xml:space="preserve"> PAGEREF _Toc41828895 \h </w:instrText>
             </w:r>
             <w:r>
               <w:rPr>
@@ -539,7 +609,7 @@
                 <w:noProof/>
                 <w:webHidden/>
               </w:rPr>
-              <w:t>3</w:t>
+              <w:t>4</w:t>
             </w:r>
             <w:r>
               <w:rPr>
@@ -563,7 +633,7 @@
               <w:lang w:eastAsia="pl-PL"/>
             </w:rPr>
           </w:pPr>
-          <w:hyperlink w:anchor="_Toc41763926" w:history="1">
+          <w:hyperlink w:anchor="_Toc41828896" w:history="1">
             <w:r>
               <w:rPr>
                 <w:rStyle w:val="Hyperlink"/>
@@ -584,7 +654,7 @@
                 <w:rStyle w:val="Hyperlink"/>
                 <w:noProof/>
               </w:rPr>
-              <w:t>Algorytm automatycznego generowania wyników meczów</w:t>
+              <w:t>Algorytm generowania akcji podczas meczu</w:t>
             </w:r>
             <w:r>
               <w:rPr>
@@ -605,7 +675,7 @@
                 <w:noProof/>
                 <w:webHidden/>
               </w:rPr>
-              <w:instrText xml:space="preserve"> PAGEREF _Toc41763926 \h </w:instrText>
+              <w:instrText xml:space="preserve"> PAGEREF _Toc41828896 \h </w:instrText>
             </w:r>
             <w:r>
               <w:rPr>
@@ -625,7 +695,93 @@
                 <w:noProof/>
                 <w:webHidden/>
               </w:rPr>
-              <w:t>3</w:t>
+              <w:t>4</w:t>
+            </w:r>
+            <w:r>
+              <w:rPr>
+                <w:noProof/>
+                <w:webHidden/>
+              </w:rPr>
+              <w:fldChar w:fldCharType="end"/>
+            </w:r>
+          </w:hyperlink>
+        </w:p>
+        <w:p>
+          <w:pPr>
+            <w:pStyle w:val="TOC3"/>
+            <w:tabs>
+              <w:tab w:val="left" w:pos="1320"/>
+              <w:tab w:val="right" w:leader="dot" w:pos="9016"/>
+            </w:tabs>
+            <w:rPr>
+              <w:rFonts w:eastAsiaTheme="minorEastAsia"/>
+              <w:noProof/>
+              <w:lang w:eastAsia="pl-PL"/>
+            </w:rPr>
+          </w:pPr>
+          <w:hyperlink w:anchor="_Toc41828897" w:history="1">
+            <w:r>
+              <w:rPr>
+                <w:rStyle w:val="Hyperlink"/>
+                <w:noProof/>
+              </w:rPr>
+              <w:t>2.2.2</w:t>
+            </w:r>
+            <w:r>
+              <w:rPr>
+                <w:rFonts w:eastAsiaTheme="minorEastAsia"/>
+                <w:noProof/>
+                <w:lang w:eastAsia="pl-PL"/>
+              </w:rPr>
+              <w:tab/>
+            </w:r>
+            <w:r>
+              <w:rPr>
+                <w:rStyle w:val="Hyperlink"/>
+                <w:noProof/>
+              </w:rPr>
+              <w:t>Algorytm zliczania punktów w podsumowaniu grupy</w:t>
+            </w:r>
+            <w:r>
+              <w:rPr>
+                <w:noProof/>
+                <w:webHidden/>
+              </w:rPr>
+              <w:tab/>
+            </w:r>
+            <w:r>
+              <w:rPr>
+                <w:noProof/>
+                <w:webHidden/>
+              </w:rPr>
+              <w:fldChar w:fldCharType="begin"/>
+            </w:r>
+            <w:r>
+              <w:rPr>
+                <w:noProof/>
+                <w:webHidden/>
+              </w:rPr>
+              <w:instrText xml:space="preserve"> PAGEREF _Toc41828897 \h </w:instrText>
+            </w:r>
+            <w:r>
+              <w:rPr>
+                <w:noProof/>
+                <w:webHidden/>
+              </w:rPr>
+            </w:r>
+            <w:r>
+              <w:rPr>
+                <w:noProof/>
+                <w:webHidden/>
+              </w:rPr>
+              <w:fldChar w:fldCharType="separate"/>
+            </w:r>
+            <w:r>
+              <w:rPr>
+                <w:noProof/>
+                <w:webHidden/>
+              </w:rPr>
+              <w:t>7</w:t>
             </w:r>
             <w:r>
               <w:rPr>
@@ -649,7 +805,7 @@
               <w:lang w:eastAsia="pl-PL"/>
             </w:rPr>
           </w:pPr>
-          <w:hyperlink w:anchor="_Toc41763927" w:history="1">
+          <w:hyperlink w:anchor="_Toc41828898" w:history="1">
             <w:r>
               <w:rPr>
                 <w:rStyle w:val="Hyperlink"/>
@@ -691,7 +847,7 @@
                 <w:noProof/>
                 <w:webHidden/>
               </w:rPr>
-              <w:instrText xml:space="preserve"> PAGEREF _Toc41763927 \h </w:instrText>
+              <w:instrText xml:space="preserve"> PAGEREF _Toc41828898 \h </w:instrText>
             </w:r>
             <w:r>
               <w:rPr>
@@ -711,7 +867,7 @@
                 <w:noProof/>
                 <w:webHidden/>
               </w:rPr>
-              <w:t>6</w:t>
+              <w:t>8</w:t>
             </w:r>
             <w:r>
               <w:rPr>
@@ -735,7 +891,7 @@
               <w:lang w:eastAsia="pl-PL"/>
             </w:rPr>
           </w:pPr>
-          <w:hyperlink w:anchor="_Toc41763928" w:history="1">
+          <w:hyperlink w:anchor="_Toc41828899" w:history="1">
             <w:r>
               <w:rPr>
                 <w:rStyle w:val="Hyperlink"/>
@@ -777,7 +933,7 @@
                 <w:noProof/>
                 <w:webHidden/>
               </w:rPr>
-              <w:instrText xml:space="preserve"> PAGEREF _Toc41763928 \h </w:instrText>
+              <w:instrText xml:space="preserve"> PAGEREF _Toc41828899 \h </w:instrText>
             </w:r>
             <w:r>
               <w:rPr>
@@ -797,7 +953,7 @@
                 <w:noProof/>
                 <w:webHidden/>
               </w:rPr>
-              <w:t>6</w:t>
+              <w:t>8</w:t>
             </w:r>
             <w:r>
               <w:rPr>
@@ -821,7 +977,7 @@
               <w:lang w:eastAsia="pl-PL"/>
             </w:rPr>
           </w:pPr>
-          <w:hyperlink w:anchor="_Toc41763929" w:history="1">
+          <w:hyperlink w:anchor="_Toc41828900" w:history="1">
             <w:r>
               <w:rPr>
                 <w:rStyle w:val="Hyperlink"/>
@@ -863,7 +1019,7 @@
                 <w:noProof/>
                 <w:webHidden/>
               </w:rPr>
-              <w:instrText xml:space="preserve"> PAGEREF _Toc41763929 \h </w:instrText>
+              <w:instrText xml:space="preserve"> PAGEREF _Toc41828900 \h </w:instrText>
             </w:r>
             <w:r>
               <w:rPr>
@@ -883,7 +1039,7 @@
                 <w:noProof/>
                 <w:webHidden/>
               </w:rPr>
-              <w:t>6</w:t>
+              <w:t>8</w:t>
             </w:r>
             <w:r>
               <w:rPr>
@@ -907,7 +1063,7 @@
               <w:lang w:eastAsia="pl-PL"/>
             </w:rPr>
           </w:pPr>
-          <w:hyperlink w:anchor="_Toc41763930" w:history="1">
+          <w:hyperlink w:anchor="_Toc41828901" w:history="1">
             <w:r>
               <w:rPr>
                 <w:rStyle w:val="Hyperlink"/>
@@ -949,7 +1105,7 @@
                 <w:noProof/>
                 <w:webHidden/>
               </w:rPr>
-              <w:instrText xml:space="preserve"> PAGEREF _Toc41763930 \h </w:instrText>
+              <w:instrText xml:space="preserve"> PAGEREF _Toc41828901 \h </w:instrText>
             </w:r>
             <w:r>
               <w:rPr>
@@ -969,7 +1125,179 @@
                 <w:noProof/>
                 <w:webHidden/>
               </w:rPr>
-              <w:t>6</w:t>
+              <w:t>8</w:t>
+            </w:r>
+            <w:r>
+              <w:rPr>
+                <w:noProof/>
+                <w:webHidden/>
+              </w:rPr>
+              <w:fldChar w:fldCharType="end"/>
+            </w:r>
+          </w:hyperlink>
+        </w:p>
+        <w:p>
+          <w:pPr>
+            <w:pStyle w:val="TOC2"/>
+            <w:tabs>
+              <w:tab w:val="left" w:pos="880"/>
+              <w:tab w:val="right" w:leader="dot" w:pos="9016"/>
+            </w:tabs>
+            <w:rPr>
+              <w:rFonts w:eastAsiaTheme="minorEastAsia"/>
+              <w:noProof/>
+              <w:lang w:eastAsia="pl-PL"/>
+            </w:rPr>
+          </w:pPr>
+          <w:hyperlink w:anchor="_Toc41828902" w:history="1">
+            <w:r>
+              <w:rPr>
+                <w:rStyle w:val="Hyperlink"/>
+                <w:noProof/>
+              </w:rPr>
+              <w:t>3.4</w:t>
+            </w:r>
+            <w:r>
+              <w:rPr>
+                <w:rFonts w:eastAsiaTheme="minorEastAsia"/>
+                <w:noProof/>
+                <w:lang w:eastAsia="pl-PL"/>
+              </w:rPr>
+              <w:tab/>
+            </w:r>
+            <w:r>
+              <w:rPr>
+                <w:rStyle w:val="Hyperlink"/>
+                <w:noProof/>
+              </w:rPr>
+              <w:t>Kod źródłowy wybranych elementów programu</w:t>
+            </w:r>
+            <w:r>
+              <w:rPr>
+                <w:noProof/>
+                <w:webHidden/>
+              </w:rPr>
+              <w:tab/>
+            </w:r>
+            <w:r>
+              <w:rPr>
+                <w:noProof/>
+                <w:webHidden/>
+              </w:rPr>
+              <w:fldChar w:fldCharType="begin"/>
+            </w:r>
+            <w:r>
+              <w:rPr>
+                <w:noProof/>
+                <w:webHidden/>
+              </w:rPr>
+              <w:instrText xml:space="preserve"> PAGEREF _Toc41828902 \h </w:instrText>
+            </w:r>
+            <w:r>
+              <w:rPr>
+                <w:noProof/>
+                <w:webHidden/>
+              </w:rPr>
+            </w:r>
+            <w:r>
+              <w:rPr>
+                <w:noProof/>
+                <w:webHidden/>
+              </w:rPr>
+              <w:fldChar w:fldCharType="separate"/>
+            </w:r>
+            <w:r>
+              <w:rPr>
+                <w:noProof/>
+                <w:webHidden/>
+              </w:rPr>
+              <w:t>8</w:t>
+            </w:r>
+            <w:r>
+              <w:rPr>
+                <w:noProof/>
+                <w:webHidden/>
+              </w:rPr>
+              <w:fldChar w:fldCharType="end"/>
+            </w:r>
+          </w:hyperlink>
+        </w:p>
+        <w:p>
+          <w:pPr>
+            <w:pStyle w:val="TOC2"/>
+            <w:tabs>
+              <w:tab w:val="left" w:pos="880"/>
+              <w:tab w:val="right" w:leader="dot" w:pos="9016"/>
+            </w:tabs>
+            <w:rPr>
+              <w:rFonts w:eastAsiaTheme="minorEastAsia"/>
+              <w:noProof/>
+              <w:lang w:eastAsia="pl-PL"/>
+            </w:rPr>
+          </w:pPr>
+          <w:hyperlink w:anchor="_Toc41828903" w:history="1">
+            <w:r>
+              <w:rPr>
+                <w:rStyle w:val="Hyperlink"/>
+                <w:noProof/>
+              </w:rPr>
+              <w:t>3.5</w:t>
+            </w:r>
+            <w:r>
+              <w:rPr>
+                <w:rFonts w:eastAsiaTheme="minorEastAsia"/>
+                <w:noProof/>
+                <w:lang w:eastAsia="pl-PL"/>
+              </w:rPr>
+              <w:tab/>
+            </w:r>
+            <w:r>
+              <w:rPr>
+                <w:rStyle w:val="Hyperlink"/>
+                <w:noProof/>
+              </w:rPr>
+              <w:t>Interfejs aplikacji</w:t>
+            </w:r>
+            <w:r>
+              <w:rPr>
+                <w:noProof/>
+                <w:webHidden/>
+              </w:rPr>
+              <w:tab/>
+            </w:r>
+            <w:r>
+              <w:rPr>
+                <w:noProof/>
+                <w:webHidden/>
+              </w:rPr>
+              <w:fldChar w:fldCharType="begin"/>
+            </w:r>
+            <w:r>
+              <w:rPr>
+                <w:noProof/>
+                <w:webHidden/>
+              </w:rPr>
+              <w:instrText xml:space="preserve"> PAGEREF _Toc41828903 \h </w:instrText>
+            </w:r>
+            <w:r>
+              <w:rPr>
+                <w:noProof/>
+                <w:webHidden/>
+              </w:rPr>
+            </w:r>
+            <w:r>
+              <w:rPr>
+                <w:noProof/>
+                <w:webHidden/>
+              </w:rPr>
+              <w:fldChar w:fldCharType="separate"/>
+            </w:r>
+            <w:r>
+              <w:rPr>
+                <w:noProof/>
+                <w:webHidden/>
+              </w:rPr>
+              <w:t>8</w:t>
             </w:r>
             <w:r>
               <w:rPr>
@@ -993,13 +1321,13 @@
               <w:lang w:eastAsia="pl-PL"/>
             </w:rPr>
           </w:pPr>
-          <w:hyperlink w:anchor="_Toc41763931" w:history="1">
+          <w:hyperlink w:anchor="_Toc41828904" w:history="1">
             <w:r>
               <w:rPr>
                 <w:rStyle w:val="Hyperlink"/>
                 <w:noProof/>
               </w:rPr>
-              <w:t>3.3.1</w:t>
+              <w:t>3.5.1</w:t>
             </w:r>
             <w:r>
               <w:rPr>
@@ -1014,7 +1342,7 @@
                 <w:rStyle w:val="Hyperlink"/>
                 <w:noProof/>
               </w:rPr>
-              <w:t>Algorytm automatycznego generowania wyników meczów</w:t>
+              <w:t>Wybór drużyn do mistrzostw</w:t>
             </w:r>
             <w:r>
               <w:rPr>
@@ -1035,7 +1363,7 @@
                 <w:noProof/>
                 <w:webHidden/>
               </w:rPr>
-              <w:instrText xml:space="preserve"> PAGEREF _Toc41763931 \h </w:instrText>
+              <w:instrText xml:space="preserve"> PAGEREF _Toc41828904 \h </w:instrText>
             </w:r>
             <w:r>
               <w:rPr>
@@ -1055,7 +1383,265 @@
                 <w:noProof/>
                 <w:webHidden/>
               </w:rPr>
-              <w:t>6</w:t>
+              <w:t>8</w:t>
+            </w:r>
+            <w:r>
+              <w:rPr>
+                <w:noProof/>
+                <w:webHidden/>
+              </w:rPr>
+              <w:fldChar w:fldCharType="end"/>
+            </w:r>
+          </w:hyperlink>
+        </w:p>
+        <w:p>
+          <w:pPr>
+            <w:pStyle w:val="TOC3"/>
+            <w:tabs>
+              <w:tab w:val="left" w:pos="1320"/>
+              <w:tab w:val="right" w:leader="dot" w:pos="9016"/>
+            </w:tabs>
+            <w:rPr>
+              <w:rFonts w:eastAsiaTheme="minorEastAsia"/>
+              <w:noProof/>
+              <w:lang w:eastAsia="pl-PL"/>
+            </w:rPr>
+          </w:pPr>
+          <w:hyperlink w:anchor="_Toc41828905" w:history="1">
+            <w:r>
+              <w:rPr>
+                <w:rStyle w:val="Hyperlink"/>
+                <w:noProof/>
+              </w:rPr>
+              <w:t>3.5.2</w:t>
+            </w:r>
+            <w:r>
+              <w:rPr>
+                <w:rFonts w:eastAsiaTheme="minorEastAsia"/>
+                <w:noProof/>
+                <w:lang w:eastAsia="pl-PL"/>
+              </w:rPr>
+              <w:tab/>
+            </w:r>
+            <w:r>
+              <w:rPr>
+                <w:rStyle w:val="Hyperlink"/>
+                <w:noProof/>
+              </w:rPr>
+              <w:t>Losowanie</w:t>
+            </w:r>
+            <w:r>
+              <w:rPr>
+                <w:noProof/>
+                <w:webHidden/>
+              </w:rPr>
+              <w:tab/>
+            </w:r>
+            <w:r>
+              <w:rPr>
+                <w:noProof/>
+                <w:webHidden/>
+              </w:rPr>
+              <w:fldChar w:fldCharType="begin"/>
+            </w:r>
+            <w:r>
+              <w:rPr>
+                <w:noProof/>
+                <w:webHidden/>
+              </w:rPr>
+              <w:instrText xml:space="preserve"> PAGEREF _Toc41828905 \h </w:instrText>
+            </w:r>
+            <w:r>
+              <w:rPr>
+                <w:noProof/>
+                <w:webHidden/>
+              </w:rPr>
+            </w:r>
+            <w:r>
+              <w:rPr>
+                <w:noProof/>
+                <w:webHidden/>
+              </w:rPr>
+              <w:fldChar w:fldCharType="separate"/>
+            </w:r>
+            <w:r>
+              <w:rPr>
+                <w:noProof/>
+                <w:webHidden/>
+              </w:rPr>
+              <w:t>10</w:t>
+            </w:r>
+            <w:r>
+              <w:rPr>
+                <w:noProof/>
+                <w:webHidden/>
+              </w:rPr>
+              <w:fldChar w:fldCharType="end"/>
+            </w:r>
+          </w:hyperlink>
+        </w:p>
+        <w:p>
+          <w:pPr>
+            <w:pStyle w:val="TOC3"/>
+            <w:tabs>
+              <w:tab w:val="left" w:pos="1320"/>
+              <w:tab w:val="right" w:leader="dot" w:pos="9016"/>
+            </w:tabs>
+            <w:rPr>
+              <w:rFonts w:eastAsiaTheme="minorEastAsia"/>
+              <w:noProof/>
+              <w:lang w:eastAsia="pl-PL"/>
+            </w:rPr>
+          </w:pPr>
+          <w:hyperlink w:anchor="_Toc41828906" w:history="1">
+            <w:r>
+              <w:rPr>
+                <w:rStyle w:val="Hyperlink"/>
+                <w:noProof/>
+              </w:rPr>
+              <w:t>3.5.3</w:t>
+            </w:r>
+            <w:r>
+              <w:rPr>
+                <w:rFonts w:eastAsiaTheme="minorEastAsia"/>
+                <w:noProof/>
+                <w:lang w:eastAsia="pl-PL"/>
+              </w:rPr>
+              <w:tab/>
+            </w:r>
+            <w:r>
+              <w:rPr>
+                <w:rStyle w:val="Hyperlink"/>
+                <w:noProof/>
+              </w:rPr>
+              <w:t>Pierwsza Faza Grupowa</w:t>
+            </w:r>
+            <w:r>
+              <w:rPr>
+                <w:noProof/>
+                <w:webHidden/>
+              </w:rPr>
+              <w:tab/>
+            </w:r>
+            <w:r>
+              <w:rPr>
+                <w:noProof/>
+                <w:webHidden/>
+              </w:rPr>
+              <w:fldChar w:fldCharType="begin"/>
+            </w:r>
+            <w:r>
+              <w:rPr>
+                <w:noProof/>
+                <w:webHidden/>
+              </w:rPr>
+              <w:instrText xml:space="preserve"> PAGEREF _Toc41828906 \h </w:instrText>
+            </w:r>
+            <w:r>
+              <w:rPr>
+                <w:noProof/>
+                <w:webHidden/>
+              </w:rPr>
+            </w:r>
+            <w:r>
+              <w:rPr>
+                <w:noProof/>
+                <w:webHidden/>
+              </w:rPr>
+              <w:fldChar w:fldCharType="separate"/>
+            </w:r>
+            <w:r>
+              <w:rPr>
+                <w:noProof/>
+                <w:webHidden/>
+              </w:rPr>
+              <w:t>15</w:t>
+            </w:r>
+            <w:r>
+              <w:rPr>
+                <w:noProof/>
+                <w:webHidden/>
+              </w:rPr>
+              <w:fldChar w:fldCharType="end"/>
+            </w:r>
+          </w:hyperlink>
+        </w:p>
+        <w:p>
+          <w:pPr>
+            <w:pStyle w:val="TOC1"/>
+            <w:tabs>
+              <w:tab w:val="left" w:pos="440"/>
+              <w:tab w:val="right" w:leader="dot" w:pos="9016"/>
+            </w:tabs>
+            <w:rPr>
+              <w:rFonts w:eastAsiaTheme="minorEastAsia"/>
+              <w:noProof/>
+              <w:lang w:eastAsia="pl-PL"/>
+            </w:rPr>
+          </w:pPr>
+          <w:hyperlink w:anchor="_Toc41828907" w:history="1">
+            <w:r>
+              <w:rPr>
+                <w:rStyle w:val="Hyperlink"/>
+                <w:noProof/>
+              </w:rPr>
+              <w:t>4</w:t>
+            </w:r>
+            <w:r>
+              <w:rPr>
+                <w:rFonts w:eastAsiaTheme="minorEastAsia"/>
+                <w:noProof/>
+                <w:lang w:eastAsia="pl-PL"/>
+              </w:rPr>
+              <w:tab/>
+            </w:r>
+            <w:r>
+              <w:rPr>
+                <w:rStyle w:val="Hyperlink"/>
+                <w:noProof/>
+              </w:rPr>
+              <w:t>Instrukcja obsługi</w:t>
+            </w:r>
+            <w:r>
+              <w:rPr>
+                <w:noProof/>
+                <w:webHidden/>
+              </w:rPr>
+              <w:tab/>
+            </w:r>
+            <w:r>
+              <w:rPr>
+                <w:noProof/>
+                <w:webHidden/>
+              </w:rPr>
+              <w:fldChar w:fldCharType="begin"/>
+            </w:r>
+            <w:r>
+              <w:rPr>
+                <w:noProof/>
+                <w:webHidden/>
+              </w:rPr>
+              <w:instrText xml:space="preserve"> PAGEREF _Toc41828907 \h </w:instrText>
+            </w:r>
+            <w:r>
+              <w:rPr>
+                <w:noProof/>
+                <w:webHidden/>
+              </w:rPr>
+            </w:r>
+            <w:r>
+              <w:rPr>
+                <w:noProof/>
+                <w:webHidden/>
+              </w:rPr>
+              <w:fldChar w:fldCharType="separate"/>
+            </w:r>
+            <w:r>
+              <w:rPr>
+                <w:noProof/>
+                <w:webHidden/>
+              </w:rPr>
+              <w:t>16</w:t>
             </w:r>
             <w:r>
               <w:rPr>
@@ -1079,13 +1665,13 @@
               <w:lang w:eastAsia="pl-PL"/>
             </w:rPr>
           </w:pPr>
-          <w:hyperlink w:anchor="_Toc41763932" w:history="1">
+          <w:hyperlink w:anchor="_Toc41828908" w:history="1">
             <w:r>
               <w:rPr>
                 <w:rStyle w:val="Hyperlink"/>
                 <w:noProof/>
               </w:rPr>
-              <w:t>3.4</w:t>
+              <w:t>4.1</w:t>
             </w:r>
             <w:r>
               <w:rPr>
@@ -1100,7 +1686,7 @@
                 <w:rStyle w:val="Hyperlink"/>
                 <w:noProof/>
               </w:rPr>
-              <w:t>Kod źródłowy wybranych elementów programu</w:t>
+              <w:t>Uruchomienie aplikacji</w:t>
             </w:r>
             <w:r>
               <w:rPr>
@@ -1121,7 +1707,7 @@
                 <w:noProof/>
                 <w:webHidden/>
               </w:rPr>
-              <w:instrText xml:space="preserve"> PAGEREF _Toc41763932 \h </w:instrText>
+              <w:instrText xml:space="preserve"> PAGEREF _Toc41828908 \h </w:instrText>
             </w:r>
             <w:r>
               <w:rPr>
@@ -1141,7 +1727,7 @@
                 <w:noProof/>
                 <w:webHidden/>
               </w:rPr>
-              <w:t>6</w:t>
+              <w:t>16</w:t>
             </w:r>
             <w:r>
               <w:rPr>
@@ -1165,13 +1751,13 @@
               <w:lang w:eastAsia="pl-PL"/>
             </w:rPr>
           </w:pPr>
-          <w:hyperlink w:anchor="_Toc41763933" w:history="1">
+          <w:hyperlink w:anchor="_Toc41828909" w:history="1">
             <w:r>
               <w:rPr>
                 <w:rStyle w:val="Hyperlink"/>
                 <w:noProof/>
               </w:rPr>
-              <w:t>3.5</w:t>
+              <w:t>4.2</w:t>
             </w:r>
             <w:r>
               <w:rPr>
@@ -1186,7 +1772,7 @@
                 <w:rStyle w:val="Hyperlink"/>
                 <w:noProof/>
               </w:rPr>
-              <w:t>Interfejs aplikacji</w:t>
+              <w:t>Przykładowy przebieg działania programu</w:t>
             </w:r>
             <w:r>
               <w:rPr>
@@ -1207,523 +1793,7 @@
                 <w:noProof/>
                 <w:webHidden/>
               </w:rPr>
-              <w:instrText xml:space="preserve"> PAGEREF _Toc41763933 \h </w:instrText>
-            </w:r>
-            <w:r>
-              <w:rPr>
-                <w:noProof/>
-                <w:webHidden/>
-              </w:rPr>
-            </w:r>
-            <w:r>
-              <w:rPr>
-                <w:noProof/>
-                <w:webHidden/>
-              </w:rPr>
-              <w:fldChar w:fldCharType="separate"/>
-            </w:r>
-            <w:r>
-              <w:rPr>
-                <w:noProof/>
-                <w:webHidden/>
-              </w:rPr>
-              <w:t>6</w:t>
-            </w:r>
-            <w:r>
-              <w:rPr>
-                <w:noProof/>
-                <w:webHidden/>
-              </w:rPr>
-              <w:fldChar w:fldCharType="end"/>
-            </w:r>
-          </w:hyperlink>
-        </w:p>
-        <w:p>
-          <w:pPr>
-            <w:pStyle w:val="TOC3"/>
-            <w:tabs>
-              <w:tab w:val="left" w:pos="1320"/>
-              <w:tab w:val="right" w:leader="dot" w:pos="9016"/>
-            </w:tabs>
-            <w:rPr>
-              <w:rFonts w:eastAsiaTheme="minorEastAsia"/>
-              <w:noProof/>
-              <w:lang w:eastAsia="pl-PL"/>
-            </w:rPr>
-          </w:pPr>
-          <w:hyperlink w:anchor="_Toc41763934" w:history="1">
-            <w:r>
-              <w:rPr>
-                <w:rStyle w:val="Hyperlink"/>
-                <w:noProof/>
-              </w:rPr>
-              <w:t>3.5.1</w:t>
-            </w:r>
-            <w:r>
-              <w:rPr>
-                <w:rFonts w:eastAsiaTheme="minorEastAsia"/>
-                <w:noProof/>
-                <w:lang w:eastAsia="pl-PL"/>
-              </w:rPr>
-              <w:tab/>
-            </w:r>
-            <w:r>
-              <w:rPr>
-                <w:rStyle w:val="Hyperlink"/>
-                <w:noProof/>
-              </w:rPr>
-              <w:t>Wybór drużyn do mistrzostw</w:t>
-            </w:r>
-            <w:r>
-              <w:rPr>
-                <w:noProof/>
-                <w:webHidden/>
-              </w:rPr>
-              <w:tab/>
-            </w:r>
-            <w:r>
-              <w:rPr>
-                <w:noProof/>
-                <w:webHidden/>
-              </w:rPr>
-              <w:fldChar w:fldCharType="begin"/>
-            </w:r>
-            <w:r>
-              <w:rPr>
-                <w:noProof/>
-                <w:webHidden/>
-              </w:rPr>
-              <w:instrText xml:space="preserve"> PAGEREF _Toc41763934 \h </w:instrText>
-            </w:r>
-            <w:r>
-              <w:rPr>
-                <w:noProof/>
-                <w:webHidden/>
-              </w:rPr>
-            </w:r>
-            <w:r>
-              <w:rPr>
-                <w:noProof/>
-                <w:webHidden/>
-              </w:rPr>
-              <w:fldChar w:fldCharType="separate"/>
-            </w:r>
-            <w:r>
-              <w:rPr>
-                <w:noProof/>
-                <w:webHidden/>
-              </w:rPr>
-              <w:t>6</w:t>
-            </w:r>
-            <w:r>
-              <w:rPr>
-                <w:noProof/>
-                <w:webHidden/>
-              </w:rPr>
-              <w:fldChar w:fldCharType="end"/>
-            </w:r>
-          </w:hyperlink>
-        </w:p>
-        <w:p>
-          <w:pPr>
-            <w:pStyle w:val="TOC3"/>
-            <w:tabs>
-              <w:tab w:val="left" w:pos="1320"/>
-              <w:tab w:val="right" w:leader="dot" w:pos="9016"/>
-            </w:tabs>
-            <w:rPr>
-              <w:rFonts w:eastAsiaTheme="minorEastAsia"/>
-              <w:noProof/>
-              <w:lang w:eastAsia="pl-PL"/>
-            </w:rPr>
-          </w:pPr>
-          <w:hyperlink w:anchor="_Toc41763935" w:history="1">
-            <w:r>
-              <w:rPr>
-                <w:rStyle w:val="Hyperlink"/>
-                <w:noProof/>
-              </w:rPr>
-              <w:t>3.5.2</w:t>
-            </w:r>
-            <w:r>
-              <w:rPr>
-                <w:rFonts w:eastAsiaTheme="minorEastAsia"/>
-                <w:noProof/>
-                <w:lang w:eastAsia="pl-PL"/>
-              </w:rPr>
-              <w:tab/>
-            </w:r>
-            <w:r>
-              <w:rPr>
-                <w:rStyle w:val="Hyperlink"/>
-                <w:noProof/>
-              </w:rPr>
-              <w:t>Losowanie</w:t>
-            </w:r>
-            <w:r>
-              <w:rPr>
-                <w:noProof/>
-                <w:webHidden/>
-              </w:rPr>
-              <w:tab/>
-            </w:r>
-            <w:r>
-              <w:rPr>
-                <w:noProof/>
-                <w:webHidden/>
-              </w:rPr>
-              <w:fldChar w:fldCharType="begin"/>
-            </w:r>
-            <w:r>
-              <w:rPr>
-                <w:noProof/>
-                <w:webHidden/>
-              </w:rPr>
-              <w:instrText xml:space="preserve"> PAGEREF _Toc41763935 \h </w:instrText>
-            </w:r>
-            <w:r>
-              <w:rPr>
-                <w:noProof/>
-                <w:webHidden/>
-              </w:rPr>
-            </w:r>
-            <w:r>
-              <w:rPr>
-                <w:noProof/>
-                <w:webHidden/>
-              </w:rPr>
-              <w:fldChar w:fldCharType="separate"/>
-            </w:r>
-            <w:r>
-              <w:rPr>
-                <w:noProof/>
-                <w:webHidden/>
-              </w:rPr>
-              <w:t>10</w:t>
-            </w:r>
-            <w:r>
-              <w:rPr>
-                <w:noProof/>
-                <w:webHidden/>
-              </w:rPr>
-              <w:fldChar w:fldCharType="end"/>
-            </w:r>
-          </w:hyperlink>
-        </w:p>
-        <w:p>
-          <w:pPr>
-            <w:pStyle w:val="TOC3"/>
-            <w:tabs>
-              <w:tab w:val="left" w:pos="1320"/>
-              <w:tab w:val="right" w:leader="dot" w:pos="9016"/>
-            </w:tabs>
-            <w:rPr>
-              <w:rFonts w:eastAsiaTheme="minorEastAsia"/>
-              <w:noProof/>
-              <w:lang w:eastAsia="pl-PL"/>
-            </w:rPr>
-          </w:pPr>
-          <w:hyperlink w:anchor="_Toc41763936" w:history="1">
-            <w:r>
-              <w:rPr>
-                <w:rStyle w:val="Hyperlink"/>
-                <w:noProof/>
-              </w:rPr>
-              <w:t>3.5.3</w:t>
-            </w:r>
-            <w:r>
-              <w:rPr>
-                <w:rFonts w:eastAsiaTheme="minorEastAsia"/>
-                <w:noProof/>
-                <w:lang w:eastAsia="pl-PL"/>
-              </w:rPr>
-              <w:tab/>
-            </w:r>
-            <w:r>
-              <w:rPr>
-                <w:rStyle w:val="Hyperlink"/>
-                <w:noProof/>
-              </w:rPr>
-              <w:t>Pierwsza Faza Grupowa</w:t>
-            </w:r>
-            <w:r>
-              <w:rPr>
-                <w:noProof/>
-                <w:webHidden/>
-              </w:rPr>
-              <w:tab/>
-            </w:r>
-            <w:r>
-              <w:rPr>
-                <w:noProof/>
-                <w:webHidden/>
-              </w:rPr>
-              <w:fldChar w:fldCharType="begin"/>
-            </w:r>
-            <w:r>
-              <w:rPr>
-                <w:noProof/>
-                <w:webHidden/>
-              </w:rPr>
-              <w:instrText xml:space="preserve"> PAGEREF _Toc41763936 \h </w:instrText>
-            </w:r>
-            <w:r>
-              <w:rPr>
-                <w:noProof/>
-                <w:webHidden/>
-              </w:rPr>
-            </w:r>
-            <w:r>
-              <w:rPr>
-                <w:noProof/>
-                <w:webHidden/>
-              </w:rPr>
-              <w:fldChar w:fldCharType="separate"/>
-            </w:r>
-            <w:r>
-              <w:rPr>
-                <w:noProof/>
-                <w:webHidden/>
-              </w:rPr>
-              <w:t>15</w:t>
-            </w:r>
-            <w:r>
-              <w:rPr>
-                <w:noProof/>
-                <w:webHidden/>
-              </w:rPr>
-              <w:fldChar w:fldCharType="end"/>
-            </w:r>
-          </w:hyperlink>
-        </w:p>
-        <w:p>
-          <w:pPr>
-            <w:pStyle w:val="TOC1"/>
-            <w:tabs>
-              <w:tab w:val="left" w:pos="440"/>
-              <w:tab w:val="right" w:leader="dot" w:pos="9016"/>
-            </w:tabs>
-            <w:rPr>
-              <w:rFonts w:eastAsiaTheme="minorEastAsia"/>
-              <w:noProof/>
-              <w:lang w:eastAsia="pl-PL"/>
-            </w:rPr>
-          </w:pPr>
-          <w:hyperlink w:anchor="_Toc41763937" w:history="1">
-            <w:r>
-              <w:rPr>
-                <w:rStyle w:val="Hyperlink"/>
-                <w:noProof/>
-              </w:rPr>
-              <w:t>4</w:t>
-            </w:r>
-            <w:r>
-              <w:rPr>
-                <w:rFonts w:eastAsiaTheme="minorEastAsia"/>
-                <w:noProof/>
-                <w:lang w:eastAsia="pl-PL"/>
-              </w:rPr>
-              <w:tab/>
-            </w:r>
-            <w:r>
-              <w:rPr>
-                <w:rStyle w:val="Hyperlink"/>
-                <w:noProof/>
-              </w:rPr>
-              <w:t>Instrukcja obsługi</w:t>
-            </w:r>
-            <w:r>
-              <w:rPr>
-                <w:noProof/>
-                <w:webHidden/>
-              </w:rPr>
-              <w:tab/>
-            </w:r>
-            <w:r>
-              <w:rPr>
-                <w:noProof/>
-                <w:webHidden/>
-              </w:rPr>
-              <w:fldChar w:fldCharType="begin"/>
-            </w:r>
-            <w:r>
-              <w:rPr>
-                <w:noProof/>
-                <w:webHidden/>
-              </w:rPr>
-              <w:instrText xml:space="preserve"> PAGEREF _Toc41763937 \h </w:instrText>
-            </w:r>
-            <w:r>
-              <w:rPr>
-                <w:noProof/>
-                <w:webHidden/>
-              </w:rPr>
-            </w:r>
-            <w:r>
-              <w:rPr>
-                <w:noProof/>
-                <w:webHidden/>
-              </w:rPr>
-              <w:fldChar w:fldCharType="separate"/>
-            </w:r>
-            <w:r>
-              <w:rPr>
-                <w:noProof/>
-                <w:webHidden/>
-              </w:rPr>
-              <w:t>16</w:t>
-            </w:r>
-            <w:r>
-              <w:rPr>
-                <w:noProof/>
-                <w:webHidden/>
-              </w:rPr>
-              <w:fldChar w:fldCharType="end"/>
-            </w:r>
-          </w:hyperlink>
-        </w:p>
-        <w:p>
-          <w:pPr>
-            <w:pStyle w:val="TOC2"/>
-            <w:tabs>
-              <w:tab w:val="left" w:pos="880"/>
-              <w:tab w:val="right" w:leader="dot" w:pos="9016"/>
-            </w:tabs>
-            <w:rPr>
-              <w:rFonts w:eastAsiaTheme="minorEastAsia"/>
-              <w:noProof/>
-              <w:lang w:eastAsia="pl-PL"/>
-            </w:rPr>
-          </w:pPr>
-          <w:hyperlink w:anchor="_Toc41763938" w:history="1">
-            <w:r>
-              <w:rPr>
-                <w:rStyle w:val="Hyperlink"/>
-                <w:noProof/>
-              </w:rPr>
-              <w:t>4.1</w:t>
-            </w:r>
-            <w:r>
-              <w:rPr>
-                <w:rFonts w:eastAsiaTheme="minorEastAsia"/>
-                <w:noProof/>
-                <w:lang w:eastAsia="pl-PL"/>
-              </w:rPr>
-              <w:tab/>
-            </w:r>
-            <w:r>
-              <w:rPr>
-                <w:rStyle w:val="Hyperlink"/>
-                <w:noProof/>
-              </w:rPr>
-              <w:t>Uruchomienie aplikacji</w:t>
-            </w:r>
-            <w:r>
-              <w:rPr>
-                <w:noProof/>
-                <w:webHidden/>
-              </w:rPr>
-              <w:tab/>
-            </w:r>
-            <w:r>
-              <w:rPr>
-                <w:noProof/>
-                <w:webHidden/>
-              </w:rPr>
-              <w:fldChar w:fldCharType="begin"/>
-            </w:r>
-            <w:r>
-              <w:rPr>
-                <w:noProof/>
-                <w:webHidden/>
-              </w:rPr>
-              <w:instrText xml:space="preserve"> PAGEREF _Toc41763938 \h </w:instrText>
-            </w:r>
-            <w:r>
-              <w:rPr>
-                <w:noProof/>
-                <w:webHidden/>
-              </w:rPr>
-            </w:r>
-            <w:r>
-              <w:rPr>
-                <w:noProof/>
-                <w:webHidden/>
-              </w:rPr>
-              <w:fldChar w:fldCharType="separate"/>
-            </w:r>
-            <w:r>
-              <w:rPr>
-                <w:noProof/>
-                <w:webHidden/>
-              </w:rPr>
-              <w:t>16</w:t>
-            </w:r>
-            <w:r>
-              <w:rPr>
-                <w:noProof/>
-                <w:webHidden/>
-              </w:rPr>
-              <w:fldChar w:fldCharType="end"/>
-            </w:r>
-          </w:hyperlink>
-        </w:p>
-        <w:p>
-          <w:pPr>
-            <w:pStyle w:val="TOC2"/>
-            <w:tabs>
-              <w:tab w:val="left" w:pos="880"/>
-              <w:tab w:val="right" w:leader="dot" w:pos="9016"/>
-            </w:tabs>
-            <w:rPr>
-              <w:rFonts w:eastAsiaTheme="minorEastAsia"/>
-              <w:noProof/>
-              <w:lang w:eastAsia="pl-PL"/>
-            </w:rPr>
-          </w:pPr>
-          <w:hyperlink w:anchor="_Toc41763939" w:history="1">
-            <w:r>
-              <w:rPr>
-                <w:rStyle w:val="Hyperlink"/>
-                <w:noProof/>
-              </w:rPr>
-              <w:t>4.2</w:t>
-            </w:r>
-            <w:r>
-              <w:rPr>
-                <w:rFonts w:eastAsiaTheme="minorEastAsia"/>
-                <w:noProof/>
-                <w:lang w:eastAsia="pl-PL"/>
-              </w:rPr>
-              <w:tab/>
-            </w:r>
-            <w:r>
-              <w:rPr>
-                <w:rStyle w:val="Hyperlink"/>
-                <w:noProof/>
-              </w:rPr>
-              <w:t>Przykładowy przebieg działania programu</w:t>
-            </w:r>
-            <w:r>
-              <w:rPr>
-                <w:noProof/>
-                <w:webHidden/>
-              </w:rPr>
-              <w:tab/>
-            </w:r>
-            <w:r>
-              <w:rPr>
-                <w:noProof/>
-                <w:webHidden/>
-              </w:rPr>
-              <w:fldChar w:fldCharType="begin"/>
-            </w:r>
-            <w:r>
-              <w:rPr>
-                <w:noProof/>
-                <w:webHidden/>
-              </w:rPr>
-              <w:instrText xml:space="preserve"> PAGEREF _Toc41763939 \h </w:instrText>
+              <w:instrText xml:space="preserve"> PAGEREF _Toc41828909 \h </w:instrText>
             </w:r>
             <w:r>
               <w:rPr>
@@ -1787,10 +1857,12 @@
           <w:numId w:val="0"/>
         </w:numPr>
       </w:pPr>
+      <w:bookmarkStart w:id="0" w:name="_Toc41828891"/>
       <w:r>
         <w:lastRenderedPageBreak/>
         <w:t>Spis Rysunków</w:t>
       </w:r>
+      <w:bookmarkEnd w:id="0"/>
     </w:p>
     <w:p>
       <w:pPr>
@@ -1813,7 +1885,7 @@
       <w:r>
         <w:fldChar w:fldCharType="separate"/>
       </w:r>
-      <w:hyperlink w:anchor="_Toc41769981" w:history="1">
+      <w:hyperlink w:anchor="_Toc41829089" w:history="1">
         <w:r>
           <w:rPr>
             <w:rStyle w:val="Hyperlink"/>
@@ -1840,7 +1912,7 @@
             <w:noProof/>
             <w:webHidden/>
           </w:rPr>
-          <w:instrText xml:space="preserve"> PAGEREF _Toc41769981 \h </w:instrText>
+          <w:instrText xml:space="preserve"> PAGEREF _Toc41829089 \h </w:instrText>
         </w:r>
         <w:r>
           <w:rPr>
@@ -1883,7 +1955,7 @@
           <w:lang w:eastAsia="pl-PL"/>
         </w:rPr>
       </w:pPr>
-      <w:hyperlink w:anchor="_Toc41769982" w:history="1">
+      <w:hyperlink w:anchor="_Toc41829090" w:history="1">
         <w:r>
           <w:rPr>
             <w:rStyle w:val="Hyperlink"/>
@@ -1910,7 +1982,7 @@
             <w:noProof/>
             <w:webHidden/>
           </w:rPr>
-          <w:instrText xml:space="preserve"> PAGEREF _Toc41769982 \h </w:instrText>
+          <w:instrText xml:space="preserve"> PAGEREF _Toc41829090 \h </w:instrText>
         </w:r>
         <w:r>
           <w:rPr>
@@ -1953,7 +2025,7 @@
           <w:lang w:eastAsia="pl-PL"/>
         </w:rPr>
       </w:pPr>
-      <w:hyperlink w:anchor="_Toc41769983" w:history="1">
+      <w:hyperlink w:anchor="_Toc41829091" w:history="1">
         <w:r>
           <w:rPr>
             <w:rStyle w:val="Hyperlink"/>
@@ -1980,7 +2052,7 @@
             <w:noProof/>
             <w:webHidden/>
           </w:rPr>
-          <w:instrText xml:space="preserve"> PAGEREF _Toc41769983 \h </w:instrText>
+          <w:instrText xml:space="preserve"> PAGEREF _Toc41829091 \h </w:instrText>
         </w:r>
         <w:r>
           <w:rPr>
@@ -2023,7 +2095,7 @@
           <w:lang w:eastAsia="pl-PL"/>
         </w:rPr>
       </w:pPr>
-      <w:hyperlink w:anchor="_Toc41769984" w:history="1">
+      <w:hyperlink w:anchor="_Toc41829092" w:history="1">
         <w:r>
           <w:rPr>
             <w:rStyle w:val="Hyperlink"/>
@@ -2050,7 +2122,7 @@
             <w:noProof/>
             <w:webHidden/>
           </w:rPr>
-          <w:instrText xml:space="preserve"> PAGEREF _Toc41769984 \h </w:instrText>
+          <w:instrText xml:space="preserve"> PAGEREF _Toc41829092 \h </w:instrText>
         </w:r>
         <w:r>
           <w:rPr>
@@ -2093,7 +2165,7 @@
           <w:lang w:eastAsia="pl-PL"/>
         </w:rPr>
       </w:pPr>
-      <w:hyperlink w:anchor="_Toc41769985" w:history="1">
+      <w:hyperlink w:anchor="_Toc41829093" w:history="1">
         <w:r>
           <w:rPr>
             <w:rStyle w:val="Hyperlink"/>
@@ -2120,7 +2192,7 @@
             <w:noProof/>
             <w:webHidden/>
           </w:rPr>
-          <w:instrText xml:space="preserve"> PAGEREF _Toc41769985 \h </w:instrText>
+          <w:instrText xml:space="preserve"> PAGEREF _Toc41829093 \h </w:instrText>
         </w:r>
         <w:r>
           <w:rPr>
@@ -2140,7 +2212,7 @@
             <w:noProof/>
             <w:webHidden/>
           </w:rPr>
-          <w:t>8</w:t>
+          <w:t>9</w:t>
         </w:r>
         <w:r>
           <w:rPr>
@@ -2163,7 +2235,7 @@
           <w:lang w:eastAsia="pl-PL"/>
         </w:rPr>
       </w:pPr>
-      <w:hyperlink w:anchor="_Toc41769986" w:history="1">
+      <w:hyperlink w:anchor="_Toc41829094" w:history="1">
         <w:r>
           <w:rPr>
             <w:rStyle w:val="Hyperlink"/>
@@ -2190,7 +2262,7 @@
             <w:noProof/>
             <w:webHidden/>
           </w:rPr>
-          <w:instrText xml:space="preserve"> PAGEREF _Toc41769986 \h </w:instrText>
+          <w:instrText xml:space="preserve"> PAGEREF _Toc41829094 \h </w:instrText>
         </w:r>
         <w:r>
           <w:rPr>
@@ -2233,7 +2305,7 @@
           <w:lang w:eastAsia="pl-PL"/>
         </w:rPr>
       </w:pPr>
-      <w:hyperlink w:anchor="_Toc41769987" w:history="1">
+      <w:hyperlink w:anchor="_Toc41829095" w:history="1">
         <w:r>
           <w:rPr>
             <w:rStyle w:val="Hyperlink"/>
@@ -2260,7 +2332,7 @@
             <w:noProof/>
             <w:webHidden/>
           </w:rPr>
-          <w:instrText xml:space="preserve"> PAGEREF _Toc41769987 \h </w:instrText>
+          <w:instrText xml:space="preserve"> PAGEREF _Toc41829095 \h </w:instrText>
         </w:r>
         <w:r>
           <w:rPr>
@@ -2280,7 +2352,7 @@
             <w:noProof/>
             <w:webHidden/>
           </w:rPr>
-          <w:t>9</w:t>
+          <w:t>10</w:t>
         </w:r>
         <w:r>
           <w:rPr>
@@ -2303,7 +2375,7 @@
           <w:lang w:eastAsia="pl-PL"/>
         </w:rPr>
       </w:pPr>
-      <w:hyperlink w:anchor="_Toc41769988" w:history="1">
+      <w:hyperlink w:anchor="_Toc41829096" w:history="1">
         <w:r>
           <w:rPr>
             <w:rStyle w:val="Hyperlink"/>
@@ -2330,7 +2402,7 @@
             <w:noProof/>
             <w:webHidden/>
           </w:rPr>
-          <w:instrText xml:space="preserve"> PAGEREF _Toc41769988 \h </w:instrText>
+          <w:instrText xml:space="preserve"> PAGEREF _Toc41829096 \h </w:instrText>
         </w:r>
         <w:r>
           <w:rPr>
@@ -2350,7 +2422,7 @@
             <w:noProof/>
             <w:webHidden/>
           </w:rPr>
-          <w:t>9</w:t>
+          <w:t>10</w:t>
         </w:r>
         <w:r>
           <w:rPr>
@@ -2373,7 +2445,7 @@
           <w:lang w:eastAsia="pl-PL"/>
         </w:rPr>
       </w:pPr>
-      <w:hyperlink w:anchor="_Toc41769989" w:history="1">
+      <w:hyperlink w:anchor="_Toc41829097" w:history="1">
         <w:r>
           <w:rPr>
             <w:rStyle w:val="Hyperlink"/>
@@ -2400,7 +2472,7 @@
             <w:noProof/>
             <w:webHidden/>
           </w:rPr>
-          <w:instrText xml:space="preserve"> PAGEREF _Toc41769989 \h </w:instrText>
+          <w:instrText xml:space="preserve"> PAGEREF _Toc41829097 \h </w:instrText>
         </w:r>
         <w:r>
           <w:rPr>
@@ -2420,7 +2492,7 @@
             <w:noProof/>
             <w:webHidden/>
           </w:rPr>
-          <w:t>10</w:t>
+          <w:t>11</w:t>
         </w:r>
         <w:r>
           <w:rPr>
@@ -2443,7 +2515,7 @@
           <w:lang w:eastAsia="pl-PL"/>
         </w:rPr>
       </w:pPr>
-      <w:hyperlink w:anchor="_Toc41769990" w:history="1">
+      <w:hyperlink w:anchor="_Toc41829098" w:history="1">
         <w:r>
           <w:rPr>
             <w:rStyle w:val="Hyperlink"/>
@@ -2470,7 +2542,7 @@
             <w:noProof/>
             <w:webHidden/>
           </w:rPr>
-          <w:instrText xml:space="preserve"> PAGEREF _Toc41769990 \h </w:instrText>
+          <w:instrText xml:space="preserve"> PAGEREF _Toc41829098 \h </w:instrText>
         </w:r>
         <w:r>
           <w:rPr>
@@ -2490,7 +2562,7 @@
             <w:noProof/>
             <w:webHidden/>
           </w:rPr>
-          <w:t>11</w:t>
+          <w:t>12</w:t>
         </w:r>
         <w:r>
           <w:rPr>
@@ -2513,7 +2585,7 @@
           <w:lang w:eastAsia="pl-PL"/>
         </w:rPr>
       </w:pPr>
-      <w:hyperlink w:anchor="_Toc41769991" w:history="1">
+      <w:hyperlink w:anchor="_Toc41829099" w:history="1">
         <w:r>
           <w:rPr>
             <w:rStyle w:val="Hyperlink"/>
@@ -2540,7 +2612,7 @@
             <w:noProof/>
             <w:webHidden/>
           </w:rPr>
-          <w:instrText xml:space="preserve"> PAGEREF _Toc41769991 \h </w:instrText>
+          <w:instrText xml:space="preserve"> PAGEREF _Toc41829099 \h </w:instrText>
         </w:r>
         <w:r>
           <w:rPr>
@@ -2560,7 +2632,7 @@
             <w:noProof/>
             <w:webHidden/>
           </w:rPr>
-          <w:t>12</w:t>
+          <w:t>13</w:t>
         </w:r>
         <w:r>
           <w:rPr>
@@ -2583,7 +2655,7 @@
           <w:lang w:eastAsia="pl-PL"/>
         </w:rPr>
       </w:pPr>
-      <w:hyperlink w:anchor="_Toc41769992" w:history="1">
+      <w:hyperlink w:anchor="_Toc41829100" w:history="1">
         <w:r>
           <w:rPr>
             <w:rStyle w:val="Hyperlink"/>
@@ -2610,7 +2682,7 @@
             <w:noProof/>
             <w:webHidden/>
           </w:rPr>
-          <w:instrText xml:space="preserve"> PAGEREF _Toc41769992 \h </w:instrText>
+          <w:instrText xml:space="preserve"> PAGEREF _Toc41829100 \h </w:instrText>
         </w:r>
         <w:r>
           <w:rPr>
@@ -2653,7 +2725,7 @@
           <w:lang w:eastAsia="pl-PL"/>
         </w:rPr>
       </w:pPr>
-      <w:hyperlink w:anchor="_Toc41769993" w:history="1">
+      <w:hyperlink w:anchor="_Toc41829101" w:history="1">
         <w:r>
           <w:rPr>
             <w:rStyle w:val="Hyperlink"/>
@@ -2680,7 +2752,7 @@
             <w:noProof/>
             <w:webHidden/>
           </w:rPr>
-          <w:instrText xml:space="preserve"> PAGEREF _Toc41769993 \h </w:instrText>
+          <w:instrText xml:space="preserve"> PAGEREF _Toc41829101 \h </w:instrText>
         </w:r>
         <w:r>
           <w:rPr>
@@ -2723,7 +2795,7 @@
           <w:lang w:eastAsia="pl-PL"/>
         </w:rPr>
       </w:pPr>
-      <w:hyperlink w:anchor="_Toc41769994" w:history="1">
+      <w:hyperlink w:anchor="_Toc41829102" w:history="1">
         <w:r>
           <w:rPr>
             <w:rStyle w:val="Hyperlink"/>
@@ -2750,7 +2822,7 @@
             <w:noProof/>
             <w:webHidden/>
           </w:rPr>
-          <w:instrText xml:space="preserve"> PAGEREF _Toc41769994 \h </w:instrText>
+          <w:instrText xml:space="preserve"> PAGEREF _Toc41829102 \h </w:instrText>
         </w:r>
         <w:r>
           <w:rPr>
@@ -2770,7 +2842,7 @@
             <w:noProof/>
             <w:webHidden/>
           </w:rPr>
-          <w:t>14</w:t>
+          <w:t>15</w:t>
         </w:r>
         <w:r>
           <w:rPr>
@@ -2793,7 +2865,7 @@
           <w:lang w:eastAsia="pl-PL"/>
         </w:rPr>
       </w:pPr>
-      <w:hyperlink w:anchor="_Toc41769995" w:history="1">
+      <w:hyperlink w:anchor="_Toc41829103" w:history="1">
         <w:r>
           <w:rPr>
             <w:rStyle w:val="Hyperlink"/>
@@ -2820,7 +2892,7 @@
             <w:noProof/>
             <w:webHidden/>
           </w:rPr>
-          <w:instrText xml:space="preserve"> PAGEREF _Toc41769995 \h </w:instrText>
+          <w:instrText xml:space="preserve"> PAGEREF _Toc41829103 \h </w:instrText>
         </w:r>
         <w:r>
           <w:rPr>
@@ -2852,6 +2924,76 @@
       </w:hyperlink>
     </w:p>
     <w:p>
+      <w:pPr>
+        <w:pStyle w:val="TableofFigures"/>
+        <w:tabs>
+          <w:tab w:val="right" w:leader="dot" w:pos="9016"/>
+        </w:tabs>
+        <w:rPr>
+          <w:rFonts w:eastAsiaTheme="minorEastAsia"/>
+          <w:noProof/>
+          <w:lang w:eastAsia="pl-PL"/>
+        </w:rPr>
+      </w:pPr>
+      <w:hyperlink w:anchor="_Toc41829104" w:history="1">
+        <w:r>
+          <w:rPr>
+            <w:rStyle w:val="Hyperlink"/>
+            <w:noProof/>
+          </w:rPr>
+          <w:t>Rysunek 16</w:t>
+        </w:r>
+        <w:r>
+          <w:rPr>
+            <w:noProof/>
+            <w:webHidden/>
+          </w:rPr>
+          <w:tab/>
+        </w:r>
+        <w:r>
+          <w:rPr>
+            <w:noProof/>
+            <w:webHidden/>
+          </w:rPr>
+          <w:fldChar w:fldCharType="begin"/>
+        </w:r>
+        <w:r>
+          <w:rPr>
+            <w:noProof/>
+            <w:webHidden/>
+          </w:rPr>
+          <w:instrText xml:space="preserve"> PAGEREF _Toc41829104 \h </w:instrText>
+        </w:r>
+        <w:r>
+          <w:rPr>
+            <w:noProof/>
+            <w:webHidden/>
+          </w:rPr>
+        </w:r>
+        <w:r>
+          <w:rPr>
+            <w:noProof/>
+            <w:webHidden/>
+          </w:rPr>
+          <w:fldChar w:fldCharType="separate"/>
+        </w:r>
+        <w:r>
+          <w:rPr>
+            <w:noProof/>
+            <w:webHidden/>
+          </w:rPr>
+          <w:t>17</w:t>
+        </w:r>
+        <w:r>
+          <w:rPr>
+            <w:noProof/>
+            <w:webHidden/>
+          </w:rPr>
+          <w:fldChar w:fldCharType="end"/>
+        </w:r>
+      </w:hyperlink>
+    </w:p>
+    <w:p>
       <w:r>
         <w:fldChar w:fldCharType="end"/>
       </w:r>
@@ -2866,11 +3008,11 @@
       <w:pPr>
         <w:pStyle w:val="Heading1"/>
       </w:pPr>
-      <w:bookmarkStart w:id="0" w:name="_Toc41763922"/>
+      <w:bookmarkStart w:id="1" w:name="_Toc41828892"/>
       <w:r>
         <w:t>Wstęp</w:t>
       </w:r>
-      <w:bookmarkEnd w:id="0"/>
+      <w:bookmarkEnd w:id="1"/>
     </w:p>
     <w:p>
       <w:r>
@@ -2890,24 +3032,24 @@
       <w:pPr>
         <w:pStyle w:val="Heading1"/>
       </w:pPr>
-      <w:bookmarkStart w:id="1" w:name="_Toc41763923"/>
+      <w:bookmarkStart w:id="2" w:name="_Toc41828893"/>
       <w:r>
         <w:t>Podstawy teoretyczne</w:t>
       </w:r>
-      <w:bookmarkEnd w:id="1"/>
+      <w:bookmarkEnd w:id="2"/>
     </w:p>
     <w:p>
       <w:pPr>
         <w:pStyle w:val="Heading2"/>
       </w:pPr>
-      <w:bookmarkStart w:id="2" w:name="_Toc41763924"/>
+      <w:bookmarkStart w:id="3" w:name="_Toc41828894"/>
       <w:r>
         <w:t xml:space="preserve">Opis przebiegu </w:t>
       </w:r>
       <w:r>
         <w:t>mistrzostw</w:t>
       </w:r>
-      <w:bookmarkEnd w:id="2"/>
+      <w:bookmarkEnd w:id="3"/>
     </w:p>
     <w:p>
       <w:r>
@@ -2942,19 +3084,21 @@
       <w:pPr>
         <w:pStyle w:val="Heading2"/>
       </w:pPr>
-      <w:bookmarkStart w:id="3" w:name="_Toc41763925"/>
+      <w:bookmarkStart w:id="4" w:name="_Toc41828895"/>
       <w:r>
         <w:t>Opis algorytmów</w:t>
       </w:r>
-      <w:bookmarkEnd w:id="3"/>
+      <w:bookmarkEnd w:id="4"/>
     </w:p>
     <w:p>
       <w:pPr>
         <w:pStyle w:val="Heading3"/>
       </w:pPr>
+      <w:bookmarkStart w:id="5" w:name="_Toc41828896"/>
       <w:r>
         <w:t>Algorytm generowania akcji podczas meczu</w:t>
       </w:r>
+      <w:bookmarkEnd w:id="5"/>
     </w:p>
     <w:p>
       <w:r>
@@ -3087,8 +3231,9 @@
       <w:pPr>
         <w:pStyle w:val="Caption"/>
       </w:pPr>
-      <w:bookmarkStart w:id="4" w:name="_Toc41764741"/>
-      <w:bookmarkStart w:id="5" w:name="_Toc41769981"/>
+      <w:bookmarkStart w:id="6" w:name="_Toc41764741"/>
+      <w:bookmarkStart w:id="7" w:name="_Toc41769981"/>
+      <w:bookmarkStart w:id="8" w:name="_Toc41829089"/>
       <w:r>
         <w:t xml:space="preserve">Rysunek </w:t>
       </w:r>
@@ -3099,8 +3244,9 @@
           </w:rPr>
           <w:t>1</w:t>
         </w:r>
-        <w:bookmarkEnd w:id="4"/>
-        <w:bookmarkEnd w:id="5"/>
+        <w:bookmarkEnd w:id="6"/>
+        <w:bookmarkEnd w:id="7"/>
+        <w:bookmarkEnd w:id="8"/>
       </w:fldSimple>
     </w:p>
     <w:p>
@@ -3351,7 +3497,7 @@
         </w:rPr>
         <w:lastRenderedPageBreak/>
         <w:drawing>
-          <wp:inline distT="0" distB="0" distL="0" distR="0" wp14:anchorId="131A5A39" wp14:editId="1FD98148">
+          <wp:inline distT="0" distB="0" distL="0" distR="0" wp14:anchorId="131A5A39" wp14:editId="033C06F4">
             <wp:extent cx="5731510" cy="4052570"/>
             <wp:effectExtent l="0" t="0" r="2540" b="5080"/>
             <wp:docPr id="23" name="Picture 23"/>
@@ -3404,8 +3550,9 @@
       <w:pPr>
         <w:pStyle w:val="Caption"/>
       </w:pPr>
-      <w:bookmarkStart w:id="6" w:name="_Toc41769982"/>
-      <w:bookmarkStart w:id="7" w:name="_Ref41770089"/>
+      <w:bookmarkStart w:id="9" w:name="_Toc41769982"/>
+      <w:bookmarkStart w:id="10" w:name="_Ref41770089"/>
+      <w:bookmarkStart w:id="11" w:name="_Toc41829090"/>
       <w:r>
         <w:t xml:space="preserve">Rysunek </w:t>
       </w:r>
@@ -3416,9 +3563,10 @@
           </w:rPr>
           <w:t>2</w:t>
         </w:r>
-        <w:bookmarkEnd w:id="6"/>
+        <w:bookmarkEnd w:id="9"/>
+        <w:bookmarkEnd w:id="11"/>
       </w:fldSimple>
-      <w:bookmarkEnd w:id="7"/>
+      <w:bookmarkEnd w:id="10"/>
     </w:p>
     <w:p>
       <w:pPr>
@@ -3482,9 +3630,10 @@
       <w:pPr>
         <w:pStyle w:val="Caption"/>
       </w:pPr>
-      <w:bookmarkStart w:id="8" w:name="_Toc41764742"/>
-      <w:bookmarkStart w:id="9" w:name="_Toc41769983"/>
-      <w:bookmarkStart w:id="10" w:name="_Ref41770102"/>
+      <w:bookmarkStart w:id="12" w:name="_Toc41764742"/>
+      <w:bookmarkStart w:id="13" w:name="_Toc41769983"/>
+      <w:bookmarkStart w:id="14" w:name="_Ref41770102"/>
+      <w:bookmarkStart w:id="15" w:name="_Toc41829091"/>
       <w:r>
         <w:t xml:space="preserve">Rysunek </w:t>
       </w:r>
@@ -3495,10 +3644,11 @@
           </w:rPr>
           <w:t>3</w:t>
         </w:r>
-        <w:bookmarkEnd w:id="8"/>
-        <w:bookmarkEnd w:id="9"/>
+        <w:bookmarkEnd w:id="12"/>
+        <w:bookmarkEnd w:id="13"/>
+        <w:bookmarkEnd w:id="15"/>
       </w:fldSimple>
-      <w:bookmarkEnd w:id="10"/>
+      <w:bookmarkEnd w:id="14"/>
     </w:p>
     <w:p>
       <w:r>
@@ -3601,8 +3751,9 @@
       <w:pPr>
         <w:pStyle w:val="Caption"/>
       </w:pPr>
-      <w:bookmarkStart w:id="11" w:name="_Toc41764743"/>
-      <w:bookmarkStart w:id="12" w:name="_Toc41769984"/>
+      <w:bookmarkStart w:id="16" w:name="_Toc41764743"/>
+      <w:bookmarkStart w:id="17" w:name="_Toc41769984"/>
+      <w:bookmarkStart w:id="18" w:name="_Toc41829092"/>
       <w:r>
         <w:t xml:space="preserve">Rysunek </w:t>
       </w:r>
@@ -3613,14 +3764,18 @@
           </w:rPr>
           <w:t>4</w:t>
         </w:r>
-        <w:bookmarkEnd w:id="11"/>
-        <w:bookmarkEnd w:id="12"/>
+        <w:bookmarkEnd w:id="16"/>
+        <w:bookmarkEnd w:id="17"/>
+        <w:bookmarkEnd w:id="18"/>
       </w:fldSimple>
     </w:p>
     <w:p>
       <w:r>
         <w:t xml:space="preserve">Po wygenerowaniu akcji dla aktualnej drużyny doliczany jest czas jej trwania do ogólnego czasu trwania meczu. Upłynięcie czasu 40 minut (4 kwarty po 10 minut) jest sygnałem do zakończenia meczu. </w:t>
       </w:r>
+      <w:r>
+        <w:t xml:space="preserve">Każda akcja trwa równo 30 sekund. </w:t>
+      </w:r>
     </w:p>
     <w:p>
       <w:r>
@@ -3629,73 +3784,94 @@
     </w:p>
     <w:p>
       <w:pPr>
+        <w:pStyle w:val="Heading3"/>
+      </w:pPr>
+      <w:bookmarkStart w:id="19" w:name="_Toc41828897"/>
+      <w:r>
+        <w:t>Algorytm zliczania punktów w podsumowaniu grupy</w:t>
+      </w:r>
+      <w:bookmarkEnd w:id="19"/>
+    </w:p>
+    <w:p>
+      <w:r>
+        <w:t xml:space="preserve">Po rozegraniu wszystkich meczy w ramach jednej grupy podliczane są punkty wyników. Za przystąpienie do meczu drużyna dostaje jeden punkt, a za wygranie go jeden dodatkowy. Za przegraną nie dostaje się żadnych punktów. Więc drużyna z trzema zwycięstwami ma punktów 6, a drużyna z trzema porażkami ma ich 3. </w:t>
+      </w:r>
+    </w:p>
+    <w:p>
+      <w:r>
+        <w:t xml:space="preserve">Punkty przenoszone są z Pierwszej Fazy Grupowej do Drugiej Fazy Grupowej. </w:t>
+      </w:r>
+    </w:p>
+    <w:p>
+      <w:pPr>
         <w:pStyle w:val="Heading1"/>
       </w:pPr>
-      <w:bookmarkStart w:id="13" w:name="_Toc41763927"/>
-      <w:r>
+      <w:bookmarkStart w:id="20" w:name="_Toc41828898"/>
+      <w:r>
+        <w:lastRenderedPageBreak/>
         <w:t>Opis programu</w:t>
       </w:r>
-      <w:bookmarkEnd w:id="13"/>
+      <w:bookmarkEnd w:id="20"/>
     </w:p>
     <w:p>
       <w:pPr>
         <w:pStyle w:val="Heading2"/>
       </w:pPr>
-      <w:bookmarkStart w:id="14" w:name="_Toc41763928"/>
+      <w:bookmarkStart w:id="21" w:name="_Toc41828899"/>
       <w:r>
         <w:t>Opis struktury programu</w:t>
       </w:r>
-      <w:bookmarkEnd w:id="14"/>
+      <w:bookmarkEnd w:id="21"/>
     </w:p>
     <w:p>
       <w:pPr>
         <w:pStyle w:val="Heading2"/>
       </w:pPr>
-      <w:bookmarkStart w:id="15" w:name="_Toc41763929"/>
+      <w:bookmarkStart w:id="22" w:name="_Toc41828900"/>
       <w:r>
         <w:t>Schemat blokowy aplikacji</w:t>
       </w:r>
-      <w:bookmarkEnd w:id="15"/>
+      <w:bookmarkEnd w:id="22"/>
     </w:p>
     <w:p>
       <w:pPr>
         <w:pStyle w:val="Heading2"/>
       </w:pPr>
-      <w:bookmarkStart w:id="16" w:name="_Toc41763930"/>
+      <w:bookmarkStart w:id="23" w:name="_Toc41828901"/>
       <w:r>
         <w:t>Schematy blokowe algorytmów</w:t>
       </w:r>
-      <w:bookmarkEnd w:id="16"/>
+      <w:bookmarkEnd w:id="23"/>
     </w:p>
     <w:p>
       <w:pPr>
         <w:pStyle w:val="Heading2"/>
       </w:pPr>
-      <w:bookmarkStart w:id="17" w:name="_Toc41763932"/>
+      <w:bookmarkStart w:id="24" w:name="_Toc41828902"/>
       <w:r>
         <w:t>Kod źródłowy wybranych elementów programu</w:t>
       </w:r>
-      <w:bookmarkEnd w:id="17"/>
+      <w:bookmarkEnd w:id="24"/>
     </w:p>
     <w:p>
       <w:pPr>
         <w:pStyle w:val="Heading2"/>
       </w:pPr>
-      <w:bookmarkStart w:id="18" w:name="_Toc41763933"/>
+      <w:bookmarkStart w:id="25" w:name="_Toc41828903"/>
       <w:r>
         <w:t>Interfejs aplikacji</w:t>
       </w:r>
-      <w:bookmarkEnd w:id="18"/>
+      <w:bookmarkEnd w:id="25"/>
     </w:p>
     <w:p>
       <w:pPr>
         <w:pStyle w:val="Heading3"/>
       </w:pPr>
-      <w:bookmarkStart w:id="19" w:name="_Toc41763934"/>
+      <w:bookmarkStart w:id="26" w:name="_Toc41828904"/>
       <w:r>
         <w:t>Wybór drużyn do mistrzostw</w:t>
       </w:r>
-      <w:bookmarkEnd w:id="19"/>
+      <w:bookmarkEnd w:id="26"/>
     </w:p>
     <w:p>
       <w:pPr>
@@ -3735,10 +3911,10 @@
         </w:rPr>
         <w:lastRenderedPageBreak/>
         <w:drawing>
-          <wp:inline distT="0" distB="0" distL="0" distR="0" wp14:anchorId="1BB88B3D" wp14:editId="0A89656D">
-            <wp:extent cx="5810250" cy="8477250"/>
-            <wp:effectExtent l="0" t="0" r="0" b="0"/>
-            <wp:docPr id="25" name="Picture 25"/>
+          <wp:inline distT="0" distB="0" distL="0" distR="0" wp14:anchorId="40E8113A" wp14:editId="55C8176B">
+            <wp:extent cx="5731510" cy="6812280"/>
+            <wp:effectExtent l="0" t="0" r="2540" b="7620"/>
+            <wp:docPr id="31" name="Picture 31"/>
             <wp:cNvGraphicFramePr>
               <a:graphicFrameLocks xmlns:a="http://schemas.openxmlformats.org/drawingml/2006/main" noChangeAspect="1"/>
             </wp:cNvGraphicFramePr>
@@ -3746,7 +3922,7 @@
               <a:graphicData uri="http://schemas.openxmlformats.org/drawingml/2006/picture">
                 <pic:pic xmlns:pic="http://schemas.openxmlformats.org/drawingml/2006/picture">
                   <pic:nvPicPr>
-                    <pic:cNvPr id="0" name="Picture 16"/>
+                    <pic:cNvPr id="0" name="Picture 20"/>
                     <pic:cNvPicPr>
                       <a:picLocks noChangeAspect="1" noChangeArrowheads="1"/>
                     </pic:cNvPicPr>
@@ -3767,7 +3943,7 @@
                   <pic:spPr bwMode="auto">
                     <a:xfrm>
                       <a:off x="0" y="0"/>
-                      <a:ext cx="5810250" cy="8477250"/>
+                      <a:ext cx="5731510" cy="6812280"/>
                     </a:xfrm>
                     <a:prstGeom prst="rect">
                       <a:avLst/>
@@ -3788,7 +3964,8 @@
       <w:pPr>
         <w:pStyle w:val="Caption"/>
       </w:pPr>
-      <w:bookmarkStart w:id="20" w:name="_Toc41769985"/>
+      <w:bookmarkStart w:id="27" w:name="_Toc41769985"/>
+      <w:bookmarkStart w:id="28" w:name="_Toc41829093"/>
       <w:r>
         <w:t xml:space="preserve">Rysunek </w:t>
       </w:r>
@@ -3799,7 +3976,8 @@
           </w:rPr>
           <w:t>5</w:t>
         </w:r>
-        <w:bookmarkEnd w:id="20"/>
+        <w:bookmarkEnd w:id="27"/>
+        <w:bookmarkEnd w:id="28"/>
       </w:fldSimple>
     </w:p>
     <w:p>
@@ -3807,7 +3985,6 @@
         <w:pStyle w:val="Heading4"/>
       </w:pPr>
       <w:r>
-        <w:lastRenderedPageBreak/>
         <w:t>Wybór drużyny</w:t>
       </w:r>
     </w:p>
@@ -3883,8 +4060,9 @@
       <w:pPr>
         <w:pStyle w:val="Caption"/>
       </w:pPr>
-      <w:bookmarkStart w:id="21" w:name="_Toc41764745"/>
-      <w:bookmarkStart w:id="22" w:name="_Toc41769986"/>
+      <w:bookmarkStart w:id="29" w:name="_Toc41764745"/>
+      <w:bookmarkStart w:id="30" w:name="_Toc41769986"/>
+      <w:bookmarkStart w:id="31" w:name="_Toc41829094"/>
       <w:r>
         <w:t xml:space="preserve">Rysunek </w:t>
       </w:r>
@@ -3895,8 +4073,9 @@
           </w:rPr>
           <w:t>6</w:t>
         </w:r>
-        <w:bookmarkEnd w:id="21"/>
-        <w:bookmarkEnd w:id="22"/>
+        <w:bookmarkEnd w:id="29"/>
+        <w:bookmarkEnd w:id="30"/>
+        <w:bookmarkEnd w:id="31"/>
       </w:fldSimple>
     </w:p>
     <w:p>
@@ -3904,6 +4083,7 @@
         <w:pStyle w:val="Heading4"/>
       </w:pPr>
       <w:r>
+        <w:lastRenderedPageBreak/>
         <w:t>Walidacja</w:t>
       </w:r>
     </w:p>
@@ -3981,8 +4161,9 @@
       <w:pPr>
         <w:pStyle w:val="Caption"/>
       </w:pPr>
-      <w:bookmarkStart w:id="23" w:name="_Toc41764746"/>
-      <w:bookmarkStart w:id="24" w:name="_Toc41769987"/>
+      <w:bookmarkStart w:id="32" w:name="_Toc41764746"/>
+      <w:bookmarkStart w:id="33" w:name="_Toc41769987"/>
+      <w:bookmarkStart w:id="34" w:name="_Toc41829095"/>
       <w:r>
         <w:t xml:space="preserve">Rysunek </w:t>
       </w:r>
@@ -3993,8 +4174,9 @@
           </w:rPr>
           <w:t>7</w:t>
         </w:r>
-        <w:bookmarkEnd w:id="23"/>
-        <w:bookmarkEnd w:id="24"/>
+        <w:bookmarkEnd w:id="32"/>
+        <w:bookmarkEnd w:id="33"/>
+        <w:bookmarkEnd w:id="34"/>
       </w:fldSimple>
     </w:p>
     <w:p>
@@ -4070,8 +4252,9 @@
       <w:pPr>
         <w:pStyle w:val="Caption"/>
       </w:pPr>
-      <w:bookmarkStart w:id="25" w:name="_Toc41764747"/>
-      <w:bookmarkStart w:id="26" w:name="_Toc41769988"/>
+      <w:bookmarkStart w:id="35" w:name="_Toc41764747"/>
+      <w:bookmarkStart w:id="36" w:name="_Toc41769988"/>
+      <w:bookmarkStart w:id="37" w:name="_Toc41829096"/>
       <w:r>
         <w:t xml:space="preserve">Rysunek </w:t>
       </w:r>
@@ -4082,19 +4265,20 @@
           </w:rPr>
           <w:t>8</w:t>
         </w:r>
-        <w:bookmarkEnd w:id="25"/>
-        <w:bookmarkEnd w:id="26"/>
+        <w:bookmarkEnd w:id="35"/>
+        <w:bookmarkEnd w:id="36"/>
+        <w:bookmarkEnd w:id="37"/>
       </w:fldSimple>
     </w:p>
     <w:p>
       <w:pPr>
         <w:pStyle w:val="Heading3"/>
       </w:pPr>
-      <w:bookmarkStart w:id="27" w:name="_Toc41763935"/>
+      <w:bookmarkStart w:id="38" w:name="_Toc41828905"/>
       <w:r>
         <w:t>Losowanie</w:t>
       </w:r>
-      <w:bookmarkEnd w:id="27"/>
+      <w:bookmarkEnd w:id="38"/>
     </w:p>
     <w:p>
       <w:pPr>
@@ -4124,10 +4308,10 @@
         </w:rPr>
         <w:lastRenderedPageBreak/>
         <w:drawing>
-          <wp:inline distT="0" distB="0" distL="0" distR="0" wp14:anchorId="2AA90D96" wp14:editId="2B2C7957">
-            <wp:extent cx="5731510" cy="4140200"/>
+          <wp:inline distT="0" distB="0" distL="0" distR="0" wp14:anchorId="34E7EE77" wp14:editId="6ECC5BCA">
+            <wp:extent cx="5731510" cy="4137660"/>
             <wp:effectExtent l="0" t="0" r="2540" b="0"/>
-            <wp:docPr id="28" name="Picture 28"/>
+            <wp:docPr id="32" name="Picture 32"/>
             <wp:cNvGraphicFramePr>
               <a:graphicFrameLocks xmlns:a="http://schemas.openxmlformats.org/drawingml/2006/main" noChangeAspect="1"/>
             </wp:cNvGraphicFramePr>
@@ -4147,7 +4331,7 @@
                   <pic:spPr>
                     <a:xfrm>
                       <a:off x="0" y="0"/>
-                      <a:ext cx="5731510" cy="4140200"/>
+                      <a:ext cx="5731510" cy="4137660"/>
                     </a:xfrm>
                     <a:prstGeom prst="rect">
                       <a:avLst/>
@@ -4164,8 +4348,9 @@
       <w:pPr>
         <w:pStyle w:val="Caption"/>
       </w:pPr>
-      <w:bookmarkStart w:id="28" w:name="_Toc41764748"/>
-      <w:bookmarkStart w:id="29" w:name="_Toc41769989"/>
+      <w:bookmarkStart w:id="39" w:name="_Toc41764748"/>
+      <w:bookmarkStart w:id="40" w:name="_Toc41769989"/>
+      <w:bookmarkStart w:id="41" w:name="_Toc41829097"/>
       <w:r>
         <w:t xml:space="preserve">Rysunek </w:t>
       </w:r>
@@ -4176,8 +4361,9 @@
           </w:rPr>
           <w:t>9</w:t>
         </w:r>
-        <w:bookmarkEnd w:id="28"/>
-        <w:bookmarkEnd w:id="29"/>
+        <w:bookmarkEnd w:id="39"/>
+        <w:bookmarkEnd w:id="40"/>
+        <w:bookmarkEnd w:id="41"/>
       </w:fldSimple>
     </w:p>
     <w:p>
@@ -4208,10 +4394,10 @@
         </w:rPr>
         <w:lastRenderedPageBreak/>
         <w:drawing>
-          <wp:inline distT="0" distB="0" distL="0" distR="0" wp14:anchorId="41D47885" wp14:editId="7D50F9F2">
-            <wp:extent cx="5731510" cy="4126230"/>
-            <wp:effectExtent l="0" t="0" r="2540" b="7620"/>
-            <wp:docPr id="29" name="Picture 29"/>
+          <wp:inline distT="0" distB="0" distL="0" distR="0" wp14:anchorId="6F4D54BE" wp14:editId="758A1397">
+            <wp:extent cx="5731510" cy="4197350"/>
+            <wp:effectExtent l="0" t="0" r="2540" b="0"/>
+            <wp:docPr id="33" name="Picture 33"/>
             <wp:cNvGraphicFramePr>
               <a:graphicFrameLocks xmlns:a="http://schemas.openxmlformats.org/drawingml/2006/main" noChangeAspect="1"/>
             </wp:cNvGraphicFramePr>
@@ -4231,7 +4417,7 @@
                   <pic:spPr>
                     <a:xfrm>
                       <a:off x="0" y="0"/>
-                      <a:ext cx="5731510" cy="4126230"/>
+                      <a:ext cx="5731510" cy="4197350"/>
                     </a:xfrm>
                     <a:prstGeom prst="rect">
                       <a:avLst/>
@@ -4248,8 +4434,9 @@
       <w:pPr>
         <w:pStyle w:val="Caption"/>
       </w:pPr>
-      <w:bookmarkStart w:id="30" w:name="_Toc41764749"/>
-      <w:bookmarkStart w:id="31" w:name="_Toc41769990"/>
+      <w:bookmarkStart w:id="42" w:name="_Toc41764749"/>
+      <w:bookmarkStart w:id="43" w:name="_Toc41769990"/>
+      <w:bookmarkStart w:id="44" w:name="_Toc41829098"/>
       <w:r>
         <w:t xml:space="preserve">Rysunek </w:t>
       </w:r>
@@ -4260,8 +4447,9 @@
           </w:rPr>
           <w:t>10</w:t>
         </w:r>
-        <w:bookmarkEnd w:id="30"/>
-        <w:bookmarkEnd w:id="31"/>
+        <w:bookmarkEnd w:id="42"/>
+        <w:bookmarkEnd w:id="43"/>
+        <w:bookmarkEnd w:id="44"/>
       </w:fldSimple>
     </w:p>
     <w:p>
@@ -4380,7 +4568,13 @@
         <w:fldChar w:fldCharType="end"/>
       </w:r>
       <w:r>
-        <w:t xml:space="preserve"> został pokazany podział na grupy który został wygenerowany na podstawie tych koszyków. </w:t>
+        <w:t xml:space="preserve"> został pokazany </w:t>
+      </w:r>
+      <w:r>
+        <w:t>podział,</w:t>
+      </w:r>
+      <w:r>
+        <w:t xml:space="preserve"> na grupy który został wygenerowany na podstawie tych koszyków. </w:t>
       </w:r>
     </w:p>
     <w:p>
@@ -4446,9 +4640,10 @@
       <w:pPr>
         <w:pStyle w:val="Caption"/>
       </w:pPr>
-      <w:bookmarkStart w:id="32" w:name="_Toc41764750"/>
-      <w:bookmarkStart w:id="33" w:name="_Toc41769991"/>
-      <w:bookmarkStart w:id="34" w:name="_Ref41771203"/>
+      <w:bookmarkStart w:id="45" w:name="_Toc41764750"/>
+      <w:bookmarkStart w:id="46" w:name="_Toc41769991"/>
+      <w:bookmarkStart w:id="47" w:name="_Ref41771203"/>
+      <w:bookmarkStart w:id="48" w:name="_Toc41829099"/>
       <w:r>
         <w:t xml:space="preserve">Rysunek </w:t>
       </w:r>
@@ -4459,10 +4654,11 @@
           </w:rPr>
           <w:t>11</w:t>
         </w:r>
-        <w:bookmarkEnd w:id="32"/>
-        <w:bookmarkEnd w:id="33"/>
+        <w:bookmarkEnd w:id="45"/>
+        <w:bookmarkEnd w:id="46"/>
+        <w:bookmarkEnd w:id="48"/>
       </w:fldSimple>
-      <w:bookmarkEnd w:id="34"/>
+      <w:bookmarkEnd w:id="47"/>
     </w:p>
     <w:p>
       <w:pPr>
@@ -4526,9 +4722,10 @@
       <w:pPr>
         <w:pStyle w:val="Caption"/>
       </w:pPr>
-      <w:bookmarkStart w:id="35" w:name="_Toc41764751"/>
-      <w:bookmarkStart w:id="36" w:name="_Toc41769992"/>
-      <w:bookmarkStart w:id="37" w:name="_Ref41771225"/>
+      <w:bookmarkStart w:id="49" w:name="_Toc41764751"/>
+      <w:bookmarkStart w:id="50" w:name="_Toc41769992"/>
+      <w:bookmarkStart w:id="51" w:name="_Ref41771225"/>
+      <w:bookmarkStart w:id="52" w:name="_Toc41829100"/>
       <w:r>
         <w:t xml:space="preserve">Rysunek </w:t>
       </w:r>
@@ -4539,10 +4736,11 @@
           </w:rPr>
           <w:t>12</w:t>
         </w:r>
-        <w:bookmarkEnd w:id="35"/>
-        <w:bookmarkEnd w:id="36"/>
+        <w:bookmarkEnd w:id="49"/>
+        <w:bookmarkEnd w:id="50"/>
+        <w:bookmarkEnd w:id="52"/>
       </w:fldSimple>
-      <w:bookmarkEnd w:id="37"/>
+      <w:bookmarkEnd w:id="51"/>
     </w:p>
     <w:p/>
     <w:p>
@@ -4732,9 +4930,10 @@
       <w:pPr>
         <w:pStyle w:val="Caption"/>
       </w:pPr>
-      <w:bookmarkStart w:id="38" w:name="_Toc41764752"/>
-      <w:bookmarkStart w:id="39" w:name="_Ref41768676"/>
-      <w:bookmarkStart w:id="40" w:name="_Toc41769993"/>
+      <w:bookmarkStart w:id="53" w:name="_Toc41764752"/>
+      <w:bookmarkStart w:id="54" w:name="_Ref41768676"/>
+      <w:bookmarkStart w:id="55" w:name="_Toc41769993"/>
+      <w:bookmarkStart w:id="56" w:name="_Toc41829101"/>
       <w:r>
         <w:t xml:space="preserve">Rysunek </w:t>
       </w:r>
@@ -4745,10 +4944,11 @@
           </w:rPr>
           <w:t>13</w:t>
         </w:r>
-        <w:bookmarkEnd w:id="38"/>
-        <w:bookmarkEnd w:id="40"/>
+        <w:bookmarkEnd w:id="53"/>
+        <w:bookmarkEnd w:id="55"/>
+        <w:bookmarkEnd w:id="56"/>
       </w:fldSimple>
-      <w:bookmarkEnd w:id="39"/>
+      <w:bookmarkEnd w:id="54"/>
     </w:p>
     <w:p>
       <w:pPr>
@@ -4813,9 +5013,10 @@
       <w:pPr>
         <w:pStyle w:val="Caption"/>
       </w:pPr>
-      <w:bookmarkStart w:id="41" w:name="_Toc41764753"/>
-      <w:bookmarkStart w:id="42" w:name="_Ref41768631"/>
-      <w:bookmarkStart w:id="43" w:name="_Toc41769994"/>
+      <w:bookmarkStart w:id="57" w:name="_Toc41764753"/>
+      <w:bookmarkStart w:id="58" w:name="_Ref41768631"/>
+      <w:bookmarkStart w:id="59" w:name="_Toc41769994"/>
+      <w:bookmarkStart w:id="60" w:name="_Toc41829102"/>
       <w:r>
         <w:t xml:space="preserve">Rysunek </w:t>
       </w:r>
@@ -4826,29 +5027,22 @@
           </w:rPr>
           <w:t>14</w:t>
         </w:r>
-        <w:bookmarkEnd w:id="41"/>
-        <w:bookmarkEnd w:id="43"/>
+        <w:bookmarkEnd w:id="57"/>
+        <w:bookmarkEnd w:id="59"/>
+        <w:bookmarkEnd w:id="60"/>
       </w:fldSimple>
-      <w:bookmarkEnd w:id="42"/>
+      <w:bookmarkEnd w:id="58"/>
     </w:p>
     <w:p/>
     <w:p>
       <w:pPr>
         <w:pStyle w:val="Heading3"/>
       </w:pPr>
-      <w:bookmarkStart w:id="44" w:name="_Toc41763936"/>
+      <w:bookmarkStart w:id="61" w:name="_Toc41828906"/>
       <w:r>
         <w:t>Pierwsza Faza Grupowa</w:t>
       </w:r>
-      <w:bookmarkEnd w:id="44"/>
-    </w:p>
-    <w:p>
-      <w:pPr>
-        <w:pStyle w:val="Heading4"/>
-      </w:pPr>
-      <w:r>
-        <w:t>Tworzenie par</w:t>
-      </w:r>
+      <w:bookmarkEnd w:id="61"/>
     </w:p>
     <w:p>
       <w:r>
@@ -4862,7 +5056,31 @@
     </w:p>
     <w:p>
       <w:r>
-        <w:t xml:space="preserve">Przykładowy rezultat rozgrywek w Pierwszej Fazie Grupowej. W każdej tabeli przypisanej do grupy znajdują się informacje jakie drużyny brały udział w meczu i ile punktów udało im się zdobyć. </w:t>
+        <w:t>Interfejs</w:t>
+      </w:r>
+      <w:r>
+        <w:t xml:space="preserve"> rezultat rozgrywek w Pierwszej Fazie Grupowej</w:t>
+      </w:r>
+      <w:r>
+        <w:t xml:space="preserve"> zawiera szereg rzędów tabel</w:t>
+      </w:r>
+      <w:r>
+        <w:t xml:space="preserve">. </w:t>
+      </w:r>
+      <w:r>
+        <w:t>W każdym rzędzie znajdują się dwie tabele odnoszące się do jednej grupy. Tabela po lewej z tytułem „Wynik meczów grupy X” zawiera spis wszystkich meczy w ramach jednej grupy.</w:t>
+      </w:r>
+      <w:r>
+        <w:t xml:space="preserve"> Są tam </w:t>
+      </w:r>
+      <w:r>
+        <w:t>informacje jakie drużyny brały udział w meczu i ile punktów udało im się zdobyć.</w:t>
+      </w:r>
+      <w:r>
+        <w:t xml:space="preserve"> </w:t>
+      </w:r>
+      <w:r>
+        <w:t xml:space="preserve">Tabel po prawej z tytułem „Podsumowanie grupy X” zawiera informacje o ilości zwycięstw i punktów przypisanych za nie. </w:t>
       </w:r>
     </w:p>
     <w:p>
@@ -4875,10 +5093,10 @@
         </w:rPr>
         <w:lastRenderedPageBreak/>
         <w:drawing>
-          <wp:inline distT="0" distB="0" distL="0" distR="0" wp14:anchorId="3954995E" wp14:editId="7DCBB75C">
-            <wp:extent cx="5278755" cy="8524875"/>
-            <wp:effectExtent l="0" t="0" r="0" b="9525"/>
-            <wp:docPr id="30" name="Picture 30"/>
+          <wp:inline distT="0" distB="0" distL="0" distR="0" wp14:anchorId="546F1376" wp14:editId="68B40FF2">
+            <wp:extent cx="5731510" cy="3320415"/>
+            <wp:effectExtent l="0" t="0" r="2540" b="0"/>
+            <wp:docPr id="34" name="Picture 34"/>
             <wp:cNvGraphicFramePr>
               <a:graphicFrameLocks xmlns:a="http://schemas.openxmlformats.org/drawingml/2006/main" noChangeAspect="1"/>
             </wp:cNvGraphicFramePr>
@@ -4886,36 +5104,23 @@
               <a:graphicData uri="http://schemas.openxmlformats.org/drawingml/2006/picture">
                 <pic:pic xmlns:pic="http://schemas.openxmlformats.org/drawingml/2006/picture">
                   <pic:nvPicPr>
-                    <pic:cNvPr id="0" name="Picture 18"/>
-                    <pic:cNvPicPr>
-                      <a:picLocks noChangeAspect="1" noChangeArrowheads="1"/>
-                    </pic:cNvPicPr>
+                    <pic:cNvPr id="1" name=""/>
+                    <pic:cNvPicPr/>
                   </pic:nvPicPr>
                   <pic:blipFill>
-                    <a:blip r:embed="rId23">
-                      <a:extLst>
-                        <a:ext uri="{28A0092B-C50C-407E-A947-70E740481C1C}">
-                          <a14:useLocalDpi xmlns:a14="http://schemas.microsoft.com/office/drawing/2010/main" val="0"/>
-                        </a:ext>
-                      </a:extLst>
-                    </a:blip>
-                    <a:srcRect/>
+                    <a:blip r:embed="rId23"/>
                     <a:stretch>
                       <a:fillRect/>
                     </a:stretch>
                   </pic:blipFill>
-                  <pic:spPr bwMode="auto">
+                  <pic:spPr>
                     <a:xfrm>
                       <a:off x="0" y="0"/>
-                      <a:ext cx="5278755" cy="8524875"/>
+                      <a:ext cx="5731510" cy="3320415"/>
                     </a:xfrm>
                     <a:prstGeom prst="rect">
                       <a:avLst/>
                     </a:prstGeom>
-                    <a:noFill/>
-                    <a:ln>
-                      <a:noFill/>
-                    </a:ln>
                   </pic:spPr>
                 </pic:pic>
               </a:graphicData>
@@ -4928,8 +5133,9 @@
       <w:pPr>
         <w:pStyle w:val="Caption"/>
       </w:pPr>
-      <w:bookmarkStart w:id="45" w:name="_Toc41764754"/>
-      <w:bookmarkStart w:id="46" w:name="_Toc41769995"/>
+      <w:bookmarkStart w:id="62" w:name="_Toc41764754"/>
+      <w:bookmarkStart w:id="63" w:name="_Toc41769995"/>
+      <w:bookmarkStart w:id="64" w:name="_Toc41829103"/>
       <w:r>
         <w:t xml:space="preserve">Rysunek </w:t>
       </w:r>
@@ -4940,30 +5146,94 @@
           </w:rPr>
           <w:t>15</w:t>
         </w:r>
-        <w:bookmarkEnd w:id="45"/>
-        <w:bookmarkEnd w:id="46"/>
+        <w:bookmarkEnd w:id="62"/>
+        <w:bookmarkEnd w:id="63"/>
+        <w:bookmarkEnd w:id="64"/>
       </w:fldSimple>
     </w:p>
     <w:p>
       <w:pPr>
+        <w:keepNext/>
+      </w:pPr>
+      <w:r>
+        <w:rPr>
+          <w:noProof/>
+        </w:rPr>
+        <w:lastRenderedPageBreak/>
+        <w:drawing>
+          <wp:inline distT="0" distB="0" distL="0" distR="0" wp14:anchorId="1347302E" wp14:editId="422FE089">
+            <wp:extent cx="5731510" cy="5567045"/>
+            <wp:effectExtent l="0" t="0" r="2540" b="0"/>
+            <wp:docPr id="35" name="Picture 35"/>
+            <wp:cNvGraphicFramePr>
+              <a:graphicFrameLocks xmlns:a="http://schemas.openxmlformats.org/drawingml/2006/main" noChangeAspect="1"/>
+            </wp:cNvGraphicFramePr>
+            <a:graphic xmlns:a="http://schemas.openxmlformats.org/drawingml/2006/main">
+              <a:graphicData uri="http://schemas.openxmlformats.org/drawingml/2006/picture">
+                <pic:pic xmlns:pic="http://schemas.openxmlformats.org/drawingml/2006/picture">
+                  <pic:nvPicPr>
+                    <pic:cNvPr id="1" name=""/>
+                    <pic:cNvPicPr/>
+                  </pic:nvPicPr>
+                  <pic:blipFill>
+                    <a:blip r:embed="rId24"/>
+                    <a:stretch>
+                      <a:fillRect/>
+                    </a:stretch>
+                  </pic:blipFill>
+                  <pic:spPr>
+                    <a:xfrm>
+                      <a:off x="0" y="0"/>
+                      <a:ext cx="5731510" cy="5567045"/>
+                    </a:xfrm>
+                    <a:prstGeom prst="rect">
+                      <a:avLst/>
+                    </a:prstGeom>
+                  </pic:spPr>
+                </pic:pic>
+              </a:graphicData>
+            </a:graphic>
+          </wp:inline>
+        </w:drawing>
+      </w:r>
+    </w:p>
+    <w:p>
+      <w:pPr>
+        <w:pStyle w:val="Caption"/>
+      </w:pPr>
+      <w:bookmarkStart w:id="65" w:name="_Toc41829104"/>
+      <w:r>
+        <w:t xml:space="preserve">Rysunek </w:t>
+      </w:r>
+      <w:fldSimple w:instr=" SEQ Rysunek \* ARABIC ">
+        <w:r>
+          <w:rPr>
+            <w:noProof/>
+          </w:rPr>
+          <w:t>16</w:t>
+        </w:r>
+        <w:bookmarkEnd w:id="65"/>
+      </w:fldSimple>
+    </w:p>
+    <w:p>
+      <w:pPr>
         <w:pStyle w:val="Heading1"/>
       </w:pPr>
-      <w:bookmarkStart w:id="47" w:name="_Toc41763937"/>
-      <w:r>
-        <w:lastRenderedPageBreak/>
+      <w:bookmarkStart w:id="66" w:name="_Toc41828907"/>
+      <w:r>
         <w:t>Instrukcja obsługi</w:t>
       </w:r>
-      <w:bookmarkEnd w:id="47"/>
+      <w:bookmarkEnd w:id="66"/>
     </w:p>
     <w:p>
       <w:pPr>
         <w:pStyle w:val="Heading2"/>
       </w:pPr>
-      <w:bookmarkStart w:id="48" w:name="_Toc41763938"/>
+      <w:bookmarkStart w:id="67" w:name="_Toc41828908"/>
       <w:r>
         <w:t>Uruchomienie aplikacji</w:t>
       </w:r>
-      <w:bookmarkEnd w:id="48"/>
+      <w:bookmarkEnd w:id="67"/>
       <w:r>
         <w:t xml:space="preserve"> </w:t>
       </w:r>
@@ -4972,19 +5242,19 @@
       <w:pPr>
         <w:pStyle w:val="Heading2"/>
       </w:pPr>
-      <w:bookmarkStart w:id="49" w:name="_Toc41763939"/>
+      <w:bookmarkStart w:id="68" w:name="_Toc41828909"/>
       <w:r>
         <w:t>Przykładowy przebieg działania programu</w:t>
       </w:r>
-      <w:bookmarkEnd w:id="49"/>
+      <w:bookmarkEnd w:id="68"/>
     </w:p>
     <w:sectPr>
-      <w:headerReference w:type="even" r:id="rId24"/>
-      <w:headerReference w:type="default" r:id="rId25"/>
-      <w:footerReference w:type="even" r:id="rId26"/>
-      <w:footerReference w:type="default" r:id="rId27"/>
-      <w:headerReference w:type="first" r:id="rId28"/>
-      <w:footerReference w:type="first" r:id="rId29"/>
+      <w:headerReference w:type="even" r:id="rId25"/>
+      <w:headerReference w:type="default" r:id="rId26"/>
+      <w:footerReference w:type="even" r:id="rId27"/>
+      <w:footerReference w:type="default" r:id="rId28"/>
+      <w:headerReference w:type="first" r:id="rId29"/>
+      <w:footerReference w:type="first" r:id="rId30"/>
       <w:pgSz w:w="11906" w:h="16838"/>
       <w:pgMar w:top="1440" w:right="1440" w:bottom="1440" w:left="1440" w:header="708" w:footer="708" w:gutter="0"/>
       <w:cols w:space="708"/>
@@ -6611,7 +6881,7 @@
 </file>
 
 <file path=customXml/itemProps1.xml><?xml version="1.0" encoding="utf-8"?>
-<ds:datastoreItem xmlns:ds="http://schemas.openxmlformats.org/officeDocument/2006/customXml" ds:itemID="{9F2E9C79-E1EF-4513-B4F6-7D093DFE5845}">
+<ds:datastoreItem xmlns:ds="http://schemas.openxmlformats.org/officeDocument/2006/customXml" ds:itemID="{BAC460DD-8359-496F-A8F0-21605F39E66E}">
   <ds:schemaRefs>
     <ds:schemaRef ds:uri="http://schemas.openxmlformats.org/officeDocument/2006/bibliography"/>
   </ds:schemaRefs>

</xml_diff>

<commit_message>
Finals: Update docs & change text
</commit_message>
<xml_diff>
--- a/docs/README.docx
+++ b/docs/README.docx
@@ -227,7 +227,7 @@
           <w:r>
             <w:fldChar w:fldCharType="separate"/>
           </w:r>
-          <w:hyperlink w:anchor="_Toc49976726" w:history="1">
+          <w:hyperlink w:anchor="_Toc50049523" w:history="1">
             <w:r>
               <w:rPr>
                 <w:rStyle w:val="Hyperlink"/>
@@ -269,7 +269,7 @@
                 <w:noProof/>
                 <w:webHidden/>
               </w:rPr>
-              <w:instrText xml:space="preserve"> PAGEREF _Toc49976726 \h </w:instrText>
+              <w:instrText xml:space="preserve"> PAGEREF _Toc50049523 \h </w:instrText>
             </w:r>
             <w:r>
               <w:rPr>
@@ -313,7 +313,7 @@
               <w:lang w:eastAsia="pl-PL"/>
             </w:rPr>
           </w:pPr>
-          <w:hyperlink w:anchor="_Toc49976727" w:history="1">
+          <w:hyperlink w:anchor="_Toc50049524" w:history="1">
             <w:r>
               <w:rPr>
                 <w:rStyle w:val="Hyperlink"/>
@@ -355,7 +355,7 @@
                 <w:noProof/>
                 <w:webHidden/>
               </w:rPr>
-              <w:instrText xml:space="preserve"> PAGEREF _Toc49976727 \h </w:instrText>
+              <w:instrText xml:space="preserve"> PAGEREF _Toc50049524 \h </w:instrText>
             </w:r>
             <w:r>
               <w:rPr>
@@ -399,7 +399,7 @@
               <w:lang w:eastAsia="pl-PL"/>
             </w:rPr>
           </w:pPr>
-          <w:hyperlink w:anchor="_Toc49976728" w:history="1">
+          <w:hyperlink w:anchor="_Toc50049525" w:history="1">
             <w:r>
               <w:rPr>
                 <w:rStyle w:val="Hyperlink"/>
@@ -441,7 +441,7 @@
                 <w:noProof/>
                 <w:webHidden/>
               </w:rPr>
-              <w:instrText xml:space="preserve"> PAGEREF _Toc49976728 \h </w:instrText>
+              <w:instrText xml:space="preserve"> PAGEREF _Toc50049525 \h </w:instrText>
             </w:r>
             <w:r>
               <w:rPr>
@@ -485,7 +485,7 @@
               <w:lang w:eastAsia="pl-PL"/>
             </w:rPr>
           </w:pPr>
-          <w:hyperlink w:anchor="_Toc49976729" w:history="1">
+          <w:hyperlink w:anchor="_Toc50049526" w:history="1">
             <w:r>
               <w:rPr>
                 <w:rStyle w:val="Hyperlink"/>
@@ -527,7 +527,7 @@
                 <w:noProof/>
                 <w:webHidden/>
               </w:rPr>
-              <w:instrText xml:space="preserve"> PAGEREF _Toc49976729 \h </w:instrText>
+              <w:instrText xml:space="preserve"> PAGEREF _Toc50049526 \h </w:instrText>
             </w:r>
             <w:r>
               <w:rPr>
@@ -571,7 +571,7 @@
               <w:lang w:eastAsia="pl-PL"/>
             </w:rPr>
           </w:pPr>
-          <w:hyperlink w:anchor="_Toc49976730" w:history="1">
+          <w:hyperlink w:anchor="_Toc50049527" w:history="1">
             <w:r>
               <w:rPr>
                 <w:rStyle w:val="Hyperlink"/>
@@ -613,7 +613,7 @@
                 <w:noProof/>
                 <w:webHidden/>
               </w:rPr>
-              <w:instrText xml:space="preserve"> PAGEREF _Toc49976730 \h </w:instrText>
+              <w:instrText xml:space="preserve"> PAGEREF _Toc50049527 \h </w:instrText>
             </w:r>
             <w:r>
               <w:rPr>
@@ -657,7 +657,7 @@
               <w:lang w:eastAsia="pl-PL"/>
             </w:rPr>
           </w:pPr>
-          <w:hyperlink w:anchor="_Toc49976731" w:history="1">
+          <w:hyperlink w:anchor="_Toc50049528" w:history="1">
             <w:r>
               <w:rPr>
                 <w:rStyle w:val="Hyperlink"/>
@@ -699,7 +699,7 @@
                 <w:noProof/>
                 <w:webHidden/>
               </w:rPr>
-              <w:instrText xml:space="preserve"> PAGEREF _Toc49976731 \h </w:instrText>
+              <w:instrText xml:space="preserve"> PAGEREF _Toc50049528 \h </w:instrText>
             </w:r>
             <w:r>
               <w:rPr>
@@ -743,7 +743,7 @@
               <w:lang w:eastAsia="pl-PL"/>
             </w:rPr>
           </w:pPr>
-          <w:hyperlink w:anchor="_Toc49976732" w:history="1">
+          <w:hyperlink w:anchor="_Toc50049529" w:history="1">
             <w:r>
               <w:rPr>
                 <w:rStyle w:val="Hyperlink"/>
@@ -764,7 +764,21 @@
                 <w:rStyle w:val="Hyperlink"/>
                 <w:noProof/>
               </w:rPr>
-              <w:t>Algorytm zliczania punktów w podsumowaniu grupy</w:t>
+              <w:t>Algory</w:t>
+            </w:r>
+            <w:r>
+              <w:rPr>
+                <w:rStyle w:val="Hyperlink"/>
+                <w:noProof/>
+              </w:rPr>
+              <w:t>t</w:t>
+            </w:r>
+            <w:r>
+              <w:rPr>
+                <w:rStyle w:val="Hyperlink"/>
+                <w:noProof/>
+              </w:rPr>
+              <w:t>m zliczania punktów w podsumowaniu grupy</w:t>
             </w:r>
             <w:r>
               <w:rPr>
@@ -785,7 +799,7 @@
                 <w:noProof/>
                 <w:webHidden/>
               </w:rPr>
-              <w:instrText xml:space="preserve"> PAGEREF _Toc49976732 \h </w:instrText>
+              <w:instrText xml:space="preserve"> PAGEREF _Toc50049529 \h </w:instrText>
             </w:r>
             <w:r>
               <w:rPr>
@@ -829,7 +843,7 @@
               <w:lang w:eastAsia="pl-PL"/>
             </w:rPr>
           </w:pPr>
-          <w:hyperlink w:anchor="_Toc49976733" w:history="1">
+          <w:hyperlink w:anchor="_Toc50049530" w:history="1">
             <w:r>
               <w:rPr>
                 <w:rStyle w:val="Hyperlink"/>
@@ -871,7 +885,7 @@
                 <w:noProof/>
                 <w:webHidden/>
               </w:rPr>
-              <w:instrText xml:space="preserve"> PAGEREF _Toc49976733 \h </w:instrText>
+              <w:instrText xml:space="preserve"> PAGEREF _Toc50049530 \h </w:instrText>
             </w:r>
             <w:r>
               <w:rPr>
@@ -915,7 +929,7 @@
               <w:lang w:eastAsia="pl-PL"/>
             </w:rPr>
           </w:pPr>
-          <w:hyperlink w:anchor="_Toc49976734" w:history="1">
+          <w:hyperlink w:anchor="_Toc50049531" w:history="1">
             <w:r>
               <w:rPr>
                 <w:rStyle w:val="Hyperlink"/>
@@ -957,7 +971,7 @@
                 <w:noProof/>
                 <w:webHidden/>
               </w:rPr>
-              <w:instrText xml:space="preserve"> PAGEREF _Toc49976734 \h </w:instrText>
+              <w:instrText xml:space="preserve"> PAGEREF _Toc50049531 \h </w:instrText>
             </w:r>
             <w:r>
               <w:rPr>
@@ -1001,7 +1015,7 @@
               <w:lang w:eastAsia="pl-PL"/>
             </w:rPr>
           </w:pPr>
-          <w:hyperlink w:anchor="_Toc49976735" w:history="1">
+          <w:hyperlink w:anchor="_Toc50049532" w:history="1">
             <w:r>
               <w:rPr>
                 <w:rStyle w:val="Hyperlink"/>
@@ -1043,7 +1057,7 @@
                 <w:noProof/>
                 <w:webHidden/>
               </w:rPr>
-              <w:instrText xml:space="preserve"> PAGEREF _Toc49976735 \h </w:instrText>
+              <w:instrText xml:space="preserve"> PAGEREF _Toc50049532 \h </w:instrText>
             </w:r>
             <w:r>
               <w:rPr>
@@ -1087,7 +1101,7 @@
               <w:lang w:eastAsia="pl-PL"/>
             </w:rPr>
           </w:pPr>
-          <w:hyperlink w:anchor="_Toc49976736" w:history="1">
+          <w:hyperlink w:anchor="_Toc50049533" w:history="1">
             <w:r>
               <w:rPr>
                 <w:rStyle w:val="Hyperlink"/>
@@ -1129,7 +1143,7 @@
                 <w:noProof/>
                 <w:webHidden/>
               </w:rPr>
-              <w:instrText xml:space="preserve"> PAGEREF _Toc49976736 \h </w:instrText>
+              <w:instrText xml:space="preserve"> PAGEREF _Toc50049533 \h </w:instrText>
             </w:r>
             <w:r>
               <w:rPr>
@@ -1173,7 +1187,7 @@
               <w:lang w:eastAsia="pl-PL"/>
             </w:rPr>
           </w:pPr>
-          <w:hyperlink w:anchor="_Toc49976737" w:history="1">
+          <w:hyperlink w:anchor="_Toc50049534" w:history="1">
             <w:r>
               <w:rPr>
                 <w:rStyle w:val="Hyperlink"/>
@@ -1215,7 +1229,7 @@
                 <w:noProof/>
                 <w:webHidden/>
               </w:rPr>
-              <w:instrText xml:space="preserve"> PAGEREF _Toc49976737 \h </w:instrText>
+              <w:instrText xml:space="preserve"> PAGEREF _Toc50049534 \h </w:instrText>
             </w:r>
             <w:r>
               <w:rPr>
@@ -1259,7 +1273,7 @@
               <w:lang w:eastAsia="pl-PL"/>
             </w:rPr>
           </w:pPr>
-          <w:hyperlink w:anchor="_Toc49976738" w:history="1">
+          <w:hyperlink w:anchor="_Toc50049535" w:history="1">
             <w:r>
               <w:rPr>
                 <w:rStyle w:val="Hyperlink"/>
@@ -1301,7 +1315,7 @@
                 <w:noProof/>
                 <w:webHidden/>
               </w:rPr>
-              <w:instrText xml:space="preserve"> PAGEREF _Toc49976738 \h </w:instrText>
+              <w:instrText xml:space="preserve"> PAGEREF _Toc50049535 \h </w:instrText>
             </w:r>
             <w:r>
               <w:rPr>
@@ -1345,7 +1359,7 @@
               <w:lang w:eastAsia="pl-PL"/>
             </w:rPr>
           </w:pPr>
-          <w:hyperlink w:anchor="_Toc49976739" w:history="1">
+          <w:hyperlink w:anchor="_Toc50049536" w:history="1">
             <w:r>
               <w:rPr>
                 <w:rStyle w:val="Hyperlink"/>
@@ -1387,7 +1401,7 @@
                 <w:noProof/>
                 <w:webHidden/>
               </w:rPr>
-              <w:instrText xml:space="preserve"> PAGEREF _Toc49976739 \h </w:instrText>
+              <w:instrText xml:space="preserve"> PAGEREF _Toc50049536 \h </w:instrText>
             </w:r>
             <w:r>
               <w:rPr>
@@ -1431,7 +1445,7 @@
               <w:lang w:eastAsia="pl-PL"/>
             </w:rPr>
           </w:pPr>
-          <w:hyperlink w:anchor="_Toc49976740" w:history="1">
+          <w:hyperlink w:anchor="_Toc50049537" w:history="1">
             <w:r>
               <w:rPr>
                 <w:rStyle w:val="Hyperlink"/>
@@ -1473,7 +1487,7 @@
                 <w:noProof/>
                 <w:webHidden/>
               </w:rPr>
-              <w:instrText xml:space="preserve"> PAGEREF _Toc49976740 \h </w:instrText>
+              <w:instrText xml:space="preserve"> PAGEREF _Toc50049537 \h </w:instrText>
             </w:r>
             <w:r>
               <w:rPr>
@@ -1517,7 +1531,7 @@
               <w:lang w:eastAsia="pl-PL"/>
             </w:rPr>
           </w:pPr>
-          <w:hyperlink w:anchor="_Toc49976741" w:history="1">
+          <w:hyperlink w:anchor="_Toc50049538" w:history="1">
             <w:r>
               <w:rPr>
                 <w:rStyle w:val="Hyperlink"/>
@@ -1559,7 +1573,7 @@
                 <w:noProof/>
                 <w:webHidden/>
               </w:rPr>
-              <w:instrText xml:space="preserve"> PAGEREF _Toc49976741 \h </w:instrText>
+              <w:instrText xml:space="preserve"> PAGEREF _Toc50049538 \h </w:instrText>
             </w:r>
             <w:r>
               <w:rPr>
@@ -1603,7 +1617,7 @@
               <w:lang w:eastAsia="pl-PL"/>
             </w:rPr>
           </w:pPr>
-          <w:hyperlink w:anchor="_Toc49976742" w:history="1">
+          <w:hyperlink w:anchor="_Toc50049539" w:history="1">
             <w:r>
               <w:rPr>
                 <w:rStyle w:val="Hyperlink"/>
@@ -1645,7 +1659,7 @@
                 <w:noProof/>
                 <w:webHidden/>
               </w:rPr>
-              <w:instrText xml:space="preserve"> PAGEREF _Toc49976742 \h </w:instrText>
+              <w:instrText xml:space="preserve"> PAGEREF _Toc50049539 \h </w:instrText>
             </w:r>
             <w:r>
               <w:rPr>
@@ -1689,7 +1703,7 @@
               <w:lang w:eastAsia="pl-PL"/>
             </w:rPr>
           </w:pPr>
-          <w:hyperlink w:anchor="_Toc49976743" w:history="1">
+          <w:hyperlink w:anchor="_Toc50049540" w:history="1">
             <w:r>
               <w:rPr>
                 <w:rStyle w:val="Hyperlink"/>
@@ -1731,7 +1745,7 @@
                 <w:noProof/>
                 <w:webHidden/>
               </w:rPr>
-              <w:instrText xml:space="preserve"> PAGEREF _Toc49976743 \h </w:instrText>
+              <w:instrText xml:space="preserve"> PAGEREF _Toc50049540 \h </w:instrText>
             </w:r>
             <w:r>
               <w:rPr>
@@ -1775,7 +1789,7 @@
               <w:lang w:eastAsia="pl-PL"/>
             </w:rPr>
           </w:pPr>
-          <w:hyperlink w:anchor="_Toc49976744" w:history="1">
+          <w:hyperlink w:anchor="_Toc50049541" w:history="1">
             <w:r>
               <w:rPr>
                 <w:rStyle w:val="Hyperlink"/>
@@ -1817,7 +1831,7 @@
                 <w:noProof/>
                 <w:webHidden/>
               </w:rPr>
-              <w:instrText xml:space="preserve"> PAGEREF _Toc49976744 \h </w:instrText>
+              <w:instrText xml:space="preserve"> PAGEREF _Toc50049541 \h </w:instrText>
             </w:r>
             <w:r>
               <w:rPr>
@@ -1861,7 +1875,7 @@
               <w:lang w:eastAsia="pl-PL"/>
             </w:rPr>
           </w:pPr>
-          <w:hyperlink w:anchor="_Toc49976745" w:history="1">
+          <w:hyperlink w:anchor="_Toc50049542" w:history="1">
             <w:r>
               <w:rPr>
                 <w:rStyle w:val="Hyperlink"/>
@@ -1903,7 +1917,7 @@
                 <w:noProof/>
                 <w:webHidden/>
               </w:rPr>
-              <w:instrText xml:space="preserve"> PAGEREF _Toc49976745 \h </w:instrText>
+              <w:instrText xml:space="preserve"> PAGEREF _Toc50049542 \h </w:instrText>
             </w:r>
             <w:r>
               <w:rPr>
@@ -1947,7 +1961,7 @@
               <w:lang w:eastAsia="pl-PL"/>
             </w:rPr>
           </w:pPr>
-          <w:hyperlink w:anchor="_Toc49976746" w:history="1">
+          <w:hyperlink w:anchor="_Toc50049543" w:history="1">
             <w:r>
               <w:rPr>
                 <w:rStyle w:val="Hyperlink"/>
@@ -1989,7 +2003,7 @@
                 <w:noProof/>
                 <w:webHidden/>
               </w:rPr>
-              <w:instrText xml:space="preserve"> PAGEREF _Toc49976746 \h </w:instrText>
+              <w:instrText xml:space="preserve"> PAGEREF _Toc50049543 \h </w:instrText>
             </w:r>
             <w:r>
               <w:rPr>
@@ -2032,7 +2046,7 @@
               <w:lang w:eastAsia="pl-PL"/>
             </w:rPr>
           </w:pPr>
-          <w:hyperlink w:anchor="_Toc49976747" w:history="1">
+          <w:hyperlink w:anchor="_Toc50049544" w:history="1">
             <w:r>
               <w:rPr>
                 <w:rStyle w:val="Hyperlink"/>
@@ -2059,7 +2073,7 @@
                 <w:noProof/>
                 <w:webHidden/>
               </w:rPr>
-              <w:instrText xml:space="preserve"> PAGEREF _Toc49976747 \h </w:instrText>
+              <w:instrText xml:space="preserve"> PAGEREF _Toc50049544 \h </w:instrText>
             </w:r>
             <w:r>
               <w:rPr>
@@ -2119,7 +2133,7 @@
       <w:pPr>
         <w:pStyle w:val="Heading1"/>
       </w:pPr>
-      <w:bookmarkStart w:id="0" w:name="_Toc49976726"/>
+      <w:bookmarkStart w:id="0" w:name="_Toc50049523"/>
       <w:r>
         <w:lastRenderedPageBreak/>
         <w:t>Wstęp</w:t>
@@ -2415,7 +2429,7 @@
       <w:pPr>
         <w:pStyle w:val="Heading1"/>
       </w:pPr>
-      <w:bookmarkStart w:id="1" w:name="_Toc49976727"/>
+      <w:bookmarkStart w:id="1" w:name="_Toc50049524"/>
       <w:r>
         <w:lastRenderedPageBreak/>
         <w:t>Opis gry</w:t>
@@ -2426,7 +2440,7 @@
       <w:pPr>
         <w:pStyle w:val="Heading2"/>
       </w:pPr>
-      <w:bookmarkStart w:id="2" w:name="_Toc49976728"/>
+      <w:bookmarkStart w:id="2" w:name="_Toc50049525"/>
       <w:r>
         <w:t xml:space="preserve">Opis przebiegu </w:t>
       </w:r>
@@ -2593,7 +2607,7 @@
       <w:pPr>
         <w:pStyle w:val="Heading2"/>
       </w:pPr>
-      <w:bookmarkStart w:id="3" w:name="_Toc49976729"/>
+      <w:bookmarkStart w:id="3" w:name="_Toc50049526"/>
       <w:r>
         <w:t>Opis algorytmów</w:t>
       </w:r>
@@ -2603,7 +2617,7 @@
       <w:pPr>
         <w:pStyle w:val="Heading3"/>
       </w:pPr>
-      <w:bookmarkStart w:id="4" w:name="_Toc49976730"/>
+      <w:bookmarkStart w:id="4" w:name="_Toc50049527"/>
       <w:r>
         <w:t>Algorytm tworzenia grup po fazie eliminacji</w:t>
       </w:r>
@@ -2946,7 +2960,7 @@
       <w:pPr>
         <w:pStyle w:val="Heading3"/>
       </w:pPr>
-      <w:bookmarkStart w:id="5" w:name="_Toc49976731"/>
+      <w:bookmarkStart w:id="5" w:name="_Toc50049528"/>
       <w:r>
         <w:t>Algorytm generowania akcji podczas meczu</w:t>
       </w:r>
@@ -3660,7 +3674,7 @@
       <w:pPr>
         <w:pStyle w:val="Heading3"/>
       </w:pPr>
-      <w:bookmarkStart w:id="6" w:name="_Toc49976732"/>
+      <w:bookmarkStart w:id="6" w:name="_Toc50049529"/>
       <w:r>
         <w:t>Algorytm zliczania punktów w podsumowaniu grupy</w:t>
       </w:r>
@@ -3805,7 +3819,7 @@
       <w:pPr>
         <w:pStyle w:val="Heading3"/>
       </w:pPr>
-      <w:bookmarkStart w:id="7" w:name="_Toc49976733"/>
+      <w:bookmarkStart w:id="7" w:name="_Toc50049530"/>
       <w:r>
         <w:t>Algorytm tworzenia grup do drugiej fazy drużynowej</w:t>
       </w:r>
@@ -3905,9 +3919,511 @@
     </w:p>
     <w:p>
       <w:pPr>
+        <w:pStyle w:val="Heading3"/>
+      </w:pPr>
+      <w:r>
+        <w:t>Algorytm</w:t>
+      </w:r>
+      <w:r>
+        <w:t>y</w:t>
+      </w:r>
+      <w:r>
+        <w:t xml:space="preserve"> tworzenia </w:t>
+      </w:r>
+      <w:r>
+        <w:t>par</w:t>
+      </w:r>
+      <w:r>
+        <w:t xml:space="preserve"> w fazie finałowej</w:t>
+      </w:r>
+    </w:p>
+    <w:p>
+      <w:r>
+        <w:t>Po rozegraniu meczy w ramach drugiej fazy drużynowej jest dostępna informacja, które drużyny z grup I-L przejdą do fazy finałowej. Faza finałowa odbywa się w systemie turniejowym co oznacza, że</w:t>
+      </w:r>
+      <w:r>
+        <w:t xml:space="preserve"> składa się z ćwierćfinałów, półfinałów i finałów. </w:t>
+      </w:r>
+      <w:r>
+        <w:t>Do ćwierćfinałów dostają się dwie najlepsze drużyny z grup I-</w:t>
+      </w:r>
+      <w:proofErr w:type="gramStart"/>
+      <w:r>
+        <w:t>L</w:t>
+      </w:r>
+      <w:proofErr w:type="gramEnd"/>
+      <w:r>
+        <w:t xml:space="preserve"> gdzie łączą się ze sobą w pary. Każda para rozgrywa ze sobą tylko jeden mecz, a wygrana drużyna przechodzi do półfinałów. </w:t>
+      </w:r>
+    </w:p>
+    <w:p>
+      <w:pPr>
+        <w:pStyle w:val="Heading4"/>
+      </w:pPr>
+      <w:r>
+        <w:t xml:space="preserve">Algorytm tworzenia </w:t>
+      </w:r>
+      <w:r>
+        <w:t>par</w:t>
+      </w:r>
+      <w:r>
+        <w:t xml:space="preserve"> w ćwierćfinałach</w:t>
+      </w:r>
+    </w:p>
+    <w:p>
+      <w:r>
+        <w:t>Tworzenie par walczących w ćwierćfinałach odbywa się poprzez łączenie pierwszych miejsc w grupach z drugimi miejscami w innych grupach. Tak więc jeśli do ćwierćfinałów dociera osiem drużyn (</w:t>
+      </w:r>
+      <w:r>
+        <w:t>p</w:t>
+      </w:r>
+      <w:r>
+        <w:t xml:space="preserve">o dwie na każdą grupę z zakresu I-L) to schemat wygląda następująco: </w:t>
+      </w:r>
+    </w:p>
+    <w:p>
+      <w:r>
+        <w:br w:type="page"/>
+      </w:r>
+    </w:p>
+    <w:tbl>
+      <w:tblPr>
+        <w:tblStyle w:val="TableGrid"/>
+        <w:tblW w:w="0" w:type="auto"/>
+        <w:tblInd w:w="720" w:type="dxa"/>
+        <w:tblLook w:val="04A0" w:firstRow="1" w:lastRow="0" w:firstColumn="1" w:lastColumn="0" w:noHBand="0" w:noVBand="1"/>
+      </w:tblPr>
+      <w:tblGrid>
+        <w:gridCol w:w="2805"/>
+        <w:gridCol w:w="2745"/>
+        <w:gridCol w:w="2746"/>
+      </w:tblGrid>
+      <w:tr>
+        <w:tc>
+          <w:tcPr>
+            <w:tcW w:w="2805" w:type="dxa"/>
+          </w:tcPr>
+          <w:p>
+            <w:pPr>
+              <w:pStyle w:val="ListParagraph"/>
+              <w:ind w:left="0"/>
+            </w:pPr>
+            <w:r>
+              <w:lastRenderedPageBreak/>
+              <w:t>Pierwsza para ćwierćfinałów</w:t>
+            </w:r>
+          </w:p>
+        </w:tc>
+        <w:tc>
+          <w:tcPr>
+            <w:tcW w:w="2745" w:type="dxa"/>
+          </w:tcPr>
+          <w:p>
+            <w:pPr>
+              <w:pStyle w:val="ListParagraph"/>
+              <w:ind w:left="0"/>
+            </w:pPr>
+            <w:r>
+              <w:t>Pierwsze miejsce z grupy I</w:t>
+            </w:r>
+          </w:p>
+        </w:tc>
+        <w:tc>
+          <w:tcPr>
+            <w:tcW w:w="2746" w:type="dxa"/>
+          </w:tcPr>
+          <w:p>
+            <w:pPr>
+              <w:pStyle w:val="ListParagraph"/>
+              <w:ind w:left="0"/>
+            </w:pPr>
+            <w:r>
+              <w:t>Drugie miejsce z grupy J</w:t>
+            </w:r>
+          </w:p>
+        </w:tc>
+      </w:tr>
+      <w:tr>
+        <w:tc>
+          <w:tcPr>
+            <w:tcW w:w="2805" w:type="dxa"/>
+          </w:tcPr>
+          <w:p>
+            <w:pPr>
+              <w:pStyle w:val="ListParagraph"/>
+              <w:ind w:left="0"/>
+            </w:pPr>
+            <w:r>
+              <w:t>Druga para ćwierćfinałów</w:t>
+            </w:r>
+          </w:p>
+        </w:tc>
+        <w:tc>
+          <w:tcPr>
+            <w:tcW w:w="2745" w:type="dxa"/>
+          </w:tcPr>
+          <w:p>
+            <w:pPr>
+              <w:pStyle w:val="ListParagraph"/>
+              <w:ind w:left="0"/>
+            </w:pPr>
+            <w:r>
+              <w:t>Drugie miejsce z grupy I</w:t>
+            </w:r>
+          </w:p>
+        </w:tc>
+        <w:tc>
+          <w:tcPr>
+            <w:tcW w:w="2746" w:type="dxa"/>
+          </w:tcPr>
+          <w:p>
+            <w:pPr>
+              <w:pStyle w:val="ListParagraph"/>
+              <w:ind w:left="0"/>
+            </w:pPr>
+            <w:r>
+              <w:t>Pierwsze miejsce z grupy J</w:t>
+            </w:r>
+          </w:p>
+        </w:tc>
+      </w:tr>
+      <w:tr>
+        <w:tc>
+          <w:tcPr>
+            <w:tcW w:w="2805" w:type="dxa"/>
+          </w:tcPr>
+          <w:p>
+            <w:pPr>
+              <w:pStyle w:val="ListParagraph"/>
+              <w:ind w:left="0"/>
+            </w:pPr>
+            <w:r>
+              <w:t>Trzecia para ćwierćfinałów</w:t>
+            </w:r>
+          </w:p>
+        </w:tc>
+        <w:tc>
+          <w:tcPr>
+            <w:tcW w:w="2745" w:type="dxa"/>
+          </w:tcPr>
+          <w:p>
+            <w:pPr>
+              <w:pStyle w:val="ListParagraph"/>
+              <w:ind w:left="0"/>
+            </w:pPr>
+            <w:r>
+              <w:t>Pierwsze miejsce z grupy K</w:t>
+            </w:r>
+          </w:p>
+        </w:tc>
+        <w:tc>
+          <w:tcPr>
+            <w:tcW w:w="2746" w:type="dxa"/>
+          </w:tcPr>
+          <w:p>
+            <w:pPr>
+              <w:pStyle w:val="ListParagraph"/>
+              <w:ind w:left="0"/>
+            </w:pPr>
+            <w:r>
+              <w:t>Drugie miejsce z grupy L</w:t>
+            </w:r>
+          </w:p>
+        </w:tc>
+      </w:tr>
+      <w:tr>
+        <w:tc>
+          <w:tcPr>
+            <w:tcW w:w="2805" w:type="dxa"/>
+          </w:tcPr>
+          <w:p>
+            <w:pPr>
+              <w:pStyle w:val="ListParagraph"/>
+              <w:ind w:left="0"/>
+            </w:pPr>
+            <w:r>
+              <w:t>Czwarta para ćwierćfinałów</w:t>
+            </w:r>
+          </w:p>
+        </w:tc>
+        <w:tc>
+          <w:tcPr>
+            <w:tcW w:w="2745" w:type="dxa"/>
+          </w:tcPr>
+          <w:p>
+            <w:pPr>
+              <w:pStyle w:val="ListParagraph"/>
+              <w:ind w:left="0"/>
+            </w:pPr>
+            <w:r>
+              <w:t>Drugie miejsce z grupy K</w:t>
+            </w:r>
+          </w:p>
+        </w:tc>
+        <w:tc>
+          <w:tcPr>
+            <w:tcW w:w="2746" w:type="dxa"/>
+          </w:tcPr>
+          <w:p>
+            <w:pPr>
+              <w:pStyle w:val="ListParagraph"/>
+              <w:keepNext/>
+              <w:ind w:left="0"/>
+            </w:pPr>
+            <w:r>
+              <w:t>Pierwsze miejsce z grupy L</w:t>
+            </w:r>
+          </w:p>
+        </w:tc>
+      </w:tr>
+    </w:tbl>
+    <w:p>
+      <w:pPr>
+        <w:pStyle w:val="Caption"/>
+      </w:pPr>
+      <w:r>
+        <w:t xml:space="preserve">Tabela </w:t>
+      </w:r>
+      <w:fldSimple w:instr=" SEQ Tabela \* ARABIC ">
+        <w:r>
+          <w:rPr>
+            <w:noProof/>
+          </w:rPr>
+          <w:t>1</w:t>
+        </w:r>
+      </w:fldSimple>
+    </w:p>
+    <w:p>
+      <w:r>
+        <w:t>Jak widać na tabeli powyżej</w:t>
+      </w:r>
+      <w:r>
+        <w:t>:</w:t>
+      </w:r>
+      <w:r>
+        <w:t xml:space="preserve"> pierwsze miejsca z grup I, K łączą się z drugimi miejscami w grupach J, L i odwrotnie </w:t>
+      </w:r>
+      <w:r>
+        <w:t>tzn.,</w:t>
+      </w:r>
+      <w:r>
+        <w:t xml:space="preserve"> że</w:t>
+      </w:r>
+      <w:r>
+        <w:t xml:space="preserve"> drugie miejsca z grup I, K łączą się </w:t>
+      </w:r>
+      <w:r>
+        <w:t xml:space="preserve">też </w:t>
+      </w:r>
+      <w:r>
+        <w:t xml:space="preserve">w pary z pierwszymi miejscami z grup J, L. </w:t>
+      </w:r>
+    </w:p>
+    <w:p>
+      <w:pPr>
+        <w:pStyle w:val="Heading4"/>
+      </w:pPr>
+      <w:r>
+        <w:t xml:space="preserve">Algorytm tworzenia </w:t>
+      </w:r>
+      <w:r>
+        <w:t>par</w:t>
+      </w:r>
+      <w:r>
+        <w:t xml:space="preserve"> w półfinałach</w:t>
+      </w:r>
+    </w:p>
+    <w:p>
+      <w:r>
+        <w:t xml:space="preserve">W celu utworzenia par walczących o dostanie się do finałów niezbędne jest przeprowadzenie meczy w ćwierćfinałach co da odpowiedź na pytanie, które z drużyn dostaną się </w:t>
+      </w:r>
+      <w:r>
+        <w:t xml:space="preserve">na początku </w:t>
+      </w:r>
+      <w:r>
+        <w:t xml:space="preserve">do półfinałów. </w:t>
+      </w:r>
+      <w:r>
+        <w:t xml:space="preserve">W ćwierćfinałach znajdują się cztery pary i czterech zwycięzców, którzy przechodzą do półfinałów i którzy w ramach półfinałów stoczą ze sobą mecze. Mecze te dopierane są na zasadzie przynależności do konkretnej pary w ćwierćfinałach, a to oznacza, że zwycięzca z pierwszej pary ćwierćfinałów łączy się w nową parę ze zwycięzcą z trzeciej pary ćwierćfinałów. Druga para półfinałów składa się natomiast z pierwszego miejsca drugiej pary ćwierćfinałów i pierwszego miejsca czwartej pary ćwierćfinałów. </w:t>
+      </w:r>
+    </w:p>
+    <w:tbl>
+      <w:tblPr>
+        <w:tblStyle w:val="TableGrid"/>
+        <w:tblW w:w="0" w:type="auto"/>
+        <w:tblLook w:val="04A0" w:firstRow="1" w:lastRow="0" w:firstColumn="1" w:lastColumn="0" w:noHBand="0" w:noVBand="1"/>
+      </w:tblPr>
+      <w:tblGrid>
+        <w:gridCol w:w="3005"/>
+        <w:gridCol w:w="3005"/>
+        <w:gridCol w:w="3006"/>
+      </w:tblGrid>
+      <w:tr>
+        <w:tc>
+          <w:tcPr>
+            <w:tcW w:w="3005" w:type="dxa"/>
+          </w:tcPr>
+          <w:p>
+            <w:r>
+              <w:t>Pierwsza para półfinałów</w:t>
+            </w:r>
+          </w:p>
+        </w:tc>
+        <w:tc>
+          <w:tcPr>
+            <w:tcW w:w="3005" w:type="dxa"/>
+          </w:tcPr>
+          <w:p>
+            <w:r>
+              <w:t>Pierwsze miejsce z pierwszej pary ćwierćfinałów</w:t>
+            </w:r>
+          </w:p>
+        </w:tc>
+        <w:tc>
+          <w:tcPr>
+            <w:tcW w:w="3006" w:type="dxa"/>
+          </w:tcPr>
+          <w:p>
+            <w:r>
+              <w:t>Pierwsze miejsce z trzeciej pary ćwierćfinałów</w:t>
+            </w:r>
+          </w:p>
+        </w:tc>
+      </w:tr>
+      <w:tr>
+        <w:tc>
+          <w:tcPr>
+            <w:tcW w:w="3005" w:type="dxa"/>
+          </w:tcPr>
+          <w:p>
+            <w:r>
+              <w:t>Druga para półfinałów</w:t>
+            </w:r>
+          </w:p>
+        </w:tc>
+        <w:tc>
+          <w:tcPr>
+            <w:tcW w:w="3005" w:type="dxa"/>
+          </w:tcPr>
+          <w:p>
+            <w:r>
+              <w:t>Pierwsze miejsce z drugiej pary ćwierćfinałów</w:t>
+            </w:r>
+          </w:p>
+        </w:tc>
+        <w:tc>
+          <w:tcPr>
+            <w:tcW w:w="3006" w:type="dxa"/>
+          </w:tcPr>
+          <w:p>
+            <w:pPr>
+              <w:keepNext/>
+            </w:pPr>
+            <w:r>
+              <w:t>Pierwsze miejsce z czwartej pary ćwierćfinałów</w:t>
+            </w:r>
+          </w:p>
+        </w:tc>
+      </w:tr>
+    </w:tbl>
+    <w:p>
+      <w:pPr>
+        <w:pStyle w:val="Caption"/>
+      </w:pPr>
+      <w:r>
+        <w:t xml:space="preserve">Tabela </w:t>
+      </w:r>
+      <w:fldSimple w:instr=" SEQ Tabela \* ARABIC ">
+        <w:r>
+          <w:rPr>
+            <w:noProof/>
+          </w:rPr>
+          <w:t>2</w:t>
+        </w:r>
+      </w:fldSimple>
+    </w:p>
+    <w:p/>
+    <w:p>
+      <w:pPr>
+        <w:pStyle w:val="Heading4"/>
+      </w:pPr>
+      <w:r>
+        <w:t xml:space="preserve">Algorytm tworzenia par w finałach </w:t>
+      </w:r>
+    </w:p>
+    <w:p>
+      <w:r>
+        <w:t xml:space="preserve">W celu utworzenia pary zespołów walczących o tytuł mistrza niezbędne jest rozegranie rozgrywek w parach z półfinałów. Zwycięzcy z każdej pary utworzą parę finałową. </w:t>
+      </w:r>
+    </w:p>
+    <w:tbl>
+      <w:tblPr>
+        <w:tblStyle w:val="TableGrid"/>
+        <w:tblW w:w="0" w:type="auto"/>
+        <w:tblLook w:val="04A0" w:firstRow="1" w:lastRow="0" w:firstColumn="1" w:lastColumn="0" w:noHBand="0" w:noVBand="1"/>
+      </w:tblPr>
+      <w:tblGrid>
+        <w:gridCol w:w="3005"/>
+        <w:gridCol w:w="3005"/>
+        <w:gridCol w:w="3006"/>
+      </w:tblGrid>
+      <w:tr>
+        <w:tc>
+          <w:tcPr>
+            <w:tcW w:w="3005" w:type="dxa"/>
+          </w:tcPr>
+          <w:p>
+            <w:r>
+              <w:t>Para finałowa</w:t>
+            </w:r>
+          </w:p>
+        </w:tc>
+        <w:tc>
+          <w:tcPr>
+            <w:tcW w:w="3005" w:type="dxa"/>
+          </w:tcPr>
+          <w:p>
+            <w:r>
+              <w:t>Pierwsze miejsce z pierwszej pary półfinałów</w:t>
+            </w:r>
+          </w:p>
+        </w:tc>
+        <w:tc>
+          <w:tcPr>
+            <w:tcW w:w="3006" w:type="dxa"/>
+          </w:tcPr>
+          <w:p>
+            <w:pPr>
+              <w:keepNext/>
+            </w:pPr>
+            <w:r>
+              <w:t>Pierwsze miejsce z drugiej pary półfinałów</w:t>
+            </w:r>
+          </w:p>
+        </w:tc>
+      </w:tr>
+    </w:tbl>
+    <w:p>
+      <w:pPr>
+        <w:pStyle w:val="Caption"/>
+      </w:pPr>
+      <w:r>
+        <w:t xml:space="preserve">Tabela </w:t>
+      </w:r>
+      <w:fldSimple w:instr=" SEQ Tabela \* ARABIC ">
+        <w:r>
+          <w:rPr>
+            <w:noProof/>
+          </w:rPr>
+          <w:t>3</w:t>
+        </w:r>
+      </w:fldSimple>
+    </w:p>
+    <w:p>
+      <w:pPr>
         <w:pStyle w:val="Heading1"/>
       </w:pPr>
-      <w:bookmarkStart w:id="8" w:name="_Toc49976734"/>
+      <w:bookmarkStart w:id="8" w:name="_Toc50049531"/>
       <w:r>
         <w:t>Opis programu</w:t>
       </w:r>
@@ -3917,7 +4433,7 @@
       <w:pPr>
         <w:pStyle w:val="Heading2"/>
       </w:pPr>
-      <w:bookmarkStart w:id="9" w:name="_Toc49976735"/>
+      <w:bookmarkStart w:id="9" w:name="_Toc50049532"/>
       <w:r>
         <w:t>Schemat blokowy aplikacji</w:t>
       </w:r>
@@ -3945,6 +4461,9 @@
         <w:keepNext/>
       </w:pPr>
       <w:r>
+        <w:rPr>
+          <w:noProof/>
+        </w:rPr>
         <w:lastRenderedPageBreak/>
         <w:drawing>
           <wp:inline distT="0" distB="0" distL="0" distR="0" wp14:anchorId="1AFD3E79" wp14:editId="00525F8F">
@@ -4003,7 +4522,7 @@
       <w:pPr>
         <w:pStyle w:val="Heading2"/>
       </w:pPr>
-      <w:bookmarkStart w:id="10" w:name="_Toc49976736"/>
+      <w:bookmarkStart w:id="10" w:name="_Toc50049533"/>
       <w:r>
         <w:t>Schematy blokowe algorytmów</w:t>
       </w:r>
@@ -4013,7 +4532,7 @@
       <w:pPr>
         <w:pStyle w:val="Heading3"/>
       </w:pPr>
-      <w:bookmarkStart w:id="11" w:name="_Toc49976737"/>
+      <w:bookmarkStart w:id="11" w:name="_Toc50049534"/>
       <w:r>
         <w:t>Algorytm generowania akcji podczas meczu</w:t>
       </w:r>
@@ -4317,13 +4836,7 @@
         <w:fldChar w:fldCharType="separate"/>
       </w:r>
       <w:r>
-        <w:t>Rysu</w:t>
-      </w:r>
-      <w:r>
-        <w:t>n</w:t>
-      </w:r>
-      <w:r>
-        <w:t xml:space="preserve">ek </w:t>
+        <w:t xml:space="preserve">Rysunek </w:t>
       </w:r>
       <w:r>
         <w:rPr>
@@ -4589,17 +5102,18 @@
       <w:pPr>
         <w:pStyle w:val="Heading2"/>
       </w:pPr>
-      <w:bookmarkStart w:id="25" w:name="_Toc49976738"/>
+      <w:bookmarkStart w:id="25" w:name="_Toc50049535"/>
       <w:r>
         <w:t>Kod źródłowy wybranych elementów programu</w:t>
       </w:r>
       <w:bookmarkEnd w:id="25"/>
     </w:p>
+    <w:p/>
     <w:p>
       <w:pPr>
         <w:pStyle w:val="Heading2"/>
       </w:pPr>
-      <w:bookmarkStart w:id="26" w:name="_Toc49976739"/>
+      <w:bookmarkStart w:id="26" w:name="_Toc50049536"/>
       <w:r>
         <w:t>Interfejs aplikacji</w:t>
       </w:r>
@@ -4615,6 +5129,9 @@
         <w:keepNext/>
       </w:pPr>
       <w:r>
+        <w:rPr>
+          <w:noProof/>
+        </w:rPr>
         <w:lastRenderedPageBreak/>
         <w:drawing>
           <wp:inline distT="0" distB="0" distL="0" distR="0" wp14:anchorId="6EC5F74A" wp14:editId="3BACBF5B">
@@ -4660,31 +5177,21 @@
       <w:r>
         <w:t xml:space="preserve">Rysunek </w:t>
       </w:r>
-      <w:r>
-        <w:fldChar w:fldCharType="begin"/>
-      </w:r>
-      <w:r>
-        <w:instrText xml:space="preserve"> SEQ Rysunek \* ARABIC </w:instrText>
-      </w:r>
-      <w:r>
-        <w:fldChar w:fldCharType="separate"/>
-      </w:r>
-      <w:r>
-        <w:rPr>
-          <w:noProof/>
-        </w:rPr>
-        <w:t>6</w:t>
-      </w:r>
-      <w:r>
-        <w:fldChar w:fldCharType="end"/>
-      </w:r>
+      <w:fldSimple w:instr=" SEQ Rysunek \* ARABIC ">
+        <w:r>
+          <w:rPr>
+            <w:noProof/>
+          </w:rPr>
+          <w:t>6</w:t>
+        </w:r>
+      </w:fldSimple>
     </w:p>
     <w:p/>
     <w:p>
       <w:pPr>
         <w:pStyle w:val="Heading3"/>
       </w:pPr>
-      <w:bookmarkStart w:id="27" w:name="_Toc49976740"/>
+      <w:bookmarkStart w:id="27" w:name="_Toc50049537"/>
       <w:r>
         <w:t>Wybór drużyn do mistrzostw</w:t>
       </w:r>
@@ -5100,7 +5607,7 @@
       <w:pPr>
         <w:pStyle w:val="Heading3"/>
       </w:pPr>
-      <w:bookmarkStart w:id="39" w:name="_Toc49976741"/>
+      <w:bookmarkStart w:id="39" w:name="_Toc50049538"/>
       <w:r>
         <w:t>Losowanie</w:t>
       </w:r>
@@ -5919,7 +6426,7 @@
       <w:pPr>
         <w:pStyle w:val="Heading3"/>
       </w:pPr>
-      <w:bookmarkStart w:id="62" w:name="_Toc49976742"/>
+      <w:bookmarkStart w:id="62" w:name="_Toc50049539"/>
       <w:r>
         <w:t>Pierwsza Faza Grupowa</w:t>
       </w:r>
@@ -6102,7 +6609,7 @@
       <w:pPr>
         <w:pStyle w:val="Heading3"/>
       </w:pPr>
-      <w:bookmarkStart w:id="67" w:name="_Toc49976743"/>
+      <w:bookmarkStart w:id="67" w:name="_Toc50049540"/>
       <w:r>
         <w:lastRenderedPageBreak/>
         <w:t>Druga Faza Grupowa</w:t>
@@ -6129,10 +6636,13 @@
         <w:keepNext/>
       </w:pPr>
       <w:r>
+        <w:rPr>
+          <w:noProof/>
+        </w:rPr>
         <w:drawing>
-          <wp:inline distT="0" distB="0" distL="0" distR="0" wp14:anchorId="0D097491" wp14:editId="55B0FE2D">
-            <wp:extent cx="5731510" cy="3370580"/>
-            <wp:effectExtent l="0" t="0" r="2540" b="1270"/>
+          <wp:inline distT="0" distB="0" distL="0" distR="0" wp14:anchorId="0D097491" wp14:editId="62147B85">
+            <wp:extent cx="6657975" cy="4295775"/>
+            <wp:effectExtent l="0" t="0" r="9525" b="9525"/>
             <wp:docPr id="2" name="Picture 2"/>
             <wp:cNvGraphicFramePr>
               <a:graphicFrameLocks xmlns:a="http://schemas.openxmlformats.org/drawingml/2006/main" noChangeAspect="1"/>
@@ -6153,7 +6663,7 @@
                   <pic:spPr>
                     <a:xfrm>
                       <a:off x="0" y="0"/>
-                      <a:ext cx="5731510" cy="3370580"/>
+                      <a:ext cx="6664602" cy="4300051"/>
                     </a:xfrm>
                     <a:prstGeom prst="rect">
                       <a:avLst/>
@@ -6188,11 +6698,14 @@
         <w:keepNext/>
       </w:pPr>
       <w:r>
+        <w:rPr>
+          <w:noProof/>
+        </w:rPr>
         <w:lastRenderedPageBreak/>
         <w:drawing>
-          <wp:inline distT="0" distB="0" distL="0" distR="0" wp14:anchorId="46FF9DA4" wp14:editId="46B3DC64">
-            <wp:extent cx="5731510" cy="5086985"/>
-            <wp:effectExtent l="0" t="0" r="2540" b="0"/>
+          <wp:inline distT="0" distB="0" distL="0" distR="0" wp14:anchorId="46FF9DA4" wp14:editId="59E03125">
+            <wp:extent cx="6562154" cy="5648325"/>
+            <wp:effectExtent l="0" t="0" r="0" b="0"/>
             <wp:docPr id="3" name="Picture 3"/>
             <wp:cNvGraphicFramePr>
               <a:graphicFrameLocks xmlns:a="http://schemas.openxmlformats.org/drawingml/2006/main" noChangeAspect="1"/>
@@ -6213,7 +6726,7 @@
                   <pic:spPr>
                     <a:xfrm>
                       <a:off x="0" y="0"/>
-                      <a:ext cx="5731510" cy="5086985"/>
+                      <a:ext cx="6577270" cy="5661336"/>
                     </a:xfrm>
                     <a:prstGeom prst="rect">
                       <a:avLst/>
@@ -6229,6 +6742,9 @@
     <w:p>
       <w:pPr>
         <w:pStyle w:val="Caption"/>
+        <w:rPr>
+          <w:noProof/>
+        </w:rPr>
       </w:pPr>
       <w:r>
         <w:t xml:space="preserve">Rysunek </w:t>
@@ -6245,9 +6761,447 @@
     <w:p/>
     <w:p>
       <w:pPr>
+        <w:pStyle w:val="Heading3"/>
+      </w:pPr>
+      <w:r>
+        <w:t>Faza Finałowa</w:t>
+      </w:r>
+    </w:p>
+    <w:p>
+      <w:r>
+        <w:t xml:space="preserve">Interfejs aplikacji dla Fazy Finałowej mistrzostw zawiera wyniki meczów rozgrywanych w ramach ćwierćfinałów, półfinałów i finałów. Pary utworzone dla rozgrywek ćwierćfinałowych mają oznaczenia od Q1 do Q4, gdzie Q1 jest pierwszą parą ćwierćfinałów, Q2 drugą parą ćwierćfinałów, Q3 trzecią parą, a Q4 czwartą parą. Takiej samej zasadzie funkcjonują pary z półfinałów, które posiadają znaczniki od S1 do S2. Natomiast para finałowa mistrzostw posiada znacznik F1. </w:t>
+      </w:r>
+    </w:p>
+    <w:p>
+      <w:r>
+        <w:br w:type="page"/>
+      </w:r>
+    </w:p>
+    <w:tbl>
+      <w:tblPr>
+        <w:tblStyle w:val="TableGrid"/>
+        <w:tblW w:w="0" w:type="auto"/>
+        <w:tblLook w:val="04A0" w:firstRow="1" w:lastRow="0" w:firstColumn="1" w:lastColumn="0" w:noHBand="0" w:noVBand="1"/>
+      </w:tblPr>
+      <w:tblGrid>
+        <w:gridCol w:w="4508"/>
+        <w:gridCol w:w="4508"/>
+      </w:tblGrid>
+      <w:tr>
+        <w:tc>
+          <w:tcPr>
+            <w:tcW w:w="4508" w:type="dxa"/>
+          </w:tcPr>
+          <w:p>
+            <w:r>
+              <w:lastRenderedPageBreak/>
+              <w:t>Q1</w:t>
+            </w:r>
+          </w:p>
+        </w:tc>
+        <w:tc>
+          <w:tcPr>
+            <w:tcW w:w="4508" w:type="dxa"/>
+          </w:tcPr>
+          <w:p>
+            <w:r>
+              <w:t>Pierwsza para ćwierćfinałów</w:t>
+            </w:r>
+          </w:p>
+        </w:tc>
+      </w:tr>
+      <w:tr>
+        <w:tc>
+          <w:tcPr>
+            <w:tcW w:w="4508" w:type="dxa"/>
+          </w:tcPr>
+          <w:p>
+            <w:r>
+              <w:t>Q2</w:t>
+            </w:r>
+          </w:p>
+        </w:tc>
+        <w:tc>
+          <w:tcPr>
+            <w:tcW w:w="4508" w:type="dxa"/>
+          </w:tcPr>
+          <w:p>
+            <w:r>
+              <w:t>Druga para ćwierćfinałów</w:t>
+            </w:r>
+          </w:p>
+        </w:tc>
+      </w:tr>
+      <w:tr>
+        <w:tc>
+          <w:tcPr>
+            <w:tcW w:w="4508" w:type="dxa"/>
+          </w:tcPr>
+          <w:p>
+            <w:r>
+              <w:t>Q3</w:t>
+            </w:r>
+          </w:p>
+        </w:tc>
+        <w:tc>
+          <w:tcPr>
+            <w:tcW w:w="4508" w:type="dxa"/>
+          </w:tcPr>
+          <w:p>
+            <w:r>
+              <w:t>Trzecia para ćwierćfinałów</w:t>
+            </w:r>
+          </w:p>
+        </w:tc>
+      </w:tr>
+      <w:tr>
+        <w:tc>
+          <w:tcPr>
+            <w:tcW w:w="4508" w:type="dxa"/>
+          </w:tcPr>
+          <w:p>
+            <w:r>
+              <w:t>Q4</w:t>
+            </w:r>
+          </w:p>
+        </w:tc>
+        <w:tc>
+          <w:tcPr>
+            <w:tcW w:w="4508" w:type="dxa"/>
+          </w:tcPr>
+          <w:p>
+            <w:r>
+              <w:t>Czwarta para ćwierćfinałów</w:t>
+            </w:r>
+          </w:p>
+        </w:tc>
+      </w:tr>
+      <w:tr>
+        <w:tc>
+          <w:tcPr>
+            <w:tcW w:w="4508" w:type="dxa"/>
+          </w:tcPr>
+          <w:p>
+            <w:r>
+              <w:t>S1</w:t>
+            </w:r>
+          </w:p>
+        </w:tc>
+        <w:tc>
+          <w:tcPr>
+            <w:tcW w:w="4508" w:type="dxa"/>
+          </w:tcPr>
+          <w:p>
+            <w:r>
+              <w:t>Pierwsza para półfinałów</w:t>
+            </w:r>
+          </w:p>
+        </w:tc>
+      </w:tr>
+      <w:tr>
+        <w:tc>
+          <w:tcPr>
+            <w:tcW w:w="4508" w:type="dxa"/>
+          </w:tcPr>
+          <w:p>
+            <w:r>
+              <w:t>S2</w:t>
+            </w:r>
+          </w:p>
+        </w:tc>
+        <w:tc>
+          <w:tcPr>
+            <w:tcW w:w="4508" w:type="dxa"/>
+          </w:tcPr>
+          <w:p>
+            <w:r>
+              <w:t>Druga para półfinałów</w:t>
+            </w:r>
+          </w:p>
+        </w:tc>
+      </w:tr>
+      <w:tr>
+        <w:tc>
+          <w:tcPr>
+            <w:tcW w:w="4508" w:type="dxa"/>
+          </w:tcPr>
+          <w:p>
+            <w:r>
+              <w:t>F1</w:t>
+            </w:r>
+          </w:p>
+        </w:tc>
+        <w:tc>
+          <w:tcPr>
+            <w:tcW w:w="4508" w:type="dxa"/>
+          </w:tcPr>
+          <w:p>
+            <w:pPr>
+              <w:keepNext/>
+            </w:pPr>
+            <w:r>
+              <w:t>Para finałowa</w:t>
+            </w:r>
+          </w:p>
+        </w:tc>
+      </w:tr>
+    </w:tbl>
+    <w:p>
+      <w:pPr>
+        <w:pStyle w:val="Caption"/>
+      </w:pPr>
+      <w:r>
+        <w:t xml:space="preserve">Tabela </w:t>
+      </w:r>
+      <w:fldSimple w:instr=" SEQ Tabela \* ARABIC ">
+        <w:r>
+          <w:rPr>
+            <w:noProof/>
+          </w:rPr>
+          <w:t>4</w:t>
+        </w:r>
+      </w:fldSimple>
+    </w:p>
+    <w:p>
+      <w:pPr>
+        <w:keepNext/>
+      </w:pPr>
+      <w:r>
+        <w:drawing>
+          <wp:inline distT="0" distB="0" distL="0" distR="0" wp14:anchorId="4DCA393D" wp14:editId="6D1EA2E6">
+            <wp:extent cx="6585897" cy="2819400"/>
+            <wp:effectExtent l="0" t="0" r="5715" b="0"/>
+            <wp:docPr id="23" name="Picture 23"/>
+            <wp:cNvGraphicFramePr>
+              <a:graphicFrameLocks xmlns:a="http://schemas.openxmlformats.org/drawingml/2006/main" noChangeAspect="1"/>
+            </wp:cNvGraphicFramePr>
+            <a:graphic xmlns:a="http://schemas.openxmlformats.org/drawingml/2006/main">
+              <a:graphicData uri="http://schemas.openxmlformats.org/drawingml/2006/picture">
+                <pic:pic xmlns:pic="http://schemas.openxmlformats.org/drawingml/2006/picture">
+                  <pic:nvPicPr>
+                    <pic:cNvPr id="1" name=""/>
+                    <pic:cNvPicPr/>
+                  </pic:nvPicPr>
+                  <pic:blipFill>
+                    <a:blip r:embed="rId35"/>
+                    <a:stretch>
+                      <a:fillRect/>
+                    </a:stretch>
+                  </pic:blipFill>
+                  <pic:spPr>
+                    <a:xfrm>
+                      <a:off x="0" y="0"/>
+                      <a:ext cx="6590065" cy="2821184"/>
+                    </a:xfrm>
+                    <a:prstGeom prst="rect">
+                      <a:avLst/>
+                    </a:prstGeom>
+                  </pic:spPr>
+                </pic:pic>
+              </a:graphicData>
+            </a:graphic>
+          </wp:inline>
+        </w:drawing>
+      </w:r>
+    </w:p>
+    <w:p>
+      <w:pPr>
+        <w:pStyle w:val="Caption"/>
+      </w:pPr>
+      <w:r>
+        <w:t xml:space="preserve">Rysunek </w:t>
+      </w:r>
+      <w:fldSimple w:instr=" SEQ Rysunek \* ARABIC ">
+        <w:r>
+          <w:rPr>
+            <w:noProof/>
+          </w:rPr>
+          <w:t>21</w:t>
+        </w:r>
+      </w:fldSimple>
+    </w:p>
+    <w:p>
+      <w:pPr>
+        <w:keepNext/>
+      </w:pPr>
+      <w:r>
+        <w:lastRenderedPageBreak/>
+        <w:drawing>
+          <wp:inline distT="0" distB="0" distL="0" distR="0" wp14:anchorId="116D3882" wp14:editId="3954B663">
+            <wp:extent cx="6583779" cy="6867525"/>
+            <wp:effectExtent l="0" t="0" r="7620" b="0"/>
+            <wp:docPr id="25" name="Picture 25"/>
+            <wp:cNvGraphicFramePr>
+              <a:graphicFrameLocks xmlns:a="http://schemas.openxmlformats.org/drawingml/2006/main" noChangeAspect="1"/>
+            </wp:cNvGraphicFramePr>
+            <a:graphic xmlns:a="http://schemas.openxmlformats.org/drawingml/2006/main">
+              <a:graphicData uri="http://schemas.openxmlformats.org/drawingml/2006/picture">
+                <pic:pic xmlns:pic="http://schemas.openxmlformats.org/drawingml/2006/picture">
+                  <pic:nvPicPr>
+                    <pic:cNvPr id="1" name=""/>
+                    <pic:cNvPicPr/>
+                  </pic:nvPicPr>
+                  <pic:blipFill>
+                    <a:blip r:embed="rId36"/>
+                    <a:stretch>
+                      <a:fillRect/>
+                    </a:stretch>
+                  </pic:blipFill>
+                  <pic:spPr>
+                    <a:xfrm>
+                      <a:off x="0" y="0"/>
+                      <a:ext cx="6592693" cy="6876823"/>
+                    </a:xfrm>
+                    <a:prstGeom prst="rect">
+                      <a:avLst/>
+                    </a:prstGeom>
+                  </pic:spPr>
+                </pic:pic>
+              </a:graphicData>
+            </a:graphic>
+          </wp:inline>
+        </w:drawing>
+      </w:r>
+    </w:p>
+    <w:p>
+      <w:pPr>
+        <w:pStyle w:val="Caption"/>
+      </w:pPr>
+      <w:r>
+        <w:t xml:space="preserve">Rysunek </w:t>
+      </w:r>
+      <w:fldSimple w:instr=" SEQ Rysunek \* ARABIC ">
+        <w:r>
+          <w:rPr>
+            <w:noProof/>
+          </w:rPr>
+          <w:t>22</w:t>
+        </w:r>
+      </w:fldSimple>
+    </w:p>
+    <w:p/>
+    <w:p>
+      <w:pPr>
+        <w:keepNext/>
+      </w:pPr>
+      <w:r>
+        <w:lastRenderedPageBreak/>
+        <w:drawing>
+          <wp:inline distT="0" distB="0" distL="0" distR="0" wp14:anchorId="7B2524A3" wp14:editId="001377D5">
+            <wp:extent cx="6607006" cy="3857625"/>
+            <wp:effectExtent l="0" t="0" r="3810" b="0"/>
+            <wp:docPr id="24" name="Picture 24"/>
+            <wp:cNvGraphicFramePr>
+              <a:graphicFrameLocks xmlns:a="http://schemas.openxmlformats.org/drawingml/2006/main" noChangeAspect="1"/>
+            </wp:cNvGraphicFramePr>
+            <a:graphic xmlns:a="http://schemas.openxmlformats.org/drawingml/2006/main">
+              <a:graphicData uri="http://schemas.openxmlformats.org/drawingml/2006/picture">
+                <pic:pic xmlns:pic="http://schemas.openxmlformats.org/drawingml/2006/picture">
+                  <pic:nvPicPr>
+                    <pic:cNvPr id="1" name=""/>
+                    <pic:cNvPicPr/>
+                  </pic:nvPicPr>
+                  <pic:blipFill>
+                    <a:blip r:embed="rId37"/>
+                    <a:stretch>
+                      <a:fillRect/>
+                    </a:stretch>
+                  </pic:blipFill>
+                  <pic:spPr>
+                    <a:xfrm>
+                      <a:off x="0" y="0"/>
+                      <a:ext cx="6614381" cy="3861931"/>
+                    </a:xfrm>
+                    <a:prstGeom prst="rect">
+                      <a:avLst/>
+                    </a:prstGeom>
+                  </pic:spPr>
+                </pic:pic>
+              </a:graphicData>
+            </a:graphic>
+          </wp:inline>
+        </w:drawing>
+      </w:r>
+    </w:p>
+    <w:p>
+      <w:pPr>
+        <w:pStyle w:val="Caption"/>
+      </w:pPr>
+      <w:r>
+        <w:t xml:space="preserve">Rysunek </w:t>
+      </w:r>
+      <w:fldSimple w:instr=" SEQ Rysunek \* ARABIC ">
+        <w:r>
+          <w:rPr>
+            <w:noProof/>
+          </w:rPr>
+          <w:t>23</w:t>
+        </w:r>
+      </w:fldSimple>
+    </w:p>
+    <w:p>
+      <w:pPr>
+        <w:keepNext/>
+      </w:pPr>
+      <w:r>
+        <w:drawing>
+          <wp:inline distT="0" distB="0" distL="0" distR="0" wp14:anchorId="2D8951B0" wp14:editId="3C935275">
+            <wp:extent cx="6654523" cy="2009775"/>
+            <wp:effectExtent l="0" t="0" r="0" b="0"/>
+            <wp:docPr id="28" name="Picture 28"/>
+            <wp:cNvGraphicFramePr>
+              <a:graphicFrameLocks xmlns:a="http://schemas.openxmlformats.org/drawingml/2006/main" noChangeAspect="1"/>
+            </wp:cNvGraphicFramePr>
+            <a:graphic xmlns:a="http://schemas.openxmlformats.org/drawingml/2006/main">
+              <a:graphicData uri="http://schemas.openxmlformats.org/drawingml/2006/picture">
+                <pic:pic xmlns:pic="http://schemas.openxmlformats.org/drawingml/2006/picture">
+                  <pic:nvPicPr>
+                    <pic:cNvPr id="1" name=""/>
+                    <pic:cNvPicPr/>
+                  </pic:nvPicPr>
+                  <pic:blipFill>
+                    <a:blip r:embed="rId38"/>
+                    <a:stretch>
+                      <a:fillRect/>
+                    </a:stretch>
+                  </pic:blipFill>
+                  <pic:spPr>
+                    <a:xfrm>
+                      <a:off x="0" y="0"/>
+                      <a:ext cx="6669093" cy="2014175"/>
+                    </a:xfrm>
+                    <a:prstGeom prst="rect">
+                      <a:avLst/>
+                    </a:prstGeom>
+                  </pic:spPr>
+                </pic:pic>
+              </a:graphicData>
+            </a:graphic>
+          </wp:inline>
+        </w:drawing>
+      </w:r>
+    </w:p>
+    <w:p>
+      <w:pPr>
+        <w:pStyle w:val="Caption"/>
+      </w:pPr>
+      <w:r>
+        <w:t xml:space="preserve">Rysunek </w:t>
+      </w:r>
+      <w:fldSimple w:instr=" SEQ Rysunek \* ARABIC ">
+        <w:r>
+          <w:rPr>
+            <w:noProof/>
+          </w:rPr>
+          <w:t>24</w:t>
+        </w:r>
+      </w:fldSimple>
+    </w:p>
+    <w:p>
+      <w:pPr>
         <w:pStyle w:val="Heading1"/>
       </w:pPr>
-      <w:bookmarkStart w:id="68" w:name="_Toc49976744"/>
+      <w:bookmarkStart w:id="68" w:name="_Toc50049541"/>
       <w:r>
         <w:t>Instrukcja obsługi</w:t>
       </w:r>
@@ -6257,7 +7211,7 @@
       <w:pPr>
         <w:pStyle w:val="Heading2"/>
       </w:pPr>
-      <w:bookmarkStart w:id="69" w:name="_Toc49976745"/>
+      <w:bookmarkStart w:id="69" w:name="_Toc50049542"/>
       <w:r>
         <w:t>Przygotowanie środowiska</w:t>
       </w:r>
@@ -6348,7 +7302,11 @@
       </w:r>
       <w:proofErr w:type="spellEnd"/>
       <w:r>
-        <w:t xml:space="preserve">. Instalacja odbywa się poprzez pobranie pakietu instalacyjnego ze strony producenta i tak samo jak w przypadku SSMS podczas instalacji wybieramy podstawowe opcje. </w:t>
+        <w:t xml:space="preserve">. Instalacja odbywa się poprzez pobranie pakietu </w:t>
+      </w:r>
+      <w:r>
+        <w:lastRenderedPageBreak/>
+        <w:t xml:space="preserve">instalacyjnego ze strony producenta i tak samo jak w przypadku SSMS podczas instalacji wybieramy podstawowe opcje. </w:t>
       </w:r>
       <w:r>
         <w:t xml:space="preserve">Natomiast po zainstalowaniu VS2019 uruchamiamy program Visual Studio Installer w celu doinstalowania dodatkowych funkcjonalności pozwalających na działanie aplikacji napisanej w technologii ASP.NET </w:t>
@@ -6367,478 +7325,14 @@
         <w:keepNext/>
       </w:pPr>
       <w:r>
-        <w:lastRenderedPageBreak/>
+        <w:rPr>
+          <w:noProof/>
+        </w:rPr>
         <w:drawing>
           <wp:inline distT="0" distB="0" distL="0" distR="0" wp14:anchorId="164F9FF5" wp14:editId="02602D46">
             <wp:extent cx="5731510" cy="2766695"/>
             <wp:effectExtent l="0" t="0" r="2540" b="0"/>
             <wp:docPr id="7" name="Picture 7"/>
-            <wp:cNvGraphicFramePr>
-              <a:graphicFrameLocks xmlns:a="http://schemas.openxmlformats.org/drawingml/2006/main" noChangeAspect="1"/>
-            </wp:cNvGraphicFramePr>
-            <a:graphic xmlns:a="http://schemas.openxmlformats.org/drawingml/2006/main">
-              <a:graphicData uri="http://schemas.openxmlformats.org/drawingml/2006/picture">
-                <pic:pic xmlns:pic="http://schemas.openxmlformats.org/drawingml/2006/picture">
-                  <pic:nvPicPr>
-                    <pic:cNvPr id="1" name=""/>
-                    <pic:cNvPicPr/>
-                  </pic:nvPicPr>
-                  <pic:blipFill>
-                    <a:blip r:embed="rId35"/>
-                    <a:stretch>
-                      <a:fillRect/>
-                    </a:stretch>
-                  </pic:blipFill>
-                  <pic:spPr>
-                    <a:xfrm>
-                      <a:off x="0" y="0"/>
-                      <a:ext cx="5731510" cy="2766695"/>
-                    </a:xfrm>
-                    <a:prstGeom prst="rect">
-                      <a:avLst/>
-                    </a:prstGeom>
-                  </pic:spPr>
-                </pic:pic>
-              </a:graphicData>
-            </a:graphic>
-          </wp:inline>
-        </w:drawing>
-      </w:r>
-    </w:p>
-    <w:p>
-      <w:pPr>
-        <w:pStyle w:val="Caption"/>
-      </w:pPr>
-      <w:r>
-        <w:t xml:space="preserve">Rysunek </w:t>
-      </w:r>
-      <w:fldSimple w:instr=" SEQ Rysunek \* ARABIC ">
-        <w:r>
-          <w:rPr>
-            <w:noProof/>
-          </w:rPr>
-          <w:t>21</w:t>
-        </w:r>
-      </w:fldSimple>
-    </w:p>
-    <w:p>
-      <w:r>
-        <w:t>Po uruchomieniu zobaczymy ekran z dostępnymi instancjami programu Visual Studio. Naciskamy na przycisk Modyfikuj (</w:t>
-      </w:r>
-      <w:r>
-        <w:rPr>
-          <w:i/>
-          <w:iCs/>
-        </w:rPr>
-        <w:t xml:space="preserve">ang. </w:t>
-      </w:r>
-      <w:proofErr w:type="spellStart"/>
-      <w:r>
-        <w:rPr>
-          <w:i/>
-          <w:iCs/>
-        </w:rPr>
-        <w:t>Modify</w:t>
-      </w:r>
-      <w:proofErr w:type="spellEnd"/>
-      <w:r>
-        <w:t xml:space="preserve">). </w:t>
-      </w:r>
-    </w:p>
-    <w:p>
-      <w:pPr>
-        <w:keepNext/>
-      </w:pPr>
-      <w:r>
-        <w:drawing>
-          <wp:inline distT="0" distB="0" distL="0" distR="0" wp14:anchorId="0BF5DCE9" wp14:editId="1FB17029">
-            <wp:extent cx="5731510" cy="2868295"/>
-            <wp:effectExtent l="0" t="0" r="2540" b="8255"/>
-            <wp:docPr id="16" name="Picture 16"/>
-            <wp:cNvGraphicFramePr>
-              <a:graphicFrameLocks xmlns:a="http://schemas.openxmlformats.org/drawingml/2006/main" noChangeAspect="1"/>
-            </wp:cNvGraphicFramePr>
-            <a:graphic xmlns:a="http://schemas.openxmlformats.org/drawingml/2006/main">
-              <a:graphicData uri="http://schemas.openxmlformats.org/drawingml/2006/picture">
-                <pic:pic xmlns:pic="http://schemas.openxmlformats.org/drawingml/2006/picture">
-                  <pic:nvPicPr>
-                    <pic:cNvPr id="1" name=""/>
-                    <pic:cNvPicPr/>
-                  </pic:nvPicPr>
-                  <pic:blipFill>
-                    <a:blip r:embed="rId36"/>
-                    <a:stretch>
-                      <a:fillRect/>
-                    </a:stretch>
-                  </pic:blipFill>
-                  <pic:spPr>
-                    <a:xfrm>
-                      <a:off x="0" y="0"/>
-                      <a:ext cx="5731510" cy="2868295"/>
-                    </a:xfrm>
-                    <a:prstGeom prst="rect">
-                      <a:avLst/>
-                    </a:prstGeom>
-                  </pic:spPr>
-                </pic:pic>
-              </a:graphicData>
-            </a:graphic>
-          </wp:inline>
-        </w:drawing>
-      </w:r>
-    </w:p>
-    <w:p>
-      <w:pPr>
-        <w:pStyle w:val="Caption"/>
-      </w:pPr>
-      <w:r>
-        <w:t xml:space="preserve">Rysunek </w:t>
-      </w:r>
-      <w:fldSimple w:instr=" SEQ Rysunek \* ARABIC ">
-        <w:r>
-          <w:rPr>
-            <w:noProof/>
-          </w:rPr>
-          <w:t>22</w:t>
-        </w:r>
-      </w:fldSimple>
-    </w:p>
-    <w:p>
-      <w:r>
-        <w:t>W</w:t>
-      </w:r>
-      <w:r>
-        <w:t xml:space="preserve"> panelu wyboru dodatkowych funkcjonalności</w:t>
-      </w:r>
-      <w:r>
-        <w:t xml:space="preserve"> upewniamy się, że mamy zaznaczone opcje: </w:t>
-      </w:r>
-    </w:p>
-    <w:p>
-      <w:pPr>
-        <w:pStyle w:val="ListParagraph"/>
-        <w:numPr>
-          <w:ilvl w:val="0"/>
-          <w:numId w:val="8"/>
-        </w:numPr>
-      </w:pPr>
-      <w:r>
-        <w:t>ASP.NET and web development</w:t>
-      </w:r>
-    </w:p>
-    <w:p>
-      <w:pPr>
-        <w:pStyle w:val="ListParagraph"/>
-        <w:numPr>
-          <w:ilvl w:val="0"/>
-          <w:numId w:val="8"/>
-        </w:numPr>
-      </w:pPr>
-      <w:r>
-        <w:t xml:space="preserve">Data </w:t>
-      </w:r>
-      <w:proofErr w:type="spellStart"/>
-      <w:r>
-        <w:t>storage</w:t>
-      </w:r>
-      <w:proofErr w:type="spellEnd"/>
-      <w:r>
-        <w:t xml:space="preserve"> and processing</w:t>
-      </w:r>
-    </w:p>
-    <w:p>
-      <w:pPr>
-        <w:pStyle w:val="ListParagraph"/>
-        <w:numPr>
-          <w:ilvl w:val="0"/>
-          <w:numId w:val="8"/>
-        </w:numPr>
-      </w:pPr>
-      <w:r>
-        <w:t xml:space="preserve">.NET </w:t>
-      </w:r>
-      <w:proofErr w:type="spellStart"/>
-      <w:r>
-        <w:t>Core</w:t>
-      </w:r>
-      <w:proofErr w:type="spellEnd"/>
-      <w:r>
-        <w:t xml:space="preserve"> cross-platform development</w:t>
-      </w:r>
-    </w:p>
-    <w:p>
-      <w:r>
-        <w:t>Jeśli któraś z opcji jest odznaczona należy ją zaznaczyć i zatwierdzić zmiany przyciskiem Modyfikuj (</w:t>
-      </w:r>
-      <w:r>
-        <w:rPr>
-          <w:i/>
-          <w:iCs/>
-        </w:rPr>
-        <w:t xml:space="preserve">ang. </w:t>
-      </w:r>
-      <w:proofErr w:type="spellStart"/>
-      <w:r>
-        <w:rPr>
-          <w:i/>
-          <w:iCs/>
-        </w:rPr>
-        <w:t>Modify</w:t>
-      </w:r>
-      <w:proofErr w:type="spellEnd"/>
-      <w:r>
-        <w:t xml:space="preserve">). </w:t>
-      </w:r>
-    </w:p>
-    <w:p>
-      <w:pPr>
-        <w:keepNext/>
-      </w:pPr>
-      <w:r>
-        <w:lastRenderedPageBreak/>
-        <w:drawing>
-          <wp:inline distT="0" distB="0" distL="0" distR="0" wp14:anchorId="48CE3F68" wp14:editId="2B63638E">
-            <wp:extent cx="3048425" cy="800212"/>
-            <wp:effectExtent l="0" t="0" r="0" b="0"/>
-            <wp:docPr id="17" name="Picture 17"/>
-            <wp:cNvGraphicFramePr>
-              <a:graphicFrameLocks xmlns:a="http://schemas.openxmlformats.org/drawingml/2006/main" noChangeAspect="1"/>
-            </wp:cNvGraphicFramePr>
-            <a:graphic xmlns:a="http://schemas.openxmlformats.org/drawingml/2006/main">
-              <a:graphicData uri="http://schemas.openxmlformats.org/drawingml/2006/picture">
-                <pic:pic xmlns:pic="http://schemas.openxmlformats.org/drawingml/2006/picture">
-                  <pic:nvPicPr>
-                    <pic:cNvPr id="1" name=""/>
-                    <pic:cNvPicPr/>
-                  </pic:nvPicPr>
-                  <pic:blipFill>
-                    <a:blip r:embed="rId37"/>
-                    <a:stretch>
-                      <a:fillRect/>
-                    </a:stretch>
-                  </pic:blipFill>
-                  <pic:spPr>
-                    <a:xfrm>
-                      <a:off x="0" y="0"/>
-                      <a:ext cx="3048425" cy="800212"/>
-                    </a:xfrm>
-                    <a:prstGeom prst="rect">
-                      <a:avLst/>
-                    </a:prstGeom>
-                  </pic:spPr>
-                </pic:pic>
-              </a:graphicData>
-            </a:graphic>
-          </wp:inline>
-        </w:drawing>
-      </w:r>
-    </w:p>
-    <w:p>
-      <w:pPr>
-        <w:pStyle w:val="Caption"/>
-      </w:pPr>
-      <w:r>
-        <w:t xml:space="preserve">Rysunek </w:t>
-      </w:r>
-      <w:fldSimple w:instr=" SEQ Rysunek \* ARABIC ">
-        <w:r>
-          <w:rPr>
-            <w:noProof/>
-          </w:rPr>
-          <w:t>23</w:t>
-        </w:r>
-      </w:fldSimple>
-    </w:p>
-    <w:p>
-      <w:r>
-        <w:t xml:space="preserve">Po zainstalowaniu SSMS i VS2019 można przystąpić do dalszej konfiguracji bazy danych. </w:t>
-      </w:r>
-      <w:r>
-        <w:t xml:space="preserve">Odbywa się to poprzez wczytanie pliku solucji o nazwie </w:t>
-      </w:r>
-      <w:r>
-        <w:rPr>
-          <w:i/>
-          <w:iCs/>
-        </w:rPr>
-        <w:t>BasketballWorldCup.sln</w:t>
-      </w:r>
-      <w:r>
-        <w:t xml:space="preserve"> w programie Visual Studio. </w:t>
-      </w:r>
-    </w:p>
-    <w:p>
-      <w:pPr>
-        <w:keepNext/>
-      </w:pPr>
-      <w:r>
-        <w:drawing>
-          <wp:inline distT="0" distB="0" distL="0" distR="0" wp14:anchorId="5E3D8D05" wp14:editId="74AE38BB">
-            <wp:extent cx="6615035" cy="2762250"/>
-            <wp:effectExtent l="0" t="0" r="0" b="0"/>
-            <wp:docPr id="18" name="Picture 18"/>
-            <wp:cNvGraphicFramePr>
-              <a:graphicFrameLocks xmlns:a="http://schemas.openxmlformats.org/drawingml/2006/main" noChangeAspect="1"/>
-            </wp:cNvGraphicFramePr>
-            <a:graphic xmlns:a="http://schemas.openxmlformats.org/drawingml/2006/main">
-              <a:graphicData uri="http://schemas.openxmlformats.org/drawingml/2006/picture">
-                <pic:pic xmlns:pic="http://schemas.openxmlformats.org/drawingml/2006/picture">
-                  <pic:nvPicPr>
-                    <pic:cNvPr id="1" name=""/>
-                    <pic:cNvPicPr/>
-                  </pic:nvPicPr>
-                  <pic:blipFill>
-                    <a:blip r:embed="rId38"/>
-                    <a:stretch>
-                      <a:fillRect/>
-                    </a:stretch>
-                  </pic:blipFill>
-                  <pic:spPr>
-                    <a:xfrm>
-                      <a:off x="0" y="0"/>
-                      <a:ext cx="6631086" cy="2768952"/>
-                    </a:xfrm>
-                    <a:prstGeom prst="rect">
-                      <a:avLst/>
-                    </a:prstGeom>
-                  </pic:spPr>
-                </pic:pic>
-              </a:graphicData>
-            </a:graphic>
-          </wp:inline>
-        </w:drawing>
-      </w:r>
-    </w:p>
-    <w:p>
-      <w:pPr>
-        <w:pStyle w:val="Caption"/>
-      </w:pPr>
-      <w:r>
-        <w:t xml:space="preserve">Rysunek </w:t>
-      </w:r>
-      <w:fldSimple w:instr=" SEQ Rysunek \* ARABIC ">
-        <w:r>
-          <w:rPr>
-            <w:noProof/>
-          </w:rPr>
-          <w:t>24</w:t>
-        </w:r>
-      </w:fldSimple>
-    </w:p>
-    <w:p>
-      <w:pPr>
-        <w:rPr>
-          <w:iCs/>
-        </w:rPr>
-      </w:pPr>
-      <w:r>
-        <w:t xml:space="preserve">Po wczytaniu pliku należy rozwinąć zakładkę </w:t>
-      </w:r>
-      <w:proofErr w:type="spellStart"/>
-      <w:r>
-        <w:rPr>
-          <w:i/>
-        </w:rPr>
-        <w:t>Package</w:t>
-      </w:r>
-      <w:proofErr w:type="spellEnd"/>
-      <w:r>
-        <w:rPr>
-          <w:i/>
-        </w:rPr>
-        <w:t xml:space="preserve"> Manager </w:t>
-      </w:r>
-      <w:proofErr w:type="spellStart"/>
-      <w:r>
-        <w:rPr>
-          <w:i/>
-        </w:rPr>
-        <w:t>Console</w:t>
-      </w:r>
-      <w:proofErr w:type="spellEnd"/>
-      <w:r>
-        <w:rPr>
-          <w:iCs/>
-        </w:rPr>
-        <w:t xml:space="preserve"> i przełączyć opcję Domyślne projekty (</w:t>
-      </w:r>
-      <w:r>
-        <w:rPr>
-          <w:i/>
-        </w:rPr>
-        <w:t xml:space="preserve">ang. </w:t>
-      </w:r>
-      <w:proofErr w:type="spellStart"/>
-      <w:r>
-        <w:rPr>
-          <w:i/>
-        </w:rPr>
-        <w:t>Default</w:t>
-      </w:r>
-      <w:proofErr w:type="spellEnd"/>
-      <w:r>
-        <w:rPr>
-          <w:i/>
-        </w:rPr>
-        <w:t xml:space="preserve"> </w:t>
-      </w:r>
-      <w:proofErr w:type="spellStart"/>
-      <w:r>
-        <w:rPr>
-          <w:i/>
-        </w:rPr>
-        <w:t>projects</w:t>
-      </w:r>
-      <w:proofErr w:type="spellEnd"/>
-      <w:r>
-        <w:rPr>
-          <w:iCs/>
-        </w:rPr>
-        <w:t xml:space="preserve">) na </w:t>
-      </w:r>
-      <w:proofErr w:type="spellStart"/>
-      <w:r>
-        <w:rPr>
-          <w:iCs/>
-        </w:rPr>
-        <w:t>BasketballWorldCup.Database</w:t>
-      </w:r>
-      <w:proofErr w:type="spellEnd"/>
-      <w:r>
-        <w:rPr>
-          <w:iCs/>
-        </w:rPr>
-        <w:t xml:space="preserve">. </w:t>
-      </w:r>
-      <w:r>
-        <w:rPr>
-          <w:iCs/>
-        </w:rPr>
-        <w:t xml:space="preserve">Następnie wpisujemy komendę </w:t>
-      </w:r>
-      <w:r>
-        <w:rPr>
-          <w:i/>
-        </w:rPr>
-        <w:t>Update-Database</w:t>
-      </w:r>
-      <w:r>
-        <w:rPr>
-          <w:iCs/>
-        </w:rPr>
-        <w:t xml:space="preserve">, która pozwoli automatycznie utworzy bazę danych w programie SSMS. </w:t>
-      </w:r>
-    </w:p>
-    <w:p>
-      <w:pPr>
-        <w:keepNext/>
-      </w:pPr>
-      <w:r>
-        <w:drawing>
-          <wp:inline distT="0" distB="0" distL="0" distR="0" wp14:anchorId="5653E927" wp14:editId="77845A8A">
-            <wp:extent cx="6648450" cy="2793145"/>
-            <wp:effectExtent l="0" t="0" r="0" b="7620"/>
-            <wp:docPr id="19" name="Picture 19"/>
             <wp:cNvGraphicFramePr>
               <a:graphicFrameLocks xmlns:a="http://schemas.openxmlformats.org/drawingml/2006/main" noChangeAspect="1"/>
             </wp:cNvGraphicFramePr>
@@ -6858,7 +7352,7 @@
                   <pic:spPr>
                     <a:xfrm>
                       <a:off x="0" y="0"/>
-                      <a:ext cx="6663722" cy="2799561"/>
+                      <a:ext cx="5731510" cy="2766695"/>
                     </a:xfrm>
                     <a:prstGeom prst="rect">
                       <a:avLst/>
@@ -6888,16 +7382,42 @@
       </w:fldSimple>
     </w:p>
     <w:p>
+      <w:r>
+        <w:t>Po uruchomieniu zobaczymy ekran z dostępnymi instancjami programu Visual Studio. Naciskamy na przycisk Modyfikuj (</w:t>
+      </w:r>
+      <w:r>
+        <w:rPr>
+          <w:i/>
+          <w:iCs/>
+        </w:rPr>
+        <w:t xml:space="preserve">ang. </w:t>
+      </w:r>
+      <w:proofErr w:type="spellStart"/>
+      <w:r>
+        <w:rPr>
+          <w:i/>
+          <w:iCs/>
+        </w:rPr>
+        <w:t>Modify</w:t>
+      </w:r>
+      <w:proofErr w:type="spellEnd"/>
+      <w:r>
+        <w:t xml:space="preserve">). </w:t>
+      </w:r>
+    </w:p>
+    <w:p>
       <w:pPr>
         <w:keepNext/>
       </w:pPr>
       <w:r>
-        <w:lastRenderedPageBreak/>
+        <w:rPr>
+          <w:noProof/>
+        </w:rPr>
         <w:drawing>
-          <wp:inline distT="0" distB="0" distL="0" distR="0" wp14:anchorId="2084193B" wp14:editId="77F653C2">
-            <wp:extent cx="5731510" cy="403225"/>
-            <wp:effectExtent l="0" t="0" r="2540" b="0"/>
-            <wp:docPr id="20" name="Picture 20"/>
+          <wp:inline distT="0" distB="0" distL="0" distR="0" wp14:anchorId="0BF5DCE9" wp14:editId="1FB17029">
+            <wp:extent cx="5731510" cy="2868295"/>
+            <wp:effectExtent l="0" t="0" r="2540" b="8255"/>
+            <wp:docPr id="16" name="Picture 16"/>
             <wp:cNvGraphicFramePr>
               <a:graphicFrameLocks xmlns:a="http://schemas.openxmlformats.org/drawingml/2006/main" noChangeAspect="1"/>
             </wp:cNvGraphicFramePr>
@@ -6917,7 +7437,7 @@
                   <pic:spPr>
                     <a:xfrm>
                       <a:off x="0" y="0"/>
-                      <a:ext cx="5731510" cy="403225"/>
+                      <a:ext cx="5731510" cy="2868295"/>
                     </a:xfrm>
                     <a:prstGeom prst="rect">
                       <a:avLst/>
@@ -6947,15 +7467,105 @@
       </w:fldSimple>
     </w:p>
     <w:p>
+      <w:r>
+        <w:t xml:space="preserve">W panelu wyboru dodatkowych funkcjonalności upewniamy się, że mamy zaznaczone opcje: </w:t>
+      </w:r>
+    </w:p>
+    <w:p>
+      <w:pPr>
+        <w:pStyle w:val="ListParagraph"/>
+        <w:numPr>
+          <w:ilvl w:val="0"/>
+          <w:numId w:val="8"/>
+        </w:numPr>
+      </w:pPr>
+      <w:r>
+        <w:t>ASP.NET and web development</w:t>
+      </w:r>
+    </w:p>
+    <w:p>
+      <w:pPr>
+        <w:pStyle w:val="ListParagraph"/>
+        <w:numPr>
+          <w:ilvl w:val="0"/>
+          <w:numId w:val="8"/>
+        </w:numPr>
+      </w:pPr>
+      <w:r>
+        <w:t xml:space="preserve">Data </w:t>
+      </w:r>
+      <w:proofErr w:type="spellStart"/>
+      <w:r>
+        <w:t>storage</w:t>
+      </w:r>
+      <w:proofErr w:type="spellEnd"/>
+      <w:r>
+        <w:t xml:space="preserve"> and </w:t>
+      </w:r>
+      <w:proofErr w:type="spellStart"/>
+      <w:r>
+        <w:t>processing</w:t>
+      </w:r>
+      <w:proofErr w:type="spellEnd"/>
+    </w:p>
+    <w:p>
+      <w:pPr>
+        <w:pStyle w:val="ListParagraph"/>
+        <w:numPr>
+          <w:ilvl w:val="0"/>
+          <w:numId w:val="8"/>
+        </w:numPr>
+      </w:pPr>
+      <w:r>
+        <w:t xml:space="preserve">.NET </w:t>
+      </w:r>
+      <w:proofErr w:type="spellStart"/>
+      <w:r>
+        <w:t>Core</w:t>
+      </w:r>
+      <w:proofErr w:type="spellEnd"/>
+      <w:r>
+        <w:t xml:space="preserve"> cross-platform development</w:t>
+      </w:r>
+    </w:p>
+    <w:p>
+      <w:r>
+        <w:lastRenderedPageBreak/>
+        <w:t>Jeśli któraś z opcji jest odznaczona należy ją zaznaczyć i zatwierdzić zmiany przyciskiem Modyfikuj (</w:t>
+      </w:r>
+      <w:r>
+        <w:rPr>
+          <w:i/>
+          <w:iCs/>
+        </w:rPr>
+        <w:t xml:space="preserve">ang. </w:t>
+      </w:r>
+      <w:proofErr w:type="spellStart"/>
+      <w:r>
+        <w:rPr>
+          <w:i/>
+          <w:iCs/>
+        </w:rPr>
+        <w:t>Modify</w:t>
+      </w:r>
+      <w:proofErr w:type="spellEnd"/>
+      <w:r>
+        <w:t xml:space="preserve">). </w:t>
+      </w:r>
+    </w:p>
+    <w:p>
       <w:pPr>
         <w:keepNext/>
       </w:pPr>
       <w:r>
+        <w:rPr>
+          <w:noProof/>
+        </w:rPr>
         <w:drawing>
-          <wp:inline distT="0" distB="0" distL="0" distR="0" wp14:anchorId="7AE917F4" wp14:editId="1794E9DA">
-            <wp:extent cx="6623685" cy="3067050"/>
-            <wp:effectExtent l="0" t="0" r="5715" b="0"/>
-            <wp:docPr id="21" name="Picture 21"/>
+          <wp:inline distT="0" distB="0" distL="0" distR="0" wp14:anchorId="48CE3F68" wp14:editId="2B63638E">
+            <wp:extent cx="3048425" cy="800212"/>
+            <wp:effectExtent l="0" t="0" r="0" b="0"/>
+            <wp:docPr id="17" name="Picture 17"/>
             <wp:cNvGraphicFramePr>
               <a:graphicFrameLocks xmlns:a="http://schemas.openxmlformats.org/drawingml/2006/main" noChangeAspect="1"/>
             </wp:cNvGraphicFramePr>
@@ -6975,7 +7585,7 @@
                   <pic:spPr>
                     <a:xfrm>
                       <a:off x="0" y="0"/>
-                      <a:ext cx="6635496" cy="3072519"/>
+                      <a:ext cx="3048425" cy="800212"/>
                     </a:xfrm>
                     <a:prstGeom prst="rect">
                       <a:avLst/>
@@ -7004,74 +7614,22 @@
         </w:r>
       </w:fldSimple>
     </w:p>
-    <w:p/>
-    <w:p>
-      <w:pPr>
-        <w:pStyle w:val="Heading2"/>
-      </w:pPr>
-      <w:bookmarkStart w:id="70" w:name="_Toc49976746"/>
-      <w:r>
-        <w:t>Uruchomienie aplikacji</w:t>
-      </w:r>
-      <w:bookmarkEnd w:id="70"/>
-      <w:r>
-        <w:t xml:space="preserve"> </w:t>
-      </w:r>
-    </w:p>
-    <w:p>
-      <w:r>
-        <w:t>W celu uruchomienia aplikacji proszę włączyć Visual Studio z załadowanym plikiem solucji (</w:t>
-      </w:r>
-      <w:r>
-        <w:t>BasketballWorldCup.sln</w:t>
-      </w:r>
-      <w:r>
-        <w:t>) i w górnym panelu programu VS rozwinąć opcję Odpluskwianie (</w:t>
+    <w:p>
+      <w:r>
+        <w:t xml:space="preserve">Po zainstalowaniu SSMS i VS2019 można przystąpić do dalszej konfiguracji bazy danych. </w:t>
+      </w:r>
+      <w:r>
+        <w:t xml:space="preserve">Odbywa się to poprzez wczytanie pliku solucji o nazwie </w:t>
       </w:r>
       <w:r>
         <w:rPr>
           <w:i/>
           <w:iCs/>
         </w:rPr>
-        <w:t xml:space="preserve">ang. </w:t>
-      </w:r>
-      <w:proofErr w:type="spellStart"/>
-      <w:r>
-        <w:rPr>
-          <w:i/>
-          <w:iCs/>
-        </w:rPr>
-        <w:t>Debug</w:t>
-      </w:r>
-      <w:proofErr w:type="spellEnd"/>
-      <w:r>
-        <w:t>) i nacisnąć opcję Rozpocznij bez odpluskwiania (</w:t>
-      </w:r>
-      <w:r>
-        <w:rPr>
-          <w:i/>
-          <w:iCs/>
-        </w:rPr>
-        <w:t xml:space="preserve">ang. Start </w:t>
-      </w:r>
-      <w:proofErr w:type="spellStart"/>
-      <w:r>
-        <w:rPr>
-          <w:i/>
-          <w:iCs/>
-        </w:rPr>
-        <w:t>Without</w:t>
-      </w:r>
-      <w:proofErr w:type="spellEnd"/>
-      <w:r>
-        <w:rPr>
-          <w:i/>
-          <w:iCs/>
-        </w:rPr>
-        <w:t xml:space="preserve"> Debugging</w:t>
-      </w:r>
-      <w:r>
-        <w:t xml:space="preserve">). Spowoduje to uruchomienie aplikacji w domyślnej przeglądarce systemu Windows. </w:t>
+        <w:t>BasketballWorldCup.sln</w:t>
+      </w:r>
+      <w:r>
+        <w:t xml:space="preserve"> w programie Visual Studio. </w:t>
       </w:r>
     </w:p>
     <w:p>
@@ -7082,12 +7640,11 @@
         <w:rPr>
           <w:noProof/>
         </w:rPr>
-        <w:lastRenderedPageBreak/>
         <w:drawing>
-          <wp:inline distT="0" distB="0" distL="0" distR="0" wp14:anchorId="5D6EF219" wp14:editId="25D1CFED">
-            <wp:extent cx="8748731" cy="3686175"/>
+          <wp:inline distT="0" distB="0" distL="0" distR="0" wp14:anchorId="5E3D8D05" wp14:editId="74AE38BB">
+            <wp:extent cx="6615035" cy="2762250"/>
             <wp:effectExtent l="0" t="0" r="0" b="0"/>
-            <wp:docPr id="22" name="Picture 22"/>
+            <wp:docPr id="18" name="Picture 18"/>
             <wp:cNvGraphicFramePr>
               <a:graphicFrameLocks xmlns:a="http://schemas.openxmlformats.org/drawingml/2006/main" noChangeAspect="1"/>
             </wp:cNvGraphicFramePr>
@@ -7107,6 +7664,426 @@
                   <pic:spPr>
                     <a:xfrm>
                       <a:off x="0" y="0"/>
+                      <a:ext cx="6631086" cy="2768952"/>
+                    </a:xfrm>
+                    <a:prstGeom prst="rect">
+                      <a:avLst/>
+                    </a:prstGeom>
+                  </pic:spPr>
+                </pic:pic>
+              </a:graphicData>
+            </a:graphic>
+          </wp:inline>
+        </w:drawing>
+      </w:r>
+    </w:p>
+    <w:p>
+      <w:pPr>
+        <w:pStyle w:val="Caption"/>
+      </w:pPr>
+      <w:r>
+        <w:t xml:space="preserve">Rysunek </w:t>
+      </w:r>
+      <w:fldSimple w:instr=" SEQ Rysunek \* ARABIC ">
+        <w:r>
+          <w:rPr>
+            <w:noProof/>
+          </w:rPr>
+          <w:t>28</w:t>
+        </w:r>
+      </w:fldSimple>
+    </w:p>
+    <w:p>
+      <w:pPr>
+        <w:rPr>
+          <w:iCs/>
+        </w:rPr>
+      </w:pPr>
+      <w:r>
+        <w:t xml:space="preserve">Po wczytaniu pliku należy rozwinąć zakładkę </w:t>
+      </w:r>
+      <w:proofErr w:type="spellStart"/>
+      <w:r>
+        <w:rPr>
+          <w:i/>
+        </w:rPr>
+        <w:t>Package</w:t>
+      </w:r>
+      <w:proofErr w:type="spellEnd"/>
+      <w:r>
+        <w:rPr>
+          <w:i/>
+        </w:rPr>
+        <w:t xml:space="preserve"> Manager </w:t>
+      </w:r>
+      <w:proofErr w:type="spellStart"/>
+      <w:r>
+        <w:rPr>
+          <w:i/>
+        </w:rPr>
+        <w:t>Console</w:t>
+      </w:r>
+      <w:proofErr w:type="spellEnd"/>
+      <w:r>
+        <w:rPr>
+          <w:iCs/>
+        </w:rPr>
+        <w:t xml:space="preserve"> i przełączyć opcję Domyślne projekty (</w:t>
+      </w:r>
+      <w:r>
+        <w:rPr>
+          <w:i/>
+        </w:rPr>
+        <w:t xml:space="preserve">ang. </w:t>
+      </w:r>
+      <w:proofErr w:type="spellStart"/>
+      <w:r>
+        <w:rPr>
+          <w:i/>
+        </w:rPr>
+        <w:t>Default</w:t>
+      </w:r>
+      <w:proofErr w:type="spellEnd"/>
+      <w:r>
+        <w:rPr>
+          <w:i/>
+        </w:rPr>
+        <w:t xml:space="preserve"> </w:t>
+      </w:r>
+      <w:proofErr w:type="spellStart"/>
+      <w:r>
+        <w:rPr>
+          <w:i/>
+        </w:rPr>
+        <w:t>projects</w:t>
+      </w:r>
+      <w:proofErr w:type="spellEnd"/>
+      <w:r>
+        <w:rPr>
+          <w:iCs/>
+        </w:rPr>
+        <w:t xml:space="preserve">) na </w:t>
+      </w:r>
+      <w:proofErr w:type="spellStart"/>
+      <w:r>
+        <w:rPr>
+          <w:iCs/>
+        </w:rPr>
+        <w:t>BasketballWorldCup.Database</w:t>
+      </w:r>
+      <w:proofErr w:type="spellEnd"/>
+      <w:r>
+        <w:rPr>
+          <w:iCs/>
+        </w:rPr>
+        <w:t xml:space="preserve">. </w:t>
+      </w:r>
+      <w:r>
+        <w:rPr>
+          <w:iCs/>
+        </w:rPr>
+        <w:t xml:space="preserve">Następnie wpisujemy komendę </w:t>
+      </w:r>
+      <w:r>
+        <w:rPr>
+          <w:i/>
+        </w:rPr>
+        <w:t>Update-Database</w:t>
+      </w:r>
+      <w:r>
+        <w:rPr>
+          <w:iCs/>
+        </w:rPr>
+        <w:t xml:space="preserve">, która pozwoli automatycznie utworzy bazę danych w programie SSMS. </w:t>
+      </w:r>
+    </w:p>
+    <w:p>
+      <w:pPr>
+        <w:keepNext/>
+      </w:pPr>
+      <w:r>
+        <w:rPr>
+          <w:noProof/>
+        </w:rPr>
+        <w:lastRenderedPageBreak/>
+        <w:drawing>
+          <wp:inline distT="0" distB="0" distL="0" distR="0" wp14:anchorId="5653E927" wp14:editId="77845A8A">
+            <wp:extent cx="6648450" cy="2793145"/>
+            <wp:effectExtent l="0" t="0" r="0" b="7620"/>
+            <wp:docPr id="19" name="Picture 19"/>
+            <wp:cNvGraphicFramePr>
+              <a:graphicFrameLocks xmlns:a="http://schemas.openxmlformats.org/drawingml/2006/main" noChangeAspect="1"/>
+            </wp:cNvGraphicFramePr>
+            <a:graphic xmlns:a="http://schemas.openxmlformats.org/drawingml/2006/main">
+              <a:graphicData uri="http://schemas.openxmlformats.org/drawingml/2006/picture">
+                <pic:pic xmlns:pic="http://schemas.openxmlformats.org/drawingml/2006/picture">
+                  <pic:nvPicPr>
+                    <pic:cNvPr id="1" name=""/>
+                    <pic:cNvPicPr/>
+                  </pic:nvPicPr>
+                  <pic:blipFill>
+                    <a:blip r:embed="rId43"/>
+                    <a:stretch>
+                      <a:fillRect/>
+                    </a:stretch>
+                  </pic:blipFill>
+                  <pic:spPr>
+                    <a:xfrm>
+                      <a:off x="0" y="0"/>
+                      <a:ext cx="6663722" cy="2799561"/>
+                    </a:xfrm>
+                    <a:prstGeom prst="rect">
+                      <a:avLst/>
+                    </a:prstGeom>
+                  </pic:spPr>
+                </pic:pic>
+              </a:graphicData>
+            </a:graphic>
+          </wp:inline>
+        </w:drawing>
+      </w:r>
+    </w:p>
+    <w:p>
+      <w:pPr>
+        <w:pStyle w:val="Caption"/>
+      </w:pPr>
+      <w:r>
+        <w:t xml:space="preserve">Rysunek </w:t>
+      </w:r>
+      <w:fldSimple w:instr=" SEQ Rysunek \* ARABIC ">
+        <w:r>
+          <w:rPr>
+            <w:noProof/>
+          </w:rPr>
+          <w:t>29</w:t>
+        </w:r>
+      </w:fldSimple>
+    </w:p>
+    <w:p>
+      <w:pPr>
+        <w:keepNext/>
+      </w:pPr>
+      <w:r>
+        <w:rPr>
+          <w:noProof/>
+        </w:rPr>
+        <w:drawing>
+          <wp:inline distT="0" distB="0" distL="0" distR="0" wp14:anchorId="2084193B" wp14:editId="77F653C2">
+            <wp:extent cx="5731510" cy="403225"/>
+            <wp:effectExtent l="0" t="0" r="2540" b="0"/>
+            <wp:docPr id="20" name="Picture 20"/>
+            <wp:cNvGraphicFramePr>
+              <a:graphicFrameLocks xmlns:a="http://schemas.openxmlformats.org/drawingml/2006/main" noChangeAspect="1"/>
+            </wp:cNvGraphicFramePr>
+            <a:graphic xmlns:a="http://schemas.openxmlformats.org/drawingml/2006/main">
+              <a:graphicData uri="http://schemas.openxmlformats.org/drawingml/2006/picture">
+                <pic:pic xmlns:pic="http://schemas.openxmlformats.org/drawingml/2006/picture">
+                  <pic:nvPicPr>
+                    <pic:cNvPr id="1" name=""/>
+                    <pic:cNvPicPr/>
+                  </pic:nvPicPr>
+                  <pic:blipFill>
+                    <a:blip r:embed="rId44"/>
+                    <a:stretch>
+                      <a:fillRect/>
+                    </a:stretch>
+                  </pic:blipFill>
+                  <pic:spPr>
+                    <a:xfrm>
+                      <a:off x="0" y="0"/>
+                      <a:ext cx="5731510" cy="403225"/>
+                    </a:xfrm>
+                    <a:prstGeom prst="rect">
+                      <a:avLst/>
+                    </a:prstGeom>
+                  </pic:spPr>
+                </pic:pic>
+              </a:graphicData>
+            </a:graphic>
+          </wp:inline>
+        </w:drawing>
+      </w:r>
+    </w:p>
+    <w:p>
+      <w:pPr>
+        <w:pStyle w:val="Caption"/>
+      </w:pPr>
+      <w:r>
+        <w:t xml:space="preserve">Rysunek </w:t>
+      </w:r>
+      <w:fldSimple w:instr=" SEQ Rysunek \* ARABIC ">
+        <w:r>
+          <w:rPr>
+            <w:noProof/>
+          </w:rPr>
+          <w:t>30</w:t>
+        </w:r>
+      </w:fldSimple>
+    </w:p>
+    <w:p>
+      <w:pPr>
+        <w:keepNext/>
+      </w:pPr>
+      <w:r>
+        <w:rPr>
+          <w:noProof/>
+        </w:rPr>
+        <w:drawing>
+          <wp:inline distT="0" distB="0" distL="0" distR="0" wp14:anchorId="7AE917F4" wp14:editId="1794E9DA">
+            <wp:extent cx="6623685" cy="3067050"/>
+            <wp:effectExtent l="0" t="0" r="5715" b="0"/>
+            <wp:docPr id="21" name="Picture 21"/>
+            <wp:cNvGraphicFramePr>
+              <a:graphicFrameLocks xmlns:a="http://schemas.openxmlformats.org/drawingml/2006/main" noChangeAspect="1"/>
+            </wp:cNvGraphicFramePr>
+            <a:graphic xmlns:a="http://schemas.openxmlformats.org/drawingml/2006/main">
+              <a:graphicData uri="http://schemas.openxmlformats.org/drawingml/2006/picture">
+                <pic:pic xmlns:pic="http://schemas.openxmlformats.org/drawingml/2006/picture">
+                  <pic:nvPicPr>
+                    <pic:cNvPr id="1" name=""/>
+                    <pic:cNvPicPr/>
+                  </pic:nvPicPr>
+                  <pic:blipFill>
+                    <a:blip r:embed="rId45"/>
+                    <a:stretch>
+                      <a:fillRect/>
+                    </a:stretch>
+                  </pic:blipFill>
+                  <pic:spPr>
+                    <a:xfrm>
+                      <a:off x="0" y="0"/>
+                      <a:ext cx="6635496" cy="3072519"/>
+                    </a:xfrm>
+                    <a:prstGeom prst="rect">
+                      <a:avLst/>
+                    </a:prstGeom>
+                  </pic:spPr>
+                </pic:pic>
+              </a:graphicData>
+            </a:graphic>
+          </wp:inline>
+        </w:drawing>
+      </w:r>
+    </w:p>
+    <w:p>
+      <w:pPr>
+        <w:pStyle w:val="Caption"/>
+      </w:pPr>
+      <w:r>
+        <w:t xml:space="preserve">Rysunek </w:t>
+      </w:r>
+      <w:fldSimple w:instr=" SEQ Rysunek \* ARABIC ">
+        <w:r>
+          <w:rPr>
+            <w:noProof/>
+          </w:rPr>
+          <w:t>31</w:t>
+        </w:r>
+      </w:fldSimple>
+    </w:p>
+    <w:p/>
+    <w:p>
+      <w:pPr>
+        <w:pStyle w:val="Heading2"/>
+      </w:pPr>
+      <w:bookmarkStart w:id="70" w:name="_Toc50049543"/>
+      <w:r>
+        <w:t>Uruchomienie aplikacji</w:t>
+      </w:r>
+      <w:bookmarkEnd w:id="70"/>
+      <w:r>
+        <w:t xml:space="preserve"> </w:t>
+      </w:r>
+    </w:p>
+    <w:p>
+      <w:r>
+        <w:t>W celu uruchomienia aplikacji proszę włączyć Visual Studio z załadowanym plikiem solucji (</w:t>
+      </w:r>
+      <w:r>
+        <w:t>BasketballWorldCup.sln</w:t>
+      </w:r>
+      <w:r>
+        <w:t>) i w górnym panelu programu VS rozwinąć opcję Odpluskwianie (</w:t>
+      </w:r>
+      <w:r>
+        <w:rPr>
+          <w:i/>
+          <w:iCs/>
+        </w:rPr>
+        <w:t xml:space="preserve">ang. </w:t>
+      </w:r>
+      <w:proofErr w:type="spellStart"/>
+      <w:r>
+        <w:rPr>
+          <w:i/>
+          <w:iCs/>
+        </w:rPr>
+        <w:t>Debug</w:t>
+      </w:r>
+      <w:proofErr w:type="spellEnd"/>
+      <w:r>
+        <w:t>) i nacisnąć opcję Rozpocznij bez odpluskwiania (</w:t>
+      </w:r>
+      <w:r>
+        <w:rPr>
+          <w:i/>
+          <w:iCs/>
+        </w:rPr>
+        <w:t xml:space="preserve">ang. Start </w:t>
+      </w:r>
+      <w:proofErr w:type="spellStart"/>
+      <w:r>
+        <w:rPr>
+          <w:i/>
+          <w:iCs/>
+        </w:rPr>
+        <w:t>Without</w:t>
+      </w:r>
+      <w:proofErr w:type="spellEnd"/>
+      <w:r>
+        <w:rPr>
+          <w:i/>
+          <w:iCs/>
+        </w:rPr>
+        <w:t xml:space="preserve"> Debugging</w:t>
+      </w:r>
+      <w:r>
+        <w:t xml:space="preserve">). Spowoduje to uruchomienie aplikacji w domyślnej przeglądarce systemu Windows. </w:t>
+      </w:r>
+    </w:p>
+    <w:p>
+      <w:pPr>
+        <w:keepNext/>
+      </w:pPr>
+      <w:r>
+        <w:rPr>
+          <w:noProof/>
+        </w:rPr>
+        <w:lastRenderedPageBreak/>
+        <w:drawing>
+          <wp:inline distT="0" distB="0" distL="0" distR="0" wp14:anchorId="5D6EF219" wp14:editId="25D1CFED">
+            <wp:extent cx="8748731" cy="3686175"/>
+            <wp:effectExtent l="0" t="0" r="0" b="0"/>
+            <wp:docPr id="22" name="Picture 22"/>
+            <wp:cNvGraphicFramePr>
+              <a:graphicFrameLocks xmlns:a="http://schemas.openxmlformats.org/drawingml/2006/main" noChangeAspect="1"/>
+            </wp:cNvGraphicFramePr>
+            <a:graphic xmlns:a="http://schemas.openxmlformats.org/drawingml/2006/main">
+              <a:graphicData uri="http://schemas.openxmlformats.org/drawingml/2006/picture">
+                <pic:pic xmlns:pic="http://schemas.openxmlformats.org/drawingml/2006/picture">
+                  <pic:nvPicPr>
+                    <pic:cNvPr id="1" name=""/>
+                    <pic:cNvPicPr/>
+                  </pic:nvPicPr>
+                  <pic:blipFill>
+                    <a:blip r:embed="rId46"/>
+                    <a:stretch>
+                      <a:fillRect/>
+                    </a:stretch>
+                  </pic:blipFill>
+                  <pic:spPr>
+                    <a:xfrm>
+                      <a:off x="0" y="0"/>
                       <a:ext cx="8807247" cy="3710830"/>
                     </a:xfrm>
                     <a:prstGeom prst="rect">
@@ -7132,7 +8109,7 @@
           <w:rPr>
             <w:noProof/>
           </w:rPr>
-          <w:t>28</w:t>
+          <w:t>32</w:t>
         </w:r>
       </w:fldSimple>
     </w:p>
@@ -7142,7 +8119,7 @@
       </w:r>
     </w:p>
     <w:p/>
-    <w:bookmarkStart w:id="71" w:name="_Toc49976747" w:displacedByCustomXml="next"/>
+    <w:bookmarkStart w:id="71" w:name="_Toc50049544" w:displacedByCustomXml="next"/>
     <w:sdt>
       <w:sdtPr>
         <w:rPr>
@@ -7450,7 +8427,7 @@
     </w:sdt>
     <w:p/>
     <w:sectPr>
-      <w:footerReference w:type="default" r:id="rId43"/>
+      <w:footerReference w:type="default" r:id="rId47"/>
       <w:pgSz w:w="11906" w:h="16838"/>
       <w:pgMar w:top="1440" w:right="1440" w:bottom="1440" w:left="1440" w:header="708" w:footer="170" w:gutter="0"/>
       <w:pgNumType w:start="1"/>
@@ -8319,6 +9296,119 @@
     </w:lvl>
   </w:abstractNum>
   <w:abstractNum w:abstractNumId="7" w15:restartNumberingAfterBreak="0">
+    <w:nsid w:val="6A65629A"/>
+    <w:multiLevelType w:val="hybridMultilevel"/>
+    <w:tmpl w:val="F788E5E8"/>
+    <w:lvl w:ilvl="0" w:tplc="04150001">
+      <w:start w:val="1"/>
+      <w:numFmt w:val="bullet"/>
+      <w:lvlText w:val=""/>
+      <w:lvlJc w:val="left"/>
+      <w:pPr>
+        <w:ind w:left="720" w:hanging="360"/>
+      </w:pPr>
+      <w:rPr>
+        <w:rFonts w:ascii="Symbol" w:hAnsi="Symbol" w:hint="default"/>
+      </w:rPr>
+    </w:lvl>
+    <w:lvl w:ilvl="1" w:tplc="04150003" w:tentative="1">
+      <w:start w:val="1"/>
+      <w:numFmt w:val="bullet"/>
+      <w:lvlText w:val="o"/>
+      <w:lvlJc w:val="left"/>
+      <w:pPr>
+        <w:ind w:left="1440" w:hanging="360"/>
+      </w:pPr>
+      <w:rPr>
+        <w:rFonts w:ascii="Courier New" w:hAnsi="Courier New" w:cs="Courier New" w:hint="default"/>
+      </w:rPr>
+    </w:lvl>
+    <w:lvl w:ilvl="2" w:tplc="04150005" w:tentative="1">
+      <w:start w:val="1"/>
+      <w:numFmt w:val="bullet"/>
+      <w:lvlText w:val=""/>
+      <w:lvlJc w:val="left"/>
+      <w:pPr>
+        <w:ind w:left="2160" w:hanging="360"/>
+      </w:pPr>
+      <w:rPr>
+        <w:rFonts w:ascii="Wingdings" w:hAnsi="Wingdings" w:hint="default"/>
+      </w:rPr>
+    </w:lvl>
+    <w:lvl w:ilvl="3" w:tplc="04150001" w:tentative="1">
+      <w:start w:val="1"/>
+      <w:numFmt w:val="bullet"/>
+      <w:lvlText w:val=""/>
+      <w:lvlJc w:val="left"/>
+      <w:pPr>
+        <w:ind w:left="2880" w:hanging="360"/>
+      </w:pPr>
+      <w:rPr>
+        <w:rFonts w:ascii="Symbol" w:hAnsi="Symbol" w:hint="default"/>
+      </w:rPr>
+    </w:lvl>
+    <w:lvl w:ilvl="4" w:tplc="04150003" w:tentative="1">
+      <w:start w:val="1"/>
+      <w:numFmt w:val="bullet"/>
+      <w:lvlText w:val="o"/>
+      <w:lvlJc w:val="left"/>
+      <w:pPr>
+        <w:ind w:left="3600" w:hanging="360"/>
+      </w:pPr>
+      <w:rPr>
+        <w:rFonts w:ascii="Courier New" w:hAnsi="Courier New" w:cs="Courier New" w:hint="default"/>
+      </w:rPr>
+    </w:lvl>
+    <w:lvl w:ilvl="5" w:tplc="04150005" w:tentative="1">
+      <w:start w:val="1"/>
+      <w:numFmt w:val="bullet"/>
+      <w:lvlText w:val=""/>
+      <w:lvlJc w:val="left"/>
+      <w:pPr>
+        <w:ind w:left="4320" w:hanging="360"/>
+      </w:pPr>
+      <w:rPr>
+        <w:rFonts w:ascii="Wingdings" w:hAnsi="Wingdings" w:hint="default"/>
+      </w:rPr>
+    </w:lvl>
+    <w:lvl w:ilvl="6" w:tplc="04150001" w:tentative="1">
+      <w:start w:val="1"/>
+      <w:numFmt w:val="bullet"/>
+      <w:lvlText w:val=""/>
+      <w:lvlJc w:val="left"/>
+      <w:pPr>
+        <w:ind w:left="5040" w:hanging="360"/>
+      </w:pPr>
+      <w:rPr>
+        <w:rFonts w:ascii="Symbol" w:hAnsi="Symbol" w:hint="default"/>
+      </w:rPr>
+    </w:lvl>
+    <w:lvl w:ilvl="7" w:tplc="04150003" w:tentative="1">
+      <w:start w:val="1"/>
+      <w:numFmt w:val="bullet"/>
+      <w:lvlText w:val="o"/>
+      <w:lvlJc w:val="left"/>
+      <w:pPr>
+        <w:ind w:left="5760" w:hanging="360"/>
+      </w:pPr>
+      <w:rPr>
+        <w:rFonts w:ascii="Courier New" w:hAnsi="Courier New" w:cs="Courier New" w:hint="default"/>
+      </w:rPr>
+    </w:lvl>
+    <w:lvl w:ilvl="8" w:tplc="04150005" w:tentative="1">
+      <w:start w:val="1"/>
+      <w:numFmt w:val="bullet"/>
+      <w:lvlText w:val=""/>
+      <w:lvlJc w:val="left"/>
+      <w:pPr>
+        <w:ind w:left="6480" w:hanging="360"/>
+      </w:pPr>
+      <w:rPr>
+        <w:rFonts w:ascii="Wingdings" w:hAnsi="Wingdings" w:hint="default"/>
+      </w:rPr>
+    </w:lvl>
+  </w:abstractNum>
+  <w:abstractNum w:abstractNumId="8" w15:restartNumberingAfterBreak="0">
     <w:nsid w:val="751F7472"/>
     <w:multiLevelType w:val="multilevel"/>
     <w:tmpl w:val="04150025"/>
@@ -8417,7 +9507,7 @@
     <w:abstractNumId w:val="4"/>
   </w:num>
   <w:num w:numId="2">
-    <w:abstractNumId w:val="7"/>
+    <w:abstractNumId w:val="8"/>
   </w:num>
   <w:num w:numId="3">
     <w:abstractNumId w:val="3"/>
@@ -8436,6 +9526,9 @@
   </w:num>
   <w:num w:numId="8">
     <w:abstractNumId w:val="5"/>
+  </w:num>
+  <w:num w:numId="9">
+    <w:abstractNumId w:val="7"/>
   </w:num>
 </w:numbering>
 </file>
@@ -9425,6 +10518,25 @@
     <w:unhideWhenUsed/>
     <w:rsid w:val="00793A2B"/>
   </w:style>
+  <w:style w:type="table" w:styleId="TableGrid">
+    <w:name w:val="Table Grid"/>
+    <w:basedOn w:val="TableNormal"/>
+    <w:uiPriority w:val="39"/>
+    <w:rsid w:val="0035661B"/>
+    <w:pPr>
+      <w:spacing w:after="0" w:line="240" w:lineRule="auto"/>
+    </w:pPr>
+    <w:tblPr>
+      <w:tblBorders>
+        <w:top w:val="single" w:sz="4" w:space="0" w:color="auto"/>
+        <w:left w:val="single" w:sz="4" w:space="0" w:color="auto"/>
+        <w:bottom w:val="single" w:sz="4" w:space="0" w:color="auto"/>
+        <w:right w:val="single" w:sz="4" w:space="0" w:color="auto"/>
+        <w:insideH w:val="single" w:sz="4" w:space="0" w:color="auto"/>
+        <w:insideV w:val="single" w:sz="4" w:space="0" w:color="auto"/>
+      </w:tblBorders>
+    </w:tblPr>
+  </w:style>
 </w:styles>
 </file>
 

</xml_diff>